<commit_message>
fix: word 'user' repetition in intro
</commit_message>
<xml_diff>
--- a/MetInv - Carlos Daniel Vilaseca Illnait.docx
+++ b/MetInv - Carlos Daniel Vilaseca Illnait.docx
@@ -1922,6 +1922,12 @@
               <w:highlight w:val="none"/>
             </w:rPr>
           </w:r>
+          <w:r>
+            <w:rPr>
+              <w:rFonts w:ascii="Arial" w:hAnsi="Arial" w:cs="Arial"/>
+              <w:highlight w:val="none"/>
+            </w:rPr>
+          </w:r>
         </w:p>
         <w:p>
           <w:pPr>
@@ -1936,6 +1942,7 @@
               <w:rFonts w:hint="default" w:ascii="Arial" w:hAnsi="Arial" w:cs="Arial"/>
             </w:rPr>
           </w:pPr>
+          <w:r/>
           <w:hyperlink w:tooltip="#_Toc2" w:anchor="_Toc2" w:history="1">
             <w:r>
               <w:rPr>
@@ -1980,6 +1987,11 @@
               <w:rFonts w:hint="default" w:ascii="Arial" w:hAnsi="Arial" w:cs="Arial"/>
             </w:rPr>
           </w:r>
+          <w:r>
+            <w:rPr>
+              <w:rFonts w:hint="default" w:ascii="Arial" w:hAnsi="Arial" w:cs="Arial"/>
+            </w:rPr>
+          </w:r>
         </w:p>
         <w:p>
           <w:pPr>
@@ -1995,6 +2007,7 @@
               <w14:ligatures w14:val="none"/>
             </w:rPr>
           </w:pPr>
+          <w:r/>
           <w:hyperlink w:tooltip="#_Toc3" w:anchor="_Toc3" w:history="1">
             <w:r>
               <w:rPr>
@@ -2047,6 +2060,12 @@
               <w14:ligatures w14:val="none"/>
             </w:rPr>
           </w:r>
+          <w:r>
+            <w:rPr>
+              <w:rFonts w:ascii="Arial" w:hAnsi="Arial" w:cs="Arial"/>
+              <w14:ligatures w14:val="none"/>
+            </w:rPr>
+          </w:r>
         </w:p>
         <w:p>
           <w:pPr>
@@ -2062,6 +2081,7 @@
               <w14:ligatures w14:val="none"/>
             </w:rPr>
           </w:pPr>
+          <w:r/>
           <w:hyperlink w:tooltip="#_Toc4" w:anchor="_Toc4" w:history="1">
             <w:r>
               <w:rPr>
@@ -2100,6 +2120,12 @@
               <w14:ligatures w14:val="none"/>
             </w:rPr>
           </w:r>
+          <w:r>
+            <w:rPr>
+              <w:rFonts w:ascii="Arial" w:hAnsi="Arial" w:cs="Arial"/>
+              <w14:ligatures w14:val="none"/>
+            </w:rPr>
+          </w:r>
         </w:p>
         <w:p>
           <w:pPr>
@@ -2116,6 +2142,7 @@
               <w14:ligatures w14:val="none"/>
             </w:rPr>
           </w:pPr>
+          <w:r/>
           <w:hyperlink w:tooltip="#_Toc5" w:anchor="_Toc5" w:history="1">
             <w:r>
               <w:rPr>
@@ -2200,6 +2227,13 @@
               <w14:ligatures w14:val="none"/>
             </w:rPr>
           </w:r>
+          <w:r>
+            <w:rPr>
+              <w:rFonts w:ascii="Arial" w:hAnsi="Arial" w:cs="Arial"/>
+              <w:highlight w:val="none"/>
+              <w14:ligatures w14:val="none"/>
+            </w:rPr>
+          </w:r>
         </w:p>
         <w:p>
           <w:pPr>
@@ -2215,6 +2249,7 @@
               <w14:ligatures w14:val="none"/>
             </w:rPr>
           </w:pPr>
+          <w:r/>
           <w:hyperlink w:tooltip="#_Toc6" w:anchor="_Toc6" w:history="1">
             <w:r>
               <w:rPr>
@@ -2312,6 +2347,12 @@
               <w14:ligatures w14:val="none"/>
             </w:rPr>
           </w:r>
+          <w:r>
+            <w:rPr>
+              <w:rFonts w:ascii="Arial" w:hAnsi="Arial" w:cs="Arial"/>
+              <w14:ligatures w14:val="none"/>
+            </w:rPr>
+          </w:r>
         </w:p>
         <w:p>
           <w:pPr>
@@ -2328,6 +2369,7 @@
               <w14:ligatures w14:val="none"/>
             </w:rPr>
           </w:pPr>
+          <w:r/>
           <w:hyperlink w:tooltip="#_Toc7" w:anchor="_Toc7" w:history="1">
             <w:r>
               <w:rPr>
@@ -2391,6 +2433,13 @@
               <w14:ligatures w14:val="none"/>
             </w:rPr>
           </w:r>
+          <w:r>
+            <w:rPr>
+              <w:rFonts w:ascii="Arial" w:hAnsi="Arial" w:cs="Arial"/>
+              <w:highlight w:val="yellow"/>
+              <w14:ligatures w14:val="none"/>
+            </w:rPr>
+          </w:r>
         </w:p>
         <w:p>
           <w:pPr>
@@ -2405,6 +2454,7 @@
               <w:rFonts w:hint="default" w:ascii="Arial" w:hAnsi="Arial" w:cs="Arial"/>
             </w:rPr>
           </w:pPr>
+          <w:r/>
           <w:hyperlink w:tooltip="#_Toc8" w:anchor="_Toc8" w:history="1">
             <w:r>
               <w:rPr>
@@ -2449,6 +2499,11 @@
               <w:rFonts w:hint="default" w:ascii="Arial" w:hAnsi="Arial" w:cs="Arial"/>
             </w:rPr>
           </w:r>
+          <w:r>
+            <w:rPr>
+              <w:rFonts w:hint="default" w:ascii="Arial" w:hAnsi="Arial" w:cs="Arial"/>
+            </w:rPr>
+          </w:r>
         </w:p>
         <w:p>
           <w:pPr>
@@ -2464,6 +2519,7 @@
               <w14:ligatures w14:val="none"/>
             </w:rPr>
           </w:pPr>
+          <w:r/>
           <w:hyperlink w:tooltip="#_Toc9" w:anchor="_Toc9" w:history="1">
             <w:r>
               <w:rPr>
@@ -2545,6 +2601,12 @@
               <w14:ligatures w14:val="none"/>
             </w:rPr>
           </w:r>
+          <w:r>
+            <w:rPr>
+              <w:rFonts w:ascii="Arial" w:hAnsi="Arial" w:cs="Arial"/>
+              <w14:ligatures w14:val="none"/>
+            </w:rPr>
+          </w:r>
         </w:p>
         <w:p>
           <w:pPr>
@@ -2560,6 +2622,7 @@
               <w14:ligatures w14:val="none"/>
             </w:rPr>
           </w:pPr>
+          <w:r/>
           <w:hyperlink w:tooltip="#_Toc10" w:anchor="_Toc10" w:history="1">
             <w:r>
               <w:rPr>
@@ -2627,6 +2690,12 @@
               <w14:ligatures w14:val="none"/>
             </w:rPr>
           </w:r>
+          <w:r>
+            <w:rPr>
+              <w:rFonts w:ascii="Arial" w:hAnsi="Arial" w:cs="Arial"/>
+              <w14:ligatures w14:val="none"/>
+            </w:rPr>
+          </w:r>
         </w:p>
         <w:p>
           <w:pPr>
@@ -2641,6 +2710,7 @@
               <w:rFonts w:hint="default" w:ascii="Arial" w:hAnsi="Arial" w:cs="Arial"/>
             </w:rPr>
           </w:pPr>
+          <w:r/>
           <w:hyperlink w:tooltip="#_Toc11" w:anchor="_Toc11" w:history="1">
             <w:r>
               <w:rPr>
@@ -2685,6 +2755,11 @@
               <w:rFonts w:hint="default" w:ascii="Arial" w:hAnsi="Arial" w:cs="Arial"/>
             </w:rPr>
           </w:r>
+          <w:r>
+            <w:rPr>
+              <w:rFonts w:hint="default" w:ascii="Arial" w:hAnsi="Arial" w:cs="Arial"/>
+            </w:rPr>
+          </w:r>
         </w:p>
         <w:p>
           <w:pPr>
@@ -2700,6 +2775,7 @@
               <w14:ligatures w14:val="none"/>
             </w:rPr>
           </w:pPr>
+          <w:r/>
           <w:hyperlink w:tooltip="#_Toc12" w:anchor="_Toc12" w:history="1">
             <w:r>
               <w:rPr>
@@ -2752,6 +2828,12 @@
               <w14:ligatures w14:val="none"/>
             </w:rPr>
           </w:r>
+          <w:r>
+            <w:rPr>
+              <w:rFonts w:ascii="Arial" w:hAnsi="Arial" w:cs="Arial"/>
+              <w14:ligatures w14:val="none"/>
+            </w:rPr>
+          </w:r>
         </w:p>
         <w:p>
           <w:pPr>
@@ -2766,6 +2848,7 @@
               <w:rFonts w:hint="default" w:ascii="Arial" w:hAnsi="Arial" w:cs="Arial"/>
             </w:rPr>
           </w:pPr>
+          <w:r/>
           <w:hyperlink w:tooltip="#_Toc13" w:anchor="_Toc13" w:history="1">
             <w:r>
               <w:rPr>
@@ -2802,6 +2885,11 @@
               <w:rFonts w:hint="default" w:ascii="Arial" w:hAnsi="Arial" w:cs="Arial"/>
             </w:rPr>
           </w:r>
+          <w:r>
+            <w:rPr>
+              <w:rFonts w:hint="default" w:ascii="Arial" w:hAnsi="Arial" w:cs="Arial"/>
+            </w:rPr>
+          </w:r>
         </w:p>
         <w:p>
           <w:pPr>
@@ -2816,6 +2904,7 @@
               <w:rFonts w:ascii="Arial" w:hAnsi="Arial" w:cs="Arial"/>
             </w:rPr>
           </w:pPr>
+          <w:r/>
           <w:hyperlink w:tooltip="#_Toc14" w:anchor="_Toc14" w:history="1">
             <w:r>
               <w:rPr>
@@ -2852,6 +2941,11 @@
               <w:rFonts w:ascii="Arial" w:hAnsi="Arial" w:cs="Arial"/>
             </w:rPr>
           </w:r>
+          <w:r>
+            <w:rPr>
+              <w:rFonts w:ascii="Arial" w:hAnsi="Arial" w:cs="Arial"/>
+            </w:rPr>
+          </w:r>
         </w:p>
         <w:p>
           <w:pPr>
@@ -2866,6 +2960,7 @@
               <w:rFonts w:hint="default" w:ascii="Arial" w:hAnsi="Arial" w:cs="Arial"/>
             </w:rPr>
           </w:pPr>
+          <w:r/>
           <w:hyperlink w:tooltip="#_Toc15" w:anchor="_Toc15" w:history="1">
             <w:r>
               <w:rPr>
@@ -2902,6 +2997,11 @@
               <w:rFonts w:hint="default" w:ascii="Arial" w:hAnsi="Arial" w:cs="Arial"/>
             </w:rPr>
           </w:r>
+          <w:r>
+            <w:rPr>
+              <w:rFonts w:hint="default" w:ascii="Arial" w:hAnsi="Arial" w:cs="Arial"/>
+            </w:rPr>
+          </w:r>
         </w:p>
         <w:p>
           <w:pPr>
@@ -2923,12 +3023,6 @@
           </w:r>
           <w:r>
             <w:rPr>
-              <w:rFonts w:ascii="Arial" w:hAnsi="Arial" w:cs="Arial"/>
-              <w:highlight w:val="none"/>
-            </w:rPr>
-          </w:r>
-          <w:r>
-            <w:rPr>
               <w:rFonts w:hint="default" w:ascii="Arial" w:hAnsi="Arial" w:eastAsia="Arial" w:cs="Arial"/>
               <w:sz w:val="24"/>
               <w:szCs w:val="28"/>
@@ -2941,7 +3035,11 @@
               <w:rFonts w:hint="default" w:ascii="Arial" w:hAnsi="Arial" w:cs="Arial"/>
             </w:rPr>
           </w:r>
-          <w:r/>
+          <w:r>
+            <w:rPr>
+              <w:rFonts w:hint="default" w:ascii="Arial" w:hAnsi="Arial" w:cs="Arial"/>
+            </w:rPr>
+          </w:r>
         </w:p>
       </w:sdtContent>
     </w:sdt>
@@ -3074,6 +3172,11 @@
           <w:rFonts w:ascii="Arial" w:hAnsi="Arial" w:cs="Arial"/>
         </w:rPr>
       </w:r>
+      <w:r>
+        <w:rPr>
+          <w:rFonts w:ascii="Arial" w:hAnsi="Arial" w:cs="Arial"/>
+        </w:rPr>
+      </w:r>
     </w:p>
     <w:p>
       <w:pPr>
@@ -3088,6 +3191,7 @@
           <w:rFonts w:ascii="Arial" w:hAnsi="Arial" w:cs="Arial"/>
         </w:rPr>
       </w:pPr>
+      <w:r/>
       <w:hyperlink w:tooltip="#_Toc2" w:anchor="_Toc2" w:history="1">
         <w:r>
           <w:rPr>
@@ -3137,6 +3241,11 @@
           <w:rFonts w:ascii="Arial" w:hAnsi="Arial" w:cs="Arial"/>
         </w:rPr>
       </w:r>
+      <w:r>
+        <w:rPr>
+          <w:rFonts w:ascii="Arial" w:hAnsi="Arial" w:cs="Arial"/>
+        </w:rPr>
+      </w:r>
     </w:p>
     <w:p>
       <w:pPr>
@@ -3155,11 +3264,6 @@
       </w:r>
       <w:r>
         <w:rPr>
-          <w:rFonts w:ascii="Arial" w:hAnsi="Arial" w:cs="Arial"/>
-        </w:rPr>
-      </w:r>
-      <w:r>
-        <w:rPr>
           <w:rFonts w:ascii="Arial" w:hAnsi="Arial" w:eastAsia="Arial" w:cs="Arial"/>
         </w:rPr>
         <w:fldChar w:fldCharType="end"/>
@@ -3169,7 +3273,11 @@
           <w:rFonts w:hint="default" w:ascii="Arial" w:hAnsi="Arial" w:cs="Arial"/>
         </w:rPr>
       </w:r>
-      <w:r/>
+      <w:r>
+        <w:rPr>
+          <w:rFonts w:hint="default" w:ascii="Arial" w:hAnsi="Arial" w:cs="Arial"/>
+        </w:rPr>
+      </w:r>
     </w:p>
     <w:p>
       <w:pPr>
@@ -3222,7 +3330,6 @@
           <w:highlight w:val="none"/>
         </w:rPr>
       </w:pPr>
-      <w:r/>
       <w:r>
         <w:rPr>
           <w:rFonts w:hint="default" w:ascii="Arial" w:hAnsi="Arial" w:eastAsia="Arial" w:cs="Arial"/>
@@ -3236,7 +3343,6 @@
           <w:highlight w:val="none"/>
         </w:rPr>
       </w:r>
-      <w:r/>
       <w:r>
         <w:rPr>
           <w:rFonts w:ascii="Arial" w:hAnsi="Arial" w:cs="Arial"/>
@@ -3450,208 +3556,212 @@
         <w:ind/>
         <w:jc w:val="both"/>
         <w:rPr>
+          <w:rFonts w:hint="default" w:ascii="Arial" w:hAnsi="Arial" w:eastAsia="Arial" w:cs="Arial"/>
+          <w:color w:val="111111"/>
+          <w:sz w:val="24"/>
+          <w:szCs w:val="24"/>
+          <w:highlight w:val="none"/>
+          <w:lang w:val="es-ES" w:eastAsia="zh-CN"/>
+        </w:rPr>
+      </w:pPr>
+      <w:r>
+        <w:rPr>
+          <w:rFonts w:hint="default" w:ascii="Arial" w:hAnsi="Arial" w:eastAsia="Arial" w:cs="Arial"/>
+          <w:color w:val="111111"/>
+          <w:sz w:val="24"/>
+          <w:szCs w:val="24"/>
+          <w:lang w:val="es-ES" w:eastAsia="zh-CN"/>
+        </w:rPr>
+        <w:t xml:space="preserve">La gestión de usuarios </w:t>
+      </w:r>
+      <w:r>
+        <w:rPr>
+          <w:rFonts w:hint="default" w:ascii="Arial" w:hAnsi="Arial" w:eastAsia="Arial" w:cs="Arial"/>
+          <w:color w:val="111111"/>
+          <w:sz w:val="24"/>
+          <w:szCs w:val="24"/>
+          <w:lang w:val="es-ES" w:eastAsia="zh-CN"/>
+        </w:rPr>
+        <w:t xml:space="preserve">implica la creación y mantenimiento de cuentas de usuario, la asignación de roles y permisos, y la garantía de que solo las personas autorizadas tengan acceso a la información y los sistemas adecuados. Esto es especialmente importante en entornos donde múl</w:t>
+      </w:r>
+      <w:r>
+        <w:rPr>
+          <w:rFonts w:hint="default" w:ascii="Arial" w:hAnsi="Arial" w:eastAsia="Arial" w:cs="Arial"/>
+          <w:color w:val="111111"/>
+          <w:sz w:val="24"/>
+          <w:szCs w:val="24"/>
+          <w:lang w:val="es-ES" w:eastAsia="zh-CN"/>
+        </w:rPr>
+        <w:t xml:space="preserve">tiples usuarios, con diferentes niveles de acceso, interactúan con sistemas sensibles o información confidencial. Una gestión de usuarios bien implementada puede mejorar la seguridad, proteger los datos y garantizar que los usuarios tengan una experiencia </w:t>
+      </w:r>
+      <w:r>
+        <w:rPr>
+          <w:rFonts w:hint="default" w:ascii="Arial" w:hAnsi="Arial" w:eastAsia="Arial" w:cs="Arial"/>
+          <w:color w:val="111111"/>
+          <w:sz w:val="24"/>
+          <w:szCs w:val="24"/>
+          <w:highlight w:val="none"/>
+          <w:lang w:val="es-ES" w:eastAsia="zh-CN"/>
+        </w:rPr>
+        <w:t xml:space="preserve">personalizada</w:t>
+      </w:r>
+      <w:r>
+        <w:rPr>
+          <w:rFonts w:hint="default" w:ascii="Arial" w:hAnsi="Arial" w:eastAsia="Arial" w:cs="Arial"/>
+          <w:color w:val="111111"/>
+          <w:sz w:val="24"/>
+          <w:szCs w:val="24"/>
+          <w:lang w:val="en-US"/>
+        </w:rPr>
+        <w:t xml:space="preserve"> </w:t>
+      </w:r>
+      <w:r>
+        <w:rPr>
+          <w:rFonts w:hint="default" w:ascii="Arial" w:hAnsi="Arial" w:eastAsia="Arial" w:cs="Arial"/>
+          <w:color w:val="111111"/>
+          <w:sz w:val="24"/>
+          <w:szCs w:val="24"/>
+          <w:lang w:val="en-US"/>
+        </w:rPr>
+        <w:fldChar w:fldCharType="begin"/>
+        <w:instrText xml:space="preserve"> ADDIN ZOTERO_CITATION {"citationItems":[{"id":"S7WJVBWM","type":"paper-conference","title":"User identity and Access Management trends in IT infrastructure- an overview","cont</w:instrText>
+      </w:r>
+      <w:r>
+        <w:rPr>
+          <w:rFonts w:hint="default" w:ascii="Arial" w:hAnsi="Arial" w:eastAsia="Arial" w:cs="Arial"/>
+          <w:color w:val="111111"/>
+          <w:sz w:val="24"/>
+          <w:szCs w:val="24"/>
+          <w:lang w:val="en-US"/>
+        </w:rPr>
+        <w:instrText xml:space="preserve">ainer-title":"2015 International Conference on Pervasive Computing (ICPC)","publisher":"IEEE","publisher-place":"Pune, India","page":"1-4","event":"2015 International Conference on Pervasive Computing (ICPC)","event-place":"Pune, India","URL":"http://ieeex</w:instrText>
+      </w:r>
+      <w:r>
+        <w:rPr>
+          <w:rFonts w:hint="default" w:ascii="Arial" w:hAnsi="Arial" w:eastAsia="Arial" w:cs="Arial"/>
+          <w:color w:val="111111"/>
+          <w:sz w:val="24"/>
+          <w:szCs w:val="24"/>
+          <w:lang w:val="en-US"/>
+        </w:rPr>
+        <w:instrText xml:space="preserve">plore.ieee.org/document/7086972/","DOI":"10.1109/PERVASIVE.2015.7086972","ISBN":"978-1-4799-6272-3","author":[{"family":"Thakur","given":"Manav A."},{"family":"Gaikwad","given":"Rahul"}],"issued":{"date-parts":[["2015"]]},"accessed":{"date-parts":[[2024,6,</w:instrText>
+      </w:r>
+      <w:r>
+        <w:rPr>
+          <w:rFonts w:hint="default" w:ascii="Arial" w:hAnsi="Arial" w:eastAsia="Arial" w:cs="Arial"/>
+          <w:color w:val="111111"/>
+          <w:sz w:val="24"/>
+          <w:szCs w:val="24"/>
+          <w:lang w:val="en-US"/>
+        </w:rPr>
+        <w:instrText xml:space="preserve">11]]},"userID":"14294310","index":1,"suppress-author":false},{"id":"QP86TGVI","type":"article-journal","title":"Local user-centric identity management","container-title":"Journal of Trust Management","page":"1","volume":"2","issue":"1","URL":"http://www.jo</w:instrText>
+      </w:r>
+      <w:r>
+        <w:rPr>
+          <w:rFonts w:hint="default" w:ascii="Arial" w:hAnsi="Arial" w:eastAsia="Arial" w:cs="Arial"/>
+          <w:color w:val="111111"/>
+          <w:sz w:val="24"/>
+          <w:szCs w:val="24"/>
+          <w:lang w:val="en-US"/>
+        </w:rPr>
+        <w:instrText xml:space="preserve">urnaloftrustmanagement.com/content/2/1/1","DOI":"10.1186/s40493-014-0009-6","journalAbbreviation":"J Trust Manag","language":"en","author":[{"family":"Josang","given":"Audun"},{"family":"Rosenberger","given":"Christophe"},{"family":"Miralabé","given":"Laur</w:instrText>
+      </w:r>
+      <w:r>
+        <w:rPr>
+          <w:rFonts w:hint="default" w:ascii="Arial" w:hAnsi="Arial" w:eastAsia="Arial" w:cs="Arial"/>
+          <w:color w:val="111111"/>
+          <w:sz w:val="24"/>
+          <w:szCs w:val="24"/>
+          <w:lang w:val="en-US"/>
+        </w:rPr>
+        <w:instrText xml:space="preserve">ent"},{"family":"Klevjer","given":"Henning"},{"family":"Varmedal","given":"Kent A"},{"family":"Daveau","given":"Jérôme"},{"family":"Husa","given":"Knut Eilif"},{"family":"Taugbøl","given":"Petter"}],"issued":{"date-parts":[["2015"]]},"accessed":{"date-part</w:instrText>
+      </w:r>
+      <w:r>
+        <w:rPr>
+          <w:rFonts w:hint="default" w:ascii="Arial" w:hAnsi="Arial" w:eastAsia="Arial" w:cs="Arial"/>
+          <w:color w:val="111111"/>
+          <w:sz w:val="24"/>
+          <w:szCs w:val="24"/>
+          <w:lang w:val="en-US"/>
+        </w:rPr>
+        <w:instrText xml:space="preserve">s":[[2024,6,11]]},"userID":"14294310","index":2,"suppress-author":false},{"id":"8RTMTV87","type":"chapter","title":"Access Control and Authorization","container-title":"Guide to Computer Network Security","publisher":"Springer International Publishing","pu</w:instrText>
+      </w:r>
+      <w:r>
+        <w:rPr>
+          <w:rFonts w:hint="default" w:ascii="Arial" w:hAnsi="Arial" w:eastAsia="Arial" w:cs="Arial"/>
+          <w:color w:val="111111"/>
+          <w:sz w:val="24"/>
+          <w:szCs w:val="24"/>
+          <w:lang w:val="en-US"/>
+        </w:rPr>
+        <w:instrText xml:space="preserve">blisher-place":"Cham","page":"195-214","event-place":"Cham","URL":"https://link.springer.com/10.1007/978-3-031-47549-8_9","ISBN":"978-3-031-47548-1 978-3-031-47549-8","note":"Series Title: Texts in Computer Science\nDOI: 10.1007/978-3-031-47549-8_9","langu</w:instrText>
+      </w:r>
+      <w:r>
+        <w:rPr>
+          <w:rFonts w:hint="default" w:ascii="Arial" w:hAnsi="Arial" w:eastAsia="Arial" w:cs="Arial"/>
+          <w:color w:val="111111"/>
+          <w:sz w:val="24"/>
+          <w:szCs w:val="24"/>
+          <w:lang w:val="en-US"/>
+        </w:rPr>
+        <w:instrText xml:space="preserve">age":"en","container-author":[{"family":"Kizza","given":"Joseph Migga"}],"author":[{"family":"Kizza","given":"Joseph Migga"}],"issued":{"date-parts":[[2024]]},"accessed":{"date-parts":[[2024,6,11]]},"userID":"14294310","index":3,"suppress-author":false}]} </w:instrText>
+      </w:r>
+      <w:r>
+        <w:rPr>
+          <w:rFonts w:hint="default" w:ascii="Arial" w:hAnsi="Arial" w:eastAsia="Arial" w:cs="Arial"/>
+          <w:color w:val="111111"/>
+          <w:sz w:val="24"/>
+          <w:szCs w:val="24"/>
+          <w:lang w:val="en-US"/>
+        </w:rPr>
+        <w:fldChar w:fldCharType="separate"/>
+      </w:r>
+      <w:r>
+        <w:rPr>
+          <w:rFonts w:hint="default" w:ascii="Arial" w:hAnsi="Arial" w:eastAsia="Arial" w:cs="Arial"/>
+          <w:color w:val="111111"/>
+          <w:sz w:val="24"/>
+          <w:szCs w:val="24"/>
+          <w:lang w:val="en-US"/>
+        </w:rPr>
+        <w:t xml:space="preserve">[1], [2], [3]</w:t>
+      </w:r>
+      <w:r>
+        <w:rPr>
+          <w:rFonts w:hint="default" w:ascii="Arial" w:hAnsi="Arial" w:eastAsia="Arial" w:cs="Arial"/>
+          <w:color w:val="111111"/>
+          <w:sz w:val="24"/>
+          <w:szCs w:val="24"/>
+          <w:lang w:val="en-US"/>
+        </w:rPr>
+        <w:fldChar w:fldCharType="end"/>
+      </w:r>
+      <w:r>
+        <w:rPr>
+          <w:rFonts w:hint="default" w:ascii="Arial" w:hAnsi="Arial" w:eastAsia="Arial" w:cs="Arial"/>
+          <w:color w:val="111111"/>
+          <w:sz w:val="24"/>
+          <w:szCs w:val="24"/>
+          <w:lang w:val="es-ES" w:eastAsia="zh-CN"/>
+        </w:rPr>
+        <w:t xml:space="preserve">.</w:t>
+      </w:r>
+      <w:r>
+        <w:rPr>
           <w:rFonts w:hint="default" w:ascii="Arial" w:hAnsi="Arial" w:cs="Arial"/>
           <w:color w:val="111111"/>
           <w:sz w:val="24"/>
           <w:szCs w:val="24"/>
         </w:rPr>
-      </w:pPr>
+      </w:r>
       <w:r>
         <w:rPr>
           <w:rFonts w:hint="default" w:ascii="Arial" w:hAnsi="Arial" w:eastAsia="Arial" w:cs="Arial"/>
           <w:color w:val="111111"/>
           <w:sz w:val="24"/>
           <w:szCs w:val="24"/>
-          <w:lang w:val="es-ES" w:eastAsia="zh-CN"/>
-        </w:rPr>
-        <w:t xml:space="preserve">La gestión de usuarios </w:t>
-      </w:r>
-      <w:r>
-        <w:rPr>
-          <w:rFonts w:hint="default" w:ascii="Arial" w:hAnsi="Arial" w:eastAsia="Arial" w:cs="Arial"/>
-          <w:color w:val="111111"/>
-          <w:sz w:val="24"/>
-          <w:szCs w:val="24"/>
-          <w:lang w:val="es-ES" w:eastAsia="zh-CN"/>
-        </w:rPr>
-        <w:t xml:space="preserve">implica la creación y mantenimiento de cuentas de usuario, la asignación de roles y permisos, y la garantía de que solo las personas autorizadas tengan acceso a la información y los sistemas adecuados. Esto es especialmente importante en entornos donde múl</w:t>
-      </w:r>
-      <w:r>
-        <w:rPr>
-          <w:rFonts w:hint="default" w:ascii="Arial" w:hAnsi="Arial" w:eastAsia="Arial" w:cs="Arial"/>
-          <w:color w:val="111111"/>
-          <w:sz w:val="24"/>
-          <w:szCs w:val="24"/>
-          <w:lang w:val="es-ES" w:eastAsia="zh-CN"/>
-        </w:rPr>
-        <w:t xml:space="preserve">tiples usuarios, con diferentes niveles de acceso, interactúan con sistemas sensibles o información confidencial. Una gestión de usuarios bien implementada puede mejorar la seguridad, proteger los datos y garantizar que los usuarios tengan una experiencia </w:t>
-      </w:r>
-      <w:r>
-        <w:rPr>
-          <w:rFonts w:hint="default" w:ascii="Arial" w:hAnsi="Arial" w:eastAsia="Arial" w:cs="Arial"/>
-          <w:color w:val="111111"/>
-          <w:sz w:val="24"/>
-          <w:szCs w:val="24"/>
           <w:highlight w:val="none"/>
           <w:lang w:val="es-ES" w:eastAsia="zh-CN"/>
-        </w:rPr>
-        <w:t xml:space="preserve">personalizada</w:t>
-      </w:r>
-      <w:r>
-        <w:rPr>
-          <w:rFonts w:hint="default" w:ascii="Arial" w:hAnsi="Arial" w:eastAsia="Arial" w:cs="Arial"/>
-          <w:color w:val="111111"/>
-          <w:sz w:val="24"/>
-          <w:szCs w:val="24"/>
-          <w:lang w:val="en-US"/>
-        </w:rPr>
-        <w:t xml:space="preserve"> </w:t>
-      </w:r>
-      <w:r>
-        <w:rPr>
-          <w:rFonts w:hint="default" w:ascii="Arial" w:hAnsi="Arial" w:eastAsia="Arial" w:cs="Arial"/>
-          <w:color w:val="111111"/>
-          <w:sz w:val="24"/>
-          <w:szCs w:val="24"/>
-          <w:lang w:val="en-US"/>
-        </w:rPr>
-        <w:fldChar w:fldCharType="begin"/>
-        <w:instrText xml:space="preserve"> ADDIN ZOTERO_CITATION {"citationItems":[{"id":"S7WJVBWM","type":"paper-conference","title":"User identity and Access Management trends in IT infrastructure- an overview","cont</w:instrText>
-      </w:r>
-      <w:r>
-        <w:rPr>
-          <w:rFonts w:hint="default" w:ascii="Arial" w:hAnsi="Arial" w:eastAsia="Arial" w:cs="Arial"/>
-          <w:color w:val="111111"/>
-          <w:sz w:val="24"/>
-          <w:szCs w:val="24"/>
-          <w:lang w:val="en-US"/>
-        </w:rPr>
-        <w:instrText xml:space="preserve">ainer-title":"2015 International Conference on Pervasive Computing (ICPC)","publisher":"IEEE","publisher-place":"Pune, India","page":"1-4","event":"2015 International Conference on Pervasive Computing (ICPC)","event-place":"Pune, India","URL":"http://ieeex</w:instrText>
-      </w:r>
-      <w:r>
-        <w:rPr>
-          <w:rFonts w:hint="default" w:ascii="Arial" w:hAnsi="Arial" w:eastAsia="Arial" w:cs="Arial"/>
-          <w:color w:val="111111"/>
-          <w:sz w:val="24"/>
-          <w:szCs w:val="24"/>
-          <w:lang w:val="en-US"/>
-        </w:rPr>
-        <w:instrText xml:space="preserve">plore.ieee.org/document/7086972/","DOI":"10.1109/PERVASIVE.2015.7086972","ISBN":"978-1-4799-6272-3","author":[{"family":"Thakur","given":"Manav A."},{"family":"Gaikwad","given":"Rahul"}],"issued":{"date-parts":[["2015"]]},"accessed":{"date-parts":[[2024,6,</w:instrText>
-      </w:r>
-      <w:r>
-        <w:rPr>
-          <w:rFonts w:hint="default" w:ascii="Arial" w:hAnsi="Arial" w:eastAsia="Arial" w:cs="Arial"/>
-          <w:color w:val="111111"/>
-          <w:sz w:val="24"/>
-          <w:szCs w:val="24"/>
-          <w:lang w:val="en-US"/>
-        </w:rPr>
-        <w:instrText xml:space="preserve">11]]},"userID":"14294310","index":1,"suppress-author":false},{"id":"QP86TGVI","type":"article-journal","title":"Local user-centric identity management","container-title":"Journal of Trust Management","page":"1","volume":"2","issue":"1","URL":"http://www.jo</w:instrText>
-      </w:r>
-      <w:r>
-        <w:rPr>
-          <w:rFonts w:hint="default" w:ascii="Arial" w:hAnsi="Arial" w:eastAsia="Arial" w:cs="Arial"/>
-          <w:color w:val="111111"/>
-          <w:sz w:val="24"/>
-          <w:szCs w:val="24"/>
-          <w:lang w:val="en-US"/>
-        </w:rPr>
-        <w:instrText xml:space="preserve">urnaloftrustmanagement.com/content/2/1/1","DOI":"10.1186/s40493-014-0009-6","journalAbbreviation":"J Trust Manag","language":"en","author":[{"family":"Josang","given":"Audun"},{"family":"Rosenberger","given":"Christophe"},{"family":"Miralabé","given":"Laur</w:instrText>
-      </w:r>
-      <w:r>
-        <w:rPr>
-          <w:rFonts w:hint="default" w:ascii="Arial" w:hAnsi="Arial" w:eastAsia="Arial" w:cs="Arial"/>
-          <w:color w:val="111111"/>
-          <w:sz w:val="24"/>
-          <w:szCs w:val="24"/>
-          <w:lang w:val="en-US"/>
-        </w:rPr>
-        <w:instrText xml:space="preserve">ent"},{"family":"Klevjer","given":"Henning"},{"family":"Varmedal","given":"Kent A"},{"family":"Daveau","given":"Jérôme"},{"family":"Husa","given":"Knut Eilif"},{"family":"Taugbøl","given":"Petter"}],"issued":{"date-parts":[["2015"]]},"accessed":{"date-part</w:instrText>
-      </w:r>
-      <w:r>
-        <w:rPr>
-          <w:rFonts w:hint="default" w:ascii="Arial" w:hAnsi="Arial" w:eastAsia="Arial" w:cs="Arial"/>
-          <w:color w:val="111111"/>
-          <w:sz w:val="24"/>
-          <w:szCs w:val="24"/>
-          <w:lang w:val="en-US"/>
-        </w:rPr>
-        <w:instrText xml:space="preserve">s":[[2024,6,11]]},"userID":"14294310","index":2,"suppress-author":false},{"id":"8RTMTV87","type":"chapter","title":"Access Control and Authorization","container-title":"Guide to Computer Network Security","publisher":"Springer International Publishing","pu</w:instrText>
-      </w:r>
-      <w:r>
-        <w:rPr>
-          <w:rFonts w:hint="default" w:ascii="Arial" w:hAnsi="Arial" w:eastAsia="Arial" w:cs="Arial"/>
-          <w:color w:val="111111"/>
-          <w:sz w:val="24"/>
-          <w:szCs w:val="24"/>
-          <w:lang w:val="en-US"/>
-        </w:rPr>
-        <w:instrText xml:space="preserve">blisher-place":"Cham","page":"195-214","event-place":"Cham","URL":"https://link.springer.com/10.1007/978-3-031-47549-8_9","ISBN":"978-3-031-47548-1 978-3-031-47549-8","note":"Series Title: Texts in Computer Science\nDOI: 10.1007/978-3-031-47549-8_9","langu</w:instrText>
-      </w:r>
-      <w:r>
-        <w:rPr>
-          <w:rFonts w:hint="default" w:ascii="Arial" w:hAnsi="Arial" w:eastAsia="Arial" w:cs="Arial"/>
-          <w:color w:val="111111"/>
-          <w:sz w:val="24"/>
-          <w:szCs w:val="24"/>
-          <w:lang w:val="en-US"/>
-        </w:rPr>
-        <w:instrText xml:space="preserve">age":"en","container-author":[{"family":"Kizza","given":"Joseph Migga"}],"author":[{"family":"Kizza","given":"Joseph Migga"}],"issued":{"date-parts":[[2024]]},"accessed":{"date-parts":[[2024,6,11]]},"userID":"14294310","index":3,"suppress-author":false}]} </w:instrText>
-      </w:r>
-      <w:r>
-        <w:rPr>
-          <w:rFonts w:hint="default" w:ascii="Arial" w:hAnsi="Arial" w:eastAsia="Arial" w:cs="Arial"/>
-          <w:color w:val="111111"/>
-          <w:sz w:val="24"/>
-          <w:szCs w:val="24"/>
-          <w:lang w:val="en-US"/>
-        </w:rPr>
-        <w:fldChar w:fldCharType="separate"/>
-      </w:r>
-      <w:r>
-        <w:rPr>
-          <w:rFonts w:hint="default" w:ascii="Arial" w:hAnsi="Arial" w:eastAsia="Arial" w:cs="Arial"/>
-          <w:color w:val="111111"/>
-          <w:sz w:val="24"/>
-          <w:szCs w:val="24"/>
-          <w:lang w:val="en-US"/>
-        </w:rPr>
-        <w:t xml:space="preserve">[1], [2], [3]</w:t>
-      </w:r>
-      <w:r>
-        <w:rPr>
-          <w:rFonts w:hint="default" w:ascii="Arial" w:hAnsi="Arial" w:eastAsia="Arial" w:cs="Arial"/>
-          <w:color w:val="111111"/>
-          <w:sz w:val="24"/>
-          <w:szCs w:val="24"/>
-          <w:lang w:val="en-US"/>
-        </w:rPr>
-        <w:fldChar w:fldCharType="end"/>
-      </w:r>
-      <w:r>
-        <w:rPr>
-          <w:rFonts w:hint="default" w:ascii="Arial" w:hAnsi="Arial" w:eastAsia="Arial" w:cs="Arial"/>
-          <w:color w:val="111111"/>
-          <w:sz w:val="24"/>
-          <w:szCs w:val="24"/>
-          <w:lang w:val="es-ES" w:eastAsia="zh-CN"/>
-        </w:rPr>
-        <w:t xml:space="preserve">.</w:t>
-      </w:r>
-      <w:r>
-        <w:rPr>
-          <w:rFonts w:hint="default" w:ascii="Arial" w:hAnsi="Arial" w:cs="Arial"/>
-          <w:color w:val="111111"/>
-          <w:sz w:val="24"/>
-          <w:szCs w:val="24"/>
-        </w:rPr>
-      </w:r>
-      <w:r>
-        <w:rPr>
-          <w:rFonts w:hint="default" w:ascii="Arial" w:hAnsi="Arial" w:cs="Arial"/>
-          <w:color w:val="111111"/>
-          <w:sz w:val="24"/>
-          <w:szCs w:val="24"/>
         </w:rPr>
       </w:r>
     </w:p>
@@ -3665,12 +3775,7 @@
         <w:spacing w:line="360" w:lineRule="auto"/>
         <w:ind/>
         <w:jc w:val="both"/>
-        <w:rPr>
-          <w:rFonts w:hint="default" w:ascii="Arial" w:hAnsi="Arial" w:cs="Arial"/>
-          <w:color w:val="111111"/>
-          <w:sz w:val="24"/>
-          <w:szCs w:val="24"/>
-        </w:rPr>
+        <w:rPr/>
       </w:pPr>
       <w:r>
         <w:rPr>
@@ -3678,9 +3783,10 @@
           <w:color w:val="111111"/>
           <w:sz w:val="24"/>
           <w:szCs w:val="24"/>
+          <w:highlight w:val="none"/>
           <w:lang w:val="es-ES" w:eastAsia="zh-CN"/>
         </w:rPr>
-        <w:t xml:space="preserve">Los directorios activos son una solución robusta y ampliamente adoptada para la gestión de usuarios en diversidad de entornos. Proporcionan una forma centralizada y segura de gestionar las cuentas de usuario, los permiso</w:t>
+        <w:t xml:space="preserve">Los directorios activos son una solución robusta y ampliamente adoptada para la gestión de </w:t>
       </w:r>
       <w:r>
         <w:rPr>
@@ -3688,9 +3794,10 @@
           <w:color w:val="111111"/>
           <w:sz w:val="24"/>
           <w:szCs w:val="24"/>
-          <w:lang w:val="es-ES" w:eastAsia="zh-CN"/>
-        </w:rPr>
-        <w:t xml:space="preserve">s y la autenticación. Al utilizar un directorio activo, las organizaciones pueden controlar y monitorear el acceso a sus recursos de red y aplicaciones, garantizando que solo los usuarios autorizados puedan acceder a la información confidencial </w:t>
+          <w:highlight w:val="none"/>
+          <w:lang w:val="en-US"/>
+        </w:rPr>
+        <w:t xml:space="preserve">usuarios</w:t>
       </w:r>
       <w:r>
         <w:rPr>
@@ -3698,6 +3805,49 @@
           <w:color w:val="111111"/>
           <w:sz w:val="24"/>
           <w:szCs w:val="24"/>
+          <w:highlight w:val="none"/>
+          <w:lang w:val="en-US"/>
+        </w:rPr>
+        <w:t xml:space="preserve"> </w:t>
+      </w:r>
+      <w:r>
+        <w:rPr>
+          <w:rFonts w:hint="default" w:ascii="Arial" w:hAnsi="Arial" w:eastAsia="Arial" w:cs="Arial"/>
+          <w:color w:val="111111"/>
+          <w:sz w:val="24"/>
+          <w:szCs w:val="24"/>
+          <w:highlight w:val="none"/>
+          <w:lang w:val="es-ES" w:eastAsia="zh-CN"/>
+        </w:rPr>
+        <w:t xml:space="preserve">en diversidad de entornos. Proporcionan una forma centralizada y segura de gestionar las identidades, los permisos y la autenticación. Al utilizar un director</w:t>
+      </w:r>
+      <w:r>
+        <w:rPr>
+          <w:rFonts w:hint="default" w:ascii="Arial" w:hAnsi="Arial" w:eastAsia="Arial" w:cs="Arial"/>
+          <w:color w:val="111111"/>
+          <w:sz w:val="24"/>
+          <w:szCs w:val="24"/>
+          <w:highlight w:val="none"/>
+          <w:lang w:val="es-ES" w:eastAsia="zh-CN"/>
+        </w:rPr>
+        <w:t xml:space="preserve">io activo, las organizaciones pueden controlar y monitorear el acceso a sus recursos de red y aplicaciones, garantizando que solo las personas autorizadas puedan acceder a la información confidencial</w:t>
+      </w:r>
+      <w:r>
+        <w:rPr>
+          <w:rFonts w:hint="default" w:ascii="Arial" w:hAnsi="Arial" w:eastAsia="Arial" w:cs="Arial"/>
+          <w:color w:val="111111"/>
+          <w:sz w:val="24"/>
+          <w:szCs w:val="24"/>
+          <w:lang w:val="es-ES" w:eastAsia="zh-CN"/>
+        </w:rPr>
+        <w:t xml:space="preserve"> </w:t>
+      </w:r>
+      <w:r>
+        <w:rPr>
+          <w:rFonts w:hint="default" w:ascii="Arial" w:hAnsi="Arial" w:eastAsia="Arial" w:cs="Arial"/>
+          <w:color w:val="111111"/>
+          <w:sz w:val="24"/>
+          <w:szCs w:val="24"/>
           <w:lang w:val="es-ES" w:eastAsia="zh-CN"/>
         </w:rPr>
         <w:fldChar w:fldCharType="begin"/>
@@ -3783,30 +3933,26 @@
         </w:rPr>
         <w:fldChar w:fldCharType="end"/>
       </w:r>
+      <w:r/>
       <w:r>
         <w:rPr>
           <w:rFonts w:hint="default" w:ascii="Arial" w:hAnsi="Arial" w:eastAsia="Arial" w:cs="Arial"/>
           <w:color w:val="111111"/>
           <w:sz w:val="24"/>
           <w:szCs w:val="24"/>
+          <w:highlight w:val="none"/>
           <w:lang w:val="es-ES" w:eastAsia="zh-CN"/>
         </w:rPr>
         <w:t xml:space="preserve">.</w:t>
       </w:r>
       <w:r>
         <w:rPr>
-          <w:rFonts w:hint="default" w:ascii="Arial" w:hAnsi="Arial" w:cs="Arial"/>
+          <w:rFonts w:hint="default" w:ascii="Arial" w:hAnsi="Arial" w:eastAsia="Arial" w:cs="Arial"/>
           <w:color w:val="111111"/>
           <w:sz w:val="24"/>
           <w:szCs w:val="24"/>
-        </w:rPr>
-      </w:r>
-      <w:r>
-        <w:rPr>
-          <w:rFonts w:hint="default" w:ascii="Arial" w:hAnsi="Arial" w:cs="Arial"/>
-          <w:color w:val="111111"/>
-          <w:sz w:val="24"/>
-          <w:szCs w:val="24"/>
+          <w:highlight w:val="none"/>
+          <w:lang w:val="es-ES" w:eastAsia="zh-CN"/>
         </w:rPr>
       </w:r>
     </w:p>
@@ -3835,7 +3981,6 @@
           <w:szCs w:val="24"/>
           <w:lang w:val="es-ES" w:eastAsia="zh-CN"/>
         </w:rPr>
-        <w:t xml:space="preserve">Un directorio activo funciona como una base de datos central</w:t>
       </w:r>
       <w:r>
         <w:rPr>
@@ -3845,7 +3990,7 @@
           <w:szCs w:val="24"/>
           <w:lang w:val="es-ES" w:eastAsia="zh-CN"/>
         </w:rPr>
-        <w:t xml:space="preserve"> que almacena información sobre los usuarios, como nombres de usuario, contraseñas, direcciones de correo electrónico, roles y pertenencia a grupos. Esta base de datos se puede integrar con múltiples sistemas y aplicaciones, lo que proporciona un único pun</w:t>
+        <w:t xml:space="preserve">Un directorio activo funciona como una base de datos central que almacena información sobre las identidades, como nombres de cuenta, contraseñas, direcciones de correo electrónico, roles y pertenencia a grupos. Esta base de datos se puede integrar con múlti</w:t>
       </w:r>
       <w:r>
         <w:rPr>
@@ -3855,7 +4000,7 @@
           <w:szCs w:val="24"/>
           <w:lang w:val="es-ES" w:eastAsia="zh-CN"/>
         </w:rPr>
-        <w:t xml:space="preserve">to de autenticación y gestión de acceso. Esto significa que los administradores de </w:t>
+        <w:t xml:space="preserve">ples sistemas y aplicaciones, lo que proporciona un único punto de autenticación y gestión de acceso. Esto significa que los administradores de sistema pueden crear y administrar cuentas de forma eficiente, y los usuarios finales pueden acceder a los recurs</w:t>
       </w:r>
       <w:r>
         <w:rPr>
@@ -3863,29 +4008,9 @@
           <w:color w:val="111111"/>
           <w:sz w:val="24"/>
           <w:szCs w:val="24"/>
-          <w:lang w:val="es-ES"/>
-        </w:rPr>
-        <w:t xml:space="preserve">sistema</w:t>
-      </w:r>
-      <w:r>
-        <w:rPr>
-          <w:rFonts w:hint="default" w:ascii="Arial" w:hAnsi="Arial" w:eastAsia="Arial" w:cs="Arial"/>
-          <w:color w:val="111111"/>
-          <w:sz w:val="24"/>
-          <w:szCs w:val="24"/>
-          <w:lang w:val="es-ES"/>
-        </w:rPr>
-        <w:t xml:space="preserve"> </w:t>
-      </w:r>
-      <w:r>
-        <w:rPr>
-          <w:rFonts w:hint="default" w:ascii="Arial" w:hAnsi="Arial" w:eastAsia="Arial" w:cs="Arial"/>
-          <w:color w:val="111111"/>
-          <w:sz w:val="24"/>
-          <w:szCs w:val="24"/>
           <w:lang w:val="es-ES" w:eastAsia="zh-CN"/>
         </w:rPr>
-        <w:t xml:space="preserve">pueden crear y administrar cuentas de usuario de forma eficiente, y los usuarios finales pueden acceder a los recursos que necesitan con un único conjunto de credenciales</w:t>
+        <w:t xml:space="preserve">os que necesitan con un único conjunto de credenciales</w:t>
       </w:r>
       <w:r>
         <w:rPr>
@@ -7183,7 +7308,6 @@
           <w:rFonts w:hint="default" w:ascii="Arial" w:hAnsi="Arial" w:cs="Arial"/>
         </w:rPr>
       </w:pPr>
-      <w:r/>
       <w:r>
         <w:rPr>
           <w:rFonts w:hint="default" w:ascii="Arial" w:hAnsi="Arial" w:eastAsia="Arial" w:cs="Arial"/>
@@ -7203,7 +7327,6 @@
           <w:rFonts w:hint="default" w:ascii="Arial" w:hAnsi="Arial" w:cs="Arial"/>
         </w:rPr>
       </w:r>
-      <w:r/>
       <w:r>
         <w:rPr>
           <w:rFonts w:hint="default" w:ascii="Arial" w:hAnsi="Arial" w:cs="Arial"/>
@@ -7308,7 +7431,6 @@
           <w14:ligatures w14:val="none"/>
         </w:rPr>
       </w:pPr>
-      <w:r/>
       <w:r>
         <w:rPr>
           <w:rFonts w:ascii="Arial" w:hAnsi="Arial" w:eastAsia="Arial" w:cs="Arial"/>
@@ -7334,7 +7456,6 @@
           <w14:ligatures w14:val="none"/>
         </w:rPr>
       </w:r>
-      <w:r/>
       <w:r>
         <w:rPr>
           <w:rFonts w:ascii="Arial" w:hAnsi="Arial" w:cs="Arial"/>
@@ -7412,7 +7533,7 @@
       </w:r>
       <w:r>
         <w:rPr>
-          <w:rFonts w:ascii="Arial" w:hAnsi="Arial" w:eastAsia="Arial" w:cs="Arial"/>
+          <w:rFonts w:ascii="Arial" w:hAnsi="Arial" w:cs="Arial"/>
           <w:sz w:val="24"/>
           <w:szCs w:val="24"/>
         </w:rPr>
@@ -7459,7 +7580,7 @@
           <w:szCs w:val="24"/>
           <w:u w:val="none"/>
         </w:rPr>
-        <w:t xml:space="preserve">suarios en un dominio. Además, la gestión de usuarios también implica la asignación de permisos y roles, que determinan el nivel de acceso y las acciones que cada usuario puede realizar en la red</w:t>
+        <w:t xml:space="preserve">suarios en un dominio. Además, también implica la asignación de permisos y roles, que determinan el nivel de acceso y las acciones que cada usuario puede realizar en la red</w:t>
       </w:r>
       <w:r>
         <w:rPr>
@@ -7557,8 +7678,7 @@
       </w:r>
       <w:r>
         <w:rPr>
-          <w:rFonts w:ascii="Arial" w:hAnsi="Arial" w:eastAsia="Arial" w:cs="Arial"/>
-          <w:sz w:val="24"/>
+          <w:rFonts w:ascii="Arial" w:hAnsi="Arial" w:cs="Arial"/>
           <w:szCs w:val="24"/>
         </w:rPr>
       </w:r>
@@ -7843,8 +7963,7 @@
       </w:r>
       <w:r>
         <w:rPr>
-          <w:rFonts w:ascii="Arial" w:hAnsi="Arial" w:eastAsia="Arial" w:cs="Arial"/>
-          <w:sz w:val="24"/>
+          <w:rFonts w:ascii="Arial" w:hAnsi="Arial" w:cs="Arial"/>
           <w:szCs w:val="24"/>
         </w:rPr>
       </w:r>
@@ -7912,7 +8031,11 @@
         </w:rPr>
       </w:r>
       <w:bookmarkEnd w:id="13"/>
-      <w:r/>
+      <w:r>
+        <w:rPr>
+          <w:rFonts w:ascii="Arial" w:hAnsi="Arial" w:cs="Arial"/>
+        </w:rPr>
+      </w:r>
       <w:r>
         <w:rPr>
           <w:rFonts w:ascii="Arial" w:hAnsi="Arial" w:cs="Arial"/>
@@ -7992,8 +8115,7 @@
             </w:r>
             <w:r>
               <w:rPr>
-                <w:rFonts w:ascii="Arial" w:hAnsi="Arial" w:eastAsia="Arial" w:cs="Arial"/>
-                <w:sz w:val="24"/>
+                <w:rFonts w:ascii="Arial" w:hAnsi="Arial" w:cs="Arial"/>
                 <w:szCs w:val="24"/>
               </w:rPr>
             </w:r>
@@ -8053,8 +8175,7 @@
             </w:r>
             <w:r>
               <w:rPr>
-                <w:rFonts w:ascii="Arial" w:hAnsi="Arial" w:eastAsia="Arial" w:cs="Arial"/>
-                <w:sz w:val="24"/>
+                <w:rFonts w:ascii="Arial" w:hAnsi="Arial" w:cs="Arial"/>
                 <w:szCs w:val="24"/>
               </w:rPr>
             </w:r>
@@ -8114,8 +8235,7 @@
             </w:r>
             <w:r>
               <w:rPr>
-                <w:rFonts w:ascii="Arial" w:hAnsi="Arial" w:eastAsia="Arial" w:cs="Arial"/>
-                <w:sz w:val="24"/>
+                <w:rFonts w:ascii="Arial" w:hAnsi="Arial" w:cs="Arial"/>
                 <w:szCs w:val="24"/>
               </w:rPr>
             </w:r>
@@ -8179,8 +8299,7 @@
             </w:r>
             <w:r>
               <w:rPr>
-                <w:rFonts w:ascii="Arial" w:hAnsi="Arial" w:eastAsia="Arial" w:cs="Arial"/>
-                <w:sz w:val="24"/>
+                <w:rFonts w:ascii="Arial" w:hAnsi="Arial" w:cs="Arial"/>
                 <w:szCs w:val="24"/>
               </w:rPr>
             </w:r>
@@ -8239,8 +8358,7 @@
             </w:r>
             <w:r>
               <w:rPr>
-                <w:rFonts w:ascii="Arial" w:hAnsi="Arial" w:eastAsia="Arial" w:cs="Arial"/>
-                <w:sz w:val="24"/>
+                <w:rFonts w:ascii="Arial" w:hAnsi="Arial" w:cs="Arial"/>
                 <w:szCs w:val="24"/>
               </w:rPr>
             </w:r>
@@ -8299,8 +8417,7 @@
             </w:r>
             <w:r>
               <w:rPr>
-                <w:rFonts w:ascii="Arial" w:hAnsi="Arial" w:eastAsia="Arial" w:cs="Arial"/>
-                <w:sz w:val="24"/>
+                <w:rFonts w:ascii="Arial" w:hAnsi="Arial" w:cs="Arial"/>
                 <w:szCs w:val="24"/>
               </w:rPr>
             </w:r>
@@ -8364,8 +8481,7 @@
             </w:r>
             <w:r>
               <w:rPr>
-                <w:rFonts w:ascii="Arial" w:hAnsi="Arial" w:eastAsia="Arial" w:cs="Arial"/>
-                <w:sz w:val="24"/>
+                <w:rFonts w:ascii="Arial" w:hAnsi="Arial" w:cs="Arial"/>
                 <w:szCs w:val="24"/>
               </w:rPr>
             </w:r>
@@ -8424,8 +8540,7 @@
             </w:r>
             <w:r>
               <w:rPr>
-                <w:rFonts w:ascii="Arial" w:hAnsi="Arial" w:eastAsia="Arial" w:cs="Arial"/>
-                <w:sz w:val="24"/>
+                <w:rFonts w:ascii="Arial" w:hAnsi="Arial" w:cs="Arial"/>
                 <w:szCs w:val="24"/>
               </w:rPr>
             </w:r>
@@ -8484,8 +8599,7 @@
             </w:r>
             <w:r>
               <w:rPr>
-                <w:rFonts w:ascii="Arial" w:hAnsi="Arial" w:eastAsia="Arial" w:cs="Arial"/>
-                <w:sz w:val="24"/>
+                <w:rFonts w:ascii="Arial" w:hAnsi="Arial" w:cs="Arial"/>
                 <w:szCs w:val="24"/>
               </w:rPr>
             </w:r>
@@ -8549,8 +8663,7 @@
             </w:r>
             <w:r>
               <w:rPr>
-                <w:rFonts w:ascii="Arial" w:hAnsi="Arial" w:eastAsia="Arial" w:cs="Arial"/>
-                <w:sz w:val="24"/>
+                <w:rFonts w:ascii="Arial" w:hAnsi="Arial" w:cs="Arial"/>
                 <w:szCs w:val="24"/>
               </w:rPr>
             </w:r>
@@ -8609,8 +8722,7 @@
             </w:r>
             <w:r>
               <w:rPr>
-                <w:rFonts w:ascii="Arial" w:hAnsi="Arial" w:eastAsia="Arial" w:cs="Arial"/>
-                <w:sz w:val="24"/>
+                <w:rFonts w:ascii="Arial" w:hAnsi="Arial" w:cs="Arial"/>
                 <w:szCs w:val="24"/>
               </w:rPr>
             </w:r>
@@ -8669,8 +8781,7 @@
             </w:r>
             <w:r>
               <w:rPr>
-                <w:rFonts w:ascii="Arial" w:hAnsi="Arial" w:eastAsia="Arial" w:cs="Arial"/>
-                <w:sz w:val="24"/>
+                <w:rFonts w:ascii="Arial" w:hAnsi="Arial" w:cs="Arial"/>
                 <w:szCs w:val="24"/>
               </w:rPr>
             </w:r>
@@ -8734,8 +8845,7 @@
             </w:r>
             <w:r>
               <w:rPr>
-                <w:rFonts w:ascii="Arial" w:hAnsi="Arial" w:eastAsia="Arial" w:cs="Arial"/>
-                <w:sz w:val="24"/>
+                <w:rFonts w:ascii="Arial" w:hAnsi="Arial" w:cs="Arial"/>
                 <w:szCs w:val="24"/>
               </w:rPr>
             </w:r>
@@ -8794,8 +8904,7 @@
             </w:r>
             <w:r>
               <w:rPr>
-                <w:rFonts w:ascii="Arial" w:hAnsi="Arial" w:eastAsia="Arial" w:cs="Arial"/>
-                <w:sz w:val="24"/>
+                <w:rFonts w:ascii="Arial" w:hAnsi="Arial" w:cs="Arial"/>
                 <w:szCs w:val="24"/>
               </w:rPr>
             </w:r>
@@ -8854,8 +8963,7 @@
             </w:r>
             <w:r>
               <w:rPr>
-                <w:rFonts w:ascii="Arial" w:hAnsi="Arial" w:eastAsia="Arial" w:cs="Arial"/>
-                <w:sz w:val="24"/>
+                <w:rFonts w:ascii="Arial" w:hAnsi="Arial" w:cs="Arial"/>
                 <w:szCs w:val="24"/>
               </w:rPr>
             </w:r>
@@ -8919,8 +9027,7 @@
             </w:r>
             <w:r>
               <w:rPr>
-                <w:rFonts w:ascii="Arial" w:hAnsi="Arial" w:eastAsia="Arial" w:cs="Arial"/>
-                <w:sz w:val="24"/>
+                <w:rFonts w:ascii="Arial" w:hAnsi="Arial" w:cs="Arial"/>
                 <w:szCs w:val="24"/>
               </w:rPr>
             </w:r>
@@ -8979,8 +9086,7 @@
             </w:r>
             <w:r>
               <w:rPr>
-                <w:rFonts w:ascii="Arial" w:hAnsi="Arial" w:eastAsia="Arial" w:cs="Arial"/>
-                <w:sz w:val="24"/>
+                <w:rFonts w:ascii="Arial" w:hAnsi="Arial" w:cs="Arial"/>
                 <w:szCs w:val="24"/>
               </w:rPr>
             </w:r>
@@ -9039,8 +9145,7 @@
             </w:r>
             <w:r>
               <w:rPr>
-                <w:rFonts w:ascii="Arial" w:hAnsi="Arial" w:eastAsia="Arial" w:cs="Arial"/>
-                <w:sz w:val="24"/>
+                <w:rFonts w:ascii="Arial" w:hAnsi="Arial" w:cs="Arial"/>
                 <w:szCs w:val="24"/>
               </w:rPr>
             </w:r>
@@ -9104,8 +9209,7 @@
             </w:r>
             <w:r>
               <w:rPr>
-                <w:rFonts w:ascii="Arial" w:hAnsi="Arial" w:eastAsia="Arial" w:cs="Arial"/>
-                <w:sz w:val="24"/>
+                <w:rFonts w:ascii="Arial" w:hAnsi="Arial" w:cs="Arial"/>
                 <w:szCs w:val="24"/>
               </w:rPr>
             </w:r>
@@ -9164,8 +9268,7 @@
             </w:r>
             <w:r>
               <w:rPr>
-                <w:rFonts w:ascii="Arial" w:hAnsi="Arial" w:eastAsia="Arial" w:cs="Arial"/>
-                <w:sz w:val="24"/>
+                <w:rFonts w:ascii="Arial" w:hAnsi="Arial" w:cs="Arial"/>
                 <w:szCs w:val="24"/>
               </w:rPr>
             </w:r>
@@ -9224,8 +9327,7 @@
             </w:r>
             <w:r>
               <w:rPr>
-                <w:rFonts w:ascii="Arial" w:hAnsi="Arial" w:eastAsia="Arial" w:cs="Arial"/>
-                <w:sz w:val="24"/>
+                <w:rFonts w:ascii="Arial" w:hAnsi="Arial" w:cs="Arial"/>
                 <w:szCs w:val="24"/>
               </w:rPr>
             </w:r>
@@ -9289,8 +9391,7 @@
             </w:r>
             <w:r>
               <w:rPr>
-                <w:rFonts w:ascii="Arial" w:hAnsi="Arial" w:eastAsia="Arial" w:cs="Arial"/>
-                <w:sz w:val="24"/>
+                <w:rFonts w:ascii="Arial" w:hAnsi="Arial" w:cs="Arial"/>
                 <w:szCs w:val="24"/>
               </w:rPr>
             </w:r>
@@ -9349,8 +9450,7 @@
             </w:r>
             <w:r>
               <w:rPr>
-                <w:rFonts w:ascii="Arial" w:hAnsi="Arial" w:eastAsia="Arial" w:cs="Arial"/>
-                <w:sz w:val="24"/>
+                <w:rFonts w:ascii="Arial" w:hAnsi="Arial" w:cs="Arial"/>
                 <w:szCs w:val="24"/>
               </w:rPr>
             </w:r>
@@ -9409,8 +9509,7 @@
             </w:r>
             <w:r>
               <w:rPr>
-                <w:rFonts w:ascii="Arial" w:hAnsi="Arial" w:eastAsia="Arial" w:cs="Arial"/>
-                <w:sz w:val="24"/>
+                <w:rFonts w:ascii="Arial" w:hAnsi="Arial" w:cs="Arial"/>
                 <w:szCs w:val="24"/>
               </w:rPr>
             </w:r>
@@ -9474,8 +9573,7 @@
             </w:r>
             <w:r>
               <w:rPr>
-                <w:rFonts w:ascii="Arial" w:hAnsi="Arial" w:eastAsia="Arial" w:cs="Arial"/>
-                <w:sz w:val="24"/>
+                <w:rFonts w:ascii="Arial" w:hAnsi="Arial" w:cs="Arial"/>
                 <w:szCs w:val="24"/>
               </w:rPr>
             </w:r>
@@ -9534,8 +9632,7 @@
             </w:r>
             <w:r>
               <w:rPr>
-                <w:rFonts w:ascii="Arial" w:hAnsi="Arial" w:eastAsia="Arial" w:cs="Arial"/>
-                <w:sz w:val="24"/>
+                <w:rFonts w:ascii="Arial" w:hAnsi="Arial" w:cs="Arial"/>
                 <w:szCs w:val="24"/>
               </w:rPr>
             </w:r>
@@ -9594,8 +9691,7 @@
             </w:r>
             <w:r>
               <w:rPr>
-                <w:rFonts w:ascii="Arial" w:hAnsi="Arial" w:eastAsia="Arial" w:cs="Arial"/>
-                <w:sz w:val="24"/>
+                <w:rFonts w:ascii="Arial" w:hAnsi="Arial" w:cs="Arial"/>
                 <w:szCs w:val="24"/>
               </w:rPr>
             </w:r>
@@ -9659,8 +9755,7 @@
             </w:r>
             <w:r>
               <w:rPr>
-                <w:rFonts w:ascii="Arial" w:hAnsi="Arial" w:eastAsia="Arial" w:cs="Arial"/>
-                <w:sz w:val="24"/>
+                <w:rFonts w:ascii="Arial" w:hAnsi="Arial" w:cs="Arial"/>
                 <w:szCs w:val="24"/>
               </w:rPr>
             </w:r>
@@ -9719,8 +9814,7 @@
             </w:r>
             <w:r>
               <w:rPr>
-                <w:rFonts w:ascii="Arial" w:hAnsi="Arial" w:eastAsia="Arial" w:cs="Arial"/>
-                <w:sz w:val="24"/>
+                <w:rFonts w:ascii="Arial" w:hAnsi="Arial" w:cs="Arial"/>
                 <w:szCs w:val="24"/>
               </w:rPr>
             </w:r>
@@ -9779,8 +9873,7 @@
             </w:r>
             <w:r>
               <w:rPr>
-                <w:rFonts w:ascii="Arial" w:hAnsi="Arial" w:eastAsia="Arial" w:cs="Arial"/>
-                <w:sz w:val="24"/>
+                <w:rFonts w:ascii="Arial" w:hAnsi="Arial" w:cs="Arial"/>
                 <w:szCs w:val="24"/>
               </w:rPr>
             </w:r>
@@ -9805,7 +9898,6 @@
           <w14:ligatures w14:val="none"/>
         </w:rPr>
       </w:pPr>
-      <w:r/>
       <w:r>
         <w:rPr>
           <w:rFonts w:ascii="Arial" w:hAnsi="Arial" w:eastAsia="Arial" w:cs="Arial"/>
@@ -9815,16 +9907,16 @@
       </w:r>
       <w:r>
         <w:rPr>
-          <w:rFonts w:ascii="Arial" w:hAnsi="Arial" w:eastAsia="Arial" w:cs="Arial"/>
-        </w:rPr>
-      </w:r>
-      <w:r/>
-      <w:r>
-        <w:rPr>
           <w:rFonts w:ascii="Arial" w:hAnsi="Arial" w:cs="Arial"/>
           <w14:ligatures w14:val="none"/>
         </w:rPr>
       </w:r>
+      <w:r>
+        <w:rPr>
+          <w:rFonts w:ascii="Arial" w:hAnsi="Arial" w:cs="Arial"/>
+          <w14:ligatures w14:val="none"/>
+        </w:rPr>
+      </w:r>
     </w:p>
     <w:p>
       <w:pPr>
@@ -9856,7 +9948,7 @@
       </w:r>
       <w:r>
         <w:rPr>
-          <w:rFonts w:ascii="Arial" w:hAnsi="Arial" w:eastAsia="Arial" w:cs="Arial"/>
+          <w:rFonts w:ascii="Arial" w:hAnsi="Arial" w:cs="Arial"/>
           <w:sz w:val="24"/>
           <w:szCs w:val="24"/>
         </w:rPr>
@@ -9926,9 +10018,10 @@
       </w:r>
       <w:r>
         <w:rPr>
-          <w:rFonts w:ascii="Arial" w:hAnsi="Arial" w:eastAsia="Arial" w:cs="Arial"/>
-          <w:sz w:val="24"/>
-          <w:szCs w:val="24"/>
+          <w:rFonts w:ascii="Arial" w:hAnsi="Arial" w:cs="Arial"/>
+          <w:sz w:val="24"/>
+          <w:szCs w:val="24"/>
+          <w:highlight w:val="none"/>
         </w:rPr>
       </w:r>
       <w:r>
@@ -9964,21 +10057,18 @@
       </w:r>
       <w:r>
         <w:rPr>
-          <w:rFonts w:ascii="Arial" w:hAnsi="Arial" w:eastAsia="Arial" w:cs="Arial"/>
-          <w:b/>
-          <w:bCs/>
-          <w:sz w:val="24"/>
-          <w:szCs w:val="24"/>
-          <w:highlight w:val="none"/>
-        </w:rPr>
-      </w:r>
-      <w:r>
-        <w:rPr>
           <w:rFonts w:ascii="Arial" w:hAnsi="Arial" w:cs="Arial"/>
           <w:b/>
           <w:bCs/>
         </w:rPr>
       </w:r>
+      <w:r>
+        <w:rPr>
+          <w:rFonts w:ascii="Arial" w:hAnsi="Arial" w:cs="Arial"/>
+          <w:b/>
+          <w:bCs/>
+        </w:rPr>
+      </w:r>
     </w:p>
     <w:p>
       <w:pPr>
@@ -10022,7 +10112,7 @@
       </w:r>
       <w:r>
         <w:rPr>
-          <w:rFonts w:ascii="Arial" w:hAnsi="Arial" w:eastAsia="Arial" w:cs="Arial"/>
+          <w:rFonts w:ascii="Arial" w:hAnsi="Arial" w:cs="Arial"/>
           <w:sz w:val="24"/>
           <w:szCs w:val="24"/>
           <w:highlight w:val="none"/>
@@ -10089,8 +10179,8 @@
       </w:r>
       <w:r>
         <w:rPr>
-          <w:rFonts w:ascii="Arial" w:hAnsi="Arial" w:eastAsia="Arial" w:cs="Arial"/>
-          <w:sz w:val="24"/>
+          <w:rFonts w:ascii="Arial" w:hAnsi="Arial" w:cs="Arial"/>
+          <w:sz w:val="28"/>
           <w:szCs w:val="24"/>
         </w:rPr>
       </w:r>
@@ -10144,8 +10234,8 @@
       </w:r>
       <w:r>
         <w:rPr>
-          <w:rFonts w:ascii="Arial" w:hAnsi="Arial" w:eastAsia="Arial" w:cs="Arial"/>
-          <w:sz w:val="24"/>
+          <w:rFonts w:ascii="Arial" w:hAnsi="Arial" w:cs="Arial"/>
+          <w:sz w:val="28"/>
           <w:szCs w:val="24"/>
         </w:rPr>
       </w:r>
@@ -10248,189 +10338,180 @@
       </w:r>
       <w:r>
         <w:rPr>
+          <w:rFonts w:ascii="Arial" w:hAnsi="Arial" w:cs="Arial"/>
+          <w:b/>
+          <w:bCs/>
+        </w:rPr>
+      </w:r>
+      <w:r>
+        <w:rPr>
+          <w:rFonts w:ascii="Arial" w:hAnsi="Arial" w:cs="Arial"/>
+          <w:b/>
+          <w:bCs/>
+        </w:rPr>
+      </w:r>
+    </w:p>
+    <w:p>
+      <w:pPr>
+        <w:pBdr/>
+        <w:spacing w:line="360" w:lineRule="auto"/>
+        <w:ind/>
+        <w:jc w:val="both"/>
+        <w:rPr>
+          <w:rFonts w:ascii="Arial" w:hAnsi="Arial" w:cs="Arial"/>
+        </w:rPr>
+      </w:pPr>
+      <w:r>
+        <w:rPr>
+          <w:rFonts w:ascii="Arial" w:hAnsi="Arial" w:eastAsia="Arial" w:cs="Arial"/>
+          <w:sz w:val="24"/>
+          <w:szCs w:val="24"/>
+          <w:highlight w:val="none"/>
+        </w:rPr>
+        <w:t xml:space="preserve">El funcionamiento de LDAP se centra en la transferencia de mensajes entre el cliente y el servidor LDAP a través de conexiones seguras. Utiliza un modelo de datos basado en árbol, donde cada entrada en el directorio está identificada por un</w:t>
+      </w:r>
+      <w:r>
+        <w:rPr>
+          <w:rFonts w:ascii="Arial" w:hAnsi="Arial" w:eastAsia="Arial" w:cs="Arial"/>
+          <w:sz w:val="24"/>
+          <w:szCs w:val="24"/>
+          <w:highlight w:val="none"/>
+          <w:lang w:val="en-US"/>
+        </w:rPr>
+        <w:t xml:space="preserve"> Nombre Distinguido</w:t>
+      </w:r>
+      <w:r>
+        <w:rPr>
+          <w:rFonts w:ascii="Arial" w:hAnsi="Arial" w:eastAsia="Arial" w:cs="Arial"/>
+          <w:sz w:val="24"/>
+          <w:szCs w:val="24"/>
+          <w:highlight w:val="none"/>
+        </w:rPr>
+        <w:t xml:space="preserve"> </w:t>
+      </w:r>
+      <w:r>
+        <w:rPr>
+          <w:rFonts w:ascii="Arial" w:hAnsi="Arial" w:eastAsia="Arial" w:cs="Arial"/>
+          <w:sz w:val="24"/>
+          <w:szCs w:val="24"/>
+          <w:highlight w:val="none"/>
+          <w:lang w:val="en-US"/>
+        </w:rPr>
+        <w:t xml:space="preserve">(Distinguished Name, DN, visto en la </w:t>
+      </w:r>
+      <w:r>
+        <w:rPr>
+          <w:rFonts w:ascii="Arial" w:hAnsi="Arial" w:eastAsia="Arial" w:cs="Arial"/>
+        </w:rPr>
+        <w:fldChar w:fldCharType="begin"/>
+      </w:r>
+      <w:r>
+        <w:rPr>
+          <w:rFonts w:ascii="Arial" w:hAnsi="Arial" w:eastAsia="Arial" w:cs="Arial"/>
+        </w:rPr>
+        <w:instrText xml:space="preserve"> REF _Ref1  \h \* MERGEFORMAT </w:instrText>
+        <w:fldChar w:fldCharType="separate"/>
+      </w:r>
+      <w:r>
+        <w:rPr>
           <w:rFonts w:ascii="Arial" w:hAnsi="Arial" w:eastAsia="Arial" w:cs="Arial"/>
           <w:b/>
           <w:bCs/>
+        </w:rPr>
+        <w:t xml:space="preserve">Tabla </w:t>
+      </w:r>
+      <w:r>
+        <w:rPr>
+          <w:rFonts w:ascii="Arial" w:hAnsi="Arial" w:eastAsia="Arial" w:cs="Arial"/>
+          <w:b/>
+          <w:bCs/>
+        </w:rPr>
+        <w:t xml:space="preserve">1</w:t>
+      </w:r>
+      <w:r>
+        <w:rPr>
+          <w:rFonts w:ascii="Arial" w:hAnsi="Arial" w:eastAsia="Arial" w:cs="Arial"/>
+        </w:rPr>
+        <w:fldChar w:fldCharType="end"/>
+      </w:r>
+      <w:r>
+        <w:rPr>
+          <w:rFonts w:ascii="Arial" w:hAnsi="Arial" w:eastAsia="Arial" w:cs="Arial"/>
           <w:sz w:val="24"/>
           <w:szCs w:val="24"/>
           <w:highlight w:val="none"/>
-        </w:rPr>
-      </w:r>
-      <w:r>
+          <w:lang w:val="en-US"/>
+        </w:rPr>
+        <w:t xml:space="preserve">)</w:t>
+      </w:r>
+      <w:r>
+        <w:rPr>
+          <w:rFonts w:ascii="Arial" w:hAnsi="Arial" w:eastAsia="Arial" w:cs="Arial"/>
+          <w:sz w:val="24"/>
+          <w:szCs w:val="24"/>
+          <w:highlight w:val="none"/>
+        </w:rPr>
+        <w:t xml:space="preserve"> único. Esto proporciona una estructura flexible para almacenar y acceder a información sobre usuarios, dispositivos y recursos dentro de</w:t>
+      </w:r>
+      <w:r>
+        <w:rPr>
+          <w:rFonts w:ascii="Arial" w:hAnsi="Arial" w:eastAsia="Arial" w:cs="Arial"/>
+          <w:sz w:val="24"/>
+          <w:szCs w:val="24"/>
+          <w:highlight w:val="none"/>
+          <w:lang w:val="en-US"/>
+        </w:rPr>
+        <w:t xml:space="preserve">l directorio</w:t>
+      </w:r>
+      <w:r>
+        <w:rPr>
+          <w:rFonts w:ascii="Arial" w:hAnsi="Arial" w:eastAsia="Arial" w:cs="Arial"/>
+          <w:sz w:val="24"/>
+          <w:szCs w:val="24"/>
+          <w:highlight w:val="none"/>
+        </w:rPr>
+        <w:t xml:space="preserve">.</w:t>
+      </w:r>
+      <w:r>
+        <w:rPr>
+          <w:rFonts w:ascii="Arial" w:hAnsi="Arial" w:cs="Arial"/>
+        </w:rPr>
+      </w:r>
+      <w:r>
+        <w:rPr>
+          <w:rFonts w:ascii="Arial" w:hAnsi="Arial" w:cs="Arial"/>
+        </w:rPr>
+      </w:r>
+    </w:p>
+    <w:p>
+      <w:pPr>
+        <w:pBdr/>
+        <w:spacing w:line="360" w:lineRule="auto"/>
+        <w:ind/>
+        <w:jc w:val="both"/>
         <w:rPr>
           <w:rFonts w:ascii="Arial" w:hAnsi="Arial" w:cs="Arial"/>
           <w:b/>
           <w:bCs/>
         </w:rPr>
-      </w:r>
-    </w:p>
-    <w:p>
-      <w:pPr>
-        <w:pBdr/>
-        <w:spacing w:line="360" w:lineRule="auto"/>
-        <w:ind/>
-        <w:jc w:val="both"/>
-        <w:rPr>
-          <w:rFonts w:ascii="Arial" w:hAnsi="Arial" w:cs="Arial"/>
-        </w:rPr>
-      </w:pPr>
-      <w:r>
-        <w:rPr>
-          <w:rFonts w:ascii="Arial" w:hAnsi="Arial" w:eastAsia="Arial" w:cs="Arial"/>
-          <w:sz w:val="24"/>
-          <w:szCs w:val="24"/>
-          <w:highlight w:val="none"/>
-        </w:rPr>
-        <w:t xml:space="preserve">El funcionamiento de LDAP se centra en la transferencia de mensajes entre el cliente y el servidor LDAP a través de conexiones seguras. Utiliza un modelo de datos basado en árbol, donde cada entrada en el directorio está identificada por un</w:t>
-      </w:r>
-      <w:r>
-        <w:rPr>
-          <w:rFonts w:ascii="Arial" w:hAnsi="Arial" w:eastAsia="Arial" w:cs="Arial"/>
-          <w:sz w:val="24"/>
-          <w:szCs w:val="24"/>
-          <w:highlight w:val="none"/>
-          <w:lang w:val="en-US"/>
-        </w:rPr>
-        <w:t xml:space="preserve"> Nombre Distinguido</w:t>
-      </w:r>
-      <w:r>
-        <w:rPr>
-          <w:rFonts w:ascii="Arial" w:hAnsi="Arial" w:eastAsia="Arial" w:cs="Arial"/>
-          <w:sz w:val="24"/>
-          <w:szCs w:val="24"/>
-          <w:highlight w:val="none"/>
-        </w:rPr>
-        <w:t xml:space="preserve"> </w:t>
-      </w:r>
-      <w:r>
-        <w:rPr>
-          <w:rFonts w:ascii="Arial" w:hAnsi="Arial" w:eastAsia="Arial" w:cs="Arial"/>
-          <w:sz w:val="24"/>
-          <w:szCs w:val="24"/>
-          <w:highlight w:val="none"/>
-          <w:lang w:val="en-US"/>
-        </w:rPr>
-        <w:t xml:space="preserve">(Distinguished Name, DN, visto en la </w:t>
-      </w:r>
-      <w:r>
-        <w:rPr>
-          <w:rFonts w:ascii="Arial" w:hAnsi="Arial" w:eastAsia="Arial" w:cs="Arial"/>
-        </w:rPr>
-        <w:fldChar w:fldCharType="begin"/>
-      </w:r>
-      <w:r>
-        <w:rPr>
-          <w:rFonts w:ascii="Arial" w:hAnsi="Arial" w:eastAsia="Arial" w:cs="Arial"/>
-        </w:rPr>
-        <w:instrText xml:space="preserve"> REF _Ref1  \h \* MERGEFORMAT </w:instrText>
-        <w:fldChar w:fldCharType="separate"/>
-      </w:r>
+      </w:pPr>
       <w:r>
         <w:rPr>
           <w:rFonts w:ascii="Arial" w:hAnsi="Arial" w:eastAsia="Arial" w:cs="Arial"/>
           <w:b/>
           <w:bCs/>
-        </w:rPr>
-        <w:t xml:space="preserve">Tabla </w:t>
-      </w:r>
-      <w:r>
-        <w:rPr>
-          <w:rFonts w:ascii="Arial" w:hAnsi="Arial" w:eastAsia="Arial" w:cs="Arial"/>
-          <w:b/>
-          <w:bCs/>
-        </w:rPr>
-        <w:t xml:space="preserve">1</w:t>
-      </w:r>
-      <w:r>
-        <w:rPr>
-          <w:rFonts w:ascii="Arial" w:hAnsi="Arial" w:eastAsia="Arial" w:cs="Arial"/>
-        </w:rPr>
-        <w:fldChar w:fldCharType="end"/>
-      </w:r>
-      <w:r>
-        <w:rPr>
-          <w:rFonts w:ascii="Arial" w:hAnsi="Arial" w:eastAsia="Arial" w:cs="Arial"/>
           <w:sz w:val="24"/>
           <w:szCs w:val="24"/>
           <w:highlight w:val="none"/>
-          <w:lang w:val="en-US"/>
-        </w:rPr>
-        <w:t xml:space="preserve">)</w:t>
-      </w:r>
-      <w:r>
-        <w:rPr>
-          <w:rFonts w:ascii="Arial" w:hAnsi="Arial" w:eastAsia="Arial" w:cs="Arial"/>
-          <w:sz w:val="24"/>
-          <w:szCs w:val="24"/>
-          <w:highlight w:val="none"/>
-        </w:rPr>
-        <w:t xml:space="preserve"> único. Esto proporciona una estructura flexible para almacenar y acceder a información sobre usuarios, dispositivos y recursos dentro de</w:t>
-      </w:r>
-      <w:r>
-        <w:rPr>
-          <w:rFonts w:ascii="Arial" w:hAnsi="Arial" w:eastAsia="Arial" w:cs="Arial"/>
-          <w:sz w:val="24"/>
-          <w:szCs w:val="24"/>
-          <w:highlight w:val="none"/>
-          <w:lang w:val="en-US"/>
-        </w:rPr>
-        <w:t xml:space="preserve">l directorio</w:t>
-      </w:r>
-      <w:r>
-        <w:rPr>
-          <w:rFonts w:ascii="Arial" w:hAnsi="Arial" w:eastAsia="Arial" w:cs="Arial"/>
-          <w:sz w:val="24"/>
-          <w:szCs w:val="24"/>
-          <w:highlight w:val="none"/>
-        </w:rPr>
-        <w:t xml:space="preserve">.</w:t>
-      </w:r>
-      <w:r>
-        <w:rPr>
-          <w:rFonts w:ascii="Arial" w:hAnsi="Arial" w:eastAsia="Arial" w:cs="Arial"/>
-          <w:sz w:val="24"/>
-          <w:szCs w:val="24"/>
-          <w:highlight w:val="none"/>
-        </w:rPr>
-      </w:r>
-      <w:r>
-        <w:rPr>
-          <w:rFonts w:ascii="Arial" w:hAnsi="Arial" w:cs="Arial"/>
-        </w:rPr>
-      </w:r>
-    </w:p>
-    <w:p>
-      <w:pPr>
-        <w:pBdr/>
-        <w:spacing w:line="360" w:lineRule="auto"/>
-        <w:ind/>
-        <w:jc w:val="both"/>
+        </w:rPr>
+        <w:t xml:space="preserve">Características principales de LDAP</w:t>
+      </w:r>
+      <w:r>
         <w:rPr>
           <w:rFonts w:ascii="Arial" w:hAnsi="Arial" w:cs="Arial"/>
           <w:b/>
           <w:bCs/>
         </w:rPr>
-      </w:pPr>
-      <w:r>
-        <w:rPr>
-          <w:rFonts w:ascii="Arial" w:hAnsi="Arial" w:eastAsia="Arial" w:cs="Arial"/>
-          <w:b/>
-          <w:bCs/>
-          <w:sz w:val="24"/>
-          <w:szCs w:val="24"/>
-          <w:highlight w:val="none"/>
-        </w:rPr>
-        <w:t xml:space="preserve">Características principales de LDAP</w:t>
-      </w:r>
-      <w:r>
-        <w:rPr>
-          <w:rFonts w:ascii="Arial" w:hAnsi="Arial" w:eastAsia="Arial" w:cs="Arial"/>
-          <w:b/>
-          <w:bCs/>
-          <w:sz w:val="24"/>
-          <w:szCs w:val="24"/>
-          <w:highlight w:val="none"/>
-        </w:rPr>
       </w:r>
       <w:r>
         <w:rPr>
@@ -10461,10 +10542,7 @@
       </w:r>
       <w:r>
         <w:rPr>
-          <w:rFonts w:ascii="Arial" w:hAnsi="Arial" w:eastAsia="Arial" w:cs="Arial"/>
-          <w:sz w:val="24"/>
-          <w:szCs w:val="24"/>
-          <w:highlight w:val="none"/>
+          <w:rFonts w:ascii="Arial" w:hAnsi="Arial" w:cs="Arial"/>
         </w:rPr>
       </w:r>
       <w:r>
@@ -10529,10 +10607,7 @@
       </w:r>
       <w:r>
         <w:rPr>
-          <w:rFonts w:ascii="Arial" w:hAnsi="Arial" w:eastAsia="Arial" w:cs="Arial"/>
-          <w:sz w:val="24"/>
-          <w:szCs w:val="24"/>
-          <w:highlight w:val="none"/>
+          <w:rFonts w:ascii="Arial" w:hAnsi="Arial" w:cs="Arial"/>
         </w:rPr>
       </w:r>
       <w:r>
@@ -10617,10 +10692,7 @@
       </w:r>
       <w:r>
         <w:rPr>
-          <w:rFonts w:ascii="Arial" w:hAnsi="Arial" w:eastAsia="Arial" w:cs="Arial"/>
-          <w:sz w:val="24"/>
-          <w:szCs w:val="24"/>
-          <w:highlight w:val="none"/>
+          <w:rFonts w:ascii="Arial" w:hAnsi="Arial" w:cs="Arial"/>
         </w:rPr>
       </w:r>
       <w:r>
@@ -10685,10 +10757,7 @@
       </w:r>
       <w:r>
         <w:rPr>
-          <w:rFonts w:ascii="Arial" w:hAnsi="Arial" w:eastAsia="Arial" w:cs="Arial"/>
-          <w:sz w:val="24"/>
-          <w:szCs w:val="24"/>
-          <w:highlight w:val="none"/>
+          <w:rFonts w:ascii="Arial" w:hAnsi="Arial" w:cs="Arial"/>
         </w:rPr>
       </w:r>
       <w:r>
@@ -10753,10 +10822,7 @@
       </w:r>
       <w:r>
         <w:rPr>
-          <w:rFonts w:ascii="Arial" w:hAnsi="Arial" w:eastAsia="Arial" w:cs="Arial"/>
-          <w:sz w:val="24"/>
-          <w:szCs w:val="24"/>
-          <w:highlight w:val="none"/>
+          <w:rFonts w:ascii="Arial" w:hAnsi="Arial" w:cs="Arial"/>
         </w:rPr>
       </w:r>
       <w:r>
@@ -10790,6 +10856,368 @@
       </w:r>
       <w:r>
         <w:rPr>
+          <w:rFonts w:ascii="Arial" w:hAnsi="Arial" w:cs="Arial"/>
+          <w:b/>
+          <w:bCs/>
+        </w:rPr>
+      </w:r>
+      <w:r>
+        <w:rPr>
+          <w:rFonts w:ascii="Arial" w:hAnsi="Arial" w:cs="Arial"/>
+          <w:b/>
+          <w:bCs/>
+        </w:rPr>
+      </w:r>
+    </w:p>
+    <w:p>
+      <w:pPr>
+        <w:pBdr/>
+        <w:spacing w:line="360" w:lineRule="auto"/>
+        <w:ind/>
+        <w:jc w:val="both"/>
+        <w:rPr>
+          <w:rFonts w:ascii="Arial" w:hAnsi="Arial" w:cs="Arial"/>
+          <w:sz w:val="24"/>
+          <w:szCs w:val="24"/>
+        </w:rPr>
+      </w:pPr>
+      <w:r>
+        <w:rPr>
+          <w:rFonts w:ascii="Arial" w:hAnsi="Arial" w:eastAsia="Arial" w:cs="Arial"/>
+          <w:sz w:val="24"/>
+          <w:szCs w:val="24"/>
+          <w:highlight w:val="none"/>
+        </w:rPr>
+        <w:t xml:space="preserve">LDAP se utiliza ampliamente en la autenticación de usuarios, control de acceso y gestión de identidades en sistemas operativos, aplicaciones web</w:t>
+      </w:r>
+      <w:r>
+        <w:rPr>
+          <w:rFonts w:ascii="Arial" w:hAnsi="Arial" w:eastAsia="Arial" w:cs="Arial"/>
+          <w:sz w:val="24"/>
+          <w:szCs w:val="24"/>
+          <w:highlight w:val="none"/>
+          <w:lang w:val="en-US"/>
+        </w:rPr>
+        <w:t xml:space="preserve"> y </w:t>
+      </w:r>
+      <w:r>
+        <w:rPr>
+          <w:rFonts w:ascii="Arial" w:hAnsi="Arial" w:eastAsia="Arial" w:cs="Arial"/>
+          <w:sz w:val="24"/>
+          <w:szCs w:val="24"/>
+          <w:highlight w:val="none"/>
+        </w:rPr>
+        <w:t xml:space="preserve">servicios de correo electrónico. Su flexibilidad y robustez lo convierten en una herramienta fundamental </w:t>
+      </w:r>
+      <w:r>
+        <w:rPr>
+          <w:rFonts w:ascii="Arial" w:hAnsi="Arial" w:eastAsia="Arial" w:cs="Arial"/>
+          <w:sz w:val="24"/>
+          <w:szCs w:val="24"/>
+          <w:highlight w:val="none"/>
+        </w:rPr>
+        <w:t xml:space="preserve">para la integración y administración de infraestructuras de TI empresariales.</w:t>
+      </w:r>
+      <w:r>
+        <w:rPr>
+          <w:rFonts w:ascii="Arial" w:hAnsi="Arial" w:cs="Arial"/>
+          <w:sz w:val="24"/>
+          <w:szCs w:val="24"/>
+        </w:rPr>
+      </w:r>
+      <w:r>
+        <w:rPr>
+          <w:rFonts w:ascii="Arial" w:hAnsi="Arial" w:cs="Arial"/>
+          <w:sz w:val="24"/>
+          <w:szCs w:val="24"/>
+        </w:rPr>
+      </w:r>
+    </w:p>
+    <w:p>
+      <w:pPr>
+        <w:pStyle w:val="1000"/>
+        <w:pBdr/>
+        <w:shd w:val="clear" w:color="ffffff" w:themeColor="background1" w:fill="ffffff" w:themeFill="background1"/>
+        <w:spacing/>
+        <w:ind/>
+        <w:rPr>
+          <w:rFonts w:ascii="Arial" w:hAnsi="Arial" w:cs="Arial"/>
+          <w:highlight w:val="none"/>
+          <w14:ligatures w14:val="none"/>
+        </w:rPr>
+      </w:pPr>
+      <w:r>
+        <w:rPr>
+          <w:rFonts w:ascii="Arial" w:hAnsi="Arial" w:eastAsia="Arial" w:cs="Arial"/>
+        </w:rPr>
+        <w:t xml:space="preserve">1.</w:t>
+      </w:r>
+      <w:r>
+        <w:rPr>
+          <w:rFonts w:ascii="Arial" w:hAnsi="Arial" w:eastAsia="Arial" w:cs="Arial"/>
+          <w:lang w:val="en-US"/>
+        </w:rPr>
+        <w:t xml:space="preserve">3</w:t>
+      </w:r>
+      <w:r>
+        <w:rPr>
+          <w:rFonts w:ascii="Arial" w:hAnsi="Arial" w:eastAsia="Arial" w:cs="Arial"/>
+        </w:rPr>
+        <w:t xml:space="preserve"> Tecnologías y </w:t>
+      </w:r>
+      <w:r>
+        <w:rPr>
+          <w:rFonts w:ascii="Arial" w:hAnsi="Arial" w:eastAsia="Arial" w:cs="Arial"/>
+          <w:lang w:val="en-US"/>
+        </w:rPr>
+        <w:t xml:space="preserve">h</w:t>
+      </w:r>
+      <w:r>
+        <w:rPr>
+          <w:rFonts w:ascii="Arial" w:hAnsi="Arial" w:eastAsia="Arial" w:cs="Arial"/>
+        </w:rPr>
+        <w:t xml:space="preserve">erramientas </w:t>
+      </w:r>
+      <w:r>
+        <w:rPr>
+          <w:rFonts w:ascii="Arial" w:hAnsi="Arial" w:eastAsia="Arial" w:cs="Arial"/>
+          <w:lang w:val="en-US"/>
+        </w:rPr>
+        <w:t xml:space="preserve">e</w:t>
+      </w:r>
+      <w:r>
+        <w:rPr>
+          <w:rFonts w:ascii="Arial" w:hAnsi="Arial" w:eastAsia="Arial" w:cs="Arial"/>
+        </w:rPr>
+        <w:t xml:space="preserve">xistentes</w:t>
+      </w:r>
+      <w:r>
+        <w:rPr>
+          <w:rFonts w:ascii="Arial" w:hAnsi="Arial" w:cs="Arial"/>
+          <w:highlight w:val="none"/>
+          <w14:ligatures w14:val="none"/>
+        </w:rPr>
+      </w:r>
+      <w:r>
+        <w:rPr>
+          <w:rFonts w:ascii="Arial" w:hAnsi="Arial" w:cs="Arial"/>
+          <w:highlight w:val="none"/>
+          <w14:ligatures w14:val="none"/>
+        </w:rPr>
+      </w:r>
+    </w:p>
+    <w:p>
+      <w:pPr>
+        <w:pBdr/>
+        <w:spacing w:line="360" w:lineRule="auto"/>
+        <w:ind/>
+        <w:jc w:val="both"/>
+        <w:rPr>
+          <w:rFonts w:ascii="Arial" w:hAnsi="Arial" w:cs="Arial"/>
+          <w:sz w:val="24"/>
+          <w:szCs w:val="24"/>
+        </w:rPr>
+      </w:pPr>
+      <w:r>
+        <w:rPr>
+          <w:rFonts w:ascii="Arial" w:hAnsi="Arial" w:eastAsia="Arial" w:cs="Arial"/>
+          <w:sz w:val="24"/>
+          <w:szCs w:val="24"/>
+        </w:rPr>
+        <w:t xml:space="preserve">En el ámbito de la gestión de Directorio Activo, existen diversas tecnologías y herramientas diseñadas para facilitar y optimizar esta tarea esencial en la administración de sistemas informáticos. Estas herramientas no solo permiten u</w:t>
+      </w:r>
+      <w:r>
+        <w:rPr>
+          <w:rFonts w:ascii="Arial" w:hAnsi="Arial" w:eastAsia="Arial" w:cs="Arial"/>
+          <w:sz w:val="24"/>
+          <w:szCs w:val="24"/>
+        </w:rPr>
+        <w:t xml:space="preserve">na gestión más eficiente de los recursos y usuarios dentro de una organización, sino que también contribuyen a mejorar la seguridad y el control de acceso.</w:t>
+      </w:r>
+      <w:r>
+        <w:rPr>
+          <w:rFonts w:ascii="Arial" w:hAnsi="Arial" w:cs="Arial"/>
+          <w:sz w:val="24"/>
+          <w:szCs w:val="24"/>
+        </w:rPr>
+      </w:r>
+      <w:r>
+        <w:rPr>
+          <w:rFonts w:ascii="Arial" w:hAnsi="Arial" w:cs="Arial"/>
+          <w:sz w:val="24"/>
+          <w:szCs w:val="24"/>
+        </w:rPr>
+      </w:r>
+    </w:p>
+    <w:p>
+      <w:pPr>
+        <w:pBdr/>
+        <w:spacing w:line="360" w:lineRule="auto"/>
+        <w:ind/>
+        <w:jc w:val="both"/>
+        <w:rPr>
+          <w:rFonts w:ascii="Arial" w:hAnsi="Arial" w:cs="Arial"/>
+          <w:sz w:val="24"/>
+          <w:szCs w:val="24"/>
+          <w:highlight w:val="none"/>
+        </w:rPr>
+      </w:pPr>
+      <w:r>
+        <w:rPr>
+          <w:rFonts w:ascii="Arial" w:hAnsi="Arial" w:eastAsia="Arial" w:cs="Arial"/>
+          <w:sz w:val="24"/>
+          <w:szCs w:val="24"/>
+        </w:rPr>
+        <w:t xml:space="preserve">E</w:t>
+      </w:r>
+      <w:r>
+        <w:rPr>
+          <w:rFonts w:ascii="Arial" w:hAnsi="Arial" w:eastAsia="Arial" w:cs="Arial"/>
+          <w:sz w:val="24"/>
+          <w:szCs w:val="24"/>
+        </w:rPr>
+        <w:t xml:space="preserve">ste epígrafe se centrará en revisar las herramientas actuales más utilizadas para la gestión de Directorio Activo, detallando sus principales funcionalidades y características. Asimismo, se analizarán las ventajas y limitaciones de estas soluciones, propor</w:t>
+      </w:r>
+      <w:r>
+        <w:rPr>
+          <w:rFonts w:ascii="Arial" w:hAnsi="Arial" w:eastAsia="Arial" w:cs="Arial"/>
+          <w:sz w:val="24"/>
+          <w:szCs w:val="24"/>
+        </w:rPr>
+        <w:t xml:space="preserve">cionando una visión crítica que </w:t>
+      </w:r>
+      <w:r>
+        <w:rPr>
+          <w:rFonts w:ascii="Arial" w:hAnsi="Arial" w:eastAsia="Arial" w:cs="Arial"/>
+          <w:sz w:val="24"/>
+          <w:szCs w:val="24"/>
+        </w:rPr>
+        <w:t xml:space="preserve">ayudará a identificar áreas de mejora y oportunidades para la innovación en este campo. La evaluación de las tecnologías existentes es fundamental para entender cómo se pueden integrar y complementar en el contexto de una sol</w:t>
+      </w:r>
+      <w:r>
+        <w:rPr>
+          <w:rFonts w:ascii="Arial" w:hAnsi="Arial" w:eastAsia="Arial" w:cs="Arial"/>
+          <w:sz w:val="24"/>
+          <w:szCs w:val="24"/>
+        </w:rPr>
+        <w:t xml:space="preserve">ución más amplia y robusta.</w:t>
+      </w:r>
+      <w:r>
+        <w:rPr>
+          <w:rFonts w:ascii="Arial" w:hAnsi="Arial" w:cs="Arial"/>
+          <w:sz w:val="24"/>
+          <w:szCs w:val="24"/>
+          <w:highlight w:val="none"/>
+        </w:rPr>
+      </w:r>
+      <w:r>
+        <w:rPr>
+          <w:rFonts w:ascii="Arial" w:hAnsi="Arial" w:cs="Arial"/>
+          <w:sz w:val="24"/>
+          <w:szCs w:val="24"/>
+          <w:highlight w:val="none"/>
+        </w:rPr>
+      </w:r>
+    </w:p>
+    <w:p>
+      <w:pPr>
+        <w:pBdr/>
+        <w:spacing w:line="360" w:lineRule="auto"/>
+        <w:ind/>
+        <w:jc w:val="both"/>
+        <w:rPr>
+          <w:rFonts w:ascii="Arial" w:hAnsi="Arial" w:cs="Arial"/>
+        </w:rPr>
+      </w:pPr>
+      <w:r>
+        <w:rPr>
+          <w:rFonts w:ascii="Arial" w:hAnsi="Arial" w:eastAsia="Arial" w:cs="Arial"/>
+          <w:sz w:val="24"/>
+          <w:szCs w:val="24"/>
+          <w:highlight w:val="none"/>
+        </w:rPr>
+        <w:t xml:space="preserve">P</w:t>
+      </w:r>
+      <w:r>
+        <w:rPr>
+          <w:rFonts w:ascii="Arial" w:hAnsi="Arial" w:eastAsia="Arial" w:cs="Arial"/>
+          <w:sz w:val="24"/>
+          <w:szCs w:val="24"/>
+          <w:highlight w:val="none"/>
+        </w:rPr>
+        <w:t xml:space="preserve">ara gestionar efectivamente un Directorio Activo, es crucial contar con herramientas que simplifiquen las tareas administrativas y ofrezcan opciones flexibles de personalización y despliegue. La capacidad de personalización se refiere a la flexibilidad que</w:t>
+      </w:r>
+      <w:r>
+        <w:rPr>
+          <w:rFonts w:ascii="Arial" w:hAnsi="Arial" w:eastAsia="Arial" w:cs="Arial"/>
+          <w:sz w:val="24"/>
+          <w:szCs w:val="24"/>
+          <w:highlight w:val="none"/>
+        </w:rPr>
+        <w:t xml:space="preserve"> </w:t>
+      </w:r>
+      <w:r>
+        <w:rPr>
+          <w:rFonts w:ascii="Arial" w:hAnsi="Arial" w:eastAsia="Arial" w:cs="Arial"/>
+          <w:sz w:val="24"/>
+          <w:szCs w:val="24"/>
+          <w:highlight w:val="none"/>
+        </w:rPr>
+        <w:t xml:space="preserve">ofrece la herramienta para ajustar su interfaz y funcionalidades según las necesidades específicas del usuario u organización. Por otro lado, la simplicidad de despliegue se refiere a la facilidad con la que una herramienta puede ser instalada y configurad</w:t>
+      </w:r>
+      <w:r>
+        <w:rPr>
+          <w:rFonts w:ascii="Arial" w:hAnsi="Arial" w:eastAsia="Arial" w:cs="Arial"/>
+          <w:sz w:val="24"/>
+          <w:szCs w:val="24"/>
+          <w:highlight w:val="none"/>
+        </w:rPr>
+        <w:t xml:space="preserve">a, asegurando una implementación eficiente y sin complicaciones.</w:t>
+      </w:r>
+      <w:r>
+        <w:rPr>
+          <w:rFonts w:ascii="Arial" w:hAnsi="Arial" w:cs="Arial"/>
+        </w:rPr>
+      </w:r>
+      <w:r>
+        <w:rPr>
+          <w:rFonts w:ascii="Arial" w:hAnsi="Arial" w:cs="Arial"/>
+        </w:rPr>
+      </w:r>
+    </w:p>
+    <w:p>
+      <w:pPr>
+        <w:pBdr/>
+        <w:spacing w:line="360" w:lineRule="auto"/>
+        <w:ind/>
+        <w:jc w:val="both"/>
+        <w:rPr>
+          <w:rFonts w:ascii="Arial" w:hAnsi="Arial" w:cs="Arial"/>
+          <w:sz w:val="24"/>
+          <w:szCs w:val="24"/>
+          <w:highlight w:val="none"/>
+        </w:rPr>
+      </w:pPr>
+      <w:r>
+        <w:rPr>
+          <w:rFonts w:ascii="Arial" w:hAnsi="Arial" w:eastAsia="Arial" w:cs="Arial"/>
+          <w:sz w:val="24"/>
+          <w:szCs w:val="24"/>
+          <w:highlight w:val="none"/>
+        </w:rPr>
+        <w:t xml:space="preserve">En</w:t>
+      </w:r>
+      <w:r>
+        <w:rPr>
+          <w:rFonts w:ascii="Arial" w:hAnsi="Arial" w:eastAsia="Arial" w:cs="Arial"/>
+          <w:sz w:val="24"/>
+          <w:szCs w:val="24"/>
+          <w:highlight w:val="none"/>
+        </w:rPr>
+        <w:t xml:space="preserve"> la</w:t>
+      </w:r>
+      <w:r>
+        <w:rPr>
           <w:rFonts w:ascii="Arial" w:hAnsi="Arial" w:eastAsia="Arial" w:cs="Arial"/>
           <w:b/>
           <w:bCs/>
@@ -10797,378 +11225,15 @@
           <w:szCs w:val="24"/>
           <w:highlight w:val="none"/>
         </w:rPr>
-      </w:r>
-      <w:r>
-        <w:rPr>
-          <w:rFonts w:ascii="Arial" w:hAnsi="Arial" w:cs="Arial"/>
-          <w:b/>
-          <w:bCs/>
-        </w:rPr>
-      </w:r>
-    </w:p>
-    <w:p>
-      <w:pPr>
-        <w:pBdr/>
-        <w:spacing w:line="360" w:lineRule="auto"/>
-        <w:ind/>
-        <w:jc w:val="both"/>
-        <w:rPr>
-          <w:rFonts w:ascii="Arial" w:hAnsi="Arial" w:cs="Arial"/>
-          <w:sz w:val="24"/>
-          <w:szCs w:val="24"/>
-        </w:rPr>
-      </w:pPr>
-      <w:r>
-        <w:rPr>
-          <w:rFonts w:ascii="Arial" w:hAnsi="Arial" w:eastAsia="Arial" w:cs="Arial"/>
-          <w:sz w:val="24"/>
-          <w:szCs w:val="24"/>
-          <w:highlight w:val="none"/>
-        </w:rPr>
-        <w:t xml:space="preserve">LDAP se utiliza ampliamente en la autenticación de usuarios, control de acceso y gestión de identidades en sistemas operativos, aplicaciones web</w:t>
-      </w:r>
-      <w:r>
-        <w:rPr>
-          <w:rFonts w:ascii="Arial" w:hAnsi="Arial" w:eastAsia="Arial" w:cs="Arial"/>
-          <w:sz w:val="24"/>
-          <w:szCs w:val="24"/>
-          <w:highlight w:val="none"/>
-          <w:lang w:val="en-US"/>
-        </w:rPr>
-        <w:t xml:space="preserve"> y </w:t>
-      </w:r>
-      <w:r>
-        <w:rPr>
-          <w:rFonts w:ascii="Arial" w:hAnsi="Arial" w:eastAsia="Arial" w:cs="Arial"/>
-          <w:sz w:val="24"/>
-          <w:szCs w:val="24"/>
-          <w:highlight w:val="none"/>
-        </w:rPr>
-        <w:t xml:space="preserve">servicios de correo electrónico. Su flexibilidad y robustez lo convierten en una herramienta fundamental </w:t>
-      </w:r>
-      <w:r>
-        <w:rPr>
-          <w:rFonts w:ascii="Arial" w:hAnsi="Arial" w:eastAsia="Arial" w:cs="Arial"/>
-          <w:sz w:val="24"/>
-          <w:szCs w:val="24"/>
-          <w:highlight w:val="none"/>
-        </w:rPr>
-        <w:t xml:space="preserve">para la integración y administración de infraestructuras de TI empresariales.</w:t>
-      </w:r>
-      <w:r>
-        <w:rPr>
-          <w:rFonts w:ascii="Arial" w:hAnsi="Arial" w:eastAsia="Arial" w:cs="Arial"/>
-          <w:sz w:val="24"/>
-          <w:szCs w:val="24"/>
-          <w:highlight w:val="none"/>
-        </w:rPr>
-      </w:r>
-      <w:r>
-        <w:rPr>
-          <w:rFonts w:ascii="Arial" w:hAnsi="Arial" w:cs="Arial"/>
-          <w:sz w:val="24"/>
-          <w:szCs w:val="24"/>
-        </w:rPr>
-      </w:r>
-    </w:p>
-    <w:p>
-      <w:pPr>
-        <w:pStyle w:val="1000"/>
-        <w:pBdr/>
-        <w:shd w:val="clear" w:color="ffffff" w:themeColor="background1" w:fill="ffffff" w:themeFill="background1"/>
-        <w:spacing/>
-        <w:ind/>
-        <w:rPr>
-          <w:rFonts w:ascii="Arial" w:hAnsi="Arial" w:cs="Arial"/>
-          <w:highlight w:val="none"/>
-          <w14:ligatures w14:val="none"/>
-        </w:rPr>
-      </w:pPr>
-      <w:r/>
-      <w:r>
-        <w:rPr>
-          <w:rFonts w:ascii="Arial" w:hAnsi="Arial" w:eastAsia="Arial" w:cs="Arial"/>
-        </w:rPr>
-        <w:t xml:space="preserve">1.</w:t>
-      </w:r>
-      <w:r>
-        <w:rPr>
-          <w:rFonts w:ascii="Arial" w:hAnsi="Arial" w:eastAsia="Arial" w:cs="Arial"/>
-          <w:lang w:val="en-US"/>
-        </w:rPr>
-        <w:t xml:space="preserve">3</w:t>
-      </w:r>
-      <w:r>
-        <w:rPr>
-          <w:rFonts w:ascii="Arial" w:hAnsi="Arial" w:eastAsia="Arial" w:cs="Arial"/>
-        </w:rPr>
-        <w:t xml:space="preserve"> Tecnologías y </w:t>
-      </w:r>
-      <w:r>
-        <w:rPr>
-          <w:rFonts w:ascii="Arial" w:hAnsi="Arial" w:eastAsia="Arial" w:cs="Arial"/>
-          <w:lang w:val="en-US"/>
-        </w:rPr>
-        <w:t xml:space="preserve">h</w:t>
-      </w:r>
-      <w:r>
-        <w:rPr>
-          <w:rFonts w:ascii="Arial" w:hAnsi="Arial" w:eastAsia="Arial" w:cs="Arial"/>
-        </w:rPr>
-        <w:t xml:space="preserve">erramientas </w:t>
-      </w:r>
-      <w:r>
-        <w:rPr>
-          <w:rFonts w:ascii="Arial" w:hAnsi="Arial" w:eastAsia="Arial" w:cs="Arial"/>
-          <w:lang w:val="en-US"/>
-        </w:rPr>
-        <w:t xml:space="preserve">e</w:t>
-      </w:r>
-      <w:r>
-        <w:rPr>
-          <w:rFonts w:ascii="Arial" w:hAnsi="Arial" w:eastAsia="Arial" w:cs="Arial"/>
-        </w:rPr>
-        <w:t xml:space="preserve">xistentes</w:t>
-      </w:r>
-      <w:r>
-        <w:rPr>
-          <w:rFonts w:ascii="Arial" w:hAnsi="Arial" w:cs="Arial"/>
-          <w:highlight w:val="none"/>
-          <w14:ligatures w14:val="none"/>
-        </w:rPr>
-      </w:r>
-      <w:r/>
-      <w:r>
-        <w:rPr>
-          <w:rFonts w:ascii="Arial" w:hAnsi="Arial" w:cs="Arial"/>
-          <w:highlight w:val="none"/>
-          <w14:ligatures w14:val="none"/>
-        </w:rPr>
-      </w:r>
-    </w:p>
-    <w:p>
-      <w:pPr>
-        <w:pBdr/>
-        <w:spacing w:line="360" w:lineRule="auto"/>
-        <w:ind/>
-        <w:jc w:val="both"/>
-        <w:rPr>
-          <w:rFonts w:ascii="Arial" w:hAnsi="Arial" w:cs="Arial"/>
-          <w:sz w:val="24"/>
-          <w:szCs w:val="24"/>
-        </w:rPr>
-      </w:pPr>
-      <w:r>
-        <w:rPr>
-          <w:rFonts w:ascii="Arial" w:hAnsi="Arial" w:eastAsia="Arial" w:cs="Arial"/>
-          <w:sz w:val="24"/>
-          <w:szCs w:val="24"/>
-        </w:rPr>
-        <w:t xml:space="preserve">En el ámbito de la gestión de Directorio Activo, existen diversas tecnologías y herramientas diseñadas para facilitar y optimizar esta tarea esencial en la administración de sistemas informáticos. Estas herramientas no solo permiten u</w:t>
-      </w:r>
-      <w:r>
-        <w:rPr>
-          <w:rFonts w:ascii="Arial" w:hAnsi="Arial" w:eastAsia="Arial" w:cs="Arial"/>
-          <w:sz w:val="24"/>
-          <w:szCs w:val="24"/>
-        </w:rPr>
-        <w:t xml:space="preserve">na gestión más eficiente de los recursos y usuarios dentro de una organización, sino que también contribuyen a mejorar la seguridad y el control de acceso.</w:t>
-      </w:r>
-      <w:r>
-        <w:rPr>
-          <w:rFonts w:ascii="Arial" w:hAnsi="Arial" w:eastAsia="Arial" w:cs="Arial"/>
-          <w:sz w:val="24"/>
-          <w:szCs w:val="24"/>
-        </w:rPr>
-      </w:r>
-      <w:r>
-        <w:rPr>
-          <w:rFonts w:ascii="Arial" w:hAnsi="Arial" w:cs="Arial"/>
-          <w:sz w:val="24"/>
-          <w:szCs w:val="24"/>
-        </w:rPr>
-      </w:r>
-    </w:p>
-    <w:p>
-      <w:pPr>
-        <w:pBdr/>
-        <w:spacing w:line="360" w:lineRule="auto"/>
-        <w:ind/>
-        <w:jc w:val="both"/>
-        <w:rPr>
-          <w:rFonts w:ascii="Arial" w:hAnsi="Arial" w:cs="Arial"/>
-          <w:sz w:val="24"/>
-          <w:szCs w:val="24"/>
-          <w:highlight w:val="none"/>
-        </w:rPr>
-      </w:pPr>
-      <w:r>
-        <w:rPr>
-          <w:rFonts w:ascii="Arial" w:hAnsi="Arial" w:eastAsia="Arial" w:cs="Arial"/>
-          <w:sz w:val="24"/>
-          <w:szCs w:val="24"/>
-        </w:rPr>
-        <w:t xml:space="preserve">E</w:t>
-      </w:r>
-      <w:r>
-        <w:rPr>
-          <w:rFonts w:ascii="Arial" w:hAnsi="Arial" w:eastAsia="Arial" w:cs="Arial"/>
-          <w:sz w:val="24"/>
-          <w:szCs w:val="24"/>
-        </w:rPr>
-        <w:t xml:space="preserve">ste epígrafe se centrará en revisar las herramientas actuales más utilizadas para la gestión de Directorio Activo, detallando sus principales funcionalidades y características. Asimismo, se analizarán las ventajas y limitaciones de estas soluciones, propor</w:t>
-      </w:r>
-      <w:r>
-        <w:rPr>
-          <w:rFonts w:ascii="Arial" w:hAnsi="Arial" w:eastAsia="Arial" w:cs="Arial"/>
-          <w:sz w:val="24"/>
-          <w:szCs w:val="24"/>
-        </w:rPr>
-        <w:t xml:space="preserve">cionando una visión crítica que </w:t>
-      </w:r>
-      <w:r>
-        <w:rPr>
-          <w:rFonts w:ascii="Arial" w:hAnsi="Arial" w:eastAsia="Arial" w:cs="Arial"/>
-          <w:sz w:val="24"/>
-          <w:szCs w:val="24"/>
-        </w:rPr>
-        <w:t xml:space="preserve">ayudará a identificar áreas de mejora y oportunidades para la innovación en este campo. La evaluación de las tecnologías existentes es fundamental para entender cómo se pueden integrar y complementar en el contexto de una sol</w:t>
-      </w:r>
-      <w:r>
-        <w:rPr>
-          <w:rFonts w:ascii="Arial" w:hAnsi="Arial" w:eastAsia="Arial" w:cs="Arial"/>
-          <w:sz w:val="24"/>
-          <w:szCs w:val="24"/>
-        </w:rPr>
-        <w:t xml:space="preserve">ución más amplia y robusta.</w:t>
-      </w:r>
-      <w:r>
-        <w:rPr>
-          <w:rFonts w:ascii="Arial" w:hAnsi="Arial" w:eastAsia="Arial" w:cs="Arial"/>
-          <w:sz w:val="24"/>
-          <w:szCs w:val="24"/>
-          <w:highlight w:val="none"/>
-        </w:rPr>
-      </w:r>
-      <w:r>
-        <w:rPr>
-          <w:rFonts w:ascii="Arial" w:hAnsi="Arial" w:cs="Arial"/>
-          <w:sz w:val="24"/>
-          <w:szCs w:val="24"/>
-          <w:highlight w:val="none"/>
-        </w:rPr>
-      </w:r>
-    </w:p>
-    <w:p>
-      <w:pPr>
-        <w:pBdr/>
-        <w:spacing w:line="360" w:lineRule="auto"/>
-        <w:ind/>
-        <w:jc w:val="both"/>
-        <w:rPr>
-          <w:rFonts w:ascii="Arial" w:hAnsi="Arial" w:cs="Arial"/>
-        </w:rPr>
-      </w:pPr>
-      <w:r>
-        <w:rPr>
-          <w:rFonts w:ascii="Arial" w:hAnsi="Arial" w:eastAsia="Arial" w:cs="Arial"/>
-          <w:sz w:val="24"/>
-          <w:szCs w:val="24"/>
-          <w:highlight w:val="none"/>
-        </w:rPr>
-        <w:t xml:space="preserve">P</w:t>
-      </w:r>
-      <w:r>
-        <w:rPr>
-          <w:rFonts w:ascii="Arial" w:hAnsi="Arial" w:eastAsia="Arial" w:cs="Arial"/>
-          <w:sz w:val="24"/>
-          <w:szCs w:val="24"/>
-          <w:highlight w:val="none"/>
-        </w:rPr>
-        <w:t xml:space="preserve">ara gestionar efectivamente un Directorio Activo, es crucial contar con herramientas que simplifiquen las tareas administrativas y ofrezcan opciones flexibles de personalización y despliegue. La capacidad de personalización se refiere a la flexibilidad que</w:t>
-      </w:r>
-      <w:r>
-        <w:rPr>
-          <w:rFonts w:ascii="Arial" w:hAnsi="Arial" w:eastAsia="Arial" w:cs="Arial"/>
-          <w:sz w:val="24"/>
-          <w:szCs w:val="24"/>
-          <w:highlight w:val="none"/>
-        </w:rPr>
         <w:t xml:space="preserve"> </w:t>
-      </w:r>
-      <w:r>
-        <w:rPr>
-          <w:rFonts w:ascii="Arial" w:hAnsi="Arial" w:eastAsia="Arial" w:cs="Arial"/>
-          <w:sz w:val="24"/>
-          <w:szCs w:val="24"/>
-          <w:highlight w:val="none"/>
-        </w:rPr>
-        <w:t xml:space="preserve">ofrece la herramienta para ajustar su interfaz y funcionalidades según las necesidades específicas del usuario u organización. Por otro lado, la simplicidad de despliegue se refiere a la facilidad con la que una herramienta puede ser instalada y configurad</w:t>
-      </w:r>
-      <w:r>
-        <w:rPr>
-          <w:rFonts w:ascii="Arial" w:hAnsi="Arial" w:eastAsia="Arial" w:cs="Arial"/>
-          <w:sz w:val="24"/>
-          <w:szCs w:val="24"/>
-          <w:highlight w:val="none"/>
-        </w:rPr>
-        <w:t xml:space="preserve">a, asegurando una implementación eficiente y sin complicaciones.</w:t>
-      </w:r>
-      <w:r>
-        <w:rPr>
-          <w:rFonts w:ascii="Arial" w:hAnsi="Arial" w:eastAsia="Arial" w:cs="Arial"/>
-          <w:sz w:val="24"/>
-          <w:szCs w:val="24"/>
-          <w:highlight w:val="none"/>
-        </w:rPr>
-      </w:r>
-      <w:r>
-        <w:rPr>
-          <w:rFonts w:ascii="Arial" w:hAnsi="Arial" w:cs="Arial"/>
-        </w:rPr>
-      </w:r>
-    </w:p>
-    <w:p>
-      <w:pPr>
-        <w:pBdr/>
-        <w:spacing w:line="360" w:lineRule="auto"/>
-        <w:ind/>
-        <w:jc w:val="both"/>
-        <w:rPr>
-          <w:rFonts w:ascii="Arial" w:hAnsi="Arial" w:cs="Arial"/>
-          <w:sz w:val="24"/>
-          <w:szCs w:val="24"/>
-          <w:highlight w:val="none"/>
-        </w:rPr>
-      </w:pPr>
-      <w:r>
-        <w:rPr>
-          <w:rFonts w:ascii="Arial" w:hAnsi="Arial" w:eastAsia="Arial" w:cs="Arial"/>
-          <w:sz w:val="24"/>
-          <w:szCs w:val="24"/>
-          <w:highlight w:val="none"/>
-        </w:rPr>
-        <w:t xml:space="preserve">En</w:t>
-      </w:r>
-      <w:r>
-        <w:rPr>
-          <w:rFonts w:ascii="Arial" w:hAnsi="Arial" w:eastAsia="Arial" w:cs="Arial"/>
-          <w:sz w:val="24"/>
-          <w:szCs w:val="24"/>
-          <w:highlight w:val="none"/>
-        </w:rPr>
-        <w:t xml:space="preserve"> la</w:t>
       </w:r>
       <w:r>
         <w:rPr>
           <w:rFonts w:ascii="Arial" w:hAnsi="Arial" w:eastAsia="Arial" w:cs="Arial"/>
           <w:b/>
           <w:bCs/>
-          <w:sz w:val="24"/>
-          <w:szCs w:val="24"/>
-          <w:highlight w:val="none"/>
-        </w:rPr>
-        <w:t xml:space="preserve"> </w:t>
+        </w:rPr>
+        <w:fldChar w:fldCharType="begin"/>
       </w:r>
       <w:r>
         <w:rPr>
@@ -11176,7 +11241,8 @@
           <w:b/>
           <w:bCs/>
         </w:rPr>
-        <w:fldChar w:fldCharType="begin"/>
+        <w:instrText xml:space="preserve"> REF _Ref2  \h \* MERGEFORMAT </w:instrText>
+        <w:fldChar w:fldCharType="separate"/>
       </w:r>
       <w:r>
         <w:rPr>
@@ -11184,8 +11250,7 @@
           <w:b/>
           <w:bCs/>
         </w:rPr>
-        <w:instrText xml:space="preserve"> REF _Ref2  \h \* MERGEFORMAT </w:instrText>
-        <w:fldChar w:fldCharType="separate"/>
+        <w:t xml:space="preserve">Tabla </w:t>
       </w:r>
       <w:r>
         <w:rPr>
@@ -11193,7 +11258,7 @@
           <w:b/>
           <w:bCs/>
         </w:rPr>
-        <w:t xml:space="preserve">Tabla </w:t>
+        <w:t xml:space="preserve">2</w:t>
       </w:r>
       <w:r>
         <w:rPr>
@@ -11201,15 +11266,16 @@
           <w:b/>
           <w:bCs/>
         </w:rPr>
-        <w:t xml:space="preserve">2</w:t>
+        <w:fldChar w:fldCharType="end"/>
       </w:r>
       <w:r>
         <w:rPr>
           <w:rFonts w:ascii="Arial" w:hAnsi="Arial" w:eastAsia="Arial" w:cs="Arial"/>
-          <w:b/>
-          <w:bCs/>
-        </w:rPr>
-        <w:fldChar w:fldCharType="end"/>
+          <w:sz w:val="24"/>
+          <w:szCs w:val="24"/>
+          <w:highlight w:val="none"/>
+        </w:rPr>
+        <w:t xml:space="preserve"> se presenta</w:t>
       </w:r>
       <w:r>
         <w:rPr>
@@ -11218,20 +11284,11 @@
           <w:szCs w:val="24"/>
           <w:highlight w:val="none"/>
         </w:rPr>
-        <w:t xml:space="preserve"> se presenta</w:t>
-      </w:r>
-      <w:r>
-        <w:rPr>
-          <w:rFonts w:ascii="Arial" w:hAnsi="Arial" w:eastAsia="Arial" w:cs="Arial"/>
-          <w:sz w:val="24"/>
-          <w:szCs w:val="24"/>
-          <w:highlight w:val="none"/>
-        </w:rPr>
         <w:t xml:space="preserve">n algunas herramientas para la gestión de Directorio Activo, resaltando sus características principales en términos de personalización y simplicidad de despliegue.</w:t>
       </w:r>
       <w:r>
         <w:rPr>
-          <w:rFonts w:ascii="Arial" w:hAnsi="Arial" w:eastAsia="Arial" w:cs="Arial"/>
+          <w:rFonts w:ascii="Arial" w:hAnsi="Arial" w:cs="Arial"/>
           <w:sz w:val="24"/>
           <w:szCs w:val="24"/>
           <w:highlight w:val="none"/>
@@ -11303,7 +11360,11 @@
         </w:rPr>
       </w:r>
       <w:bookmarkEnd w:id="14"/>
-      <w:r/>
+      <w:r>
+        <w:rPr>
+          <w:rFonts w:ascii="Arial" w:hAnsi="Arial" w:cs="Arial"/>
+        </w:rPr>
+      </w:r>
       <w:r>
         <w:rPr>
           <w:rFonts w:ascii="Arial" w:hAnsi="Arial" w:cs="Arial"/>
@@ -11385,7 +11446,7 @@
             </w:r>
             <w:r>
               <w:rPr>
-                <w:rFonts w:hint="default" w:ascii="Arial" w:hAnsi="Arial" w:eastAsia="Arial" w:cs="Arial"/>
+                <w:rFonts w:hint="default" w:ascii="Arial" w:hAnsi="Arial" w:cs="Arial"/>
                 <w:b/>
                 <w:bCs/>
                 <w:sz w:val="24"/>
@@ -11446,7 +11507,7 @@
             </w:r>
             <w:r>
               <w:rPr>
-                <w:rFonts w:hint="default" w:ascii="Arial" w:hAnsi="Arial" w:eastAsia="Arial" w:cs="Arial"/>
+                <w:rFonts w:hint="default" w:ascii="Arial" w:hAnsi="Arial" w:cs="Arial"/>
                 <w:b/>
                 <w:bCs/>
                 <w:sz w:val="24"/>
@@ -11507,7 +11568,7 @@
             </w:r>
             <w:r>
               <w:rPr>
-                <w:rFonts w:hint="default" w:ascii="Arial" w:hAnsi="Arial" w:eastAsia="Arial" w:cs="Arial"/>
+                <w:rFonts w:hint="default" w:ascii="Arial" w:hAnsi="Arial" w:cs="Arial"/>
                 <w:b/>
                 <w:bCs/>
                 <w:sz w:val="24"/>
@@ -11569,7 +11630,7 @@
             </w:r>
             <w:r>
               <w:rPr>
-                <w:rFonts w:hint="default" w:ascii="Arial" w:hAnsi="Arial" w:eastAsia="Arial" w:cs="Arial"/>
+                <w:rFonts w:hint="default" w:ascii="Arial" w:hAnsi="Arial" w:cs="Arial"/>
                 <w:sz w:val="24"/>
                 <w:szCs w:val="24"/>
               </w:rPr>
@@ -11622,7 +11683,7 @@
             </w:r>
             <w:r>
               <w:rPr>
-                <w:rFonts w:hint="default" w:ascii="Arial" w:hAnsi="Arial" w:eastAsia="Arial" w:cs="Arial"/>
+                <w:rFonts w:hint="default" w:ascii="Arial" w:hAnsi="Arial" w:cs="Arial"/>
                 <w:sz w:val="24"/>
                 <w:szCs w:val="24"/>
               </w:rPr>
@@ -11675,7 +11736,7 @@
             </w:r>
             <w:r>
               <w:rPr>
-                <w:rFonts w:hint="default" w:ascii="Arial" w:hAnsi="Arial" w:eastAsia="Arial" w:cs="Arial"/>
+                <w:rFonts w:hint="default" w:ascii="Arial" w:hAnsi="Arial" w:cs="Arial"/>
                 <w:sz w:val="24"/>
                 <w:szCs w:val="24"/>
               </w:rPr>
@@ -11733,7 +11794,7 @@
             </w:r>
             <w:r>
               <w:rPr>
-                <w:rFonts w:hint="default" w:ascii="Arial" w:hAnsi="Arial" w:eastAsia="Arial" w:cs="Arial"/>
+                <w:rFonts w:hint="default" w:ascii="Arial" w:hAnsi="Arial" w:cs="Arial"/>
                 <w:sz w:val="24"/>
                 <w:szCs w:val="24"/>
               </w:rPr>
@@ -11786,7 +11847,7 @@
             </w:r>
             <w:r>
               <w:rPr>
-                <w:rFonts w:hint="default" w:ascii="Arial" w:hAnsi="Arial" w:eastAsia="Arial" w:cs="Arial"/>
+                <w:rFonts w:hint="default" w:ascii="Arial" w:hAnsi="Arial" w:cs="Arial"/>
                 <w:sz w:val="24"/>
                 <w:szCs w:val="24"/>
               </w:rPr>
@@ -11839,7 +11900,7 @@
             </w:r>
             <w:r>
               <w:rPr>
-                <w:rFonts w:hint="default" w:ascii="Arial" w:hAnsi="Arial" w:eastAsia="Arial" w:cs="Arial"/>
+                <w:rFonts w:hint="default" w:ascii="Arial" w:hAnsi="Arial" w:cs="Arial"/>
                 <w:sz w:val="24"/>
                 <w:szCs w:val="24"/>
               </w:rPr>
@@ -11897,7 +11958,7 @@
             </w:r>
             <w:r>
               <w:rPr>
-                <w:rFonts w:hint="default" w:ascii="Arial" w:hAnsi="Arial" w:eastAsia="Arial" w:cs="Arial"/>
+                <w:rFonts w:hint="default" w:ascii="Arial" w:hAnsi="Arial" w:cs="Arial"/>
                 <w:sz w:val="24"/>
                 <w:szCs w:val="24"/>
               </w:rPr>
@@ -11950,7 +12011,7 @@
             </w:r>
             <w:r>
               <w:rPr>
-                <w:rFonts w:hint="default" w:ascii="Arial" w:hAnsi="Arial" w:eastAsia="Arial" w:cs="Arial"/>
+                <w:rFonts w:hint="default" w:ascii="Arial" w:hAnsi="Arial" w:cs="Arial"/>
                 <w:sz w:val="24"/>
                 <w:szCs w:val="24"/>
               </w:rPr>
@@ -12003,7 +12064,7 @@
             </w:r>
             <w:r>
               <w:rPr>
-                <w:rFonts w:hint="default" w:ascii="Arial" w:hAnsi="Arial" w:eastAsia="Arial" w:cs="Arial"/>
+                <w:rFonts w:hint="default" w:ascii="Arial" w:hAnsi="Arial" w:cs="Arial"/>
                 <w:sz w:val="24"/>
                 <w:szCs w:val="24"/>
               </w:rPr>
@@ -12061,7 +12122,7 @@
             </w:r>
             <w:r>
               <w:rPr>
-                <w:rFonts w:hint="default" w:ascii="Arial" w:hAnsi="Arial" w:eastAsia="Arial" w:cs="Arial"/>
+                <w:rFonts w:hint="default" w:ascii="Arial" w:hAnsi="Arial" w:cs="Arial"/>
                 <w:sz w:val="24"/>
                 <w:szCs w:val="24"/>
               </w:rPr>
@@ -12114,7 +12175,7 @@
             </w:r>
             <w:r>
               <w:rPr>
-                <w:rFonts w:hint="default" w:ascii="Arial" w:hAnsi="Arial" w:eastAsia="Arial" w:cs="Arial"/>
+                <w:rFonts w:hint="default" w:ascii="Arial" w:hAnsi="Arial" w:cs="Arial"/>
                 <w:sz w:val="24"/>
                 <w:szCs w:val="24"/>
               </w:rPr>
@@ -12167,7 +12228,7 @@
             </w:r>
             <w:r>
               <w:rPr>
-                <w:rFonts w:hint="default" w:ascii="Arial" w:hAnsi="Arial" w:eastAsia="Arial" w:cs="Arial"/>
+                <w:rFonts w:hint="default" w:ascii="Arial" w:hAnsi="Arial" w:cs="Arial"/>
                 <w:sz w:val="24"/>
                 <w:szCs w:val="24"/>
               </w:rPr>
@@ -12217,10 +12278,9 @@
       </w:r>
       <w:r>
         <w:rPr>
-          <w:rFonts w:ascii="Arial" w:hAnsi="Arial" w:eastAsia="Arial" w:cs="Arial"/>
-          <w:sz w:val="24"/>
-          <w:szCs w:val="24"/>
-          <w:highlight w:val="none"/>
+          <w:rFonts w:ascii="Arial" w:hAnsi="Arial" w:cs="Arial"/>
+          <w:sz w:val="24"/>
+          <w:szCs w:val="24"/>
         </w:rPr>
       </w:r>
       <w:r>
@@ -12275,7 +12335,7 @@
       </w:r>
       <w:r>
         <w:rPr>
-          <w:rFonts w:ascii="Arial" w:hAnsi="Arial" w:eastAsia="Arial" w:cs="Arial"/>
+          <w:rFonts w:ascii="Arial" w:hAnsi="Arial" w:cs="Arial"/>
           <w:sz w:val="24"/>
           <w:szCs w:val="24"/>
         </w:rPr>
@@ -12335,28 +12395,6 @@
           <w:rFonts w:ascii="Arial" w:hAnsi="Arial" w:cs="Arial"/>
           <w:sz w:val="24"/>
           <w:szCs w:val="24"/>
-        </w:rPr>
-      </w:r>
-      <w:r>
-        <w:rPr>
-          <w:rFonts w:ascii="Arial" w:hAnsi="Arial" w:cs="Arial"/>
-          <w:sz w:val="24"/>
-          <w:szCs w:val="24"/>
-        </w:rPr>
-      </w:r>
-      <w:r>
-        <w:rPr>
-          <w:rFonts w:ascii="Arial" w:hAnsi="Arial" w:eastAsia="Arial" w:cs="Arial"/>
-        </w:rPr>
-      </w:r>
-      <w:r>
-        <w:rPr>
-          <w:rFonts w:ascii="Arial" w:hAnsi="Arial" w:eastAsia="Arial" w:cs="Arial"/>
-        </w:rPr>
-      </w:r>
-      <w:r>
-        <w:rPr>
-          <w:rFonts w:ascii="Arial" w:hAnsi="Arial" w:cs="Arial"/>
         </w:rPr>
       </w:r>
       <w:r>
@@ -12384,7 +12422,6 @@
           <w14:ligatures w14:val="none"/>
         </w:rPr>
       </w:pPr>
-      <w:r/>
       <w:r>
         <w:rPr>
           <w:rFonts w:ascii="Arial" w:hAnsi="Arial" w:eastAsia="Arial" w:cs="Arial"/>
@@ -12449,7 +12486,6 @@
           <w14:ligatures w14:val="none"/>
         </w:rPr>
       </w:r>
-      <w:r/>
       <w:r>
         <w:rPr>
           <w:rFonts w:ascii="Arial" w:hAnsi="Arial" w:cs="Arial"/>
@@ -12604,7 +12640,6 @@
           <w14:ligatures w14:val="none"/>
         </w:rPr>
       </w:pPr>
-      <w:r/>
       <w:r>
         <w:rPr>
           <w:rFonts w:ascii="Arial" w:hAnsi="Arial" w:eastAsia="Arial" w:cs="Arial"/>
@@ -12634,18 +12669,18 @@
       </w:r>
       <w:r>
         <w:rPr>
-          <w:rFonts w:ascii="Arial" w:hAnsi="Arial" w:eastAsia="Arial" w:cs="Arial"/>
-          <w:highlight w:val="none"/>
-        </w:rPr>
-      </w:r>
-      <w:r/>
-      <w:r>
-        <w:rPr>
           <w:rFonts w:ascii="Arial" w:hAnsi="Arial" w:cs="Arial"/>
           <w:highlight w:val="yellow"/>
           <w14:ligatures w14:val="none"/>
         </w:rPr>
       </w:r>
+      <w:r>
+        <w:rPr>
+          <w:rFonts w:ascii="Arial" w:hAnsi="Arial" w:cs="Arial"/>
+          <w:highlight w:val="yellow"/>
+          <w14:ligatures w14:val="none"/>
+        </w:rPr>
+      </w:r>
     </w:p>
     <w:p>
       <w:pPr>
@@ -12720,6 +12755,15 @@
           <w:lang w:val="en-US"/>
         </w:rPr>
       </w:r>
+      <w:r>
+        <w:rPr>
+          <w:rFonts w:ascii="Arial" w:hAnsi="Arial" w:eastAsia="Arial" w:cs="Arial"/>
+          <w:sz w:val="24"/>
+          <w:szCs w:val="24"/>
+          <w:highlight w:val="none"/>
+          <w:lang w:val="en-US"/>
+        </w:rPr>
+      </w:r>
     </w:p>
     <w:p>
       <w:pPr>
@@ -12753,6 +12797,15 @@
           <w:lang w:val="en-US"/>
         </w:rPr>
         <w:t xml:space="preserve">1.5.1 TOML</w:t>
+      </w:r>
+      <w:r>
+        <w:rPr>
+          <w:rFonts w:ascii="Arial" w:hAnsi="Arial" w:eastAsia="Arial" w:cs="Arial"/>
+          <w:sz w:val="24"/>
+          <w:szCs w:val="24"/>
+          <w:highlight w:val="none"/>
+          <w:lang w:val="en-US"/>
+        </w:rPr>
       </w:r>
       <w:r>
         <w:rPr>
@@ -12799,7 +12852,6 @@
           <w:rFonts w:hint="default" w:ascii="Arial" w:hAnsi="Arial" w:cs="Arial"/>
         </w:rPr>
       </w:pPr>
-      <w:r/>
       <w:r>
         <w:rPr>
           <w:rFonts w:hint="default" w:ascii="Arial" w:hAnsi="Arial" w:eastAsia="Arial" w:cs="Arial"/>
@@ -12819,7 +12871,6 @@
           <w:rFonts w:hint="default" w:ascii="Arial" w:hAnsi="Arial" w:cs="Arial"/>
         </w:rPr>
       </w:r>
-      <w:r/>
       <w:r>
         <w:rPr>
           <w:rFonts w:hint="default" w:ascii="Arial" w:hAnsi="Arial" w:cs="Arial"/>
@@ -12837,7 +12888,6 @@
           <w14:ligatures w14:val="none"/>
         </w:rPr>
       </w:pPr>
-      <w:r/>
       <w:r>
         <w:rPr>
           <w:rFonts w:ascii="Arial" w:hAnsi="Arial" w:eastAsia="Arial" w:cs="Arial"/>
@@ -12888,7 +12938,6 @@
           <w14:ligatures w14:val="none"/>
         </w:rPr>
       </w:r>
-      <w:r/>
       <w:r>
         <w:rPr>
           <w:rFonts w:ascii="Arial" w:hAnsi="Arial" w:cs="Arial"/>
@@ -13033,7 +13082,6 @@
           <w14:ligatures w14:val="none"/>
         </w:rPr>
       </w:pPr>
-      <w:r/>
       <w:r>
         <w:rPr>
           <w:rFonts w:ascii="Arial" w:hAnsi="Arial" w:eastAsia="Arial" w:cs="Arial"/>
@@ -13072,7 +13120,6 @@
           <w14:ligatures w14:val="none"/>
         </w:rPr>
       </w:r>
-      <w:r/>
       <w:r>
         <w:rPr>
           <w:rFonts w:ascii="Arial" w:hAnsi="Arial" w:cs="Arial"/>
@@ -13243,7 +13290,6 @@
           <w:rFonts w:hint="default" w:ascii="Arial" w:hAnsi="Arial" w:cs="Arial"/>
         </w:rPr>
       </w:pPr>
-      <w:r/>
       <w:r>
         <w:rPr>
           <w:rFonts w:hint="default" w:ascii="Arial" w:hAnsi="Arial" w:eastAsia="Arial" w:cs="Arial"/>
@@ -13263,7 +13309,6 @@
           <w:rFonts w:hint="default" w:ascii="Arial" w:hAnsi="Arial" w:cs="Arial"/>
         </w:rPr>
       </w:r>
-      <w:r/>
       <w:r>
         <w:rPr>
           <w:rFonts w:hint="default" w:ascii="Arial" w:hAnsi="Arial" w:cs="Arial"/>
@@ -13281,7 +13326,6 @@
           <w14:ligatures w14:val="none"/>
         </w:rPr>
       </w:pPr>
-      <w:r/>
       <w:r>
         <w:rPr>
           <w:rFonts w:ascii="Arial" w:hAnsi="Arial" w:eastAsia="Arial" w:cs="Arial"/>
@@ -13307,7 +13351,6 @@
           <w14:ligatures w14:val="none"/>
         </w:rPr>
       </w:r>
-      <w:r/>
       <w:r>
         <w:rPr>
           <w:rFonts w:ascii="Arial" w:hAnsi="Arial" w:cs="Arial"/>
@@ -13448,7 +13491,6 @@
           <w:rFonts w:hint="default" w:ascii="Arial" w:hAnsi="Arial" w:cs="Arial"/>
         </w:rPr>
       </w:pPr>
-      <w:r/>
       <w:r>
         <w:rPr>
           <w:rFonts w:hint="default" w:ascii="Arial" w:hAnsi="Arial" w:eastAsia="Arial" w:cs="Arial"/>
@@ -13461,7 +13503,6 @@
           <w:rFonts w:hint="default" w:ascii="Arial" w:hAnsi="Arial" w:cs="Arial"/>
         </w:rPr>
       </w:r>
-      <w:r/>
       <w:r>
         <w:rPr>
           <w:rFonts w:hint="default" w:ascii="Arial" w:hAnsi="Arial" w:cs="Arial"/>
@@ -13513,7 +13554,6 @@
           <w:rFonts w:ascii="Arial" w:hAnsi="Arial" w:cs="Arial"/>
         </w:rPr>
       </w:pPr>
-      <w:r/>
       <w:r>
         <w:rPr>
           <w:rFonts w:ascii="Arial" w:hAnsi="Arial" w:eastAsia="Arial" w:cs="Arial"/>
@@ -13523,10 +13563,9 @@
       </w:r>
       <w:r>
         <w:rPr>
-          <w:rFonts w:ascii="Arial" w:hAnsi="Arial" w:eastAsia="Arial" w:cs="Arial"/>
-        </w:rPr>
-      </w:r>
-      <w:r/>
+          <w:rFonts w:ascii="Arial" w:hAnsi="Arial" w:cs="Arial"/>
+        </w:rPr>
+      </w:r>
       <w:r>
         <w:rPr>
           <w:rFonts w:ascii="Arial" w:hAnsi="Arial" w:cs="Arial"/>
@@ -13543,7 +13582,6 @@
           <w:rFonts w:hint="default" w:ascii="Arial" w:hAnsi="Arial" w:cs="Arial"/>
         </w:rPr>
       </w:pPr>
-      <w:r/>
       <w:r>
         <w:rPr>
           <w:rFonts w:hint="default" w:ascii="Arial" w:hAnsi="Arial" w:eastAsia="Arial" w:cs="Arial"/>
@@ -13556,7 +13594,6 @@
           <w:rFonts w:hint="default" w:ascii="Arial" w:hAnsi="Arial" w:cs="Arial"/>
         </w:rPr>
       </w:r>
-      <w:r/>
       <w:r>
         <w:rPr>
           <w:rFonts w:hint="default" w:ascii="Arial" w:hAnsi="Arial" w:cs="Arial"/>

</xml_diff>

<commit_message>
rf: change Active Directory for AD
</commit_message>
<xml_diff>
--- a/MetInv - Carlos Daniel Vilaseca Illnait.docx
+++ b/MetInv - Carlos Daniel Vilaseca Illnait.docx
@@ -3786,7 +3786,7 @@
           <w:highlight w:val="none"/>
           <w:lang w:val="es-ES" w:eastAsia="zh-CN"/>
         </w:rPr>
-        <w:t xml:space="preserve">Los directorios activos son una solución robusta y ampliamente adoptada para la gestión de </w:t>
+        <w:t xml:space="preserve">Los </w:t>
       </w:r>
       <w:r>
         <w:rPr>
@@ -3797,7 +3797,7 @@
           <w:highlight w:val="none"/>
           <w:lang w:val="en-US"/>
         </w:rPr>
-        <w:t xml:space="preserve">usuarios</w:t>
+        <w:t xml:space="preserve">D</w:t>
       </w:r>
       <w:r>
         <w:rPr>
@@ -3806,9 +3806,9 @@
           <w:sz w:val="24"/>
           <w:szCs w:val="24"/>
           <w:highlight w:val="none"/>
-          <w:lang w:val="en-US"/>
-        </w:rPr>
-        <w:t xml:space="preserve"> </w:t>
+          <w:lang w:val="es-ES" w:eastAsia="zh-CN"/>
+        </w:rPr>
+        <w:t xml:space="preserve">irectorios </w:t>
       </w:r>
       <w:r>
         <w:rPr>
@@ -3817,9 +3817,9 @@
           <w:sz w:val="24"/>
           <w:szCs w:val="24"/>
           <w:highlight w:val="none"/>
-          <w:lang w:val="es-ES" w:eastAsia="zh-CN"/>
-        </w:rPr>
-        <w:t xml:space="preserve">en diversidad de entornos. Proporcionan una forma centralizada y segura de gestionar las identidades, los permisos y la autenticación. Al utilizar un director</w:t>
+          <w:lang w:val="en-US"/>
+        </w:rPr>
+        <w:t xml:space="preserve">A</w:t>
       </w:r>
       <w:r>
         <w:rPr>
@@ -3830,7 +3830,95 @@
           <w:highlight w:val="none"/>
           <w:lang w:val="es-ES" w:eastAsia="zh-CN"/>
         </w:rPr>
-        <w:t xml:space="preserve">io activo, las organizaciones pueden controlar y monitorear el acceso a sus recursos de red y aplicaciones, garantizando que solo las personas autorizadas puedan acceder a la información confidencial</w:t>
+        <w:t xml:space="preserve">ctivos</w:t>
+      </w:r>
+      <w:r>
+        <w:rPr>
+          <w:rFonts w:hint="default" w:ascii="Arial" w:hAnsi="Arial" w:eastAsia="Arial" w:cs="Arial"/>
+          <w:color w:val="111111"/>
+          <w:sz w:val="24"/>
+          <w:szCs w:val="24"/>
+          <w:highlight w:val="none"/>
+          <w:lang w:val="en-US"/>
+        </w:rPr>
+        <w:t xml:space="preserve"> </w:t>
+      </w:r>
+      <w:r>
+        <w:rPr>
+          <w:rFonts w:hint="default" w:ascii="Arial" w:hAnsi="Arial" w:eastAsia="Arial" w:cs="Arial"/>
+          <w:color w:val="111111"/>
+          <w:sz w:val="24"/>
+          <w:szCs w:val="24"/>
+          <w:highlight w:val="none"/>
+          <w:lang w:val="en-US"/>
+        </w:rPr>
+        <w:t xml:space="preserve">(AD por sus siglas en inglés)</w:t>
+      </w:r>
+      <w:r>
+        <w:rPr>
+          <w:rFonts w:hint="default" w:ascii="Arial" w:hAnsi="Arial" w:eastAsia="Arial" w:cs="Arial"/>
+          <w:color w:val="111111"/>
+          <w:sz w:val="24"/>
+          <w:szCs w:val="24"/>
+          <w:highlight w:val="none"/>
+          <w:lang w:val="es-ES" w:eastAsia="zh-CN"/>
+        </w:rPr>
+        <w:t xml:space="preserve"> son una solución robusta y ampliamente adoptada para la gestión de </w:t>
+      </w:r>
+      <w:r>
+        <w:rPr>
+          <w:rFonts w:hint="default" w:ascii="Arial" w:hAnsi="Arial" w:eastAsia="Arial" w:cs="Arial"/>
+          <w:color w:val="111111"/>
+          <w:sz w:val="24"/>
+          <w:szCs w:val="24"/>
+          <w:highlight w:val="none"/>
+          <w:lang w:val="en-US"/>
+        </w:rPr>
+        <w:t xml:space="preserve">usuarios</w:t>
+      </w:r>
+      <w:r>
+        <w:rPr>
+          <w:rFonts w:hint="default" w:ascii="Arial" w:hAnsi="Arial" w:eastAsia="Arial" w:cs="Arial"/>
+          <w:color w:val="111111"/>
+          <w:sz w:val="24"/>
+          <w:szCs w:val="24"/>
+          <w:highlight w:val="none"/>
+          <w:lang w:val="en-US"/>
+        </w:rPr>
+        <w:t xml:space="preserve"> </w:t>
+      </w:r>
+      <w:r>
+        <w:rPr>
+          <w:rFonts w:hint="default" w:ascii="Arial" w:hAnsi="Arial" w:eastAsia="Arial" w:cs="Arial"/>
+          <w:color w:val="111111"/>
+          <w:sz w:val="24"/>
+          <w:szCs w:val="24"/>
+          <w:highlight w:val="none"/>
+          <w:lang w:val="es-ES" w:eastAsia="zh-CN"/>
+        </w:rPr>
+        <w:t xml:space="preserve">en diversidad de entornos. Proporcionan una forma centralizada y segura de gestionar las identidades, los permisos y la autenticación. Al utilizar un </w:t>
+      </w:r>
+      <w:r>
+        <w:rPr>
+          <w:rFonts w:hint="default" w:ascii="Arial" w:hAnsi="Arial" w:eastAsia="Arial" w:cs="Arial"/>
+          <w:color w:val="111111"/>
+          <w:sz w:val="24"/>
+          <w:szCs w:val="24"/>
+          <w:highlight w:val="none"/>
+          <w:lang w:val="en-US"/>
+        </w:rPr>
+        <w:t xml:space="preserve">AD</w:t>
+      </w:r>
+      <w:r>
+        <w:rPr>
+          <w:rFonts w:hint="default" w:ascii="Arial" w:hAnsi="Arial" w:eastAsia="Arial" w:cs="Arial"/>
+          <w:color w:val="111111"/>
+          <w:sz w:val="24"/>
+          <w:szCs w:val="24"/>
+          <w:highlight w:val="none"/>
+          <w:lang w:val="es-ES" w:eastAsia="zh-CN"/>
+        </w:rPr>
+        <w:t xml:space="preserve">, las organizaciones pueden controlar y monitorear el acceso a sus recursos de red y aplicaciones, garantizando que solo las personas autorizadas puedan acceder a la información confidencial</w:t>
       </w:r>
       <w:r>
         <w:rPr>
@@ -3990,7 +4078,27 @@
           <w:szCs w:val="24"/>
           <w:lang w:val="es-ES" w:eastAsia="zh-CN"/>
         </w:rPr>
-        <w:t xml:space="preserve">Un directorio activo funciona como una base de datos central que almacena información sobre las identidades, como nombres de cuenta, contraseñas, direcciones de correo electrónico, roles y pertenencia a grupos. Esta base de datos se puede integrar con múlti</w:t>
+        <w:t xml:space="preserve">Un </w:t>
+      </w:r>
+      <w:r>
+        <w:rPr>
+          <w:rFonts w:hint="default" w:ascii="Arial" w:hAnsi="Arial" w:eastAsia="Arial" w:cs="Arial"/>
+          <w:color w:val="111111"/>
+          <w:sz w:val="24"/>
+          <w:szCs w:val="24"/>
+          <w:lang w:val="en-US"/>
+        </w:rPr>
+        <w:t xml:space="preserve">AD</w:t>
+      </w:r>
+      <w:r>
+        <w:rPr>
+          <w:rFonts w:hint="default" w:ascii="Arial" w:hAnsi="Arial" w:eastAsia="Arial" w:cs="Arial"/>
+          <w:color w:val="111111"/>
+          <w:sz w:val="24"/>
+          <w:szCs w:val="24"/>
+          <w:lang w:val="es-ES" w:eastAsia="zh-CN"/>
+        </w:rPr>
+        <w:t xml:space="preserve"> funciona como una base de datos central que almacena información sobre las identidades, como nombres de cuenta, contraseñas, direcciones de correo electrónico, roles y pertenencia a grupos. Esta base de datos se puede integrar con múlti</w:t>
       </w:r>
       <w:r>
         <w:rPr>
@@ -4175,7 +4283,27 @@
           <w:szCs w:val="24"/>
           <w:lang w:val="es-ES" w:eastAsia="zh-CN"/>
         </w:rPr>
-        <w:t xml:space="preserve">e usuarios y proporcionar una forma flexible de gestionar los cambios en los roles y permisos del personal. Los directorios activos también ofrecen una seguridad mejorada, con funciones de cifrado y la capacidad de aplicar políticas de contraseñas seguras</w:t>
+        <w:t xml:space="preserve">e usuarios y proporcionar una forma flexible de gestionar los cambios en los roles y permisos del personal. Los </w:t>
+      </w:r>
+      <w:r>
+        <w:rPr>
+          <w:rFonts w:hint="default" w:ascii="Arial" w:hAnsi="Arial" w:eastAsia="Arial" w:cs="Arial"/>
+          <w:color w:val="111111"/>
+          <w:sz w:val="24"/>
+          <w:szCs w:val="24"/>
+          <w:lang w:val="en-US"/>
+        </w:rPr>
+        <w:t xml:space="preserve">AD</w:t>
+      </w:r>
+      <w:r>
+        <w:rPr>
+          <w:rFonts w:hint="default" w:ascii="Arial" w:hAnsi="Arial" w:eastAsia="Arial" w:cs="Arial"/>
+          <w:color w:val="111111"/>
+          <w:sz w:val="24"/>
+          <w:szCs w:val="24"/>
+          <w:lang w:val="es-ES" w:eastAsia="zh-CN"/>
+        </w:rPr>
+        <w:t xml:space="preserve"> también ofrecen una seguridad mejorada, con funciones de cifrado y la capacidad de aplicar políticas de contraseñas seguras</w:t>
       </w:r>
       <w:r>
         <w:rPr>
@@ -4301,7 +4429,7 @@
           <w:szCs w:val="24"/>
           <w:lang w:val="es-ES" w:eastAsia="zh-CN"/>
         </w:rPr>
-        <w:t xml:space="preserve">Los directorios activos usan un protocolo de comunicación llamado Protocolo Ligero de Acceso a Directorios, conocido como L</w:t>
+        <w:t xml:space="preserve">Los </w:t>
       </w:r>
       <w:r>
         <w:rPr>
@@ -4309,9 +4437,294 @@
           <w:color w:val="111111"/>
           <w:sz w:val="24"/>
           <w:szCs w:val="24"/>
+          <w:lang w:val="en-US"/>
+        </w:rPr>
+        <w:t xml:space="preserve">AD</w:t>
+      </w:r>
+      <w:r>
+        <w:rPr>
+          <w:rFonts w:hint="default" w:ascii="Arial" w:hAnsi="Arial" w:eastAsia="Arial" w:cs="Arial"/>
+          <w:color w:val="111111"/>
+          <w:sz w:val="24"/>
+          <w:szCs w:val="24"/>
           <w:lang w:val="es-ES" w:eastAsia="zh-CN"/>
         </w:rPr>
-        <w:t xml:space="preserve">DAP (</w:t>
+        <w:t xml:space="preserve"> usan un protocolo de comunicación llamado Protocolo Ligero de Acceso a Directorios</w:t>
+      </w:r>
+      <w:r>
+        <w:rPr>
+          <w:rFonts w:hint="default" w:ascii="Arial" w:hAnsi="Arial" w:eastAsia="Arial" w:cs="Arial"/>
+          <w:color w:val="111111"/>
+          <w:sz w:val="24"/>
+          <w:szCs w:val="24"/>
+          <w:lang w:val="en-US"/>
+        </w:rPr>
+        <w:t xml:space="preserve"> (</w:t>
+      </w:r>
+      <w:r>
+        <w:rPr>
+          <w:rFonts w:hint="default" w:ascii="Arial" w:hAnsi="Arial" w:eastAsia="Arial" w:cs="Arial"/>
+          <w:color w:val="111111"/>
+          <w:sz w:val="24"/>
+          <w:szCs w:val="24"/>
+          <w:lang w:val="es-ES" w:eastAsia="zh-CN"/>
+        </w:rPr>
+        <w:t xml:space="preserve">L</w:t>
+      </w:r>
+      <w:r>
+        <w:rPr>
+          <w:rFonts w:hint="default" w:ascii="Arial" w:hAnsi="Arial" w:eastAsia="Arial" w:cs="Arial"/>
+          <w:color w:val="111111"/>
+          <w:sz w:val="24"/>
+          <w:szCs w:val="24"/>
+          <w:lang w:val="es-ES" w:eastAsia="zh-CN"/>
+        </w:rPr>
+        <w:t xml:space="preserve">DAP </w:t>
+      </w:r>
+      <w:r>
+        <w:rPr>
+          <w:rFonts w:hint="default" w:ascii="Arial" w:hAnsi="Arial" w:eastAsia="Arial" w:cs="Arial"/>
+          <w:color w:val="111111"/>
+          <w:sz w:val="24"/>
+          <w:szCs w:val="24"/>
+          <w:lang w:val="en-US"/>
+        </w:rPr>
+        <w:t xml:space="preserve">por sus siglas en inglés</w:t>
+      </w:r>
+      <w:r>
+        <w:rPr>
+          <w:rFonts w:hint="default" w:ascii="Arial" w:hAnsi="Arial" w:eastAsia="Arial" w:cs="Arial"/>
+          <w:color w:val="111111"/>
+          <w:sz w:val="24"/>
+          <w:szCs w:val="24"/>
+          <w:lang w:val="es-ES" w:eastAsia="zh-CN"/>
+        </w:rPr>
+        <w:t xml:space="preserve">); un protocolo de red abierto y estándar para acceder y mantener información en un servicio de directorio. LDAP juega un papel crucial en la gestión de usuarios y la autenticación en muchos sistemas y aplicaciones</w:t>
+      </w:r>
+      <w:r>
+        <w:rPr>
+          <w:rFonts w:hint="default" w:ascii="Arial" w:hAnsi="Arial" w:eastAsia="Arial" w:cs="Arial"/>
+          <w:color w:val="111111"/>
+          <w:sz w:val="24"/>
+          <w:szCs w:val="24"/>
+          <w:lang w:val="en-US"/>
+        </w:rPr>
+        <w:t xml:space="preserve"> </w:t>
+      </w:r>
+      <w:r>
+        <w:rPr>
+          <w:rFonts w:hint="default" w:ascii="Arial" w:hAnsi="Arial" w:eastAsia="Arial" w:cs="Arial"/>
+          <w:color w:val="111111"/>
+          <w:sz w:val="24"/>
+          <w:szCs w:val="24"/>
+          <w:lang w:val="es-ES" w:eastAsia="zh-CN" w:bidi="ar"/>
+        </w:rPr>
+        <w:fldChar w:fldCharType="begin"/>
+        <w:instrText xml:space="preserve"> ADDIN ZOTERO_CITATION {"citationItems":[{"id":"9C5459KD","type":"articl</w:instrText>
+      </w:r>
+      <w:r>
+        <w:rPr>
+          <w:rFonts w:hint="default" w:ascii="Arial" w:hAnsi="Arial" w:eastAsia="Arial" w:cs="Arial"/>
+          <w:color w:val="111111"/>
+          <w:sz w:val="24"/>
+          <w:szCs w:val="24"/>
+          <w:lang w:val="es-ES" w:eastAsia="zh-CN" w:bidi="ar"/>
+        </w:rPr>
+        <w:instrText xml:space="preserve">e","title":"Lightweight Directory Access Protocol (LDAP): Authentication Methods and Security Mechanisms","publisher":"IETF","URL":"https://datatracker.ietf.org/doc/html/rfc4513","author":[{"family":"Harrison","given":"Roger"}],"issued":{"date-parts":[[200</w:instrText>
+      </w:r>
+      <w:r>
+        <w:rPr>
+          <w:rFonts w:hint="default" w:ascii="Arial" w:hAnsi="Arial" w:eastAsia="Arial" w:cs="Arial"/>
+          <w:color w:val="111111"/>
+          <w:sz w:val="24"/>
+          <w:szCs w:val="24"/>
+          <w:lang w:val="es-ES" w:eastAsia="zh-CN" w:bidi="ar"/>
+        </w:rPr>
+        <w:instrText xml:space="preserve">6,6]]},"accessed":{"date-parts":[[2024,5,15]]},"userID":"14294310","index":5,"suppress-author":false},{"id":"6IB284DB","type":"article-journal","title":"Lightweight Directory Access Protocol (LDAP): The Protocol","container-title":"www.rfc-editor.org","URL</w:instrText>
+      </w:r>
+      <w:r>
+        <w:rPr>
+          <w:rFonts w:hint="default" w:ascii="Arial" w:hAnsi="Arial" w:eastAsia="Arial" w:cs="Arial"/>
+          <w:color w:val="111111"/>
+          <w:sz w:val="24"/>
+          <w:szCs w:val="24"/>
+          <w:lang w:val="es-ES" w:eastAsia="zh-CN" w:bidi="ar"/>
+        </w:rPr>
+        <w:instrText xml:space="preserve">":"https://www.rfc-editor.org/rfc/rfc4511","DOI":"10.17487/RFC4511","author":[{"family":"Sermersheim","given":"J."}],"issued":{"date-parts":[[2006,6]]},"userID":"14294310","index":7,"suppress-author":false},{"id":"DE2LP65D","type":"article","title":"Samba </w:instrText>
+      </w:r>
+      <w:r>
+        <w:rPr>
+          <w:rFonts w:hint="default" w:ascii="Arial" w:hAnsi="Arial" w:eastAsia="Arial" w:cs="Arial"/>
+          <w:color w:val="111111"/>
+          <w:sz w:val="24"/>
+          <w:szCs w:val="24"/>
+          <w:lang w:val="es-ES" w:eastAsia="zh-CN" w:bidi="ar"/>
+        </w:rPr>
+        <w:instrText xml:space="preserve">4 -Active Directory","URL":"https://www.samba.org/samba/news/articles/abartlet_thesis.pdf","author":[{"family":"Bartlett","given":"Andrew"}],"issued":{"date-parts":[[2005]]},"userID":"14294310","index":8,"suppress-author":false},{"id":"FJVG2TZ5","type":"bo</w:instrText>
+      </w:r>
+      <w:r>
+        <w:rPr>
+          <w:rFonts w:hint="default" w:ascii="Arial" w:hAnsi="Arial" w:eastAsia="Arial" w:cs="Arial"/>
+          <w:color w:val="111111"/>
+          <w:sz w:val="24"/>
+          <w:szCs w:val="24"/>
+          <w:lang w:val="es-ES" w:eastAsia="zh-CN" w:bidi="ar"/>
+        </w:rPr>
+        <w:instrText xml:space="preserve">ok","title":"The ABCs of LDAP","publisher":"CRC Press","author":[{"family":"Voglmaier","given":"Reinhard E"}],"issued":{"date-parts":[[2003,11]]},"userID":"14294310","index":9,"suppress-author":false},{"id":"5BQEN2SB","type":"article","title":"What is LDAP</w:instrText>
+      </w:r>
+      <w:r>
+        <w:rPr>
+          <w:rFonts w:hint="default" w:ascii="Arial" w:hAnsi="Arial" w:eastAsia="Arial" w:cs="Arial"/>
+          <w:color w:val="111111"/>
+          <w:sz w:val="24"/>
+          <w:szCs w:val="24"/>
+          <w:lang w:val="es-ES" w:eastAsia="zh-CN" w:bidi="ar"/>
+        </w:rPr>
+        <w:instrText xml:space="preserve"> authentication?","publisher":"RedHat","URL":"https://www.redhat.com/en/topics/security/what-is-ldap-authentication","author":[{"family":"RedHat","given":""}],"userID":"14294310","index":10,"suppress-author":false,"language":"English","issued":{"date-parts</w:instrText>
+      </w:r>
+      <w:r>
+        <w:rPr>
+          <w:rFonts w:hint="default" w:ascii="Arial" w:hAnsi="Arial" w:eastAsia="Arial" w:cs="Arial"/>
+          <w:color w:val="111111"/>
+          <w:sz w:val="24"/>
+          <w:szCs w:val="24"/>
+          <w:lang w:val="es-ES" w:eastAsia="zh-CN" w:bidi="ar"/>
+        </w:rPr>
+        <w:instrText xml:space="preserve">":[[2022,6,3]]}},{"id":"2TBDB9NU","type":"webpage","title":"LDAP authentication with Microsoft Entra ID - Microsoft Entra","genre":"Article","abstract":"Architectural guidance on achieving LDAP authentication with Microsoft Entra ID.","URL":"https://learn.</w:instrText>
+      </w:r>
+      <w:r>
+        <w:rPr>
+          <w:rFonts w:hint="default" w:ascii="Arial" w:hAnsi="Arial" w:eastAsia="Arial" w:cs="Arial"/>
+          <w:color w:val="111111"/>
+          <w:sz w:val="24"/>
+          <w:szCs w:val="24"/>
+          <w:lang w:val="es-ES" w:eastAsia="zh-CN" w:bidi="ar"/>
+        </w:rPr>
+        <w:instrText xml:space="preserve">microsoft.com/en-us/entra/architecture/auth-ldap","language":"en-us","author":[{"family":"Janice","given":"Ricketts"}],"issued":{"date-parts":[[2023,10,23]]},"accessed":{"date-parts":[[2024,6,28]]},"userID":"14294310","index":11,"suppress-author":false}]} </w:instrText>
+      </w:r>
+      <w:r>
+        <w:rPr>
+          <w:rFonts w:hint="default" w:ascii="Arial" w:hAnsi="Arial" w:eastAsia="Arial" w:cs="Arial"/>
+          <w:color w:val="111111"/>
+          <w:sz w:val="24"/>
+          <w:szCs w:val="24"/>
+          <w:lang w:val="es-ES" w:eastAsia="zh-CN" w:bidi="ar"/>
+        </w:rPr>
+        <w:fldChar w:fldCharType="separate"/>
+      </w:r>
+      <w:r>
+        <w:rPr>
+          <w:rFonts w:hint="default" w:ascii="Arial" w:hAnsi="Arial" w:eastAsia="Arial" w:cs="Arial"/>
+          <w:color w:val="111111"/>
+          <w:sz w:val="24"/>
+          <w:szCs w:val="24"/>
+          <w:lang w:val="es-ES" w:eastAsia="zh-CN" w:bidi="ar"/>
+        </w:rPr>
+        <w:t xml:space="preserve">[5], [7], [8], [9], [10], [11]</w:t>
+      </w:r>
+      <w:r>
+        <w:rPr>
+          <w:rFonts w:hint="default" w:ascii="Arial" w:hAnsi="Arial" w:eastAsia="Arial" w:cs="Arial"/>
+          <w:color w:val="111111"/>
+          <w:sz w:val="24"/>
+          <w:szCs w:val="24"/>
+          <w:lang w:val="es-ES" w:eastAsia="zh-CN" w:bidi="ar"/>
+        </w:rPr>
+        <w:fldChar w:fldCharType="end"/>
+      </w:r>
+      <w:r>
+        <w:rPr>
+          <w:rFonts w:hint="default" w:ascii="Arial" w:hAnsi="Arial" w:eastAsia="Arial" w:cs="Arial"/>
+          <w:color w:val="111111"/>
+          <w:sz w:val="24"/>
+          <w:szCs w:val="24"/>
+          <w:lang w:val="es-ES" w:eastAsia="zh-CN" w:bidi="ar"/>
+        </w:rPr>
+        <w:t xml:space="preserve">.</w:t>
+      </w:r>
+      <w:r>
+        <w:rPr>
+          <w:rFonts w:hint="default" w:ascii="Arial" w:hAnsi="Arial" w:cs="Arial"/>
+          <w:color w:val="111111"/>
+          <w:sz w:val="24"/>
+          <w:szCs w:val="24"/>
+        </w:rPr>
+      </w:r>
+      <w:r>
+        <w:rPr>
+          <w:rFonts w:hint="default" w:ascii="Arial" w:hAnsi="Arial" w:cs="Arial"/>
+          <w:color w:val="111111"/>
+          <w:sz w:val="24"/>
+          <w:szCs w:val="24"/>
+        </w:rPr>
+      </w:r>
+    </w:p>
+    <w:p>
+      <w:pPr>
+        <w:keepNext w:val="false"/>
+        <w:keepLines w:val="false"/>
+        <w:widowControl w:val="true"/>
+        <w:suppressLineNumbers w:val="false"/>
+        <w:pBdr/>
+        <w:spacing w:line="360" w:lineRule="auto"/>
+        <w:ind/>
+        <w:jc w:val="both"/>
+        <w:rPr>
+          <w:rFonts w:hint="default" w:ascii="Arial" w:hAnsi="Arial" w:cs="Arial"/>
+          <w:color w:val="111111"/>
+          <w:sz w:val="24"/>
+          <w:szCs w:val="24"/>
+          <w:highlight w:val="none"/>
+        </w:rPr>
+      </w:pPr>
+      <w:r>
+        <w:rPr>
+          <w:rFonts w:hint="default" w:ascii="Arial" w:hAnsi="Arial" w:eastAsia="Arial" w:cs="Arial"/>
+          <w:color w:val="111111"/>
+          <w:sz w:val="24"/>
+          <w:szCs w:val="24"/>
+          <w:lang w:val="es-ES" w:eastAsia="zh-CN"/>
+        </w:rPr>
+      </w:r>
+      <w:r>
+        <w:rPr>
+          <w:rFonts w:hint="default" w:ascii="Arial" w:hAnsi="Arial" w:eastAsia="Arial" w:cs="Arial"/>
+          <w:color w:val="111111"/>
+          <w:sz w:val="24"/>
+          <w:szCs w:val="24"/>
+          <w:lang w:val="es-ES"/>
+        </w:rPr>
+        <w:t xml:space="preserve">P</w:t>
+      </w:r>
+      <w:r>
+        <w:rPr>
+          <w:rFonts w:hint="default" w:ascii="Arial" w:hAnsi="Arial" w:eastAsia="Arial" w:cs="Arial"/>
+          <w:color w:val="111111"/>
+          <w:sz w:val="24"/>
+          <w:szCs w:val="24"/>
+          <w:lang w:val="es-ES" w:eastAsia="zh-CN"/>
+        </w:rPr>
+        <w:t xml:space="preserve">ara la gestión de </w:t>
+      </w:r>
+      <w:r>
+        <w:rPr>
+          <w:rFonts w:hint="default" w:ascii="Arial" w:hAnsi="Arial" w:eastAsia="Arial" w:cs="Arial"/>
+          <w:color w:val="111111"/>
+          <w:sz w:val="24"/>
+          <w:szCs w:val="24"/>
+          <w:lang w:val="en-US"/>
+        </w:rPr>
+        <w:t xml:space="preserve">d</w:t>
+      </w:r>
+      <w:r>
+        <w:rPr>
+          <w:rFonts w:hint="default" w:ascii="Arial" w:hAnsi="Arial" w:eastAsia="Arial" w:cs="Arial"/>
+          <w:color w:val="111111"/>
+          <w:sz w:val="24"/>
+          <w:szCs w:val="24"/>
+          <w:lang w:val="es-ES" w:eastAsia="zh-CN"/>
+        </w:rPr>
+        <w:t xml:space="preserve">irectorios, existen herramientas como </w:t>
       </w:r>
       <w:r>
         <w:rPr>
@@ -4321,9 +4734,9 @@
           <w:color w:val="111111"/>
           <w:sz w:val="24"/>
           <w:szCs w:val="24"/>
-          <w:lang w:val="en-US" w:eastAsia="zh-CN"/>
-        </w:rPr>
-        <w:t xml:space="preserve">Lightweight Directory Access Protocol</w:t>
+          <w:lang w:val="es-ES" w:eastAsia="zh-CN"/>
+        </w:rPr>
+        <w:t xml:space="preserve">Remote Server Administration Tools</w:t>
       </w:r>
       <w:r>
         <w:rPr>
@@ -4331,9 +4744,9 @@
           <w:color w:val="111111"/>
           <w:sz w:val="24"/>
           <w:szCs w:val="24"/>
-          <w:lang w:val="es-ES" w:eastAsia="zh-CN"/>
-        </w:rPr>
-        <w:t xml:space="preserve">); un protocolo de red abierto y estándar para acceder y mantener información en un servicio de directorio. LDAP juega un papel crucial en la gestión de usuarios y la autenticación en muchos sistemas y aplicaciones</w:t>
+          <w:lang w:val="es-ES"/>
+        </w:rPr>
+        <w:t xml:space="preserve"> </w:t>
       </w:r>
       <w:r>
         <w:rPr>
@@ -4341,9 +4754,10 @@
           <w:color w:val="111111"/>
           <w:sz w:val="24"/>
           <w:szCs w:val="24"/>
-          <w:lang w:val="en-US"/>
-        </w:rPr>
-        <w:t xml:space="preserve"> </w:t>
+          <w:lang w:val="es-ES"/>
+        </w:rPr>
+        <w:fldChar w:fldCharType="begin"/>
+        <w:instrText xml:space="preserve"> ADDIN ZOTERO_CITATION {"citationItems":[{"id":"GNI93U5F","type":"article","title":"Remote Server Administration Tools - Windows Server","publisher":"Microsoft","URL":"https://learn.microsoft.com/en-us/troubleshoot/windows-server/system-</w:instrText>
       </w:r>
       <w:r>
         <w:rPr>
@@ -4351,10 +4765,9 @@
           <w:color w:val="111111"/>
           <w:sz w:val="24"/>
           <w:szCs w:val="24"/>
-          <w:lang w:val="es-ES" w:eastAsia="zh-CN" w:bidi="ar"/>
-        </w:rPr>
-        <w:fldChar w:fldCharType="begin"/>
-        <w:instrText xml:space="preserve"> ADDIN ZOTERO_CITATION {"citationItems":[{"id":"9C5459KD","type":"articl</w:instrText>
+          <w:lang w:val="es-ES"/>
+        </w:rPr>
+        <w:instrText xml:space="preserve">management-components/remote-server-administration-tools","language":"en","author":[{"family":"Han","given":"Deland"}],"issued":{"date-parts":[["2024",5,3]]},"accessed":{"date-parts":[[2024,6,10]]},"userID":"14294310","index":14,"suppress-author":false}]} </w:instrText>
       </w:r>
       <w:r>
         <w:rPr>
@@ -4362,9 +4775,9 @@
           <w:color w:val="111111"/>
           <w:sz w:val="24"/>
           <w:szCs w:val="24"/>
-          <w:lang w:val="es-ES" w:eastAsia="zh-CN" w:bidi="ar"/>
-        </w:rPr>
-        <w:instrText xml:space="preserve">e","title":"Lightweight Directory Access Protocol (LDAP): Authentication Methods and Security Mechanisms","publisher":"IETF","URL":"https://datatracker.ietf.org/doc/html/rfc4513","author":[{"family":"Harrison","given":"Roger"}],"issued":{"date-parts":[[200</w:instrText>
+          <w:lang w:val="es-ES"/>
+        </w:rPr>
+        <w:fldChar w:fldCharType="separate"/>
       </w:r>
       <w:r>
         <w:rPr>
@@ -4372,9 +4785,9 @@
           <w:color w:val="111111"/>
           <w:sz w:val="24"/>
           <w:szCs w:val="24"/>
-          <w:lang w:val="es-ES" w:eastAsia="zh-CN" w:bidi="ar"/>
-        </w:rPr>
-        <w:instrText xml:space="preserve">6,6]]},"accessed":{"date-parts":[[2024,5,15]]},"userID":"14294310","index":5,"suppress-author":false},{"id":"6IB284DB","type":"article-journal","title":"Lightweight Directory Access Protocol (LDAP): The Protocol","container-title":"www.rfc-editor.org","URL</w:instrText>
+          <w:lang w:val="es-ES"/>
+        </w:rPr>
+        <w:t xml:space="preserve">[14]</w:t>
       </w:r>
       <w:r>
         <w:rPr>
@@ -4382,9 +4795,9 @@
           <w:color w:val="111111"/>
           <w:sz w:val="24"/>
           <w:szCs w:val="24"/>
-          <w:lang w:val="es-ES" w:eastAsia="zh-CN" w:bidi="ar"/>
-        </w:rPr>
-        <w:instrText xml:space="preserve">":"https://www.rfc-editor.org/rfc/rfc4511","DOI":"10.17487/RFC4511","author":[{"family":"Sermersheim","given":"J."}],"issued":{"date-parts":[[2006,6]]},"userID":"14294310","index":7,"suppress-author":false},{"id":"DE2LP65D","type":"article","title":"Samba </w:instrText>
+          <w:lang w:val="es-ES"/>
+        </w:rPr>
+        <w:fldChar w:fldCharType="end"/>
       </w:r>
       <w:r>
         <w:rPr>
@@ -4392,9 +4805,9 @@
           <w:color w:val="111111"/>
           <w:sz w:val="24"/>
           <w:szCs w:val="24"/>
-          <w:lang w:val="es-ES" w:eastAsia="zh-CN" w:bidi="ar"/>
-        </w:rPr>
-        <w:instrText xml:space="preserve">4 -Active Directory","URL":"https://www.samba.org/samba/news/articles/abartlet_thesis.pdf","author":[{"family":"Bartlett","given":"Andrew"}],"issued":{"date-parts":[[2005]]},"userID":"14294310","index":8,"suppress-author":false},{"id":"FJVG2TZ5","type":"bo</w:instrText>
+          <w:lang w:val="es-ES" w:eastAsia="zh-CN"/>
+        </w:rPr>
+        <w:t xml:space="preserve">, Webmin </w:t>
       </w:r>
       <w:r>
         <w:rPr>
@@ -4402,9 +4815,10 @@
           <w:color w:val="111111"/>
           <w:sz w:val="24"/>
           <w:szCs w:val="24"/>
-          <w:lang w:val="es-ES" w:eastAsia="zh-CN" w:bidi="ar"/>
-        </w:rPr>
-        <w:instrText xml:space="preserve">ok","title":"The ABCs of LDAP","publisher":"CRC Press","author":[{"family":"Voglmaier","given":"Reinhard E"}],"issued":{"date-parts":[[2003,11]]},"userID":"14294310","index":9,"suppress-author":false},{"id":"5BQEN2SB","type":"article","title":"What is LDAP</w:instrText>
+          <w:lang w:val="es-ES" w:eastAsia="zh-CN"/>
+        </w:rPr>
+        <w:fldChar w:fldCharType="begin"/>
+        <w:instrText xml:space="preserve"> ADDIN ZOTERO_CITATION {"citationItem</w:instrText>
       </w:r>
       <w:r>
         <w:rPr>
@@ -4412,9 +4826,9 @@
           <w:color w:val="111111"/>
           <w:sz w:val="24"/>
           <w:szCs w:val="24"/>
-          <w:lang w:val="es-ES" w:eastAsia="zh-CN" w:bidi="ar"/>
-        </w:rPr>
-        <w:instrText xml:space="preserve"> authentication?","publisher":"RedHat","URL":"https://www.redhat.com/en/topics/security/what-is-ldap-authentication","author":[{"family":"RedHat","given":""}],"userID":"14294310","index":10,"suppress-author":false,"language":"English","issued":{"date-parts</w:instrText>
+          <w:lang w:val="es-ES" w:eastAsia="zh-CN"/>
+        </w:rPr>
+        <w:instrText xml:space="preserve">s":[{"id":"6B9N4TF7","type":"book","title":"Webmin Administrator's Cookbook","publisher":"Packt Publishing Ltd","author":[{"family":"Karzyński","given":"Michał"}],"issued":{"date-parts":[[2014,3]]},"userID":"14294310","index":15,"suppress-author":false}]} </w:instrText>
       </w:r>
       <w:r>
         <w:rPr>
@@ -4422,9 +4836,9 @@
           <w:color w:val="111111"/>
           <w:sz w:val="24"/>
           <w:szCs w:val="24"/>
-          <w:lang w:val="es-ES" w:eastAsia="zh-CN" w:bidi="ar"/>
-        </w:rPr>
-        <w:instrText xml:space="preserve">":[[2022,6,3]]}},{"id":"2TBDB9NU","type":"webpage","title":"LDAP authentication with Microsoft Entra ID - Microsoft Entra","genre":"Article","abstract":"Architectural guidance on achieving LDAP authentication with Microsoft Entra ID.","URL":"https://learn.</w:instrText>
+          <w:lang w:val="es-ES" w:eastAsia="zh-CN"/>
+        </w:rPr>
+        <w:fldChar w:fldCharType="separate"/>
       </w:r>
       <w:r>
         <w:rPr>
@@ -4432,9 +4846,9 @@
           <w:color w:val="111111"/>
           <w:sz w:val="24"/>
           <w:szCs w:val="24"/>
-          <w:lang w:val="es-ES" w:eastAsia="zh-CN" w:bidi="ar"/>
-        </w:rPr>
-        <w:instrText xml:space="preserve">microsoft.com/en-us/entra/architecture/auth-ldap","language":"en-us","author":[{"family":"Janice","given":"Ricketts"}],"issued":{"date-parts":[[2023,10,23]]},"accessed":{"date-parts":[[2024,6,28]]},"userID":"14294310","index":11,"suppress-author":false}]} </w:instrText>
+          <w:lang w:val="es-ES" w:eastAsia="zh-CN"/>
+        </w:rPr>
+        <w:t xml:space="preserve">[15]</w:t>
       </w:r>
       <w:r>
         <w:rPr>
@@ -4442,9 +4856,9 @@
           <w:color w:val="111111"/>
           <w:sz w:val="24"/>
           <w:szCs w:val="24"/>
-          <w:lang w:val="es-ES" w:eastAsia="zh-CN" w:bidi="ar"/>
-        </w:rPr>
-        <w:fldChar w:fldCharType="separate"/>
+          <w:lang w:val="es-ES" w:eastAsia="zh-CN"/>
+        </w:rPr>
+        <w:fldChar w:fldCharType="end"/>
       </w:r>
       <w:r>
         <w:rPr>
@@ -4452,9 +4866,9 @@
           <w:color w:val="111111"/>
           <w:sz w:val="24"/>
           <w:szCs w:val="24"/>
-          <w:lang w:val="es-ES" w:eastAsia="zh-CN" w:bidi="ar"/>
-        </w:rPr>
-        <w:t xml:space="preserve">[5], [7], [8], [9], [10], [11]</w:t>
+          <w:lang w:val="es-ES" w:eastAsia="zh-CN"/>
+        </w:rPr>
+        <w:t xml:space="preserve">, samba4-manager</w:t>
       </w:r>
       <w:r>
         <w:rPr>
@@ -4462,9 +4876,9 @@
           <w:color w:val="111111"/>
           <w:sz w:val="24"/>
           <w:szCs w:val="24"/>
-          <w:lang w:val="es-ES" w:eastAsia="zh-CN" w:bidi="ar"/>
-        </w:rPr>
-        <w:fldChar w:fldCharType="end"/>
+          <w:lang w:val="en-US"/>
+        </w:rPr>
+        <w:t xml:space="preserve"> </w:t>
       </w:r>
       <w:r>
         <w:rPr>
@@ -4472,7 +4886,199 @@
           <w:color w:val="111111"/>
           <w:sz w:val="24"/>
           <w:szCs w:val="24"/>
-          <w:lang w:val="es-ES" w:eastAsia="zh-CN" w:bidi="ar"/>
+          <w:lang w:val="es-ES" w:eastAsia="zh-CN"/>
+        </w:rPr>
+        <w:fldChar w:fldCharType="begin"/>
+        <w:instrText xml:space="preserve"> ADDIN ZOTERO_CITATION {"citationItems":[{"id":"IS8LG92G","type":"book","title":"stgraber/samba4-manager","abstract":"A web interface to manage a remote samba4 server","URL":"https://github.com/</w:instrText>
+      </w:r>
+      <w:r>
+        <w:rPr>
+          <w:rFonts w:hint="default" w:ascii="Arial" w:hAnsi="Arial" w:eastAsia="Arial" w:cs="Arial"/>
+          <w:color w:val="111111"/>
+          <w:sz w:val="24"/>
+          <w:szCs w:val="24"/>
+          <w:lang w:val="es-ES" w:eastAsia="zh-CN"/>
+        </w:rPr>
+        <w:instrText xml:space="preserve">stgraber/samba4-manager","note":"original-date: 2015-09-20T19:41:21Z","author":[{"family":"Graber","given":"Stéphane"}],"issued":{"date-parts":[[2024,6,28]]},"accessed":{"date-parts":[[2024,6,28]]},"userID":"14294310","index":12,"suppress-author":false}]} </w:instrText>
+      </w:r>
+      <w:r>
+        <w:rPr>
+          <w:rFonts w:hint="default" w:ascii="Arial" w:hAnsi="Arial" w:eastAsia="Arial" w:cs="Arial"/>
+          <w:color w:val="111111"/>
+          <w:sz w:val="24"/>
+          <w:szCs w:val="24"/>
+          <w:lang w:val="es-ES" w:eastAsia="zh-CN"/>
+        </w:rPr>
+        <w:fldChar w:fldCharType="separate"/>
+      </w:r>
+      <w:r>
+        <w:rPr>
+          <w:rFonts w:hint="default" w:ascii="Arial" w:hAnsi="Arial" w:eastAsia="Arial" w:cs="Arial"/>
+          <w:color w:val="111111"/>
+          <w:sz w:val="24"/>
+          <w:szCs w:val="24"/>
+          <w:lang w:val="es-ES" w:eastAsia="zh-CN"/>
+        </w:rPr>
+        <w:t xml:space="preserve">[12]</w:t>
+      </w:r>
+      <w:r>
+        <w:rPr>
+          <w:rFonts w:hint="default" w:ascii="Arial" w:hAnsi="Arial" w:eastAsia="Arial" w:cs="Arial"/>
+          <w:color w:val="111111"/>
+          <w:sz w:val="24"/>
+          <w:szCs w:val="24"/>
+          <w:lang w:val="es-ES" w:eastAsia="zh-CN"/>
+        </w:rPr>
+        <w:fldChar w:fldCharType="end"/>
+      </w:r>
+      <w:r>
+        <w:rPr>
+          <w:rFonts w:hint="default" w:ascii="Arial" w:hAnsi="Arial" w:eastAsia="Arial" w:cs="Arial"/>
+          <w:color w:val="111111"/>
+          <w:sz w:val="24"/>
+          <w:szCs w:val="24"/>
+          <w:lang w:val="es-ES" w:eastAsia="zh-CN"/>
+        </w:rPr>
+        <w:t xml:space="preserve"> y ADwebmanager</w:t>
+      </w:r>
+      <w:r>
+        <w:rPr>
+          <w:rFonts w:hint="default" w:ascii="Arial" w:hAnsi="Arial" w:eastAsia="Arial" w:cs="Arial"/>
+          <w:color w:val="111111"/>
+          <w:sz w:val="24"/>
+          <w:szCs w:val="24"/>
+          <w:lang w:val="en-US"/>
+        </w:rPr>
+        <w:t xml:space="preserve"> </w:t>
+      </w:r>
+      <w:r>
+        <w:rPr>
+          <w:rFonts w:hint="default" w:ascii="Arial" w:hAnsi="Arial" w:eastAsia="Arial" w:cs="Arial"/>
+          <w:color w:val="111111"/>
+          <w:sz w:val="24"/>
+          <w:szCs w:val="24"/>
+          <w:lang w:val="en-US"/>
+        </w:rPr>
+        <w:fldChar w:fldCharType="begin"/>
+        <w:instrText xml:space="preserve"> ADDIN ZOTERO_CITATION </w:instrText>
+      </w:r>
+      <w:r>
+        <w:rPr>
+          <w:rFonts w:hint="default" w:ascii="Arial" w:hAnsi="Arial" w:eastAsia="Arial" w:cs="Arial"/>
+          <w:color w:val="111111"/>
+          <w:sz w:val="24"/>
+          <w:szCs w:val="24"/>
+          <w:lang w:val="en-US"/>
+        </w:rPr>
+        <w:instrText xml:space="preserve">{"citationItems":[{"id":"J5DMI2VI","type":"book","title":"VicentGJ/AD-webmanager","abstract":"A web interface for administration of Active Directory Domains, made in Python, with focus on easy of use and simplicity.","URL":"https://github.com/VicentGJ/AD-w</w:instrText>
+      </w:r>
+      <w:r>
+        <w:rPr>
+          <w:rFonts w:hint="default" w:ascii="Arial" w:hAnsi="Arial" w:eastAsia="Arial" w:cs="Arial"/>
+          <w:color w:val="111111"/>
+          <w:sz w:val="24"/>
+          <w:szCs w:val="24"/>
+          <w:lang w:val="en-US"/>
+        </w:rPr>
+        <w:instrText xml:space="preserve">ebmanager","note":"original-date: 2020-09-30T20:15:22Z","author":[{"family":"Jerez","given":"Vicente Samuel Garófalo"}],"issued":{"date-parts":[[2024,6,13]]},"accessed":{"date-parts":[[2024,6,28]]},"userID":"14294310","index":13,"suppress-author":false}]} </w:instrText>
+      </w:r>
+      <w:r>
+        <w:rPr>
+          <w:rFonts w:hint="default" w:ascii="Arial" w:hAnsi="Arial" w:eastAsia="Arial" w:cs="Arial"/>
+          <w:color w:val="111111"/>
+          <w:sz w:val="24"/>
+          <w:szCs w:val="24"/>
+          <w:lang w:val="en-US"/>
+        </w:rPr>
+        <w:fldChar w:fldCharType="separate"/>
+      </w:r>
+      <w:r>
+        <w:rPr>
+          <w:rFonts w:hint="default" w:ascii="Arial" w:hAnsi="Arial" w:eastAsia="Arial" w:cs="Arial"/>
+          <w:color w:val="111111"/>
+          <w:sz w:val="24"/>
+          <w:szCs w:val="24"/>
+          <w:lang w:val="en-US"/>
+        </w:rPr>
+        <w:t xml:space="preserve">[13]</w:t>
+      </w:r>
+      <w:r>
+        <w:rPr>
+          <w:rFonts w:hint="default" w:ascii="Arial" w:hAnsi="Arial" w:eastAsia="Arial" w:cs="Arial"/>
+          <w:color w:val="111111"/>
+          <w:sz w:val="24"/>
+          <w:szCs w:val="24"/>
+          <w:lang w:val="en-US"/>
+        </w:rPr>
+        <w:fldChar w:fldCharType="end"/>
+      </w:r>
+      <w:r>
+        <w:rPr>
+          <w:rFonts w:hint="default" w:ascii="Arial" w:hAnsi="Arial" w:eastAsia="Arial" w:cs="Arial"/>
+          <w:color w:val="111111"/>
+          <w:sz w:val="24"/>
+          <w:szCs w:val="24"/>
+          <w:lang w:val="es-ES" w:eastAsia="zh-CN"/>
+        </w:rPr>
+        <w:t xml:space="preserve">, </w:t>
+      </w:r>
+      <w:r>
+        <w:rPr>
+          <w:rFonts w:hint="default" w:ascii="Arial" w:hAnsi="Arial" w:eastAsia="Arial" w:cs="Arial"/>
+          <w:color w:val="111111"/>
+          <w:sz w:val="24"/>
+          <w:szCs w:val="24"/>
+          <w:lang w:val="es-ES"/>
+        </w:rPr>
+        <w:t xml:space="preserve">que usan LDAP para la conexión y gesti</w:t>
+      </w:r>
+      <w:r>
+        <w:rPr>
+          <w:rFonts w:hint="default" w:ascii="Arial" w:hAnsi="Arial" w:eastAsia="Arial" w:cs="Arial"/>
+          <w:color w:val="111111"/>
+          <w:sz w:val="24"/>
+          <w:szCs w:val="24"/>
+          <w:lang w:val="en-US"/>
+        </w:rPr>
+        <w:t xml:space="preserve">ó</w:t>
+      </w:r>
+      <w:r>
+        <w:rPr>
+          <w:rFonts w:hint="default" w:ascii="Arial" w:hAnsi="Arial" w:eastAsia="Arial" w:cs="Arial"/>
+          <w:color w:val="111111"/>
+          <w:sz w:val="24"/>
+          <w:szCs w:val="24"/>
+          <w:lang w:val="es-ES"/>
+        </w:rPr>
+        <w:t xml:space="preserve">n del directorio. Sin embargo </w:t>
+      </w:r>
+      <w:r>
+        <w:rPr>
+          <w:rFonts w:hint="default" w:ascii="Arial" w:hAnsi="Arial" w:eastAsia="Arial" w:cs="Arial"/>
+          <w:color w:val="111111"/>
+          <w:sz w:val="24"/>
+          <w:szCs w:val="24"/>
+          <w:lang w:val="es-ES" w:eastAsia="zh-CN"/>
+        </w:rPr>
+        <w:t xml:space="preserve">estas </w:t>
+      </w:r>
+      <w:r>
+        <w:rPr>
+          <w:rFonts w:hint="default" w:ascii="Arial" w:hAnsi="Arial" w:eastAsia="Arial" w:cs="Arial"/>
+          <w:color w:val="111111"/>
+          <w:sz w:val="24"/>
+          <w:szCs w:val="24"/>
+          <w:lang w:val="es-ES" w:eastAsia="zh-CN"/>
+        </w:rPr>
+        <w:t xml:space="preserve">pueden resultar insuficientes en términos de personalización y facilidad de despliegue a necesidades organizacionales o de la comunidad</w:t>
+      </w:r>
+      <w:r>
+        <w:rPr>
+          <w:rFonts w:hint="default" w:ascii="Arial" w:hAnsi="Arial" w:eastAsia="Arial" w:cs="Arial"/>
+          <w:color w:val="111111"/>
+          <w:sz w:val="24"/>
+          <w:szCs w:val="24"/>
+          <w:lang w:val="es-ES" w:eastAsia="zh-CN"/>
         </w:rPr>
         <w:t xml:space="preserve">.</w:t>
       </w:r>
@@ -4482,6 +5088,7 @@
           <w:color w:val="111111"/>
           <w:sz w:val="24"/>
           <w:szCs w:val="24"/>
+          <w:highlight w:val="none"/>
         </w:rPr>
       </w:r>
       <w:r>
@@ -4490,6 +5097,7 @@
           <w:color w:val="111111"/>
           <w:sz w:val="24"/>
           <w:szCs w:val="24"/>
+          <w:highlight w:val="none"/>
         </w:rPr>
       </w:r>
     </w:p>
@@ -4504,31 +5112,22 @@
         <w:ind/>
         <w:jc w:val="both"/>
         <w:rPr>
-          <w:rFonts w:hint="default" w:ascii="Arial" w:hAnsi="Arial" w:cs="Arial"/>
-          <w:color w:val="111111"/>
-          <w:sz w:val="24"/>
-          <w:szCs w:val="24"/>
-          <w:highlight w:val="none"/>
-        </w:rPr>
-      </w:pPr>
-      <w:r>
-        <w:rPr>
           <w:rFonts w:hint="default" w:ascii="Arial" w:hAnsi="Arial" w:eastAsia="Arial" w:cs="Arial"/>
           <w:color w:val="111111"/>
           <w:sz w:val="24"/>
           <w:szCs w:val="24"/>
           <w:lang w:val="es-ES" w:eastAsia="zh-CN"/>
         </w:rPr>
-      </w:r>
+      </w:pPr>
       <w:r>
         <w:rPr>
           <w:rFonts w:hint="default" w:ascii="Arial" w:hAnsi="Arial" w:eastAsia="Arial" w:cs="Arial"/>
           <w:color w:val="111111"/>
           <w:sz w:val="24"/>
           <w:szCs w:val="24"/>
-          <w:lang w:val="es-ES"/>
-        </w:rPr>
-        <w:t xml:space="preserve">P</w:t>
+          <w:lang w:val="es-ES" w:eastAsia="zh-CN"/>
+        </w:rPr>
+        <w:t xml:space="preserve">La gestión de </w:t>
       </w:r>
       <w:r>
         <w:rPr>
@@ -4536,21 +5135,9 @@
           <w:color w:val="111111"/>
           <w:sz w:val="24"/>
           <w:szCs w:val="24"/>
-          <w:lang w:val="es-ES" w:eastAsia="zh-CN"/>
-        </w:rPr>
-        <w:t xml:space="preserve">ara la gestión de Directorios, existen herramientas como </w:t>
-      </w:r>
-      <w:r>
-        <w:rPr>
-          <w:rFonts w:hint="default" w:ascii="Arial" w:hAnsi="Arial" w:eastAsia="Arial" w:cs="Arial"/>
-          <w:i/>
-          <w:iCs/>
-          <w:color w:val="111111"/>
-          <w:sz w:val="24"/>
-          <w:szCs w:val="24"/>
-          <w:lang w:val="es-ES" w:eastAsia="zh-CN"/>
-        </w:rPr>
-        <w:t xml:space="preserve">Remote Server Administration Tools</w:t>
+          <w:lang w:val="en-US"/>
+        </w:rPr>
+        <w:t xml:space="preserve">AD</w:t>
       </w:r>
       <w:r>
         <w:rPr>
@@ -4558,9 +5145,9 @@
           <w:color w:val="111111"/>
           <w:sz w:val="24"/>
           <w:szCs w:val="24"/>
-          <w:lang w:val="es-ES"/>
-        </w:rPr>
-        <w:t xml:space="preserve"> </w:t>
+          <w:lang w:val="es-ES" w:eastAsia="zh-CN"/>
+        </w:rPr>
+        <w:t xml:space="preserve"> a menudo se encuentra con obstáculos en términos de personalización y simplicidad debido a su enfoque en satisfac</w:t>
       </w:r>
       <w:r>
         <w:rPr>
@@ -4568,342 +5155,9 @@
           <w:color w:val="111111"/>
           <w:sz w:val="24"/>
           <w:szCs w:val="24"/>
-          <w:lang w:val="es-ES"/>
-        </w:rPr>
-        <w:fldChar w:fldCharType="begin"/>
-        <w:instrText xml:space="preserve"> ADDIN ZOTERO_CITATION {"citationItems":[{"id":"GNI93U5F","type":"article","title":"Remote Server Administration Tools - Windows Server","publisher":"Microsoft","URL":"https://learn.microsoft.com/en-us/troubleshoot/windows-server/system-</w:instrText>
-      </w:r>
-      <w:r>
-        <w:rPr>
-          <w:rFonts w:hint="default" w:ascii="Arial" w:hAnsi="Arial" w:eastAsia="Arial" w:cs="Arial"/>
-          <w:color w:val="111111"/>
-          <w:sz w:val="24"/>
-          <w:szCs w:val="24"/>
-          <w:lang w:val="es-ES"/>
-        </w:rPr>
-        <w:instrText xml:space="preserve">management-components/remote-server-administration-tools","language":"en","author":[{"family":"Han","given":"Deland"}],"issued":{"date-parts":[["2024",5,3]]},"accessed":{"date-parts":[[2024,6,10]]},"userID":"14294310","index":14,"suppress-author":false}]} </w:instrText>
-      </w:r>
-      <w:r>
-        <w:rPr>
-          <w:rFonts w:hint="default" w:ascii="Arial" w:hAnsi="Arial" w:eastAsia="Arial" w:cs="Arial"/>
-          <w:color w:val="111111"/>
-          <w:sz w:val="24"/>
-          <w:szCs w:val="24"/>
-          <w:lang w:val="es-ES"/>
-        </w:rPr>
-        <w:fldChar w:fldCharType="separate"/>
-      </w:r>
-      <w:r>
-        <w:rPr>
-          <w:rFonts w:hint="default" w:ascii="Arial" w:hAnsi="Arial" w:eastAsia="Arial" w:cs="Arial"/>
-          <w:color w:val="111111"/>
-          <w:sz w:val="24"/>
-          <w:szCs w:val="24"/>
-          <w:lang w:val="es-ES"/>
-        </w:rPr>
-        <w:t xml:space="preserve">[14]</w:t>
-      </w:r>
-      <w:r>
-        <w:rPr>
-          <w:rFonts w:hint="default" w:ascii="Arial" w:hAnsi="Arial" w:eastAsia="Arial" w:cs="Arial"/>
-          <w:color w:val="111111"/>
-          <w:sz w:val="24"/>
-          <w:szCs w:val="24"/>
-          <w:lang w:val="es-ES"/>
-        </w:rPr>
-        <w:fldChar w:fldCharType="end"/>
-      </w:r>
-      <w:r>
-        <w:rPr>
-          <w:rFonts w:hint="default" w:ascii="Arial" w:hAnsi="Arial" w:eastAsia="Arial" w:cs="Arial"/>
-          <w:color w:val="111111"/>
-          <w:sz w:val="24"/>
-          <w:szCs w:val="24"/>
           <w:lang w:val="es-ES" w:eastAsia="zh-CN"/>
         </w:rPr>
-        <w:t xml:space="preserve">, Webmin </w:t>
-      </w:r>
-      <w:r>
-        <w:rPr>
-          <w:rFonts w:hint="default" w:ascii="Arial" w:hAnsi="Arial" w:eastAsia="Arial" w:cs="Arial"/>
-          <w:color w:val="111111"/>
-          <w:sz w:val="24"/>
-          <w:szCs w:val="24"/>
-          <w:lang w:val="es-ES" w:eastAsia="zh-CN"/>
-        </w:rPr>
-        <w:fldChar w:fldCharType="begin"/>
-        <w:instrText xml:space="preserve"> ADDIN ZOTERO_CITATION {"citationItem</w:instrText>
-      </w:r>
-      <w:r>
-        <w:rPr>
-          <w:rFonts w:hint="default" w:ascii="Arial" w:hAnsi="Arial" w:eastAsia="Arial" w:cs="Arial"/>
-          <w:color w:val="111111"/>
-          <w:sz w:val="24"/>
-          <w:szCs w:val="24"/>
-          <w:lang w:val="es-ES" w:eastAsia="zh-CN"/>
-        </w:rPr>
-        <w:instrText xml:space="preserve">s":[{"id":"6B9N4TF7","type":"book","title":"Webmin Administrator's Cookbook","publisher":"Packt Publishing Ltd","author":[{"family":"Karzyński","given":"Michał"}],"issued":{"date-parts":[[2014,3]]},"userID":"14294310","index":15,"suppress-author":false}]} </w:instrText>
-      </w:r>
-      <w:r>
-        <w:rPr>
-          <w:rFonts w:hint="default" w:ascii="Arial" w:hAnsi="Arial" w:eastAsia="Arial" w:cs="Arial"/>
-          <w:color w:val="111111"/>
-          <w:sz w:val="24"/>
-          <w:szCs w:val="24"/>
-          <w:lang w:val="es-ES" w:eastAsia="zh-CN"/>
-        </w:rPr>
-        <w:fldChar w:fldCharType="separate"/>
-      </w:r>
-      <w:r>
-        <w:rPr>
-          <w:rFonts w:hint="default" w:ascii="Arial" w:hAnsi="Arial" w:eastAsia="Arial" w:cs="Arial"/>
-          <w:color w:val="111111"/>
-          <w:sz w:val="24"/>
-          <w:szCs w:val="24"/>
-          <w:lang w:val="es-ES" w:eastAsia="zh-CN"/>
-        </w:rPr>
-        <w:t xml:space="preserve">[15]</w:t>
-      </w:r>
-      <w:r>
-        <w:rPr>
-          <w:rFonts w:hint="default" w:ascii="Arial" w:hAnsi="Arial" w:eastAsia="Arial" w:cs="Arial"/>
-          <w:color w:val="111111"/>
-          <w:sz w:val="24"/>
-          <w:szCs w:val="24"/>
-          <w:lang w:val="es-ES" w:eastAsia="zh-CN"/>
-        </w:rPr>
-        <w:fldChar w:fldCharType="end"/>
-      </w:r>
-      <w:r>
-        <w:rPr>
-          <w:rFonts w:hint="default" w:ascii="Arial" w:hAnsi="Arial" w:eastAsia="Arial" w:cs="Arial"/>
-          <w:color w:val="111111"/>
-          <w:sz w:val="24"/>
-          <w:szCs w:val="24"/>
-          <w:lang w:val="es-ES" w:eastAsia="zh-CN"/>
-        </w:rPr>
-        <w:t xml:space="preserve">, samba4-manager</w:t>
-      </w:r>
-      <w:r>
-        <w:rPr>
-          <w:rFonts w:hint="default" w:ascii="Arial" w:hAnsi="Arial" w:eastAsia="Arial" w:cs="Arial"/>
-          <w:color w:val="111111"/>
-          <w:sz w:val="24"/>
-          <w:szCs w:val="24"/>
-          <w:lang w:val="en-US"/>
-        </w:rPr>
-        <w:t xml:space="preserve"> </w:t>
-      </w:r>
-      <w:r>
-        <w:rPr>
-          <w:rFonts w:hint="default" w:ascii="Arial" w:hAnsi="Arial" w:eastAsia="Arial" w:cs="Arial"/>
-          <w:color w:val="111111"/>
-          <w:sz w:val="24"/>
-          <w:szCs w:val="24"/>
-          <w:lang w:val="es-ES" w:eastAsia="zh-CN"/>
-        </w:rPr>
-        <w:fldChar w:fldCharType="begin"/>
-        <w:instrText xml:space="preserve"> ADDIN ZOTERO_CITATION {"citationItems":[{"id":"IS8LG92G","type":"book","title":"stgraber/samba4-manager","abstract":"A web interface to manage a remote samba4 server","URL":"https://github.com/</w:instrText>
-      </w:r>
-      <w:r>
-        <w:rPr>
-          <w:rFonts w:hint="default" w:ascii="Arial" w:hAnsi="Arial" w:eastAsia="Arial" w:cs="Arial"/>
-          <w:color w:val="111111"/>
-          <w:sz w:val="24"/>
-          <w:szCs w:val="24"/>
-          <w:lang w:val="es-ES" w:eastAsia="zh-CN"/>
-        </w:rPr>
-        <w:instrText xml:space="preserve">stgraber/samba4-manager","note":"original-date: 2015-09-20T19:41:21Z","author":[{"family":"Graber","given":"Stéphane"}],"issued":{"date-parts":[[2024,6,28]]},"accessed":{"date-parts":[[2024,6,28]]},"userID":"14294310","index":12,"suppress-author":false}]} </w:instrText>
-      </w:r>
-      <w:r>
-        <w:rPr>
-          <w:rFonts w:hint="default" w:ascii="Arial" w:hAnsi="Arial" w:eastAsia="Arial" w:cs="Arial"/>
-          <w:color w:val="111111"/>
-          <w:sz w:val="24"/>
-          <w:szCs w:val="24"/>
-          <w:lang w:val="es-ES" w:eastAsia="zh-CN"/>
-        </w:rPr>
-        <w:fldChar w:fldCharType="separate"/>
-      </w:r>
-      <w:r>
-        <w:rPr>
-          <w:rFonts w:hint="default" w:ascii="Arial" w:hAnsi="Arial" w:eastAsia="Arial" w:cs="Arial"/>
-          <w:color w:val="111111"/>
-          <w:sz w:val="24"/>
-          <w:szCs w:val="24"/>
-          <w:lang w:val="es-ES" w:eastAsia="zh-CN"/>
-        </w:rPr>
-        <w:t xml:space="preserve">[12]</w:t>
-      </w:r>
-      <w:r>
-        <w:rPr>
-          <w:rFonts w:hint="default" w:ascii="Arial" w:hAnsi="Arial" w:eastAsia="Arial" w:cs="Arial"/>
-          <w:color w:val="111111"/>
-          <w:sz w:val="24"/>
-          <w:szCs w:val="24"/>
-          <w:lang w:val="es-ES" w:eastAsia="zh-CN"/>
-        </w:rPr>
-        <w:fldChar w:fldCharType="end"/>
-      </w:r>
-      <w:r>
-        <w:rPr>
-          <w:rFonts w:hint="default" w:ascii="Arial" w:hAnsi="Arial" w:eastAsia="Arial" w:cs="Arial"/>
-          <w:color w:val="111111"/>
-          <w:sz w:val="24"/>
-          <w:szCs w:val="24"/>
-          <w:lang w:val="es-ES" w:eastAsia="zh-CN"/>
-        </w:rPr>
-        <w:t xml:space="preserve"> y ADwebmanager</w:t>
-      </w:r>
-      <w:r>
-        <w:rPr>
-          <w:rFonts w:hint="default" w:ascii="Arial" w:hAnsi="Arial" w:eastAsia="Arial" w:cs="Arial"/>
-          <w:color w:val="111111"/>
-          <w:sz w:val="24"/>
-          <w:szCs w:val="24"/>
-          <w:lang w:val="en-US"/>
-        </w:rPr>
-        <w:t xml:space="preserve"> </w:t>
-      </w:r>
-      <w:r>
-        <w:rPr>
-          <w:rFonts w:hint="default" w:ascii="Arial" w:hAnsi="Arial" w:eastAsia="Arial" w:cs="Arial"/>
-          <w:color w:val="111111"/>
-          <w:sz w:val="24"/>
-          <w:szCs w:val="24"/>
-          <w:lang w:val="en-US"/>
-        </w:rPr>
-        <w:fldChar w:fldCharType="begin"/>
-        <w:instrText xml:space="preserve"> ADDIN ZOTERO_CITATION </w:instrText>
-      </w:r>
-      <w:r>
-        <w:rPr>
-          <w:rFonts w:hint="default" w:ascii="Arial" w:hAnsi="Arial" w:eastAsia="Arial" w:cs="Arial"/>
-          <w:color w:val="111111"/>
-          <w:sz w:val="24"/>
-          <w:szCs w:val="24"/>
-          <w:lang w:val="en-US"/>
-        </w:rPr>
-        <w:instrText xml:space="preserve">{"citationItems":[{"id":"J5DMI2VI","type":"book","title":"VicentGJ/AD-webmanager","abstract":"A web interface for administration of Active Directory Domains, made in Python, with focus on easy of use and simplicity.","URL":"https://github.com/VicentGJ/AD-w</w:instrText>
-      </w:r>
-      <w:r>
-        <w:rPr>
-          <w:rFonts w:hint="default" w:ascii="Arial" w:hAnsi="Arial" w:eastAsia="Arial" w:cs="Arial"/>
-          <w:color w:val="111111"/>
-          <w:sz w:val="24"/>
-          <w:szCs w:val="24"/>
-          <w:lang w:val="en-US"/>
-        </w:rPr>
-        <w:instrText xml:space="preserve">ebmanager","note":"original-date: 2020-09-30T20:15:22Z","author":[{"family":"Jerez","given":"Vicente Samuel Garófalo"}],"issued":{"date-parts":[[2024,6,13]]},"accessed":{"date-parts":[[2024,6,28]]},"userID":"14294310","index":13,"suppress-author":false}]} </w:instrText>
-      </w:r>
-      <w:r>
-        <w:rPr>
-          <w:rFonts w:hint="default" w:ascii="Arial" w:hAnsi="Arial" w:eastAsia="Arial" w:cs="Arial"/>
-          <w:color w:val="111111"/>
-          <w:sz w:val="24"/>
-          <w:szCs w:val="24"/>
-          <w:lang w:val="en-US"/>
-        </w:rPr>
-        <w:fldChar w:fldCharType="separate"/>
-      </w:r>
-      <w:r>
-        <w:rPr>
-          <w:rFonts w:hint="default" w:ascii="Arial" w:hAnsi="Arial" w:eastAsia="Arial" w:cs="Arial"/>
-          <w:color w:val="111111"/>
-          <w:sz w:val="24"/>
-          <w:szCs w:val="24"/>
-          <w:lang w:val="en-US"/>
-        </w:rPr>
-        <w:t xml:space="preserve">[13]</w:t>
-      </w:r>
-      <w:r>
-        <w:rPr>
-          <w:rFonts w:hint="default" w:ascii="Arial" w:hAnsi="Arial" w:eastAsia="Arial" w:cs="Arial"/>
-          <w:color w:val="111111"/>
-          <w:sz w:val="24"/>
-          <w:szCs w:val="24"/>
-          <w:lang w:val="en-US"/>
-        </w:rPr>
-        <w:fldChar w:fldCharType="end"/>
-      </w:r>
-      <w:r>
-        <w:rPr>
-          <w:rFonts w:hint="default" w:ascii="Arial" w:hAnsi="Arial" w:eastAsia="Arial" w:cs="Arial"/>
-          <w:color w:val="111111"/>
-          <w:sz w:val="24"/>
-          <w:szCs w:val="24"/>
-          <w:lang w:val="es-ES" w:eastAsia="zh-CN"/>
-        </w:rPr>
-        <w:t xml:space="preserve">, </w:t>
-      </w:r>
-      <w:r>
-        <w:rPr>
-          <w:rFonts w:hint="default" w:ascii="Arial" w:hAnsi="Arial" w:eastAsia="Arial" w:cs="Arial"/>
-          <w:color w:val="111111"/>
-          <w:sz w:val="24"/>
-          <w:szCs w:val="24"/>
-          <w:lang w:val="es-ES"/>
-        </w:rPr>
-        <w:t xml:space="preserve">que usan LDAP para la conexión y gesti</w:t>
-      </w:r>
-      <w:r>
-        <w:rPr>
-          <w:rFonts w:hint="default" w:ascii="Arial" w:hAnsi="Arial" w:eastAsia="Arial" w:cs="Arial"/>
-          <w:color w:val="111111"/>
-          <w:sz w:val="24"/>
-          <w:szCs w:val="24"/>
-          <w:lang w:val="en-US"/>
-        </w:rPr>
-        <w:t xml:space="preserve">ó</w:t>
-      </w:r>
-      <w:r>
-        <w:rPr>
-          <w:rFonts w:hint="default" w:ascii="Arial" w:hAnsi="Arial" w:eastAsia="Arial" w:cs="Arial"/>
-          <w:color w:val="111111"/>
-          <w:sz w:val="24"/>
-          <w:szCs w:val="24"/>
-          <w:lang w:val="es-ES"/>
-        </w:rPr>
-        <w:t xml:space="preserve">n del directorio. Sin embargo </w:t>
-      </w:r>
-      <w:r>
-        <w:rPr>
-          <w:rFonts w:hint="default" w:ascii="Arial" w:hAnsi="Arial" w:eastAsia="Arial" w:cs="Arial"/>
-          <w:color w:val="111111"/>
-          <w:sz w:val="24"/>
-          <w:szCs w:val="24"/>
-          <w:lang w:val="es-ES" w:eastAsia="zh-CN"/>
-        </w:rPr>
-        <w:t xml:space="preserve">estas </w:t>
-      </w:r>
-      <w:r>
-        <w:rPr>
-          <w:rFonts w:hint="default" w:ascii="Arial" w:hAnsi="Arial" w:eastAsia="Arial" w:cs="Arial"/>
-          <w:color w:val="111111"/>
-          <w:sz w:val="24"/>
-          <w:szCs w:val="24"/>
-          <w:lang w:val="es-ES" w:eastAsia="zh-CN"/>
-        </w:rPr>
-        <w:t xml:space="preserve">pueden resultar insuficientes en términos de personalización y facilidad de despliegue a necesidades organizacionales o de la comunidad</w:t>
-      </w:r>
-      <w:r>
-        <w:rPr>
-          <w:rFonts w:hint="default" w:ascii="Arial" w:hAnsi="Arial" w:eastAsia="Arial" w:cs="Arial"/>
-          <w:color w:val="111111"/>
-          <w:sz w:val="24"/>
-          <w:szCs w:val="24"/>
-          <w:lang w:val="es-ES" w:eastAsia="zh-CN"/>
-        </w:rPr>
-        <w:t xml:space="preserve">.</w:t>
-      </w:r>
-      <w:r>
-        <w:rPr>
-          <w:rFonts w:hint="default" w:ascii="Arial" w:hAnsi="Arial" w:cs="Arial"/>
-          <w:color w:val="111111"/>
-          <w:sz w:val="24"/>
-          <w:szCs w:val="24"/>
-          <w:highlight w:val="none"/>
-        </w:rPr>
+        <w:t xml:space="preserve">er necesidades específicas, manejar complejidades técnicas, priorizar seguridad y estabilidad, enfrentar restricciones arquitectónicas, y evolucionar a partir de diseños que no consideraron la personalización y la facilidad de despliegue. </w:t>
       </w:r>
       <w:r>
         <w:rPr>
@@ -4941,17 +5195,7 @@
           <w:szCs w:val="24"/>
           <w:lang w:val="es-ES" w:eastAsia="zh-CN"/>
         </w:rPr>
-        <w:t xml:space="preserve">La gestión de Directorio Activo a menudo se encuentra con obstáculos en términos de personalización y simplicidad debido a su enfoque en satisfac</w:t>
-      </w:r>
-      <w:r>
-        <w:rPr>
-          <w:rFonts w:hint="default" w:ascii="Arial" w:hAnsi="Arial" w:eastAsia="Arial" w:cs="Arial"/>
-          <w:color w:val="111111"/>
-          <w:sz w:val="24"/>
-          <w:szCs w:val="24"/>
-          <w:lang w:val="es-ES" w:eastAsia="zh-CN"/>
-        </w:rPr>
-        <w:t xml:space="preserve">er necesidades específicas, manejar complejidades técnicas, priorizar seguridad y estabilidad, enfrentar restricciones arquitectónicas, y evolucionar a partir de diseños que no consideraron la personalización y la facilidad de despliegue. A partir de esta </w:t>
+        <w:t xml:space="preserve">A partir de esta </w:t>
       </w:r>
       <w:r>
         <w:rPr>
@@ -4995,7 +5239,7 @@
           <w:szCs w:val="24"/>
           <w:lang w:val="es-ES" w:eastAsia="zh-CN"/>
         </w:rPr>
-        <w:t xml:space="preserve">: ¿Cómo puede desarrollarse una herramienta de gestión para Directorio Activo que ofrezca una mayor personalización y facilidad de despliegue, sin sacrificar la seguridad, estabilidad y cap</w:t>
+        <w:t xml:space="preserve">: ¿Cómo puede desarrollarse una herramienta de gestión para </w:t>
       </w:r>
       <w:r>
         <w:rPr>
@@ -5003,9 +5247,9 @@
           <w:color w:val="111111"/>
           <w:sz w:val="24"/>
           <w:szCs w:val="24"/>
-          <w:lang w:val="es-ES" w:eastAsia="zh-CN"/>
-        </w:rPr>
-        <w:t xml:space="preserve">acidad para manejar las complejidades técnicas inherentes?. Para solucionar el problema se tienen como objeto de estudio los directorios activos y la comunicación a través de LDAP; el campo de acci</w:t>
+          <w:lang w:val="en-US"/>
+        </w:rPr>
+        <w:t xml:space="preserve">AD</w:t>
       </w:r>
       <w:r>
         <w:rPr>
@@ -5013,9 +5257,9 @@
           <w:color w:val="111111"/>
           <w:sz w:val="24"/>
           <w:szCs w:val="24"/>
-          <w:lang w:val="en-US"/>
-        </w:rPr>
-        <w:t xml:space="preserve">ó</w:t>
+          <w:lang w:val="es-ES" w:eastAsia="zh-CN"/>
+        </w:rPr>
+        <w:t xml:space="preserve"> que ofrezca una mayor personalización y facilidad de despliegue, sin sacrificar la seguridad, estabilidad y cap</w:t>
       </w:r>
       <w:r>
         <w:rPr>
@@ -5025,6 +5269,46 @@
           <w:szCs w:val="24"/>
           <w:lang w:val="es-ES" w:eastAsia="zh-CN"/>
         </w:rPr>
+        <w:t xml:space="preserve">acidad para manejar las complejidades técnicas inherentes?. Para solucionar el problema se tienen como objeto de estudio los </w:t>
+      </w:r>
+      <w:r>
+        <w:rPr>
+          <w:rFonts w:hint="default" w:ascii="Arial" w:hAnsi="Arial" w:eastAsia="Arial" w:cs="Arial"/>
+          <w:color w:val="111111"/>
+          <w:sz w:val="24"/>
+          <w:szCs w:val="24"/>
+          <w:lang w:val="en-US"/>
+        </w:rPr>
+        <w:t xml:space="preserve">AD</w:t>
+      </w:r>
+      <w:r>
+        <w:rPr>
+          <w:rFonts w:hint="default" w:ascii="Arial" w:hAnsi="Arial" w:eastAsia="Arial" w:cs="Arial"/>
+          <w:color w:val="111111"/>
+          <w:sz w:val="24"/>
+          <w:szCs w:val="24"/>
+          <w:lang w:val="es-ES" w:eastAsia="zh-CN"/>
+        </w:rPr>
+        <w:t xml:space="preserve"> y la comunicación a través de LDAP; el campo de acci</w:t>
+      </w:r>
+      <w:r>
+        <w:rPr>
+          <w:rFonts w:hint="default" w:ascii="Arial" w:hAnsi="Arial" w:eastAsia="Arial" w:cs="Arial"/>
+          <w:color w:val="111111"/>
+          <w:sz w:val="24"/>
+          <w:szCs w:val="24"/>
+          <w:lang w:val="en-US"/>
+        </w:rPr>
+        <w:t xml:space="preserve">ó</w:t>
+      </w:r>
+      <w:r>
+        <w:rPr>
+          <w:rFonts w:hint="default" w:ascii="Arial" w:hAnsi="Arial" w:eastAsia="Arial" w:cs="Arial"/>
+          <w:color w:val="111111"/>
+          <w:sz w:val="24"/>
+          <w:szCs w:val="24"/>
+          <w:lang w:val="es-ES" w:eastAsia="zh-CN"/>
+        </w:rPr>
         <w:t xml:space="preserve">n serían las herramientas de gestión de directorio activo.</w:t>
       </w:r>
       <w:r>
@@ -5036,15 +5320,7 @@
           <w:highlight w:val="none"/>
         </w:rPr>
       </w:r>
-      <w:r>
-        <w:rPr>
-          <w:rFonts w:hint="default" w:ascii="Arial" w:hAnsi="Arial" w:cs="Arial"/>
-          <w:color w:val="111111"/>
-          <w:sz w:val="24"/>
-          <w:szCs w:val="24"/>
-          <w:highlight w:val="none"/>
-        </w:rPr>
-      </w:r>
+      <w:r/>
     </w:p>
     <w:p>
       <w:pPr>
@@ -5071,7 +5347,7 @@
           <w:szCs w:val="24"/>
           <w:lang w:val="es-ES" w:eastAsia="zh-CN"/>
         </w:rPr>
-        <w:t xml:space="preserve">Como hipótesis se plantea que desarrollar una aplicación web de código abierto, con archivos de configuración que permitan la </w:t>
+        <w:t xml:space="preserve">Como hipótesis se plantea que </w:t>
       </w:r>
       <w:r>
         <w:rPr>
@@ -5079,9 +5355,9 @@
           <w:color w:val="111111"/>
           <w:sz w:val="24"/>
           <w:szCs w:val="24"/>
-          <w:lang w:val="es-ES"/>
-        </w:rPr>
-        <w:t xml:space="preserve">personalización</w:t>
+          <w:lang w:val="en-US"/>
+        </w:rPr>
+        <w:t xml:space="preserve">d</w:t>
       </w:r>
       <w:r>
         <w:rPr>
@@ -5089,9 +5365,9 @@
           <w:color w:val="111111"/>
           <w:sz w:val="24"/>
           <w:szCs w:val="24"/>
-          <w:lang w:val="es-ES"/>
-        </w:rPr>
-        <w:t xml:space="preserve"> </w:t>
+          <w:lang w:val="es-ES" w:eastAsia="zh-CN"/>
+        </w:rPr>
+        <w:t xml:space="preserve">esarrollar una aplicación web de código abierto para la gestión de </w:t>
       </w:r>
       <w:r>
         <w:rPr>
@@ -5099,9 +5375,9 @@
           <w:color w:val="111111"/>
           <w:sz w:val="24"/>
           <w:szCs w:val="24"/>
-          <w:lang w:val="es-ES" w:eastAsia="zh-CN"/>
-        </w:rPr>
-        <w:t xml:space="preserve">de la solución; con un proceso de despliegue documentado, es una mejora en comparación con soluciones </w:t>
+          <w:lang w:val="en-US"/>
+        </w:rPr>
+        <w:t xml:space="preserve">AD</w:t>
       </w:r>
       <w:r>
         <w:rPr>
@@ -5109,9 +5385,9 @@
           <w:color w:val="111111"/>
           <w:sz w:val="24"/>
           <w:szCs w:val="24"/>
-          <w:lang w:val="en-US"/>
-        </w:rPr>
-        <w:t xml:space="preserve">de gestión de Directorio Activo </w:t>
+          <w:lang w:val="es-ES" w:eastAsia="zh-CN"/>
+        </w:rPr>
+        <w:t xml:space="preserve">, con archivos de configuración que permitan la personalización y un proceso de despliegue documentado, ofrecerá ventajas significativas en términos de flexibilidad y facil</w:t>
       </w:r>
       <w:r>
         <w:rPr>
@@ -5121,7 +5397,16 @@
           <w:szCs w:val="24"/>
           <w:lang w:val="es-ES" w:eastAsia="zh-CN"/>
         </w:rPr>
-        <w:t xml:space="preserve">ya existentes</w:t>
+        <w:t xml:space="preserve">idad de uso</w:t>
+      </w:r>
+      <w:r>
+        <w:rPr>
+          <w:rFonts w:hint="default" w:ascii="Arial" w:hAnsi="Arial" w:eastAsia="Arial" w:cs="Arial"/>
+          <w:color w:val="111111"/>
+          <w:sz w:val="24"/>
+          <w:szCs w:val="24"/>
+          <w:lang w:val="es-ES" w:eastAsia="zh-CN"/>
+        </w:rPr>
       </w:r>
       <w:r>
         <w:rPr>
@@ -5193,7 +5478,27 @@
           <w:szCs w:val="24"/>
           <w:lang w:val="es-ES" w:eastAsia="zh-CN"/>
         </w:rPr>
-        <w:t xml:space="preserve">rear una consola de administración de código abierto adaptable, y fácil de desplegar para la gestión de Directorio Activo, ofreciendo una solución práctica y flexible para diferentes contextos.</w:t>
+        <w:t xml:space="preserve">rear una consola de administración de código abierto adaptable, y fácil de desplegar para la gestión de </w:t>
+      </w:r>
+      <w:r>
+        <w:rPr>
+          <w:rFonts w:hint="default" w:ascii="Arial" w:hAnsi="Arial" w:eastAsia="Arial" w:cs="Arial"/>
+          <w:color w:val="111111"/>
+          <w:sz w:val="24"/>
+          <w:szCs w:val="24"/>
+          <w:lang w:val="en-US"/>
+        </w:rPr>
+        <w:t xml:space="preserve">AD</w:t>
+      </w:r>
+      <w:r>
+        <w:rPr>
+          <w:rFonts w:hint="default" w:ascii="Arial" w:hAnsi="Arial" w:eastAsia="Arial" w:cs="Arial"/>
+          <w:color w:val="111111"/>
+          <w:sz w:val="24"/>
+          <w:szCs w:val="24"/>
+          <w:lang w:val="es-ES" w:eastAsia="zh-CN"/>
+        </w:rPr>
+        <w:t xml:space="preserve">, ofreciendo una solución práctica y flexible para diferentes contextos.</w:t>
       </w:r>
       <w:r>
         <w:rPr>
@@ -5841,7 +6146,24 @@
           <w:sz w:val="24"/>
           <w:szCs w:val="24"/>
         </w:rPr>
-        <w:t xml:space="preserve">Desarrollar mecanismos de autenticación que interactúen con el Directorio Activo utilizando el cliente LDAP seleccionado.</w:t>
+        <w:t xml:space="preserve">Desarrollar mecanismos de autenticación que interactúen con el </w:t>
+      </w:r>
+      <w:r>
+        <w:rPr>
+          <w:rFonts w:ascii="Arial" w:hAnsi="Arial" w:eastAsia="Arial" w:cs="Arial"/>
+          <w:sz w:val="24"/>
+          <w:szCs w:val="24"/>
+          <w:lang w:val="en-US"/>
+        </w:rPr>
+        <w:t xml:space="preserve">AD</w:t>
+      </w:r>
+      <w:r>
+        <w:rPr>
+          <w:rFonts w:ascii="Arial" w:hAnsi="Arial" w:eastAsia="Arial" w:cs="Arial"/>
+          <w:sz w:val="24"/>
+          <w:szCs w:val="24"/>
+        </w:rPr>
+        <w:t xml:space="preserve"> utilizando el cliente LDAP seleccionado.</w:t>
       </w:r>
       <w:r>
         <w:rPr>
@@ -7109,7 +7431,7 @@
           <w:szCs w:val="24"/>
           <w:lang w:val="es-ES" w:eastAsia="zh-CN"/>
         </w:rPr>
-        <w:t xml:space="preserve">eptos y tecnologías fundamentales para la gestión de usuarios y Directorio Activo. Se analizarán en profundidad temas como la importancia de la gestión de usuarios en entornos digitales, los principios de seguridad y autenticación, y el funcionamiento de l</w:t>
+        <w:t xml:space="preserve">eptos y tecnologías fundamentales para la gestión de usuarios y </w:t>
       </w:r>
       <w:r>
         <w:rPr>
@@ -7117,9 +7439,9 @@
           <w:color w:val="111111"/>
           <w:sz w:val="24"/>
           <w:szCs w:val="24"/>
-          <w:lang w:val="es-ES" w:eastAsia="zh-CN"/>
-        </w:rPr>
-        <w:t xml:space="preserve">os directorios activos y LDAP. También se abordarán las diferentes herramientas existentes para la gestión de Directorio Activo, sus ventajas y limitaciones, y se establecerá el marco teórico que sustenta la propuesta de solución planteada en este trabajo</w:t>
+          <w:lang w:val="en-US"/>
+        </w:rPr>
+        <w:t xml:space="preserve">AD</w:t>
       </w:r>
       <w:r>
         <w:rPr>
@@ -7129,6 +7451,46 @@
           <w:szCs w:val="24"/>
           <w:lang w:val="es-ES" w:eastAsia="zh-CN"/>
         </w:rPr>
+        <w:t xml:space="preserve">. Se analizarán en profundidad temas como la importancia de la gestión de usuarios en entornos digitales, los principios de seguridad y autenticación, y el funcionamiento de l</w:t>
+      </w:r>
+      <w:r>
+        <w:rPr>
+          <w:rFonts w:hint="default" w:ascii="Arial" w:hAnsi="Arial" w:eastAsia="Arial" w:cs="Arial"/>
+          <w:color w:val="111111"/>
+          <w:sz w:val="24"/>
+          <w:szCs w:val="24"/>
+          <w:lang w:val="es-ES" w:eastAsia="zh-CN"/>
+        </w:rPr>
+        <w:t xml:space="preserve">os directorios activos y LDAP. También se abordarán las diferentes herramientas existentes para la gestión de </w:t>
+      </w:r>
+      <w:r>
+        <w:rPr>
+          <w:rFonts w:hint="default" w:ascii="Arial" w:hAnsi="Arial" w:eastAsia="Arial" w:cs="Arial"/>
+          <w:color w:val="111111"/>
+          <w:sz w:val="24"/>
+          <w:szCs w:val="24"/>
+          <w:lang w:val="en-US"/>
+        </w:rPr>
+        <w:t xml:space="preserve">AD</w:t>
+      </w:r>
+      <w:r>
+        <w:rPr>
+          <w:rFonts w:hint="default" w:ascii="Arial" w:hAnsi="Arial" w:eastAsia="Arial" w:cs="Arial"/>
+          <w:color w:val="111111"/>
+          <w:sz w:val="24"/>
+          <w:szCs w:val="24"/>
+          <w:lang w:val="es-ES" w:eastAsia="zh-CN"/>
+        </w:rPr>
+        <w:t xml:space="preserve">, sus ventajas y limitaciones, y se establecerá el marco teórico que sustenta la propuesta de solución planteada en este trabajo</w:t>
+      </w:r>
+      <w:r>
+        <w:rPr>
+          <w:rFonts w:hint="default" w:ascii="Arial" w:hAnsi="Arial" w:eastAsia="Arial" w:cs="Arial"/>
+          <w:color w:val="111111"/>
+          <w:sz w:val="24"/>
+          <w:szCs w:val="24"/>
+          <w:lang w:val="es-ES" w:eastAsia="zh-CN"/>
+        </w:rPr>
         <w:t xml:space="preserve">.</w:t>
       </w:r>
       <w:r>
@@ -7179,7 +7541,7 @@
           <w:szCs w:val="24"/>
           <w:lang w:val="es-ES" w:eastAsia="zh-CN"/>
         </w:rPr>
-        <w:t xml:space="preserve"> detallada sobre la propuesta de solución a los problemas identificados en la gestión de Directorio Activo. Se describirá la arquitectura de la aplicación web de código abierto propuesta, sus funcionalidades principales, y cómo se abordarán los requisitos </w:t>
+        <w:t xml:space="preserve"> detallada sobre la propuesta de solución a los problemas identificados en la gestión de </w:t>
       </w:r>
       <w:r>
         <w:rPr>
@@ -7187,6 +7549,26 @@
           <w:color w:val="111111"/>
           <w:sz w:val="24"/>
           <w:szCs w:val="24"/>
+          <w:lang w:val="en-US"/>
+        </w:rPr>
+        <w:t xml:space="preserve">AD</w:t>
+      </w:r>
+      <w:r>
+        <w:rPr>
+          <w:rFonts w:hint="default" w:ascii="Arial" w:hAnsi="Arial" w:eastAsia="Arial" w:cs="Arial"/>
+          <w:color w:val="111111"/>
+          <w:sz w:val="24"/>
+          <w:szCs w:val="24"/>
+          <w:lang w:val="es-ES" w:eastAsia="zh-CN"/>
+        </w:rPr>
+        <w:t xml:space="preserve">. Se describirá la arquitectura de la aplicación web de código abierto propuesta, sus funcionalidades principales, y cómo se abordarán los requisitos </w:t>
+      </w:r>
+      <w:r>
+        <w:rPr>
+          <w:rFonts w:hint="default" w:ascii="Arial" w:hAnsi="Arial" w:eastAsia="Arial" w:cs="Arial"/>
+          <w:color w:val="111111"/>
+          <w:sz w:val="24"/>
+          <w:szCs w:val="24"/>
           <w:lang w:val="es-ES" w:eastAsia="zh-CN"/>
         </w:rPr>
         <w:t xml:space="preserve">de personalización y simplicidad de despliegue. Además, se explicarán las decisiones de diseño y las tecnologías seleccionadas para el desarrollo de la herramienta, así como los beneficios esperados en términos de seguridad, estabilidad y facilidad de uso.</w:t>
@@ -7358,15 +7740,33 @@
           <w:szCs w:val="24"/>
           <w:lang w:val="es-ES"/>
         </w:rPr>
-        <w:t xml:space="preserve">El propósito de este capítulo es proporcionar una base sólida sobre los conceptos y tecnologías fundamentales para la gestión de usuarios y Directorio Activo, que sustentan la propuesta de solución planteada. Se explorará la importancia de u</w:t>
+        <w:t xml:space="preserve">El propósito de este capítulo es proporcionar una base sólida sobre los conceptos y tecnologías fundamentales para la gestión de usuarios y </w:t>
       </w:r>
       <w:r>
         <w:rPr>
           <w:rFonts w:ascii="Arial" w:hAnsi="Arial" w:eastAsia="Arial" w:cs="Arial"/>
           <w:sz w:val="24"/>
           <w:szCs w:val="24"/>
+          <w:lang w:val="en-US"/>
+        </w:rPr>
+        <w:t xml:space="preserve">AD</w:t>
+      </w:r>
+      <w:r>
+        <w:rPr>
+          <w:rFonts w:ascii="Arial" w:hAnsi="Arial" w:eastAsia="Arial" w:cs="Arial"/>
+          <w:sz w:val="24"/>
+          <w:szCs w:val="24"/>
           <w:lang w:val="es-ES"/>
         </w:rPr>
+        <w:t xml:space="preserve">, que sustentan la propuesta de solución planteada. Se explorará la importancia de u</w:t>
+      </w:r>
+      <w:r>
+        <w:rPr>
+          <w:rFonts w:ascii="Arial" w:hAnsi="Arial" w:eastAsia="Arial" w:cs="Arial"/>
+          <w:sz w:val="24"/>
+          <w:szCs w:val="24"/>
+          <w:lang w:val="es-ES"/>
+        </w:rPr>
         <w:t xml:space="preserve">n</w:t>
       </w:r>
       <w:r>
@@ -7376,15 +7776,33 @@
           <w:szCs w:val="24"/>
           <w:lang w:val="es-ES"/>
         </w:rPr>
-        <w:t xml:space="preserve">a gestión eficaz de usuarios en entornos digitales, abordando los principios clave de seguridad y autenticación que son esenciales para proteger la integridad y confidencialidad de los datos. Asimismo, se detallarán los conceptos de Directorio Activo y LDA</w:t>
+        <w:t xml:space="preserve">a gestión eficaz de usuarios en entornos digitales, abordando los principios clave de seguridad y autenticación que son esenciales para proteger la integridad y confidencialidad de los datos. Asimismo, se detallarán los conceptos de </w:t>
       </w:r>
       <w:r>
         <w:rPr>
           <w:rFonts w:ascii="Arial" w:hAnsi="Arial" w:eastAsia="Arial" w:cs="Arial"/>
           <w:sz w:val="24"/>
           <w:szCs w:val="24"/>
+          <w:lang w:val="en-US"/>
+        </w:rPr>
+        <w:t xml:space="preserve">AD</w:t>
+      </w:r>
+      <w:r>
+        <w:rPr>
+          <w:rFonts w:ascii="Arial" w:hAnsi="Arial" w:eastAsia="Arial" w:cs="Arial"/>
+          <w:sz w:val="24"/>
+          <w:szCs w:val="24"/>
           <w:lang w:val="es-ES"/>
         </w:rPr>
+        <w:t xml:space="preserve"> y LDA</w:t>
+      </w:r>
+      <w:r>
+        <w:rPr>
+          <w:rFonts w:ascii="Arial" w:hAnsi="Arial" w:eastAsia="Arial" w:cs="Arial"/>
+          <w:sz w:val="24"/>
+          <w:szCs w:val="24"/>
+          <w:lang w:val="es-ES"/>
+        </w:rPr>
         <w:t xml:space="preserve">P</w:t>
       </w:r>
       <w:r>
@@ -7394,7 +7812,25 @@
           <w:szCs w:val="24"/>
           <w:lang w:val="es-ES"/>
         </w:rPr>
-        <w:t xml:space="preserve">, explicando su funcionamiento y relevancia en la administración de identidades y accesos. Además, se realizará un análisis exhaustivo de las herramientas existentes para la gestión de Directorio Activo, evaluando sus ventajas y limitaciones, con el objeti</w:t>
+        <w:t xml:space="preserve">, explicando su funcionamiento y relevancia en la administración de identidades y accesos. Además, se realizará un análisis exhaustivo de las herramientas existentes para la gestión de </w:t>
+      </w:r>
+      <w:r>
+        <w:rPr>
+          <w:rFonts w:ascii="Arial" w:hAnsi="Arial" w:eastAsia="Arial" w:cs="Arial"/>
+          <w:sz w:val="24"/>
+          <w:szCs w:val="24"/>
+          <w:lang w:val="en-US"/>
+        </w:rPr>
+        <w:t xml:space="preserve">AD</w:t>
+      </w:r>
+      <w:r>
+        <w:rPr>
+          <w:rFonts w:ascii="Arial" w:hAnsi="Arial" w:eastAsia="Arial" w:cs="Arial"/>
+          <w:sz w:val="24"/>
+          <w:szCs w:val="24"/>
+          <w:lang w:val="es-ES"/>
+        </w:rPr>
+        <w:t xml:space="preserve">, evaluando sus ventajas y limitaciones, con el objeti</w:t>
       </w:r>
       <w:r>
         <w:rPr>
@@ -7488,13 +7924,14 @@
           <w:sz w:val="24"/>
           <w:szCs w:val="24"/>
         </w:rPr>
-        <w:t xml:space="preserve">En la administración de sistemas informáticos, la gestión de usuarios es un componente esencial para asegurar el correcto funcionamiento y la seguridad de la infraestructura tecnológica de una organización. El Directorio Activo es una</w:t>
+        <w:t xml:space="preserve">En la administración de sistemas informáticos, la gestión de usuarios es un componente esencial para asegurar el correcto funcionamiento y la seguridad de la infraestructura tecnológica de una organización. El Directorio Activo</w:t>
       </w:r>
       <w:r>
         <w:rPr>
           <w:rFonts w:ascii="Arial" w:hAnsi="Arial" w:eastAsia="Arial" w:cs="Arial"/>
           <w:sz w:val="24"/>
           <w:szCs w:val="24"/>
+          <w:lang w:val="en-US"/>
         </w:rPr>
         <w:t xml:space="preserve"> </w:t>
       </w:r>
@@ -7503,8 +7940,9 @@
           <w:rFonts w:ascii="Arial" w:hAnsi="Arial" w:eastAsia="Arial" w:cs="Arial"/>
           <w:sz w:val="24"/>
           <w:szCs w:val="24"/>
-        </w:rPr>
-        <w:t xml:space="preserve">herramienta crucial en este ámbito, ya que permite la centralización y automatización de la gestión de usuarios, dispositivos y recursos. Este epígrafe aborda los conceptos fundamentales de la gestión de usuarios, las ventajas y características del Directo</w:t>
+          <w:lang w:val="en-US"/>
+        </w:rPr>
+        <w:t xml:space="preserve">(AD)</w:t>
       </w:r>
       <w:r>
         <w:rPr>
@@ -7512,7 +7950,40 @@
           <w:sz w:val="24"/>
           <w:szCs w:val="24"/>
         </w:rPr>
-        <w:t xml:space="preserve">rio Activo, así como su implementación y administració</w:t>
+        <w:t xml:space="preserve"> es una</w:t>
+      </w:r>
+      <w:r>
+        <w:rPr>
+          <w:rFonts w:ascii="Arial" w:hAnsi="Arial" w:eastAsia="Arial" w:cs="Arial"/>
+          <w:sz w:val="24"/>
+          <w:szCs w:val="24"/>
+        </w:rPr>
+        <w:t xml:space="preserve"> </w:t>
+      </w:r>
+      <w:r>
+        <w:rPr>
+          <w:rFonts w:ascii="Arial" w:hAnsi="Arial" w:eastAsia="Arial" w:cs="Arial"/>
+          <w:sz w:val="24"/>
+          <w:szCs w:val="24"/>
+        </w:rPr>
+        <w:t xml:space="preserve">herramienta crucial en este ámbito, ya que permite la centralización y automatización de la gestión de usuarios, dispositivos y recursos. Este epígrafe aborda los conceptos fundamentales de la gestión de usuarios, las ventajas y características del </w:t>
+      </w:r>
+      <w:r>
+        <w:rPr>
+          <w:rFonts w:ascii="Arial" w:hAnsi="Arial" w:eastAsia="Arial" w:cs="Arial"/>
+          <w:sz w:val="24"/>
+          <w:szCs w:val="24"/>
+          <w:lang w:val="en-US"/>
+        </w:rPr>
+        <w:t xml:space="preserve">AD</w:t>
+      </w:r>
+      <w:r>
+        <w:rPr>
+          <w:rFonts w:ascii="Arial" w:hAnsi="Arial" w:eastAsia="Arial" w:cs="Arial"/>
+          <w:sz w:val="24"/>
+          <w:szCs w:val="24"/>
+        </w:rPr>
+        <w:t xml:space="preserve">, así como su implementación y administració</w:t>
       </w:r>
       <w:r>
         <w:rPr>
@@ -7570,7 +8041,91 @@
           <w:szCs w:val="24"/>
           <w:u w:val="none"/>
         </w:rPr>
-        <w:t xml:space="preserve">Un Directorio Activo es un servicio que se utiliza para administrar y organizar los recursos de una red de computadoras. La gestión de usuarios es una función importante en un Directorio Activo, ya que permite crear, eliminar y editar los perfiles de los u</w:t>
+        <w:t xml:space="preserve">Un</w:t>
+      </w:r>
+      <w:r>
+        <w:rPr>
+          <w:rFonts w:ascii="Arial" w:hAnsi="Arial" w:eastAsia="Arial" w:cs="Arial"/>
+          <w:color w:val="000000"/>
+          <w:sz w:val="24"/>
+          <w:szCs w:val="24"/>
+          <w:u w:val="none"/>
+          <w:lang w:val="en-US"/>
+        </w:rPr>
+        <w:t xml:space="preserve"> AD</w:t>
+      </w:r>
+      <w:r>
+        <w:rPr>
+          <w:rFonts w:ascii="Arial" w:hAnsi="Arial" w:eastAsia="Arial" w:cs="Arial"/>
+          <w:color w:val="000000"/>
+          <w:sz w:val="24"/>
+          <w:szCs w:val="24"/>
+          <w:u w:val="none"/>
+        </w:rPr>
+        <w:t xml:space="preserve"> es un</w:t>
+      </w:r>
+      <w:r>
+        <w:rPr>
+          <w:rFonts w:ascii="Arial" w:hAnsi="Arial" w:eastAsia="Arial" w:cs="Arial"/>
+          <w:color w:val="000000"/>
+          <w:sz w:val="24"/>
+          <w:szCs w:val="24"/>
+          <w:u w:val="none"/>
+          <w:lang w:val="en-US"/>
+        </w:rPr>
+        <w:t xml:space="preserve">a</w:t>
+      </w:r>
+      <w:r>
+        <w:rPr>
+          <w:rFonts w:ascii="Arial" w:hAnsi="Arial" w:eastAsia="Arial" w:cs="Arial"/>
+          <w:color w:val="000000"/>
+          <w:sz w:val="24"/>
+          <w:szCs w:val="24"/>
+          <w:u w:val="none"/>
+        </w:rPr>
+        <w:t xml:space="preserve"> </w:t>
+      </w:r>
+      <w:r>
+        <w:rPr>
+          <w:rFonts w:ascii="Arial" w:hAnsi="Arial" w:eastAsia="Arial" w:cs="Arial"/>
+          <w:color w:val="000000"/>
+          <w:sz w:val="24"/>
+          <w:szCs w:val="24"/>
+          <w:u w:val="none"/>
+          <w:lang w:val="en-US"/>
+        </w:rPr>
+        <w:t xml:space="preserve">base de datos central</w:t>
+      </w:r>
+      <w:r>
+        <w:rPr>
+          <w:rFonts w:ascii="Arial" w:hAnsi="Arial" w:eastAsia="Arial" w:cs="Arial"/>
+          <w:color w:val="000000"/>
+          <w:sz w:val="24"/>
+          <w:szCs w:val="24"/>
+          <w:u w:val="none"/>
+        </w:rPr>
+        <w:t xml:space="preserve"> que se utiliza para administrar y organizar los recursos de una red de computadoras. La gestión de usuarios es una función importante en un </w:t>
+      </w:r>
+      <w:r>
+        <w:rPr>
+          <w:rFonts w:ascii="Arial" w:hAnsi="Arial" w:eastAsia="Arial" w:cs="Arial"/>
+          <w:color w:val="000000"/>
+          <w:sz w:val="24"/>
+          <w:szCs w:val="24"/>
+          <w:u w:val="none"/>
+          <w:lang w:val="en-US"/>
+        </w:rPr>
+        <w:t xml:space="preserve">AD</w:t>
+      </w:r>
+      <w:r>
+        <w:rPr>
+          <w:rFonts w:ascii="Arial" w:hAnsi="Arial" w:eastAsia="Arial" w:cs="Arial"/>
+          <w:color w:val="000000"/>
+          <w:sz w:val="24"/>
+          <w:szCs w:val="24"/>
+          <w:u w:val="none"/>
+        </w:rPr>
+        <w:t xml:space="preserve">, ya que permite crear, eliminar y editar los perfiles de los u</w:t>
       </w:r>
       <w:r>
         <w:rPr>
@@ -7713,7 +8268,28 @@
           <w:szCs w:val="24"/>
           <w:u w:val="none"/>
         </w:rPr>
-        <w:t xml:space="preserve">El esquema de Directorio Activo contiene definiciones formales de cada clase de objeto que se puede crear en un directorio. Por e</w:t>
+        <w:t xml:space="preserve">El esquema de </w:t>
+      </w:r>
+      <w:r>
+        <w:rPr>
+          <w:rFonts w:ascii="Arial" w:hAnsi="Arial" w:eastAsia="Arial" w:cs="Arial"/>
+          <w:color w:val="000000"/>
+          <w:sz w:val="24"/>
+          <w:szCs w:val="24"/>
+          <w:u w:val="none"/>
+          <w:lang w:val="en-US"/>
+        </w:rPr>
+        <w:t xml:space="preserve">AD</w:t>
+      </w:r>
+      <w:r>
+        <w:rPr>
+          <w:rFonts w:ascii="Arial" w:hAnsi="Arial" w:eastAsia="Arial" w:cs="Arial"/>
+          <w:color w:val="000000"/>
+          <w:sz w:val="24"/>
+          <w:szCs w:val="24"/>
+          <w:u w:val="none"/>
+        </w:rPr>
+        <w:t xml:space="preserve"> contiene definiciones formales de cada clase de objeto que se puede crear en un directorio. Por e</w:t>
       </w:r>
       <w:r>
         <w:rPr>
@@ -7959,7 +8535,28 @@
           <w:szCs w:val="24"/>
           <w:u w:val="none"/>
         </w:rPr>
-        <w:t xml:space="preserve">estran algunos atributos del esquema de usuario de un Directorio Activo, así como ejemplos de valores que pueden tomar estos atributos.</w:t>
+        <w:t xml:space="preserve">estran algunos atributos del esquema de usuario de un </w:t>
+      </w:r>
+      <w:r>
+        <w:rPr>
+          <w:rFonts w:ascii="Arial" w:hAnsi="Arial" w:eastAsia="Arial" w:cs="Arial"/>
+          <w:color w:val="000000"/>
+          <w:sz w:val="24"/>
+          <w:szCs w:val="24"/>
+          <w:u w:val="none"/>
+          <w:lang w:val="en-US"/>
+        </w:rPr>
+        <w:t xml:space="preserve">AD</w:t>
+      </w:r>
+      <w:r>
+        <w:rPr>
+          <w:rFonts w:ascii="Arial" w:hAnsi="Arial" w:eastAsia="Arial" w:cs="Arial"/>
+          <w:color w:val="000000"/>
+          <w:sz w:val="24"/>
+          <w:szCs w:val="24"/>
+          <w:u w:val="none"/>
+        </w:rPr>
+        <w:t xml:space="preserve">, así como ejemplos de valores que pueden tomar estos atributos.</w:t>
       </w:r>
       <w:r>
         <w:rPr>
@@ -9944,7 +10541,7 @@
           <w:sz w:val="24"/>
           <w:szCs w:val="24"/>
         </w:rPr>
-        <w:t xml:space="preserve">esempeña un papel fundamental al facilitar la búsqueda, autenticación y gestión de usuarios, dispositivos y otros recursos dentro de una red.</w:t>
+        <w:t xml:space="preserve">esempeña un papel fundamental al facilitar la búsqueda, autenticación y gestión de usuarios, dispositivos y otros recursos.</w:t>
       </w:r>
       <w:r>
         <w:rPr>
@@ -10077,7 +10674,7 @@
         <w:ind/>
         <w:jc w:val="both"/>
         <w:rPr>
-          <w:rFonts w:ascii="Arial" w:hAnsi="Arial" w:cs="Arial"/>
+          <w:rFonts w:ascii="Arial" w:hAnsi="Arial" w:eastAsia="Arial" w:cs="Arial"/>
           <w:sz w:val="24"/>
           <w:szCs w:val="24"/>
           <w:highlight w:val="none"/>
@@ -10090,7 +10687,7 @@
           <w:szCs w:val="24"/>
           <w:highlight w:val="none"/>
         </w:rPr>
-        <w:t xml:space="preserve">L</w:t>
+        <w:t xml:space="preserve">LDAP se basa en una arquitectura cliente-servidor, donde el cliente LDAP</w:t>
       </w:r>
       <w:r>
         <w:rPr>
@@ -10098,8 +10695,9 @@
           <w:sz w:val="24"/>
           <w:szCs w:val="24"/>
           <w:highlight w:val="none"/>
-        </w:rPr>
-        <w:t xml:space="preserve">DAP se basa en un modelo cliente-servidor, donde el cliente LDAP realiza peticiones al servidor LDAP para buscar, actualizar o autenticar información en el directorio. Esta arquitectura facilita la estructuración jerárquica de la información mediante el us</w:t>
+          <w:lang w:val="en-US"/>
+        </w:rPr>
+        <w:t xml:space="preserve"> </w:t>
       </w:r>
       <w:r>
         <w:rPr>
@@ -10108,19 +10706,38 @@
           <w:szCs w:val="24"/>
           <w:highlight w:val="none"/>
         </w:rPr>
-        <w:t xml:space="preserve">o de entradas y atributos, permitiendo una organización eficiente de datos.</w:t>
-      </w:r>
-      <w:r>
-        <w:rPr>
-          <w:rFonts w:ascii="Arial" w:hAnsi="Arial" w:cs="Arial"/>
+        <w:t xml:space="preserve">envía solicitudes al servidor LDAP para realizar diversas operaciones, como búsquedas, actualizaciones y autenticaciones de información al</w:t>
+      </w:r>
+      <w:r>
+        <w:rPr>
+          <w:rFonts w:ascii="Arial" w:hAnsi="Arial" w:eastAsia="Arial" w:cs="Arial"/>
           <w:sz w:val="24"/>
           <w:szCs w:val="24"/>
           <w:highlight w:val="none"/>
         </w:rPr>
-      </w:r>
-      <w:r>
-        <w:rPr>
-          <w:rFonts w:ascii="Arial" w:hAnsi="Arial" w:cs="Arial"/>
+        <w:t xml:space="preserve">macenada en el directorio. Esta arquitectura facilita la gestión centralizada y eficiente de los datos</w:t>
+      </w:r>
+      <w:r>
+        <w:rPr>
+          <w:rFonts w:ascii="Arial" w:hAnsi="Arial" w:eastAsia="Arial" w:cs="Arial"/>
+          <w:sz w:val="24"/>
+          <w:szCs w:val="24"/>
+          <w:highlight w:val="none"/>
+        </w:rPr>
+        <w:t xml:space="preserve">.</w:t>
+      </w:r>
+      <w:r>
+        <w:rPr>
+          <w:rFonts w:ascii="Arial" w:hAnsi="Arial" w:eastAsia="Arial" w:cs="Arial"/>
+          <w:sz w:val="24"/>
+          <w:szCs w:val="24"/>
+          <w:highlight w:val="none"/>
+        </w:rPr>
+      </w:r>
+      <w:r/>
+      <w:r>
+        <w:rPr>
+          <w:rFonts w:ascii="Arial" w:hAnsi="Arial" w:eastAsia="Arial" w:cs="Arial"/>
           <w:sz w:val="24"/>
           <w:szCs w:val="24"/>
           <w:highlight w:val="none"/>
@@ -10175,7 +10792,7 @@
           <w:sz w:val="24"/>
           <w:szCs w:val="24"/>
         </w:rPr>
-        <w:t xml:space="preserve">: Es el software o la aplicación que realiza peticiones de búsqueda, modificación o consulta de información almacenada en el servidor LDAP.</w:t>
+        <w:t xml:space="preserve">: Es el software que realiza peticiones de búsqueda, modificación o consulta de información almacenada en el servidor LDAP.</w:t>
       </w:r>
       <w:r>
         <w:rPr>
@@ -10397,7 +11014,29 @@
           <w:highlight w:val="none"/>
           <w:lang w:val="en-US"/>
         </w:rPr>
-        <w:t xml:space="preserve">(Distinguished Name, DN, visto en la </w:t>
+        <w:t xml:space="preserve">(</w:t>
+      </w:r>
+      <w:r>
+        <w:rPr>
+          <w:rFonts w:ascii="Arial" w:hAnsi="Arial" w:eastAsia="Arial" w:cs="Arial"/>
+          <w:i/>
+          <w:iCs/>
+          <w:sz w:val="24"/>
+          <w:szCs w:val="24"/>
+          <w:highlight w:val="none"/>
+          <w:lang w:val="en-US"/>
+        </w:rPr>
+        <w:t xml:space="preserve">Distinguished Name</w:t>
+      </w:r>
+      <w:r>
+        <w:rPr>
+          <w:rFonts w:ascii="Arial" w:hAnsi="Arial" w:eastAsia="Arial" w:cs="Arial"/>
+          <w:sz w:val="24"/>
+          <w:szCs w:val="24"/>
+          <w:highlight w:val="none"/>
+          <w:lang w:val="en-US"/>
+        </w:rPr>
+        <w:t xml:space="preserve">, visto en la </w:t>
       </w:r>
       <w:r>
         <w:rPr>
@@ -11024,7 +11663,24 @@
           <w:sz w:val="24"/>
           <w:szCs w:val="24"/>
         </w:rPr>
-        <w:t xml:space="preserve">En el ámbito de la gestión de Directorio Activo, existen diversas tecnologías y herramientas diseñadas para facilitar y optimizar esta tarea esencial en la administración de sistemas informáticos. Estas herramientas no solo permiten u</w:t>
+        <w:t xml:space="preserve">En el ámbito de la gestión de </w:t>
+      </w:r>
+      <w:r>
+        <w:rPr>
+          <w:rFonts w:ascii="Arial" w:hAnsi="Arial" w:eastAsia="Arial" w:cs="Arial"/>
+          <w:sz w:val="24"/>
+          <w:szCs w:val="24"/>
+          <w:lang w:val="en-US"/>
+        </w:rPr>
+        <w:t xml:space="preserve">AD</w:t>
+      </w:r>
+      <w:r>
+        <w:rPr>
+          <w:rFonts w:ascii="Arial" w:hAnsi="Arial" w:eastAsia="Arial" w:cs="Arial"/>
+          <w:sz w:val="24"/>
+          <w:szCs w:val="24"/>
+        </w:rPr>
+        <w:t xml:space="preserve">, existen diversas tecnologías y herramientas diseñadas para facilitar y optimizar esta tarea esencial en la administración de sistemas informáticos. Estas herramientas no solo permiten u</w:t>
       </w:r>
       <w:r>
         <w:rPr>
@@ -11056,63 +11712,64 @@
         <w:ind/>
         <w:jc w:val="both"/>
         <w:rPr>
+          <w:rFonts w:ascii="Arial" w:hAnsi="Arial" w:eastAsia="Arial" w:cs="Arial"/>
+          <w:sz w:val="24"/>
+          <w:szCs w:val="24"/>
+          <w:highlight w:val="none"/>
+        </w:rPr>
+      </w:pPr>
+      <w:r>
+        <w:rPr>
+          <w:rFonts w:ascii="Arial" w:hAnsi="Arial" w:eastAsia="Arial" w:cs="Arial"/>
+          <w:sz w:val="24"/>
+          <w:szCs w:val="24"/>
+        </w:rPr>
+        <w:t xml:space="preserve">E</w:t>
+      </w:r>
+      <w:r>
+        <w:rPr>
+          <w:rFonts w:ascii="Arial" w:hAnsi="Arial" w:eastAsia="Arial" w:cs="Arial"/>
+          <w:sz w:val="24"/>
+          <w:szCs w:val="24"/>
+        </w:rPr>
+        <w:t xml:space="preserve">ste epígrafe se centrará en revisar las herramientas actuales más utilizadas para la gestión de </w:t>
+      </w:r>
+      <w:r>
+        <w:rPr>
+          <w:rFonts w:ascii="Arial" w:hAnsi="Arial" w:eastAsia="Arial" w:cs="Arial"/>
+          <w:sz w:val="24"/>
+          <w:szCs w:val="24"/>
+          <w:lang w:val="en-US"/>
+        </w:rPr>
+        <w:t xml:space="preserve">AD</w:t>
+      </w:r>
+      <w:r>
+        <w:rPr>
+          <w:rFonts w:ascii="Arial" w:hAnsi="Arial" w:eastAsia="Arial" w:cs="Arial"/>
+          <w:sz w:val="24"/>
+          <w:szCs w:val="24"/>
+        </w:rPr>
+        <w:t xml:space="preserve">, detallando sus principales funcionalidades y características. Asimismo, se analizarán las ventajas y limitaciones de estas soluciones</w:t>
+      </w:r>
+      <w:r>
+        <w:rPr>
+          <w:rFonts w:ascii="Arial" w:hAnsi="Arial" w:eastAsia="Arial" w:cs="Arial"/>
+          <w:sz w:val="24"/>
+          <w:szCs w:val="24"/>
+        </w:rPr>
+        <w:t xml:space="preserve">.</w:t>
+      </w:r>
+      <w:r>
+        <w:rPr>
           <w:rFonts w:ascii="Arial" w:hAnsi="Arial" w:cs="Arial"/>
           <w:sz w:val="24"/>
           <w:szCs w:val="24"/>
           <w:highlight w:val="none"/>
         </w:rPr>
-      </w:pPr>
+      </w:r>
       <w:r>
         <w:rPr>
           <w:rFonts w:ascii="Arial" w:hAnsi="Arial" w:eastAsia="Arial" w:cs="Arial"/>
-          <w:sz w:val="24"/>
-          <w:szCs w:val="24"/>
-        </w:rPr>
-        <w:t xml:space="preserve">E</w:t>
-      </w:r>
-      <w:r>
-        <w:rPr>
-          <w:rFonts w:ascii="Arial" w:hAnsi="Arial" w:eastAsia="Arial" w:cs="Arial"/>
-          <w:sz w:val="24"/>
-          <w:szCs w:val="24"/>
-        </w:rPr>
-        <w:t xml:space="preserve">ste epígrafe se centrará en revisar las herramientas actuales más utilizadas para la gestión de Directorio Activo, detallando sus principales funcionalidades y características. Asimismo, se analizarán las ventajas y limitaciones de estas soluciones, propor</w:t>
-      </w:r>
-      <w:r>
-        <w:rPr>
-          <w:rFonts w:ascii="Arial" w:hAnsi="Arial" w:eastAsia="Arial" w:cs="Arial"/>
-          <w:sz w:val="24"/>
-          <w:szCs w:val="24"/>
-        </w:rPr>
-        <w:t xml:space="preserve">cionando una visión crítica que </w:t>
-      </w:r>
-      <w:r>
-        <w:rPr>
-          <w:rFonts w:ascii="Arial" w:hAnsi="Arial" w:eastAsia="Arial" w:cs="Arial"/>
-          <w:sz w:val="24"/>
-          <w:szCs w:val="24"/>
-        </w:rPr>
-        <w:t xml:space="preserve">ayudará a identificar áreas de mejora y oportunidades para la innovación en este campo. La evaluación de las tecnologías existentes es fundamental para entender cómo se pueden integrar y complementar en el contexto de una sol</w:t>
-      </w:r>
-      <w:r>
-        <w:rPr>
-          <w:rFonts w:ascii="Arial" w:hAnsi="Arial" w:eastAsia="Arial" w:cs="Arial"/>
-          <w:sz w:val="24"/>
-          <w:szCs w:val="24"/>
-        </w:rPr>
-        <w:t xml:space="preserve">ución más amplia y robusta.</w:t>
-      </w:r>
-      <w:r>
-        <w:rPr>
-          <w:rFonts w:ascii="Arial" w:hAnsi="Arial" w:cs="Arial"/>
-          <w:sz w:val="24"/>
-          <w:szCs w:val="24"/>
-          <w:highlight w:val="none"/>
-        </w:rPr>
-      </w:r>
-      <w:r>
-        <w:rPr>
-          <w:rFonts w:ascii="Arial" w:hAnsi="Arial" w:cs="Arial"/>
           <w:sz w:val="24"/>
           <w:szCs w:val="24"/>
           <w:highlight w:val="none"/>
@@ -11121,6 +11778,38 @@
     </w:p>
     <w:p>
       <w:pPr>
+        <w:pStyle w:val="831"/>
+        <w:pBdr/>
+        <w:spacing/>
+        <w:ind/>
+        <w:rPr>
+          <w:rFonts w:ascii="Arial" w:hAnsi="Arial" w:cs="Arial"/>
+          <w:sz w:val="24"/>
+          <w:szCs w:val="24"/>
+          <w:highlight w:val="none"/>
+        </w:rPr>
+      </w:pPr>
+      <w:r>
+        <w:rPr>
+          <w:rFonts w:ascii="Arial" w:hAnsi="Arial" w:eastAsia="Arial" w:cs="Arial"/>
+          <w:sz w:val="24"/>
+          <w:szCs w:val="24"/>
+          <w:highlight w:val="none"/>
+          <w:lang w:val="en-US"/>
+        </w:rPr>
+        <w:t xml:space="preserve">1.3.1 Herramientas de gestion de AD</w:t>
+      </w:r>
+      <w:r>
+        <w:rPr>
+          <w:rFonts w:ascii="Arial" w:hAnsi="Arial" w:eastAsia="Arial" w:cs="Arial"/>
+          <w:sz w:val="24"/>
+          <w:szCs w:val="24"/>
+          <w:highlight w:val="none"/>
+        </w:rPr>
+      </w:r>
+    </w:p>
+    <w:p>
+      <w:pPr>
         <w:pBdr/>
         <w:spacing w:line="360" w:lineRule="auto"/>
         <w:ind/>
@@ -11145,7 +11834,26 @@
           <w:szCs w:val="24"/>
           <w:highlight w:val="none"/>
         </w:rPr>
-        <w:t xml:space="preserve">ara gestionar efectivamente un Directorio Activo, es crucial contar con herramientas que simplifiquen las tareas administrativas y ofrezcan opciones flexibles de personalización y despliegue. La capacidad de personalización se refiere a la flexibilidad que</w:t>
+        <w:t xml:space="preserve">ara gestionar efectivamente un </w:t>
+      </w:r>
+      <w:r>
+        <w:rPr>
+          <w:rFonts w:ascii="Arial" w:hAnsi="Arial" w:eastAsia="Arial" w:cs="Arial"/>
+          <w:sz w:val="24"/>
+          <w:szCs w:val="24"/>
+          <w:highlight w:val="none"/>
+          <w:lang w:val="en-US"/>
+        </w:rPr>
+        <w:t xml:space="preserve">AD</w:t>
+      </w:r>
+      <w:r>
+        <w:rPr>
+          <w:rFonts w:ascii="Arial" w:hAnsi="Arial" w:eastAsia="Arial" w:cs="Arial"/>
+          <w:sz w:val="24"/>
+          <w:szCs w:val="24"/>
+          <w:highlight w:val="none"/>
+        </w:rPr>
+        <w:t xml:space="preserve">, es crucial contar con herramientas que simplifiquen las tareas administrativas y ofrezcan opciones flexibles de personalización y despliegue. La capacidad de personalización se refiere a la flexibilidad que</w:t>
       </w:r>
       <w:r>
         <w:rPr>
@@ -11284,7 +11992,26 @@
           <w:szCs w:val="24"/>
           <w:highlight w:val="none"/>
         </w:rPr>
-        <w:t xml:space="preserve">n algunas herramientas para la gestión de Directorio Activo, resaltando sus características principales en términos de personalización y simplicidad de despliegue.</w:t>
+        <w:t xml:space="preserve">n algunas herramientas para la gestión de </w:t>
+      </w:r>
+      <w:r>
+        <w:rPr>
+          <w:rFonts w:ascii="Arial" w:hAnsi="Arial" w:eastAsia="Arial" w:cs="Arial"/>
+          <w:sz w:val="24"/>
+          <w:szCs w:val="24"/>
+          <w:highlight w:val="none"/>
+          <w:lang w:val="en-US"/>
+        </w:rPr>
+        <w:t xml:space="preserve">AD</w:t>
+      </w:r>
+      <w:r>
+        <w:rPr>
+          <w:rFonts w:ascii="Arial" w:hAnsi="Arial" w:eastAsia="Arial" w:cs="Arial"/>
+          <w:sz w:val="24"/>
+          <w:szCs w:val="24"/>
+          <w:highlight w:val="none"/>
+        </w:rPr>
+        <w:t xml:space="preserve">, resaltando sus características principales en términos de personalización y simplicidad de despliegue.</w:t>
       </w:r>
       <w:r>
         <w:rPr>
@@ -11308,7 +12035,7 @@
         <w:pBdr/>
         <w:spacing/>
         <w:ind/>
-        <w:jc w:val="left"/>
+        <w:jc w:val="both"/>
         <w:rPr>
           <w:rFonts w:ascii="Arial" w:hAnsi="Arial" w:cs="Arial"/>
         </w:rPr>
@@ -12171,7 +12898,25 @@
                 <w:szCs w:val="24"/>
                 <w:lang w:val="es-ES" w:eastAsia="zh-CN"/>
               </w:rPr>
-              <w:t xml:space="preserve">Limitada, diseñada para funciones comunes de Directorio Activo, con mínimas opciones de personalización de interfaz</w:t>
+              <w:t xml:space="preserve">Limitada, diseñada para funciones comunes de </w:t>
+            </w:r>
+            <w:r>
+              <w:rPr>
+                <w:rFonts w:hint="default" w:ascii="Arial" w:hAnsi="Arial" w:eastAsia="Arial" w:cs="Arial"/>
+                <w:sz w:val="24"/>
+                <w:szCs w:val="24"/>
+                <w:lang w:val="en-US"/>
+              </w:rPr>
+              <w:t xml:space="preserve">AD</w:t>
+            </w:r>
+            <w:r>
+              <w:rPr>
+                <w:rFonts w:hint="default" w:ascii="Arial" w:hAnsi="Arial" w:eastAsia="Arial" w:cs="Arial"/>
+                <w:sz w:val="24"/>
+                <w:szCs w:val="24"/>
+                <w:lang w:val="es-ES" w:eastAsia="zh-CN"/>
+              </w:rPr>
+              <w:t xml:space="preserve">, con mínimas opciones de personalización de interfaz</w:t>
             </w:r>
             <w:r>
               <w:rPr>
@@ -12224,7 +12969,25 @@
                 <w:szCs w:val="24"/>
                 <w:lang w:val="es-ES" w:eastAsia="zh-CN"/>
               </w:rPr>
-              <w:t xml:space="preserve">Sencillo para usuarios con experiencia en Directorio Activo, pero puede presentar desafíos para usuarios sin experiencia</w:t>
+              <w:t xml:space="preserve">Sencillo para usuarios con experiencia en </w:t>
+            </w:r>
+            <w:r>
+              <w:rPr>
+                <w:rFonts w:hint="default" w:ascii="Arial" w:hAnsi="Arial" w:eastAsia="Arial" w:cs="Arial"/>
+                <w:sz w:val="24"/>
+                <w:szCs w:val="24"/>
+                <w:lang w:val="en-US"/>
+              </w:rPr>
+              <w:t xml:space="preserve">AD</w:t>
+            </w:r>
+            <w:r>
+              <w:rPr>
+                <w:rFonts w:hint="default" w:ascii="Arial" w:hAnsi="Arial" w:eastAsia="Arial" w:cs="Arial"/>
+                <w:sz w:val="24"/>
+                <w:szCs w:val="24"/>
+                <w:lang w:val="es-ES" w:eastAsia="zh-CN"/>
+              </w:rPr>
+              <w:t xml:space="preserve">, pero puede presentar desafíos para usuarios sin experiencia</w:t>
             </w:r>
             <w:r>
               <w:rPr>
@@ -12322,63 +13085,6 @@
           <w:lang w:val="en-US"/>
         </w:rPr>
         <w:t xml:space="preserve">Clientes </w:t>
-      </w:r>
-      <w:r>
-        <w:rPr>
-          <w:rFonts w:ascii="Arial" w:hAnsi="Arial" w:eastAsia="Arial" w:cs="Arial"/>
-          <w:sz w:val="24"/>
-          <w:szCs w:val="24"/>
-          <w:highlight w:val="none"/>
-          <w:lang w:val="en-US"/>
-        </w:rPr>
-        <w:t xml:space="preserve">LDAP</w:t>
-      </w:r>
-      <w:r>
-        <w:rPr>
-          <w:rFonts w:ascii="Arial" w:hAnsi="Arial" w:cs="Arial"/>
-          <w:sz w:val="24"/>
-          <w:szCs w:val="24"/>
-        </w:rPr>
-      </w:r>
-      <w:r>
-        <w:rPr>
-          <w:rFonts w:ascii="Arial" w:hAnsi="Arial" w:cs="Arial"/>
-          <w:sz w:val="24"/>
-          <w:szCs w:val="24"/>
-        </w:rPr>
-      </w:r>
-    </w:p>
-    <w:p>
-      <w:pPr>
-        <w:pStyle w:val="831"/>
-        <w:pBdr/>
-        <w:spacing/>
-        <w:ind/>
-        <w:rPr>
-          <w:rFonts w:ascii="Arial" w:hAnsi="Arial" w:cs="Arial"/>
-          <w:sz w:val="24"/>
-          <w:szCs w:val="24"/>
-        </w:rPr>
-      </w:pPr>
-      <w:r>
-        <w:rPr>
-          <w:rFonts w:ascii="Arial" w:hAnsi="Arial" w:eastAsia="Arial" w:cs="Arial"/>
-          <w:sz w:val="24"/>
-          <w:szCs w:val="24"/>
-          <w:highlight w:val="none"/>
-          <w:lang w:val="en-US"/>
-        </w:rPr>
-        <w:t xml:space="preserve">1.3.3 Servidores</w:t>
-      </w:r>
-      <w:r>
-        <w:rPr>
-          <w:rFonts w:ascii="Arial" w:hAnsi="Arial" w:eastAsia="Arial" w:cs="Arial"/>
-          <w:sz w:val="24"/>
-          <w:szCs w:val="24"/>
-          <w:highlight w:val="none"/>
-          <w:lang w:val="en-US"/>
-        </w:rPr>
-        <w:t xml:space="preserve"> </w:t>
       </w:r>
       <w:r>
         <w:rPr>

</xml_diff>

<commit_message>
rf: switch 1.4 and 1.5
ft: add web development frameworks comparative table
</commit_message>
<xml_diff>
--- a/MetInv - Carlos Daniel Vilaseca Illnait.docx
+++ b/MetInv - Carlos Daniel Vilaseca Illnait.docx
@@ -1843,7 +1843,7 @@
             <w:pStyle w:val="1010"/>
             <w:pBdr/>
             <w:tabs>
-              <w:tab w:val="right" w:leader="dot" w:pos="8306"/>
+              <w:tab w:val="right" w:leader="hyphen" w:pos="8306"/>
             </w:tabs>
             <w:spacing/>
             <w:ind/>
@@ -1860,15 +1860,7 @@
               <w:lang w:val="es-ES"/>
             </w:rPr>
             <w:fldChar w:fldCharType="begin"/>
-          </w:r>
-          <w:r>
-            <w:rPr>
-              <w:rFonts w:hint="default" w:ascii="Arial" w:hAnsi="Arial" w:eastAsia="Arial" w:cs="Arial"/>
-              <w:sz w:val="28"/>
-              <w:szCs w:val="28"/>
-              <w:lang w:val="es-ES"/>
-            </w:rPr>
-            <w:instrText xml:space="preserve">TOC \o "1-2" \h \u </w:instrText>
+            <w:instrText xml:space="preserve">TOC \o "1-4" \h </w:instrText>
           </w:r>
           <w:r>
             <w:rPr>
@@ -1922,19 +1914,13 @@
               <w:highlight w:val="none"/>
             </w:rPr>
           </w:r>
-          <w:r>
-            <w:rPr>
-              <w:rFonts w:ascii="Arial" w:hAnsi="Arial" w:cs="Arial"/>
-              <w:highlight w:val="none"/>
-            </w:rPr>
-          </w:r>
         </w:p>
         <w:p>
           <w:pPr>
             <w:pStyle w:val="1010"/>
             <w:pBdr/>
             <w:tabs>
-              <w:tab w:val="right" w:leader="dot" w:pos="8306"/>
+              <w:tab w:val="right" w:leader="hyphen" w:pos="8306"/>
             </w:tabs>
             <w:spacing/>
             <w:ind/>
@@ -1942,7 +1928,6 @@
               <w:rFonts w:hint="default" w:ascii="Arial" w:hAnsi="Arial" w:cs="Arial"/>
             </w:rPr>
           </w:pPr>
-          <w:r/>
           <w:hyperlink w:tooltip="#_Toc2" w:anchor="_Toc2" w:history="1">
             <w:r>
               <w:rPr>
@@ -1987,18 +1972,13 @@
               <w:rFonts w:hint="default" w:ascii="Arial" w:hAnsi="Arial" w:cs="Arial"/>
             </w:rPr>
           </w:r>
-          <w:r>
-            <w:rPr>
-              <w:rFonts w:hint="default" w:ascii="Arial" w:hAnsi="Arial" w:cs="Arial"/>
-            </w:rPr>
-          </w:r>
         </w:p>
         <w:p>
           <w:pPr>
             <w:pStyle w:val="1011"/>
             <w:pBdr/>
             <w:tabs>
-              <w:tab w:val="right" w:leader="dot" w:pos="8306"/>
+              <w:tab w:val="right" w:leader="hyphen" w:pos="8306"/>
             </w:tabs>
             <w:spacing/>
             <w:ind/>
@@ -2007,7 +1987,6 @@
               <w14:ligatures w14:val="none"/>
             </w:rPr>
           </w:pPr>
-          <w:r/>
           <w:hyperlink w:tooltip="#_Toc3" w:anchor="_Toc3" w:history="1">
             <w:r>
               <w:rPr>
@@ -2060,19 +2039,13 @@
               <w14:ligatures w14:val="none"/>
             </w:rPr>
           </w:r>
-          <w:r>
-            <w:rPr>
-              <w:rFonts w:ascii="Arial" w:hAnsi="Arial" w:cs="Arial"/>
-              <w14:ligatures w14:val="none"/>
-            </w:rPr>
-          </w:r>
         </w:p>
         <w:p>
           <w:pPr>
             <w:pStyle w:val="1011"/>
             <w:pBdr/>
             <w:tabs>
-              <w:tab w:val="right" w:leader="dot" w:pos="8306"/>
+              <w:tab w:val="right" w:leader="hyphen" w:pos="8306"/>
             </w:tabs>
             <w:spacing/>
             <w:ind/>
@@ -2081,7 +2054,6 @@
               <w14:ligatures w14:val="none"/>
             </w:rPr>
           </w:pPr>
-          <w:r/>
           <w:hyperlink w:tooltip="#_Toc4" w:anchor="_Toc4" w:history="1">
             <w:r>
               <w:rPr>
@@ -2120,19 +2092,13 @@
               <w14:ligatures w14:val="none"/>
             </w:rPr>
           </w:r>
-          <w:r>
-            <w:rPr>
-              <w:rFonts w:ascii="Arial" w:hAnsi="Arial" w:cs="Arial"/>
-              <w14:ligatures w14:val="none"/>
-            </w:rPr>
-          </w:r>
         </w:p>
         <w:p>
           <w:pPr>
             <w:pStyle w:val="1011"/>
             <w:pBdr/>
             <w:tabs>
-              <w:tab w:val="right" w:leader="dot" w:pos="8306"/>
+              <w:tab w:val="right" w:leader="hyphen" w:pos="8306"/>
             </w:tabs>
             <w:spacing/>
             <w:ind/>
@@ -2142,7 +2108,6 @@
               <w14:ligatures w14:val="none"/>
             </w:rPr>
           </w:pPr>
-          <w:r/>
           <w:hyperlink w:tooltip="#_Toc5" w:anchor="_Toc5" w:history="1">
             <w:r>
               <w:rPr>
@@ -2227,11 +2192,187 @@
               <w14:ligatures w14:val="none"/>
             </w:rPr>
           </w:r>
+        </w:p>
+        <w:p>
+          <w:pPr>
+            <w:pStyle w:val="990"/>
+            <w:pBdr/>
+            <w:tabs>
+              <w:tab w:val="right" w:leader="hyphen" w:pos="8306"/>
+            </w:tabs>
+            <w:spacing/>
+            <w:ind/>
+            <w:rPr>
+              <w:rFonts w:ascii="Arial" w:hAnsi="Arial" w:cs="Arial"/>
+              <w:highlight w:val="none"/>
+            </w:rPr>
+          </w:pPr>
+          <w:hyperlink w:tooltip="#_Toc6" w:anchor="_Toc6" w:history="1">
+            <w:r>
+              <w:rPr>
+                <w:rStyle w:val="1007"/>
+              </w:rPr>
+            </w:r>
+            <w:r>
+              <w:rPr>
+                <w:rStyle w:val="1007"/>
+                <w:rFonts w:ascii="Arial" w:hAnsi="Arial" w:eastAsia="Arial" w:cs="Arial"/>
+                <w:highlight w:val="none"/>
+                <w:lang w:val="en-US"/>
+              </w:rPr>
+              <w:t xml:space="preserve">1.3.1 Herramientas de gestion de AD</w:t>
+            </w:r>
+            <w:r>
+              <w:rPr>
+                <w:rStyle w:val="1007"/>
+                <w:rFonts w:ascii="Arial" w:hAnsi="Arial" w:eastAsia="Arial" w:cs="Arial"/>
+                <w:highlight w:val="none"/>
+              </w:rPr>
+            </w:r>
+            <w:r>
+              <w:tab/>
+            </w:r>
+            <w:r>
+              <w:fldChar w:fldCharType="begin"/>
+              <w:instrText xml:space="preserve">PAGEREF _Toc6 \h</w:instrText>
+              <w:fldChar w:fldCharType="separate"/>
+              <w:t xml:space="preserve">10</w:t>
+              <w:fldChar w:fldCharType="end"/>
+            </w:r>
+          </w:hyperlink>
           <w:r>
             <w:rPr>
               <w:rFonts w:ascii="Arial" w:hAnsi="Arial" w:cs="Arial"/>
               <w:highlight w:val="none"/>
-              <w14:ligatures w14:val="none"/>
+            </w:rPr>
+          </w:r>
+        </w:p>
+        <w:p>
+          <w:pPr>
+            <w:pStyle w:val="990"/>
+            <w:pBdr/>
+            <w:tabs>
+              <w:tab w:val="right" w:leader="hyphen" w:pos="8306"/>
+            </w:tabs>
+            <w:spacing/>
+            <w:ind/>
+            <w:rPr>
+              <w:rFonts w:ascii="Arial" w:hAnsi="Arial" w:cs="Arial"/>
+            </w:rPr>
+          </w:pPr>
+          <w:hyperlink w:tooltip="#_Toc7" w:anchor="_Toc7" w:history="1">
+            <w:r>
+              <w:rPr>
+                <w:rStyle w:val="1007"/>
+              </w:rPr>
+            </w:r>
+            <w:r>
+              <w:rPr>
+                <w:rStyle w:val="1007"/>
+                <w:rFonts w:ascii="Arial" w:hAnsi="Arial" w:eastAsia="Arial" w:cs="Arial"/>
+                <w:highlight w:val="none"/>
+                <w:lang w:val="en-US"/>
+              </w:rPr>
+              <w:t xml:space="preserve">1.3.2 </w:t>
+            </w:r>
+            <w:r>
+              <w:rPr>
+                <w:rStyle w:val="1007"/>
+                <w:rFonts w:ascii="Arial" w:hAnsi="Arial" w:eastAsia="Arial" w:cs="Arial"/>
+                <w:highlight w:val="none"/>
+                <w:lang w:val="en-US"/>
+              </w:rPr>
+              <w:t xml:space="preserve">Frameworks para el desarrollo web</w:t>
+            </w:r>
+            <w:r>
+              <w:rPr>
+                <w:rStyle w:val="1007"/>
+                <w:rFonts w:ascii="Arial" w:hAnsi="Arial" w:cs="Arial"/>
+              </w:rPr>
+            </w:r>
+            <w:r>
+              <w:tab/>
+            </w:r>
+            <w:r>
+              <w:fldChar w:fldCharType="begin"/>
+              <w:instrText xml:space="preserve">PAGEREF _Toc7 \h</w:instrText>
+              <w:fldChar w:fldCharType="separate"/>
+              <w:t xml:space="preserve">11</w:t>
+              <w:fldChar w:fldCharType="end"/>
+            </w:r>
+          </w:hyperlink>
+          <w:r>
+            <w:rPr>
+              <w:rFonts w:ascii="Arial" w:hAnsi="Arial" w:cs="Arial"/>
+            </w:rPr>
+          </w:r>
+        </w:p>
+        <w:p>
+          <w:pPr>
+            <w:pStyle w:val="990"/>
+            <w:pBdr/>
+            <w:tabs>
+              <w:tab w:val="right" w:leader="hyphen" w:pos="8306"/>
+            </w:tabs>
+            <w:spacing/>
+            <w:ind/>
+            <w:rPr>
+              <w:rFonts w:ascii="Arial" w:hAnsi="Arial" w:cs="Arial"/>
+            </w:rPr>
+          </w:pPr>
+          <w:hyperlink w:tooltip="#_Toc8" w:anchor="_Toc8" w:history="1">
+            <w:r>
+              <w:rPr>
+                <w:rStyle w:val="1007"/>
+              </w:rPr>
+            </w:r>
+            <w:r>
+              <w:rPr>
+                <w:rStyle w:val="1007"/>
+                <w:rFonts w:ascii="Arial" w:hAnsi="Arial" w:eastAsia="Arial" w:cs="Arial"/>
+                <w:highlight w:val="none"/>
+                <w:lang w:val="en-US"/>
+              </w:rPr>
+              <w:t xml:space="preserve">1.3.3 </w:t>
+            </w:r>
+            <w:r>
+              <w:rPr>
+                <w:rStyle w:val="1007"/>
+                <w:rFonts w:ascii="Arial" w:hAnsi="Arial" w:eastAsia="Arial" w:cs="Arial"/>
+                <w:highlight w:val="none"/>
+                <w:lang w:val="en-US"/>
+              </w:rPr>
+              <w:t xml:space="preserve">Clientes </w:t>
+            </w:r>
+            <w:r>
+              <w:rPr>
+                <w:rStyle w:val="1007"/>
+                <w:rFonts w:ascii="Arial" w:hAnsi="Arial" w:eastAsia="Arial" w:cs="Arial"/>
+                <w:highlight w:val="none"/>
+                <w:lang w:val="en-US"/>
+              </w:rPr>
+              <w:t xml:space="preserve">LDAP</w:t>
+            </w:r>
+            <w:r>
+              <w:rPr>
+                <w:rStyle w:val="1007"/>
+                <w:rFonts w:ascii="Arial" w:hAnsi="Arial" w:cs="Arial"/>
+              </w:rPr>
+            </w:r>
+            <w:r>
+              <w:tab/>
+            </w:r>
+            <w:r>
+              <w:fldChar w:fldCharType="begin"/>
+              <w:instrText xml:space="preserve">PAGEREF _Toc8 \h</w:instrText>
+              <w:fldChar w:fldCharType="separate"/>
+              <w:t xml:space="preserve">12</w:t>
+              <w:fldChar w:fldCharType="end"/>
+            </w:r>
+          </w:hyperlink>
+          <w:r>
+            <w:rPr>
+              <w:rFonts w:ascii="Arial" w:hAnsi="Arial" w:cs="Arial"/>
             </w:rPr>
           </w:r>
         </w:p>
@@ -2240,17 +2381,17 @@
             <w:pStyle w:val="1011"/>
             <w:pBdr/>
             <w:tabs>
-              <w:tab w:val="right" w:leader="dot" w:pos="8306"/>
+              <w:tab w:val="right" w:leader="hyphen" w:pos="8306"/>
             </w:tabs>
             <w:spacing/>
             <w:ind/>
             <w:rPr>
               <w:rFonts w:ascii="Arial" w:hAnsi="Arial" w:cs="Arial"/>
+              <w:highlight w:val="yellow"/>
               <w14:ligatures w14:val="none"/>
             </w:rPr>
           </w:pPr>
-          <w:r/>
-          <w:hyperlink w:tooltip="#_Toc6" w:anchor="_Toc6" w:history="1">
+          <w:hyperlink w:tooltip="#_Toc9" w:anchor="_Toc9" w:history="1">
             <w:r>
               <w:rPr>
                 <w:rStyle w:val="1007"/>
@@ -2270,6 +2411,284 @@
                 <w:lang w:val="en-US"/>
               </w:rPr>
               <w:t xml:space="preserve">4</w:t>
+            </w:r>
+            <w:r>
+              <w:rPr>
+                <w:rStyle w:val="1007"/>
+                <w:rFonts w:ascii="Arial" w:hAnsi="Arial" w:eastAsia="Arial" w:cs="Arial"/>
+              </w:rPr>
+              <w:t xml:space="preserve"> </w:t>
+            </w:r>
+            <w:r>
+              <w:rPr>
+                <w:rStyle w:val="1007"/>
+                <w:rFonts w:ascii="Arial" w:hAnsi="Arial" w:eastAsia="Arial" w:cs="Arial"/>
+                <w:highlight w:val="none"/>
+                <w:lang w:val="en-US"/>
+              </w:rPr>
+              <w:t xml:space="preserve">Archivos de configuración</w:t>
+            </w:r>
+            <w:r>
+              <w:rPr>
+                <w:rStyle w:val="1007"/>
+                <w:rFonts w:ascii="Arial" w:hAnsi="Arial" w:cs="Arial"/>
+                <w:highlight w:val="yellow"/>
+                <w14:ligatures w14:val="none"/>
+              </w:rPr>
+            </w:r>
+            <w:r>
+              <w:tab/>
+            </w:r>
+            <w:r>
+              <w:fldChar w:fldCharType="begin"/>
+              <w:instrText xml:space="preserve">PAGEREF _Toc9 \h</w:instrText>
+              <w:fldChar w:fldCharType="separate"/>
+              <w:t xml:space="preserve">12</w:t>
+              <w:fldChar w:fldCharType="end"/>
+            </w:r>
+          </w:hyperlink>
+          <w:r>
+            <w:rPr>
+              <w:rFonts w:ascii="Arial" w:hAnsi="Arial" w:cs="Arial"/>
+              <w:highlight w:val="yellow"/>
+              <w14:ligatures w14:val="none"/>
+            </w:rPr>
+          </w:r>
+        </w:p>
+        <w:p>
+          <w:pPr>
+            <w:pStyle w:val="990"/>
+            <w:pBdr/>
+            <w:tabs>
+              <w:tab w:val="right" w:leader="hyphen" w:pos="8306"/>
+            </w:tabs>
+            <w:spacing/>
+            <w:ind/>
+            <w:rPr/>
+          </w:pPr>
+          <w:hyperlink w:tooltip="#_Toc10" w:anchor="_Toc10" w:history="1">
+            <w:r>
+              <w:rPr>
+                <w:rStyle w:val="1007"/>
+              </w:rPr>
+            </w:r>
+            <w:r>
+              <w:rPr>
+                <w:rStyle w:val="1007"/>
+                <w:rFonts w:ascii="Arial" w:hAnsi="Arial" w:eastAsia="Arial" w:cs="Arial"/>
+                <w:highlight w:val="none"/>
+                <w:lang w:val="en-US"/>
+              </w:rPr>
+              <w:t xml:space="preserve">1.5.1 Variables de entorno (.env)</w:t>
+            </w:r>
+            <w:r>
+              <w:rPr>
+                <w:rStyle w:val="1007"/>
+              </w:rPr>
+            </w:r>
+            <w:r>
+              <w:tab/>
+            </w:r>
+            <w:r>
+              <w:fldChar w:fldCharType="begin"/>
+              <w:instrText xml:space="preserve">PAGEREF _Toc10 \h</w:instrText>
+              <w:fldChar w:fldCharType="separate"/>
+              <w:t xml:space="preserve">12</w:t>
+              <w:fldChar w:fldCharType="end"/>
+            </w:r>
+          </w:hyperlink>
+          <w:r/>
+        </w:p>
+        <w:p>
+          <w:pPr>
+            <w:pStyle w:val="990"/>
+            <w:pBdr/>
+            <w:tabs>
+              <w:tab w:val="right" w:leader="hyphen" w:pos="8306"/>
+            </w:tabs>
+            <w:spacing/>
+            <w:ind/>
+            <w:rPr/>
+          </w:pPr>
+          <w:hyperlink w:tooltip="#_Toc11" w:anchor="_Toc11" w:history="1">
+            <w:r>
+              <w:rPr>
+                <w:rStyle w:val="1007"/>
+              </w:rPr>
+            </w:r>
+            <w:r>
+              <w:rPr>
+                <w:rStyle w:val="1007"/>
+                <w:rFonts w:ascii="Arial" w:hAnsi="Arial" w:eastAsia="Arial" w:cs="Arial"/>
+                <w:highlight w:val="none"/>
+                <w:lang w:val="en-US"/>
+              </w:rPr>
+              <w:t xml:space="preserve">1.5.1 Esquema JSON (JSON Schema)</w:t>
+            </w:r>
+            <w:r>
+              <w:rPr>
+                <w:rStyle w:val="1007"/>
+              </w:rPr>
+            </w:r>
+            <w:r>
+              <w:tab/>
+            </w:r>
+            <w:r>
+              <w:fldChar w:fldCharType="begin"/>
+              <w:instrText xml:space="preserve">PAGEREF _Toc11 \h</w:instrText>
+              <w:fldChar w:fldCharType="separate"/>
+              <w:t xml:space="preserve">12</w:t>
+              <w:fldChar w:fldCharType="end"/>
+            </w:r>
+          </w:hyperlink>
+          <w:r/>
+        </w:p>
+        <w:p>
+          <w:pPr>
+            <w:pStyle w:val="990"/>
+            <w:pBdr/>
+            <w:tabs>
+              <w:tab w:val="right" w:leader="hyphen" w:pos="8306"/>
+            </w:tabs>
+            <w:spacing/>
+            <w:ind/>
+            <w:rPr>
+              <w:rFonts w:ascii="Arial" w:hAnsi="Arial" w:eastAsia="Arial" w:cs="Arial"/>
+              <w:highlight w:val="none"/>
+            </w:rPr>
+          </w:pPr>
+          <w:hyperlink w:tooltip="#_Toc12" w:anchor="_Toc12" w:history="1">
+            <w:r>
+              <w:rPr>
+                <w:rStyle w:val="1007"/>
+              </w:rPr>
+            </w:r>
+            <w:r>
+              <w:rPr>
+                <w:rStyle w:val="1007"/>
+                <w:rFonts w:ascii="Arial" w:hAnsi="Arial" w:eastAsia="Arial" w:cs="Arial"/>
+                <w:highlight w:val="none"/>
+                <w:lang w:val="en-US"/>
+              </w:rPr>
+              <w:t xml:space="preserve">1.5.1 YAML</w:t>
+            </w:r>
+            <w:r>
+              <w:rPr>
+                <w:rStyle w:val="1007"/>
+                <w:rFonts w:ascii="Arial" w:hAnsi="Arial" w:eastAsia="Arial" w:cs="Arial"/>
+                <w:highlight w:val="none"/>
+                <w:lang w:val="en-US"/>
+              </w:rPr>
+            </w:r>
+            <w:r>
+              <w:tab/>
+            </w:r>
+            <w:r>
+              <w:fldChar w:fldCharType="begin"/>
+              <w:instrText xml:space="preserve">PAGEREF _Toc12 \h</w:instrText>
+              <w:fldChar w:fldCharType="separate"/>
+              <w:t xml:space="preserve">12</w:t>
+              <w:fldChar w:fldCharType="end"/>
+            </w:r>
+          </w:hyperlink>
+          <w:r>
+            <w:rPr>
+              <w:rFonts w:ascii="Arial" w:hAnsi="Arial" w:eastAsia="Arial" w:cs="Arial"/>
+              <w:highlight w:val="none"/>
+              <w:lang w:val="en-US"/>
+            </w:rPr>
+          </w:r>
+        </w:p>
+        <w:p>
+          <w:pPr>
+            <w:pStyle w:val="990"/>
+            <w:pBdr/>
+            <w:tabs>
+              <w:tab w:val="right" w:leader="hyphen" w:pos="8306"/>
+            </w:tabs>
+            <w:spacing/>
+            <w:ind/>
+            <w:rPr>
+              <w:rFonts w:ascii="Arial" w:hAnsi="Arial" w:eastAsia="Arial" w:cs="Arial"/>
+              <w:highlight w:val="none"/>
+            </w:rPr>
+          </w:pPr>
+          <w:hyperlink w:tooltip="#_Toc13" w:anchor="_Toc13" w:history="1">
+            <w:r>
+              <w:rPr>
+                <w:rStyle w:val="1007"/>
+              </w:rPr>
+            </w:r>
+            <w:r>
+              <w:rPr>
+                <w:rStyle w:val="1007"/>
+                <w:rFonts w:ascii="Arial" w:hAnsi="Arial" w:eastAsia="Arial" w:cs="Arial"/>
+                <w:highlight w:val="none"/>
+                <w:lang w:val="en-US"/>
+              </w:rPr>
+              <w:t xml:space="preserve">1.5.1 TOML</w:t>
+            </w:r>
+            <w:r>
+              <w:rPr>
+                <w:rStyle w:val="1007"/>
+                <w:rFonts w:ascii="Arial" w:hAnsi="Arial" w:eastAsia="Arial" w:cs="Arial"/>
+                <w:highlight w:val="none"/>
+                <w:lang w:val="en-US"/>
+              </w:rPr>
+            </w:r>
+            <w:r>
+              <w:tab/>
+            </w:r>
+            <w:r>
+              <w:fldChar w:fldCharType="begin"/>
+              <w:instrText xml:space="preserve">PAGEREF _Toc13 \h</w:instrText>
+              <w:fldChar w:fldCharType="separate"/>
+              <w:t xml:space="preserve">12</w:t>
+              <w:fldChar w:fldCharType="end"/>
+            </w:r>
+          </w:hyperlink>
+          <w:r>
+            <w:rPr>
+              <w:rFonts w:ascii="Arial" w:hAnsi="Arial" w:eastAsia="Arial" w:cs="Arial"/>
+              <w:highlight w:val="none"/>
+              <w:lang w:val="en-US"/>
+            </w:rPr>
+          </w:r>
+        </w:p>
+        <w:p>
+          <w:pPr>
+            <w:pStyle w:val="1011"/>
+            <w:pBdr/>
+            <w:tabs>
+              <w:tab w:val="right" w:leader="hyphen" w:pos="8306"/>
+            </w:tabs>
+            <w:spacing/>
+            <w:ind/>
+            <w:rPr>
+              <w:highlight w:val="none"/>
+              <w14:ligatures w14:val="none"/>
+            </w:rPr>
+          </w:pPr>
+          <w:hyperlink w:tooltip="#_Toc14" w:anchor="_Toc14" w:history="1">
+            <w:r>
+              <w:rPr>
+                <w:rStyle w:val="1007"/>
+              </w:rPr>
+            </w:r>
+            <w:r>
+              <w:rPr>
+                <w:rStyle w:val="1007"/>
+                <w:rFonts w:ascii="Arial" w:hAnsi="Arial" w:eastAsia="Arial" w:cs="Arial"/>
+              </w:rPr>
+              <w:t xml:space="preserve">1.</w:t>
+            </w:r>
+            <w:r>
+              <w:rPr>
+                <w:rStyle w:val="1007"/>
+                <w:rFonts w:ascii="Arial" w:hAnsi="Arial" w:eastAsia="Arial" w:cs="Arial"/>
+                <w:lang w:val="en-US"/>
+              </w:rPr>
+              <w:t xml:space="preserve">5</w:t>
             </w:r>
             <w:r>
               <w:rPr>
@@ -2326,7 +2745,7 @@
             <w:r>
               <w:rPr>
                 <w:rStyle w:val="1007"/>
-                <w:rFonts w:ascii="Arial" w:hAnsi="Arial" w:cs="Arial"/>
+                <w:highlight w:val="none"/>
                 <w14:ligatures w14:val="none"/>
               </w:rPr>
             </w:r>
@@ -2335,92 +2754,7 @@
             </w:r>
             <w:r>
               <w:fldChar w:fldCharType="begin"/>
-              <w:instrText xml:space="preserve">PAGEREF _Toc6 \h</w:instrText>
-              <w:fldChar w:fldCharType="separate"/>
-              <w:t xml:space="preserve">11</w:t>
-              <w:fldChar w:fldCharType="end"/>
-            </w:r>
-          </w:hyperlink>
-          <w:r>
-            <w:rPr>
-              <w:rFonts w:ascii="Arial" w:hAnsi="Arial" w:cs="Arial"/>
-              <w14:ligatures w14:val="none"/>
-            </w:rPr>
-          </w:r>
-          <w:r>
-            <w:rPr>
-              <w:rFonts w:ascii="Arial" w:hAnsi="Arial" w:cs="Arial"/>
-              <w14:ligatures w14:val="none"/>
-            </w:rPr>
-          </w:r>
-        </w:p>
-        <w:p>
-          <w:pPr>
-            <w:pStyle w:val="1011"/>
-            <w:pBdr/>
-            <w:tabs>
-              <w:tab w:val="right" w:leader="dot" w:pos="8306"/>
-            </w:tabs>
-            <w:spacing/>
-            <w:ind/>
-            <w:rPr>
-              <w:rFonts w:ascii="Arial" w:hAnsi="Arial" w:cs="Arial"/>
-              <w:highlight w:val="yellow"/>
-              <w14:ligatures w14:val="none"/>
-            </w:rPr>
-          </w:pPr>
-          <w:r/>
-          <w:hyperlink w:tooltip="#_Toc7" w:anchor="_Toc7" w:history="1">
-            <w:r>
-              <w:rPr>
-                <w:rStyle w:val="1007"/>
-              </w:rPr>
-            </w:r>
-            <w:r>
-              <w:rPr>
-                <w:rStyle w:val="1007"/>
-                <w:rFonts w:ascii="Arial" w:hAnsi="Arial" w:eastAsia="Arial" w:cs="Arial"/>
-              </w:rPr>
-              <w:t xml:space="preserve">1.</w:t>
-            </w:r>
-            <w:r>
-              <w:rPr>
-                <w:rStyle w:val="1007"/>
-                <w:rFonts w:ascii="Arial" w:hAnsi="Arial" w:eastAsia="Arial" w:cs="Arial"/>
-                <w:lang w:val="en-US"/>
-              </w:rPr>
-              <w:t xml:space="preserve">5</w:t>
-            </w:r>
-            <w:r>
-              <w:rPr>
-                <w:rStyle w:val="1007"/>
-                <w:rFonts w:ascii="Arial" w:hAnsi="Arial" w:eastAsia="Arial" w:cs="Arial"/>
-              </w:rPr>
-              <w:t xml:space="preserve"> </w:t>
-            </w:r>
-            <w:r>
-              <w:rPr>
-                <w:rStyle w:val="1007"/>
-                <w:rFonts w:ascii="Arial" w:hAnsi="Arial" w:eastAsia="Arial" w:cs="Arial"/>
-                <w:highlight w:val="none"/>
-                <w:lang w:val="en-US"/>
-              </w:rPr>
-              <w:t xml:space="preserve">Archivos de configuración</w:t>
-            </w:r>
-            <w:r>
-              <w:rPr>
-                <w:rStyle w:val="1007"/>
-                <w:rFonts w:ascii="Arial" w:hAnsi="Arial" w:cs="Arial"/>
-                <w:highlight w:val="yellow"/>
-                <w14:ligatures w14:val="none"/>
-              </w:rPr>
-            </w:r>
-            <w:r>
-              <w:tab/>
-            </w:r>
-            <w:r>
-              <w:fldChar w:fldCharType="begin"/>
-              <w:instrText xml:space="preserve">PAGEREF _Toc7 \h</w:instrText>
+              <w:instrText xml:space="preserve">PAGEREF _Toc14 \h</w:instrText>
               <w:fldChar w:fldCharType="separate"/>
               <w:t xml:space="preserve">12</w:t>
               <w:fldChar w:fldCharType="end"/>
@@ -2428,15 +2762,7 @@
           </w:hyperlink>
           <w:r>
             <w:rPr>
-              <w:rFonts w:ascii="Arial" w:hAnsi="Arial" w:cs="Arial"/>
-              <w:highlight w:val="yellow"/>
-              <w14:ligatures w14:val="none"/>
-            </w:rPr>
-          </w:r>
-          <w:r>
-            <w:rPr>
-              <w:rFonts w:ascii="Arial" w:hAnsi="Arial" w:cs="Arial"/>
-              <w:highlight w:val="yellow"/>
+              <w:highlight w:val="none"/>
               <w14:ligatures w14:val="none"/>
             </w:rPr>
           </w:r>
@@ -2446,7 +2772,7 @@
             <w:pStyle w:val="1010"/>
             <w:pBdr/>
             <w:tabs>
-              <w:tab w:val="right" w:leader="dot" w:pos="8306"/>
+              <w:tab w:val="right" w:leader="hyphen" w:pos="8306"/>
             </w:tabs>
             <w:spacing/>
             <w:ind/>
@@ -2454,8 +2780,7 @@
               <w:rFonts w:hint="default" w:ascii="Arial" w:hAnsi="Arial" w:cs="Arial"/>
             </w:rPr>
           </w:pPr>
-          <w:r/>
-          <w:hyperlink w:tooltip="#_Toc8" w:anchor="_Toc8" w:history="1">
+          <w:hyperlink w:tooltip="#_Toc15" w:anchor="_Toc15" w:history="1">
             <w:r>
               <w:rPr>
                 <w:rStyle w:val="1007"/>
@@ -2488,17 +2813,12 @@
             </w:r>
             <w:r>
               <w:fldChar w:fldCharType="begin"/>
-              <w:instrText xml:space="preserve">PAGEREF _Toc8 \h</w:instrText>
+              <w:instrText xml:space="preserve">PAGEREF _Toc15 \h</w:instrText>
               <w:fldChar w:fldCharType="separate"/>
               <w:t xml:space="preserve">13</w:t>
               <w:fldChar w:fldCharType="end"/>
             </w:r>
           </w:hyperlink>
-          <w:r>
-            <w:rPr>
-              <w:rFonts w:hint="default" w:ascii="Arial" w:hAnsi="Arial" w:cs="Arial"/>
-            </w:rPr>
-          </w:r>
           <w:r>
             <w:rPr>
               <w:rFonts w:hint="default" w:ascii="Arial" w:hAnsi="Arial" w:cs="Arial"/>
@@ -2510,7 +2830,7 @@
             <w:pStyle w:val="1011"/>
             <w:pBdr/>
             <w:tabs>
-              <w:tab w:val="right" w:leader="dot" w:pos="8306"/>
+              <w:tab w:val="right" w:leader="hyphen" w:pos="8306"/>
             </w:tabs>
             <w:spacing/>
             <w:ind/>
@@ -2519,8 +2839,7 @@
               <w14:ligatures w14:val="none"/>
             </w:rPr>
           </w:pPr>
-          <w:r/>
-          <w:hyperlink w:tooltip="#_Toc9" w:anchor="_Toc9" w:history="1">
+          <w:hyperlink w:tooltip="#_Toc16" w:anchor="_Toc16" w:history="1">
             <w:r>
               <w:rPr>
                 <w:rStyle w:val="1007"/>
@@ -2589,18 +2908,12 @@
             </w:r>
             <w:r>
               <w:fldChar w:fldCharType="begin"/>
-              <w:instrText xml:space="preserve">PAGEREF _Toc9 \h</w:instrText>
+              <w:instrText xml:space="preserve">PAGEREF _Toc16 \h</w:instrText>
               <w:fldChar w:fldCharType="separate"/>
               <w:t xml:space="preserve">13</w:t>
               <w:fldChar w:fldCharType="end"/>
             </w:r>
           </w:hyperlink>
-          <w:r>
-            <w:rPr>
-              <w:rFonts w:ascii="Arial" w:hAnsi="Arial" w:cs="Arial"/>
-              <w14:ligatures w14:val="none"/>
-            </w:rPr>
-          </w:r>
           <w:r>
             <w:rPr>
               <w:rFonts w:ascii="Arial" w:hAnsi="Arial" w:cs="Arial"/>
@@ -2613,7 +2926,7 @@
             <w:pStyle w:val="1011"/>
             <w:pBdr/>
             <w:tabs>
-              <w:tab w:val="right" w:leader="dot" w:pos="8306"/>
+              <w:tab w:val="right" w:leader="hyphen" w:pos="8306"/>
             </w:tabs>
             <w:spacing/>
             <w:ind/>
@@ -2622,8 +2935,7 @@
               <w14:ligatures w14:val="none"/>
             </w:rPr>
           </w:pPr>
-          <w:r/>
-          <w:hyperlink w:tooltip="#_Toc10" w:anchor="_Toc10" w:history="1">
+          <w:hyperlink w:tooltip="#_Toc17" w:anchor="_Toc17" w:history="1">
             <w:r>
               <w:rPr>
                 <w:rStyle w:val="1007"/>
@@ -2678,18 +2990,12 @@
             </w:r>
             <w:r>
               <w:fldChar w:fldCharType="begin"/>
-              <w:instrText xml:space="preserve">PAGEREF _Toc10 \h</w:instrText>
+              <w:instrText xml:space="preserve">PAGEREF _Toc17 \h</w:instrText>
               <w:fldChar w:fldCharType="separate"/>
               <w:t xml:space="preserve">13</w:t>
               <w:fldChar w:fldCharType="end"/>
             </w:r>
           </w:hyperlink>
-          <w:r>
-            <w:rPr>
-              <w:rFonts w:ascii="Arial" w:hAnsi="Arial" w:cs="Arial"/>
-              <w14:ligatures w14:val="none"/>
-            </w:rPr>
-          </w:r>
           <w:r>
             <w:rPr>
               <w:rFonts w:ascii="Arial" w:hAnsi="Arial" w:cs="Arial"/>
@@ -2702,7 +3008,7 @@
             <w:pStyle w:val="1010"/>
             <w:pBdr/>
             <w:tabs>
-              <w:tab w:val="right" w:leader="dot" w:pos="8306"/>
+              <w:tab w:val="right" w:leader="hyphen" w:pos="8306"/>
             </w:tabs>
             <w:spacing/>
             <w:ind/>
@@ -2710,8 +3016,7 @@
               <w:rFonts w:hint="default" w:ascii="Arial" w:hAnsi="Arial" w:cs="Arial"/>
             </w:rPr>
           </w:pPr>
-          <w:r/>
-          <w:hyperlink w:tooltip="#_Toc11" w:anchor="_Toc11" w:history="1">
+          <w:hyperlink w:tooltip="#_Toc18" w:anchor="_Toc18" w:history="1">
             <w:r>
               <w:rPr>
                 <w:rStyle w:val="1007"/>
@@ -2744,17 +3049,12 @@
             </w:r>
             <w:r>
               <w:fldChar w:fldCharType="begin"/>
-              <w:instrText xml:space="preserve">PAGEREF _Toc11 \h</w:instrText>
+              <w:instrText xml:space="preserve">PAGEREF _Toc18 \h</w:instrText>
               <w:fldChar w:fldCharType="separate"/>
               <w:t xml:space="preserve">14</w:t>
               <w:fldChar w:fldCharType="end"/>
             </w:r>
           </w:hyperlink>
-          <w:r>
-            <w:rPr>
-              <w:rFonts w:hint="default" w:ascii="Arial" w:hAnsi="Arial" w:cs="Arial"/>
-            </w:rPr>
-          </w:r>
           <w:r>
             <w:rPr>
               <w:rFonts w:hint="default" w:ascii="Arial" w:hAnsi="Arial" w:cs="Arial"/>
@@ -2766,7 +3066,7 @@
             <w:pStyle w:val="1011"/>
             <w:pBdr/>
             <w:tabs>
-              <w:tab w:val="right" w:leader="dot" w:pos="8306"/>
+              <w:tab w:val="right" w:leader="hyphen" w:pos="8306"/>
             </w:tabs>
             <w:spacing/>
             <w:ind/>
@@ -2775,8 +3075,7 @@
               <w14:ligatures w14:val="none"/>
             </w:rPr>
           </w:pPr>
-          <w:r/>
-          <w:hyperlink w:tooltip="#_Toc12" w:anchor="_Toc12" w:history="1">
+          <w:hyperlink w:tooltip="#_Toc19" w:anchor="_Toc19" w:history="1">
             <w:r>
               <w:rPr>
                 <w:rStyle w:val="1007"/>
@@ -2816,18 +3115,12 @@
             </w:r>
             <w:r>
               <w:fldChar w:fldCharType="begin"/>
-              <w:instrText xml:space="preserve">PAGEREF _Toc12 \h</w:instrText>
+              <w:instrText xml:space="preserve">PAGEREF _Toc19 \h</w:instrText>
               <w:fldChar w:fldCharType="separate"/>
               <w:t xml:space="preserve">14</w:t>
               <w:fldChar w:fldCharType="end"/>
             </w:r>
           </w:hyperlink>
-          <w:r>
-            <w:rPr>
-              <w:rFonts w:ascii="Arial" w:hAnsi="Arial" w:cs="Arial"/>
-              <w14:ligatures w14:val="none"/>
-            </w:rPr>
-          </w:r>
           <w:r>
             <w:rPr>
               <w:rFonts w:ascii="Arial" w:hAnsi="Arial" w:cs="Arial"/>
@@ -2840,7 +3133,7 @@
             <w:pStyle w:val="1010"/>
             <w:pBdr/>
             <w:tabs>
-              <w:tab w:val="right" w:leader="dot" w:pos="8306"/>
+              <w:tab w:val="right" w:leader="hyphen" w:pos="8306"/>
             </w:tabs>
             <w:spacing/>
             <w:ind/>
@@ -2848,8 +3141,7 @@
               <w:rFonts w:hint="default" w:ascii="Arial" w:hAnsi="Arial" w:cs="Arial"/>
             </w:rPr>
           </w:pPr>
-          <w:r/>
-          <w:hyperlink w:tooltip="#_Toc13" w:anchor="_Toc13" w:history="1">
+          <w:hyperlink w:tooltip="#_Toc20" w:anchor="_Toc20" w:history="1">
             <w:r>
               <w:rPr>
                 <w:rStyle w:val="1007"/>
@@ -2874,17 +3166,12 @@
             </w:r>
             <w:r>
               <w:fldChar w:fldCharType="begin"/>
-              <w:instrText xml:space="preserve">PAGEREF _Toc13 \h</w:instrText>
+              <w:instrText xml:space="preserve">PAGEREF _Toc20 \h</w:instrText>
               <w:fldChar w:fldCharType="separate"/>
               <w:t xml:space="preserve">15</w:t>
               <w:fldChar w:fldCharType="end"/>
             </w:r>
           </w:hyperlink>
-          <w:r>
-            <w:rPr>
-              <w:rFonts w:hint="default" w:ascii="Arial" w:hAnsi="Arial" w:cs="Arial"/>
-            </w:rPr>
-          </w:r>
           <w:r>
             <w:rPr>
               <w:rFonts w:hint="default" w:ascii="Arial" w:hAnsi="Arial" w:cs="Arial"/>
@@ -2896,7 +3183,7 @@
             <w:pStyle w:val="1010"/>
             <w:pBdr/>
             <w:tabs>
-              <w:tab w:val="right" w:leader="dot" w:pos="8306"/>
+              <w:tab w:val="right" w:leader="hyphen" w:pos="8306"/>
             </w:tabs>
             <w:spacing/>
             <w:ind/>
@@ -2904,8 +3191,7 @@
               <w:rFonts w:ascii="Arial" w:hAnsi="Arial" w:cs="Arial"/>
             </w:rPr>
           </w:pPr>
-          <w:r/>
-          <w:hyperlink w:tooltip="#_Toc14" w:anchor="_Toc14" w:history="1">
+          <w:hyperlink w:tooltip="#_Toc21" w:anchor="_Toc21" w:history="1">
             <w:r>
               <w:rPr>
                 <w:rStyle w:val="1007"/>
@@ -2930,17 +3216,12 @@
             </w:r>
             <w:r>
               <w:fldChar w:fldCharType="begin"/>
-              <w:instrText xml:space="preserve">PAGEREF _Toc14 \h</w:instrText>
+              <w:instrText xml:space="preserve">PAGEREF _Toc21 \h</w:instrText>
               <w:fldChar w:fldCharType="separate"/>
               <w:t xml:space="preserve">16</w:t>
               <w:fldChar w:fldCharType="end"/>
             </w:r>
           </w:hyperlink>
-          <w:r>
-            <w:rPr>
-              <w:rFonts w:ascii="Arial" w:hAnsi="Arial" w:cs="Arial"/>
-            </w:rPr>
-          </w:r>
           <w:r>
             <w:rPr>
               <w:rFonts w:ascii="Arial" w:hAnsi="Arial" w:cs="Arial"/>
@@ -2952,7 +3233,7 @@
             <w:pStyle w:val="1010"/>
             <w:pBdr/>
             <w:tabs>
-              <w:tab w:val="right" w:leader="dot" w:pos="8306"/>
+              <w:tab w:val="right" w:leader="hyphen" w:pos="8306"/>
             </w:tabs>
             <w:spacing/>
             <w:ind/>
@@ -2960,8 +3241,7 @@
               <w:rFonts w:hint="default" w:ascii="Arial" w:hAnsi="Arial" w:cs="Arial"/>
             </w:rPr>
           </w:pPr>
-          <w:r/>
-          <w:hyperlink w:tooltip="#_Toc15" w:anchor="_Toc15" w:history="1">
+          <w:hyperlink w:tooltip="#_Toc22" w:anchor="_Toc22" w:history="1">
             <w:r>
               <w:rPr>
                 <w:rStyle w:val="1007"/>
@@ -2986,17 +3266,12 @@
             </w:r>
             <w:r>
               <w:fldChar w:fldCharType="begin"/>
-              <w:instrText xml:space="preserve">PAGEREF _Toc15 \h</w:instrText>
+              <w:instrText xml:space="preserve">PAGEREF _Toc22 \h</w:instrText>
               <w:fldChar w:fldCharType="separate"/>
               <w:t xml:space="preserve">16</w:t>
               <w:fldChar w:fldCharType="end"/>
             </w:r>
           </w:hyperlink>
-          <w:r>
-            <w:rPr>
-              <w:rFonts w:hint="default" w:ascii="Arial" w:hAnsi="Arial" w:cs="Arial"/>
-            </w:rPr>
-          </w:r>
           <w:r>
             <w:rPr>
               <w:rFonts w:hint="default" w:ascii="Arial" w:hAnsi="Arial" w:cs="Arial"/>
@@ -3023,6 +3298,12 @@
           </w:r>
           <w:r>
             <w:rPr>
+              <w:rFonts w:ascii="Arial" w:hAnsi="Arial" w:cs="Arial"/>
+              <w:highlight w:val="none"/>
+            </w:rPr>
+          </w:r>
+          <w:r>
+            <w:rPr>
               <w:rFonts w:hint="default" w:ascii="Arial" w:hAnsi="Arial" w:eastAsia="Arial" w:cs="Arial"/>
               <w:sz w:val="24"/>
               <w:szCs w:val="28"/>
@@ -3030,16 +3311,8 @@
             </w:rPr>
             <w:fldChar w:fldCharType="end"/>
           </w:r>
-          <w:r>
-            <w:rPr>
-              <w:rFonts w:hint="default" w:ascii="Arial" w:hAnsi="Arial" w:cs="Arial"/>
-            </w:rPr>
-          </w:r>
-          <w:r>
-            <w:rPr>
-              <w:rFonts w:hint="default" w:ascii="Arial" w:hAnsi="Arial" w:cs="Arial"/>
-            </w:rPr>
-          </w:r>
+          <w:r/>
+          <w:r/>
         </w:p>
       </w:sdtContent>
     </w:sdt>
@@ -3120,13 +3393,14 @@
       </w:r>
       <w:r>
         <w:rPr>
-          <w:rFonts w:hint="default" w:ascii="Arial" w:hAnsi="Arial" w:cs="Arial"/>
+          <w:rFonts w:hint="default" w:ascii="Arial" w:hAnsi="Arial" w:eastAsia="Arial" w:cs="Arial"/>
         </w:rPr>
       </w:r>
       <w:hyperlink w:tooltip="#_Toc1" w:anchor="_Toc1" w:history="1">
         <w:r>
           <w:rPr>
             <w:rStyle w:val="1007"/>
+            <w:rFonts w:ascii="Arial" w:hAnsi="Arial" w:eastAsia="Arial" w:cs="Arial"/>
           </w:rPr>
         </w:r>
         <w:r>
@@ -3153,13 +3427,19 @@
         <w:r>
           <w:rPr>
             <w:rStyle w:val="1007"/>
-            <w:rFonts w:ascii="Arial" w:hAnsi="Arial" w:cs="Arial"/>
+            <w:rFonts w:ascii="Arial" w:hAnsi="Arial" w:eastAsia="Arial" w:cs="Arial"/>
           </w:rPr>
         </w:r>
         <w:r>
+          <w:rPr>
+            <w:rFonts w:ascii="Arial" w:hAnsi="Arial" w:eastAsia="Arial" w:cs="Arial"/>
+          </w:rPr>
           <w:tab/>
         </w:r>
         <w:r>
+          <w:rPr>
+            <w:rFonts w:ascii="Arial" w:hAnsi="Arial" w:eastAsia="Arial" w:cs="Arial"/>
+          </w:rPr>
           <w:fldChar w:fldCharType="begin"/>
           <w:instrText xml:space="preserve">PAGEREF _Toc1 \h</w:instrText>
           <w:fldChar w:fldCharType="separate"/>
@@ -3167,14 +3447,10 @@
           <w:fldChar w:fldCharType="end"/>
         </w:r>
       </w:hyperlink>
-      <w:r>
-        <w:rPr>
-          <w:rFonts w:ascii="Arial" w:hAnsi="Arial" w:cs="Arial"/>
-        </w:rPr>
-      </w:r>
-      <w:r>
-        <w:rPr>
-          <w:rFonts w:ascii="Arial" w:hAnsi="Arial" w:cs="Arial"/>
+      <w:r/>
+      <w:r>
+        <w:rPr>
+          <w:rFonts w:ascii="Arial" w:hAnsi="Arial" w:eastAsia="Arial" w:cs="Arial"/>
         </w:rPr>
       </w:r>
     </w:p>
@@ -3196,6 +3472,7 @@
         <w:r>
           <w:rPr>
             <w:rStyle w:val="1007"/>
+            <w:rFonts w:ascii="Arial" w:hAnsi="Arial" w:eastAsia="Arial" w:cs="Arial"/>
           </w:rPr>
         </w:r>
         <w:r>
@@ -3222,13 +3499,19 @@
         <w:r>
           <w:rPr>
             <w:rStyle w:val="1007"/>
-            <w:rFonts w:ascii="Arial" w:hAnsi="Arial" w:cs="Arial"/>
+            <w:rFonts w:ascii="Arial" w:hAnsi="Arial" w:eastAsia="Arial" w:cs="Arial"/>
           </w:rPr>
         </w:r>
         <w:r>
+          <w:rPr>
+            <w:rFonts w:ascii="Arial" w:hAnsi="Arial" w:eastAsia="Arial" w:cs="Arial"/>
+          </w:rPr>
           <w:tab/>
         </w:r>
         <w:r>
+          <w:rPr>
+            <w:rFonts w:ascii="Arial" w:hAnsi="Arial" w:eastAsia="Arial" w:cs="Arial"/>
+          </w:rPr>
           <w:fldChar w:fldCharType="begin"/>
           <w:instrText xml:space="preserve">PAGEREF _Toc2 \h</w:instrText>
           <w:fldChar w:fldCharType="separate"/>
@@ -3236,19 +3519,87 @@
           <w:fldChar w:fldCharType="end"/>
         </w:r>
       </w:hyperlink>
-      <w:r>
-        <w:rPr>
-          <w:rFonts w:ascii="Arial" w:hAnsi="Arial" w:cs="Arial"/>
-        </w:rPr>
-      </w:r>
-      <w:r>
-        <w:rPr>
-          <w:rFonts w:ascii="Arial" w:hAnsi="Arial" w:cs="Arial"/>
+      <w:r/>
+      <w:r>
+        <w:rPr>
+          <w:rFonts w:ascii="Arial" w:hAnsi="Arial" w:eastAsia="Arial" w:cs="Arial"/>
         </w:rPr>
       </w:r>
     </w:p>
     <w:p>
       <w:pPr>
+        <w:pStyle w:val="1009"/>
+        <w:pBdr/>
+        <w:tabs>
+          <w:tab w:val="right" w:leader="dot" w:pos="8306"/>
+        </w:tabs>
+        <w:spacing/>
+        <w:ind/>
+        <w:rPr>
+          <w:rFonts w:ascii="Arial" w:hAnsi="Arial" w:cs="Arial"/>
+        </w:rPr>
+      </w:pPr>
+      <w:r/>
+      <w:hyperlink w:tooltip="#_Toc3" w:anchor="_Toc3" w:history="1">
+        <w:r>
+          <w:rPr>
+            <w:rStyle w:val="1007"/>
+            <w:rFonts w:ascii="Arial" w:hAnsi="Arial" w:eastAsia="Arial" w:cs="Arial"/>
+          </w:rPr>
+        </w:r>
+        <w:r>
+          <w:rPr>
+            <w:rStyle w:val="1007"/>
+            <w:rFonts w:ascii="Arial" w:hAnsi="Arial" w:eastAsia="Arial" w:cs="Arial"/>
+          </w:rPr>
+          <w:t xml:space="preserve">Tabla </w:t>
+        </w:r>
+        <w:r>
+          <w:rPr>
+            <w:rStyle w:val="1007"/>
+            <w:rFonts w:ascii="Arial" w:hAnsi="Arial" w:eastAsia="Arial" w:cs="Arial"/>
+          </w:rPr>
+          <w:t xml:space="preserve">3</w:t>
+        </w:r>
+        <w:r>
+          <w:rPr>
+            <w:rStyle w:val="1007"/>
+            <w:rFonts w:ascii="Arial" w:hAnsi="Arial" w:eastAsia="Arial" w:cs="Arial"/>
+          </w:rPr>
+          <w:t xml:space="preserve"> Comparación entre frameworks de desarrollo wrb </w:t>
+        </w:r>
+        <w:r>
+          <w:rPr>
+            <w:rStyle w:val="1007"/>
+            <w:rFonts w:ascii="Arial" w:hAnsi="Arial" w:eastAsia="Arial" w:cs="Arial"/>
+          </w:rPr>
+        </w:r>
+        <w:r>
+          <w:rPr>
+            <w:rFonts w:ascii="Arial" w:hAnsi="Arial" w:eastAsia="Arial" w:cs="Arial"/>
+          </w:rPr>
+          <w:tab/>
+        </w:r>
+        <w:r>
+          <w:rPr>
+            <w:rFonts w:ascii="Arial" w:hAnsi="Arial" w:eastAsia="Arial" w:cs="Arial"/>
+          </w:rPr>
+          <w:fldChar w:fldCharType="begin"/>
+          <w:instrText xml:space="preserve">PAGEREF _Toc3 \h</w:instrText>
+          <w:fldChar w:fldCharType="separate"/>
+          <w:t xml:space="preserve">11</w:t>
+          <w:fldChar w:fldCharType="end"/>
+        </w:r>
+      </w:hyperlink>
+      <w:r/>
+      <w:r>
+        <w:rPr>
+          <w:rFonts w:ascii="Arial" w:hAnsi="Arial" w:eastAsia="Arial" w:cs="Arial"/>
+        </w:rPr>
+      </w:r>
+    </w:p>
+    <w:p>
+      <w:pPr>
         <w:pBdr/>
         <w:shd w:val="nil" w:color="000000"/>
         <w:spacing/>
@@ -3273,11 +3624,7 @@
           <w:rFonts w:hint="default" w:ascii="Arial" w:hAnsi="Arial" w:cs="Arial"/>
         </w:rPr>
       </w:r>
-      <w:r>
-        <w:rPr>
-          <w:rFonts w:hint="default" w:ascii="Arial" w:hAnsi="Arial" w:cs="Arial"/>
-        </w:rPr>
-      </w:r>
+      <w:r/>
     </w:p>
     <w:p>
       <w:pPr>
@@ -3330,6 +3677,9 @@
           <w:highlight w:val="none"/>
         </w:rPr>
       </w:pPr>
+      <w:r/>
+      <w:bookmarkStart w:id="13" w:name="_Toc1"/>
+      <w:r/>
       <w:r>
         <w:rPr>
           <w:rFonts w:hint="default" w:ascii="Arial" w:hAnsi="Arial" w:eastAsia="Arial" w:cs="Arial"/>
@@ -3337,12 +3687,9 @@
         </w:rPr>
         <w:t xml:space="preserve">Introducción</w:t>
       </w:r>
-      <w:r>
-        <w:rPr>
-          <w:rFonts w:ascii="Arial" w:hAnsi="Arial" w:cs="Arial"/>
-          <w:highlight w:val="none"/>
-        </w:rPr>
-      </w:r>
+      <w:r/>
+      <w:bookmarkEnd w:id="13"/>
+      <w:r/>
       <w:r>
         <w:rPr>
           <w:rFonts w:ascii="Arial" w:hAnsi="Arial" w:cs="Arial"/>
@@ -7690,6 +8037,8 @@
           <w:rFonts w:hint="default" w:ascii="Arial" w:hAnsi="Arial" w:cs="Arial"/>
         </w:rPr>
       </w:pPr>
+      <w:r/>
+      <w:bookmarkStart w:id="14" w:name="_Toc2"/>
       <w:r>
         <w:rPr>
           <w:rFonts w:hint="default" w:ascii="Arial" w:hAnsi="Arial" w:eastAsia="Arial" w:cs="Arial"/>
@@ -7704,11 +8053,9 @@
         </w:rPr>
         <w:t xml:space="preserve"> Fundamentación teórica</w:t>
       </w:r>
-      <w:r>
-        <w:rPr>
-          <w:rFonts w:hint="default" w:ascii="Arial" w:hAnsi="Arial" w:cs="Arial"/>
-        </w:rPr>
-      </w:r>
+      <w:r/>
+      <w:bookmarkEnd w:id="14"/>
+      <w:r/>
       <w:r>
         <w:rPr>
           <w:rFonts w:hint="default" w:ascii="Arial" w:hAnsi="Arial" w:cs="Arial"/>
@@ -7867,6 +8214,8 @@
           <w14:ligatures w14:val="none"/>
         </w:rPr>
       </w:pPr>
+      <w:r/>
+      <w:bookmarkStart w:id="15" w:name="_Toc3"/>
       <w:r>
         <w:rPr>
           <w:rFonts w:ascii="Arial" w:hAnsi="Arial" w:eastAsia="Arial" w:cs="Arial"/>
@@ -7886,12 +8235,9 @@
         </w:rPr>
         <w:t xml:space="preserve">suarios y Directorio Activo</w:t>
       </w:r>
-      <w:r>
-        <w:rPr>
-          <w:rFonts w:ascii="Arial" w:hAnsi="Arial" w:cs="Arial"/>
-          <w14:ligatures w14:val="none"/>
-        </w:rPr>
-      </w:r>
+      <w:r/>
+      <w:bookmarkEnd w:id="15"/>
+      <w:r/>
       <w:r>
         <w:rPr>
           <w:rFonts w:ascii="Arial" w:hAnsi="Arial" w:cs="Arial"/>
@@ -8582,7 +8928,6 @@
         </w:rPr>
       </w:pPr>
       <w:r/>
-      <w:bookmarkStart w:id="13" w:name="_Toc1"/>
       <w:r>
         <w:rPr>
           <w:rFonts w:ascii="Arial" w:hAnsi="Arial" w:eastAsia="Arial" w:cs="Arial"/>
@@ -8624,15 +8969,10 @@
       </w:r>
       <w:r>
         <w:rPr>
-          <w:rFonts w:ascii="Arial" w:hAnsi="Arial" w:eastAsia="Arial" w:cs="Arial"/>
-        </w:rPr>
-      </w:r>
-      <w:bookmarkEnd w:id="13"/>
-      <w:r>
-        <w:rPr>
           <w:rFonts w:ascii="Arial" w:hAnsi="Arial" w:cs="Arial"/>
         </w:rPr>
       </w:r>
+      <w:r/>
       <w:r>
         <w:rPr>
           <w:rFonts w:ascii="Arial" w:hAnsi="Arial" w:cs="Arial"/>
@@ -10495,6 +10835,8 @@
           <w14:ligatures w14:val="none"/>
         </w:rPr>
       </w:pPr>
+      <w:r/>
+      <w:bookmarkStart w:id="16" w:name="_Toc4"/>
       <w:r>
         <w:rPr>
           <w:rFonts w:ascii="Arial" w:hAnsi="Arial" w:eastAsia="Arial" w:cs="Arial"/>
@@ -10502,12 +10844,9 @@
         </w:rPr>
         <w:t xml:space="preserve">1.2 Protocolo Ligero de Acceso a Directorios (LDAP)</w:t>
       </w:r>
-      <w:r>
-        <w:rPr>
-          <w:rFonts w:ascii="Arial" w:hAnsi="Arial" w:cs="Arial"/>
-          <w14:ligatures w14:val="none"/>
-        </w:rPr>
-      </w:r>
+      <w:r/>
+      <w:bookmarkEnd w:id="16"/>
+      <w:r/>
       <w:r>
         <w:rPr>
           <w:rFonts w:ascii="Arial" w:hAnsi="Arial" w:cs="Arial"/>
@@ -11585,6 +11924,8 @@
           <w14:ligatures w14:val="none"/>
         </w:rPr>
       </w:pPr>
+      <w:r/>
+      <w:bookmarkStart w:id="17" w:name="_Toc5"/>
       <w:r>
         <w:rPr>
           <w:rFonts w:ascii="Arial" w:hAnsi="Arial" w:eastAsia="Arial" w:cs="Arial"/>
@@ -11630,6 +11971,9 @@
         </w:rPr>
         <w:t xml:space="preserve">xistentes</w:t>
       </w:r>
+      <w:r/>
+      <w:bookmarkEnd w:id="17"/>
+      <w:r/>
       <w:r>
         <w:rPr>
           <w:rFonts w:ascii="Arial" w:hAnsi="Arial" w:cs="Arial"/>
@@ -11637,13 +11981,6 @@
           <w14:ligatures w14:val="none"/>
         </w:rPr>
       </w:r>
-      <w:r>
-        <w:rPr>
-          <w:rFonts w:ascii="Arial" w:hAnsi="Arial" w:cs="Arial"/>
-          <w:highlight w:val="none"/>
-          <w14:ligatures w14:val="none"/>
-        </w:rPr>
-      </w:r>
     </w:p>
     <w:p>
       <w:pPr>
@@ -11789,6 +12126,8 @@
           <w:highlight w:val="none"/>
         </w:rPr>
       </w:pPr>
+      <w:r/>
+      <w:bookmarkStart w:id="18" w:name="_Toc6"/>
       <w:r>
         <w:rPr>
           <w:rFonts w:ascii="Arial" w:hAnsi="Arial" w:eastAsia="Arial" w:cs="Arial"/>
@@ -11799,6 +12138,9 @@
         </w:rPr>
         <w:t xml:space="preserve">1.3.1 Herramientas de gestion de AD</w:t>
       </w:r>
+      <w:r/>
+      <w:bookmarkEnd w:id="18"/>
+      <w:r/>
       <w:r>
         <w:rPr>
           <w:rFonts w:ascii="Arial" w:hAnsi="Arial" w:eastAsia="Arial" w:cs="Arial"/>
@@ -12041,7 +12383,6 @@
         </w:rPr>
       </w:pPr>
       <w:r/>
-      <w:bookmarkStart w:id="14" w:name="_Toc2"/>
       <w:r>
         <w:rPr>
           <w:rFonts w:ascii="Arial" w:hAnsi="Arial" w:eastAsia="Arial" w:cs="Arial"/>
@@ -12083,15 +12424,10 @@
       </w:r>
       <w:r>
         <w:rPr>
-          <w:rFonts w:ascii="Arial" w:hAnsi="Arial" w:eastAsia="Arial" w:cs="Arial"/>
-        </w:rPr>
-      </w:r>
-      <w:bookmarkEnd w:id="14"/>
-      <w:r>
-        <w:rPr>
           <w:rFonts w:ascii="Arial" w:hAnsi="Arial" w:cs="Arial"/>
         </w:rPr>
       </w:r>
+      <w:r/>
       <w:r>
         <w:rPr>
           <w:rFonts w:ascii="Arial" w:hAnsi="Arial" w:cs="Arial"/>
@@ -13019,6 +13355,8 @@
           <w:szCs w:val="24"/>
         </w:rPr>
       </w:pPr>
+      <w:r/>
+      <w:bookmarkStart w:id="19" w:name="_Toc7"/>
       <w:r>
         <w:rPr>
           <w:rFonts w:ascii="Arial" w:hAnsi="Arial" w:eastAsia="Arial" w:cs="Arial"/>
@@ -13039,13 +13377,9 @@
         </w:rPr>
         <w:t xml:space="preserve">Frameworks para el desarrollo web</w:t>
       </w:r>
-      <w:r>
-        <w:rPr>
-          <w:rFonts w:ascii="Arial" w:hAnsi="Arial" w:cs="Arial"/>
-          <w:sz w:val="24"/>
-          <w:szCs w:val="24"/>
-        </w:rPr>
-      </w:r>
+      <w:r/>
+      <w:bookmarkEnd w:id="19"/>
+      <w:r/>
       <w:r>
         <w:rPr>
           <w:rFonts w:ascii="Arial" w:hAnsi="Arial" w:cs="Arial"/>
@@ -13056,6 +13390,1727 @@
     </w:p>
     <w:p>
       <w:pPr>
+        <w:pBdr/>
+        <w:spacing w:line="360" w:lineRule="auto"/>
+        <w:ind/>
+        <w:jc w:val="both"/>
+        <w:rPr>
+          <w:rFonts w:ascii="Arial" w:hAnsi="Arial" w:eastAsia="Arial" w:cs="Arial"/>
+          <w:sz w:val="24"/>
+          <w:szCs w:val="24"/>
+          <w:highlight w:val="none"/>
+        </w:rPr>
+      </w:pPr>
+      <w:r/>
+      <w:r>
+        <w:rPr>
+          <w:rFonts w:ascii="Arial" w:hAnsi="Arial" w:eastAsia="Arial" w:cs="Arial"/>
+          <w:sz w:val="24"/>
+          <w:szCs w:val="24"/>
+        </w:rPr>
+        <w:t xml:space="preserve">En el ámbito del desarrollo web, los frameworks juegan un papel crucial al proporcionar estructuras y herramientas que simplifican y aceleran la creación de aplicaciones. Estos frameworks ofrecen una base sólida para la implementación de funcionalidades com</w:t>
+      </w:r>
+      <w:r>
+        <w:rPr>
+          <w:rFonts w:ascii="Arial" w:hAnsi="Arial" w:eastAsia="Arial" w:cs="Arial"/>
+          <w:sz w:val="24"/>
+          <w:szCs w:val="24"/>
+        </w:rPr>
+        <w:t xml:space="preserve">plejas, facilitando la interacción entre el diseño front-end y la lógica de negocio back-end. Esta sección explora diversos frameworks destacados en el panorama actual, analizando sus características, ventajas y aplicaciones específicas en el desarrollo web</w:t>
+      </w:r>
+      <w:r>
+        <w:rPr>
+          <w:rFonts w:ascii="Arial" w:hAnsi="Arial" w:eastAsia="Arial" w:cs="Arial"/>
+          <w:sz w:val="24"/>
+          <w:szCs w:val="24"/>
+        </w:rPr>
+        <w:t xml:space="preserve"> moderno.</w:t>
+      </w:r>
+      <w:r>
+        <w:rPr>
+          <w:rFonts w:ascii="Arial" w:hAnsi="Arial" w:eastAsia="Arial" w:cs="Arial"/>
+          <w:sz w:val="24"/>
+          <w:szCs w:val="24"/>
+        </w:rPr>
+      </w:r>
+      <w:r/>
+    </w:p>
+    <w:p>
+      <w:pPr>
+        <w:pBdr/>
+        <w:spacing/>
+        <w:ind/>
+        <w:rPr/>
+      </w:pPr>
+      <w:r/>
+      <w:r>
+        <w:t xml:space="preserve">Tabla </w:t>
+      </w:r>
+      <w:r>
+        <w:fldChar w:fldCharType="begin"/>
+        <w:instrText xml:space="preserve"> SEQ Tabla \* Arabic </w:instrText>
+        <w:fldChar w:fldCharType="separate"/>
+      </w:r>
+      <w:r>
+        <w:t xml:space="preserve">3</w:t>
+      </w:r>
+      <w:r>
+        <w:fldChar w:fldCharType="end"/>
+      </w:r>
+      <w:r>
+        <w:t xml:space="preserve"> Comparación entre frameworks de desarrollo wrb </w:t>
+      </w:r>
+      <w:r/>
+      <w:r/>
+    </w:p>
+    <w:tbl>
+      <w:tblPr>
+        <w:tblStyle w:val="1002"/>
+        <w:tblW w:w="11045" w:type="dxa"/>
+        <w:tblInd w:w="-1286" w:type="dxa"/>
+        <w:tblBorders>
+          <w:top w:val="none" w:color="000000" w:sz="6" w:space="0"/>
+          <w:left w:val="none" w:color="000000" w:sz="6" w:space="0"/>
+          <w:bottom w:val="none" w:color="000000" w:sz="6" w:space="0"/>
+          <w:right w:val="none" w:color="000000" w:sz="6" w:space="0"/>
+          <w:insideH w:val="single" w:color="000000" w:sz="6" w:space="0"/>
+          <w:insideV w:val="single" w:color="000000" w:sz="6" w:space="0"/>
+        </w:tblBorders>
+        <w:shd w:val="clear" w:color="auto" w:fill="auto"/>
+        <w:tblLayout w:type="fixed"/>
+        <w:tblCellMar>
+          <w:left w:w="0" w:type="dxa"/>
+          <w:top w:w="0" w:type="dxa"/>
+          <w:right w:w="0" w:type="dxa"/>
+          <w:bottom w:w="0" w:type="dxa"/>
+        </w:tblCellMar>
+        <w:tblLook w:val="04A0" w:firstRow="1" w:lastRow="0" w:firstColumn="1" w:lastColumn="0" w:noHBand="0" w:noVBand="1"/>
+      </w:tblPr>
+      <w:tblGrid>
+        <w:gridCol w:w="1757"/>
+        <w:gridCol w:w="2201"/>
+        <w:gridCol w:w="2551"/>
+        <w:gridCol w:w="4535"/>
+      </w:tblGrid>
+      <w:tr>
+        <w:trPr>
+          <w:trHeight w:val="315"/>
+        </w:trPr>
+        <w:tc>
+          <w:tcPr>
+            <w:shd w:val="clear" w:color="ffffff" w:fill="ffffff"/>
+            <w:tcBorders>
+              <w:top w:val="single" w:color="000000" w:sz="4" w:space="0"/>
+              <w:left w:val="single" w:color="000000" w:sz="4" w:space="0"/>
+              <w:bottom w:val="single" w:color="000000" w:sz="4" w:space="0"/>
+              <w:right w:val="single" w:color="000000" w:sz="4" w:space="0"/>
+            </w:tcBorders>
+            <w:tcMar>
+              <w:left w:w="45" w:type="dxa"/>
+              <w:top w:w="30" w:type="dxa"/>
+              <w:right w:w="45" w:type="dxa"/>
+              <w:bottom w:w="30" w:type="dxa"/>
+            </w:tcMar>
+            <w:tcW w:w="1757" w:type="dxa"/>
+            <w:vAlign w:val="top"/>
+            <w:textDirection w:val="lrTb"/>
+            <w:noWrap w:val="false"/>
+          </w:tcPr>
+          <w:p>
+            <w:pPr>
+              <w:keepNext w:val="false"/>
+              <w:keepLines w:val="false"/>
+              <w:widowControl w:val="true"/>
+              <w:suppressLineNumbers w:val="false"/>
+              <w:pBdr/>
+              <w:spacing w:line="360" w:lineRule="auto"/>
+              <w:ind/>
+              <w:jc w:val="both"/>
+              <w:rPr>
+                <w:rFonts w:ascii="Arial" w:hAnsi="Arial" w:cs="Arial"/>
+                <w:b/>
+                <w:bCs/>
+                <w:sz w:val="24"/>
+                <w:szCs w:val="24"/>
+              </w:rPr>
+            </w:pPr>
+            <w:r>
+              <w:rPr>
+                <w:rFonts w:hint="default" w:ascii="Arial" w:hAnsi="Arial" w:eastAsia="SimSun" w:cs="Arial"/>
+                <w:b/>
+                <w:bCs/>
+                <w:sz w:val="24"/>
+                <w:szCs w:val="24"/>
+                <w:lang w:val="en-US" w:eastAsia="zh-CN" w:bidi="ar"/>
+              </w:rPr>
+              <w:t xml:space="preserve">Característica</w:t>
+            </w:r>
+            <w:r>
+              <w:rPr>
+                <w:rFonts w:ascii="Arial" w:hAnsi="Arial" w:cs="Arial"/>
+                <w:b/>
+                <w:bCs/>
+                <w:sz w:val="24"/>
+                <w:szCs w:val="24"/>
+              </w:rPr>
+            </w:r>
+            <w:r>
+              <w:rPr>
+                <w:rFonts w:ascii="Arial" w:hAnsi="Arial" w:cs="Arial"/>
+                <w:b/>
+                <w:bCs/>
+                <w:sz w:val="24"/>
+                <w:szCs w:val="24"/>
+              </w:rPr>
+            </w:r>
+          </w:p>
+        </w:tc>
+        <w:tc>
+          <w:tcPr>
+            <w:shd w:val="clear" w:color="ffffff" w:fill="ffffff"/>
+            <w:tcBorders>
+              <w:top w:val="single" w:color="000000" w:sz="4" w:space="0"/>
+              <w:left w:val="single" w:color="000000" w:sz="4" w:space="0"/>
+              <w:bottom w:val="single" w:color="000000" w:sz="4" w:space="0"/>
+              <w:right w:val="single" w:color="000000" w:sz="4" w:space="0"/>
+            </w:tcBorders>
+            <w:tcMar>
+              <w:left w:w="45" w:type="dxa"/>
+              <w:top w:w="30" w:type="dxa"/>
+              <w:right w:w="45" w:type="dxa"/>
+              <w:bottom w:w="30" w:type="dxa"/>
+            </w:tcMar>
+            <w:tcW w:w="2201" w:type="dxa"/>
+            <w:vAlign w:val="top"/>
+            <w:textDirection w:val="lrTb"/>
+            <w:noWrap w:val="false"/>
+          </w:tcPr>
+          <w:p>
+            <w:pPr>
+              <w:keepNext w:val="false"/>
+              <w:keepLines w:val="false"/>
+              <w:widowControl w:val="true"/>
+              <w:suppressLineNumbers w:val="false"/>
+              <w:pBdr/>
+              <w:spacing w:line="360" w:lineRule="auto"/>
+              <w:ind/>
+              <w:jc w:val="both"/>
+              <w:rPr>
+                <w:rFonts w:hint="default" w:ascii="Arial" w:hAnsi="Arial" w:cs="Arial"/>
+                <w:b/>
+                <w:bCs/>
+                <w:sz w:val="24"/>
+                <w:szCs w:val="24"/>
+              </w:rPr>
+            </w:pPr>
+            <w:r>
+              <w:rPr>
+                <w:rFonts w:hint="default" w:ascii="Arial" w:hAnsi="Arial" w:eastAsia="SimSun" w:cs="Arial"/>
+                <w:b/>
+                <w:bCs/>
+                <w:sz w:val="24"/>
+                <w:szCs w:val="24"/>
+                <w:lang w:val="en-US" w:eastAsia="zh-CN" w:bidi="ar"/>
+              </w:rPr>
+              <w:t xml:space="preserve">SvelteKit</w:t>
+            </w:r>
+            <w:r>
+              <w:rPr>
+                <w:rFonts w:hint="default" w:ascii="Arial" w:hAnsi="Arial" w:cs="Arial"/>
+                <w:b/>
+                <w:bCs/>
+                <w:sz w:val="24"/>
+                <w:szCs w:val="24"/>
+              </w:rPr>
+            </w:r>
+            <w:r>
+              <w:rPr>
+                <w:rFonts w:hint="default" w:ascii="Arial" w:hAnsi="Arial" w:cs="Arial"/>
+                <w:b/>
+                <w:bCs/>
+                <w:sz w:val="24"/>
+                <w:szCs w:val="24"/>
+              </w:rPr>
+            </w:r>
+          </w:p>
+        </w:tc>
+        <w:tc>
+          <w:tcPr>
+            <w:shd w:val="clear" w:color="ffffff" w:fill="ffffff"/>
+            <w:tcBorders>
+              <w:top w:val="single" w:color="000000" w:sz="4" w:space="0"/>
+              <w:left w:val="single" w:color="000000" w:sz="4" w:space="0"/>
+              <w:bottom w:val="single" w:color="000000" w:sz="4" w:space="0"/>
+              <w:right w:val="single" w:color="000000" w:sz="4" w:space="0"/>
+            </w:tcBorders>
+            <w:tcMar>
+              <w:left w:w="45" w:type="dxa"/>
+              <w:top w:w="30" w:type="dxa"/>
+              <w:right w:w="45" w:type="dxa"/>
+              <w:bottom w:w="30" w:type="dxa"/>
+            </w:tcMar>
+            <w:tcW w:w="0" w:type="auto"/>
+            <w:vAlign w:val="top"/>
+            <w:textDirection w:val="lrTb"/>
+            <w:noWrap w:val="false"/>
+          </w:tcPr>
+          <w:p>
+            <w:pPr>
+              <w:keepNext w:val="false"/>
+              <w:keepLines w:val="false"/>
+              <w:widowControl w:val="true"/>
+              <w:suppressLineNumbers w:val="false"/>
+              <w:pBdr/>
+              <w:spacing w:line="360" w:lineRule="auto"/>
+              <w:ind/>
+              <w:jc w:val="both"/>
+              <w:rPr>
+                <w:rFonts w:hint="default" w:ascii="Arial" w:hAnsi="Arial" w:cs="Arial"/>
+                <w:b/>
+                <w:bCs/>
+                <w:sz w:val="24"/>
+                <w:szCs w:val="24"/>
+              </w:rPr>
+            </w:pPr>
+            <w:r>
+              <w:rPr>
+                <w:rFonts w:hint="default" w:ascii="Arial" w:hAnsi="Arial" w:eastAsia="SimSun" w:cs="Arial"/>
+                <w:b/>
+                <w:bCs/>
+                <w:sz w:val="24"/>
+                <w:szCs w:val="24"/>
+                <w:lang w:val="en-US" w:eastAsia="zh-CN" w:bidi="ar"/>
+              </w:rPr>
+              <w:t xml:space="preserve">Next.js</w:t>
+            </w:r>
+            <w:r>
+              <w:rPr>
+                <w:rFonts w:hint="default" w:ascii="Arial" w:hAnsi="Arial" w:cs="Arial"/>
+                <w:b/>
+                <w:bCs/>
+                <w:sz w:val="24"/>
+                <w:szCs w:val="24"/>
+              </w:rPr>
+            </w:r>
+            <w:r>
+              <w:rPr>
+                <w:rFonts w:hint="default" w:ascii="Arial" w:hAnsi="Arial" w:cs="Arial"/>
+                <w:b/>
+                <w:bCs/>
+                <w:sz w:val="24"/>
+                <w:szCs w:val="24"/>
+              </w:rPr>
+            </w:r>
+          </w:p>
+        </w:tc>
+        <w:tc>
+          <w:tcPr>
+            <w:shd w:val="clear" w:color="ffffff" w:fill="ffffff"/>
+            <w:tcBorders>
+              <w:top w:val="single" w:color="000000" w:sz="4" w:space="0"/>
+              <w:left w:val="single" w:color="000000" w:sz="4" w:space="0"/>
+              <w:bottom w:val="single" w:color="000000" w:sz="4" w:space="0"/>
+              <w:right w:val="single" w:color="000000" w:sz="4" w:space="0"/>
+            </w:tcBorders>
+            <w:tcMar>
+              <w:left w:w="45" w:type="dxa"/>
+              <w:top w:w="30" w:type="dxa"/>
+              <w:right w:w="45" w:type="dxa"/>
+              <w:bottom w:w="30" w:type="dxa"/>
+            </w:tcMar>
+            <w:tcW w:w="0" w:type="auto"/>
+            <w:vAlign w:val="top"/>
+            <w:textDirection w:val="lrTb"/>
+            <w:noWrap w:val="false"/>
+          </w:tcPr>
+          <w:p>
+            <w:pPr>
+              <w:keepNext w:val="false"/>
+              <w:keepLines w:val="false"/>
+              <w:widowControl w:val="true"/>
+              <w:suppressLineNumbers w:val="false"/>
+              <w:pBdr/>
+              <w:spacing w:line="360" w:lineRule="auto"/>
+              <w:ind/>
+              <w:jc w:val="both"/>
+              <w:rPr>
+                <w:rFonts w:hint="default" w:ascii="Arial" w:hAnsi="Arial" w:cs="Arial"/>
+                <w:b/>
+                <w:bCs/>
+                <w:sz w:val="24"/>
+                <w:szCs w:val="24"/>
+              </w:rPr>
+            </w:pPr>
+            <w:r>
+              <w:rPr>
+                <w:rFonts w:hint="default" w:ascii="Arial" w:hAnsi="Arial" w:eastAsia="SimSun" w:cs="Arial"/>
+                <w:b/>
+                <w:bCs/>
+                <w:sz w:val="24"/>
+                <w:szCs w:val="24"/>
+                <w:lang w:val="en-US" w:eastAsia="zh-CN" w:bidi="ar"/>
+              </w:rPr>
+              <w:t xml:space="preserve">Nuxt.js</w:t>
+            </w:r>
+            <w:r>
+              <w:rPr>
+                <w:rFonts w:hint="default" w:ascii="Arial" w:hAnsi="Arial" w:cs="Arial"/>
+                <w:b/>
+                <w:bCs/>
+                <w:sz w:val="24"/>
+                <w:szCs w:val="24"/>
+              </w:rPr>
+            </w:r>
+            <w:r>
+              <w:rPr>
+                <w:rFonts w:hint="default" w:ascii="Arial" w:hAnsi="Arial" w:cs="Arial"/>
+                <w:b/>
+                <w:bCs/>
+                <w:sz w:val="24"/>
+                <w:szCs w:val="24"/>
+              </w:rPr>
+            </w:r>
+          </w:p>
+        </w:tc>
+      </w:tr>
+      <w:tr>
+        <w:trPr>
+          <w:trHeight w:val="315"/>
+        </w:trPr>
+        <w:tc>
+          <w:tcPr>
+            <w:shd w:val="clear" w:color="ffffff" w:fill="ffffff"/>
+            <w:tcBorders>
+              <w:top w:val="single" w:color="000000" w:sz="4" w:space="0"/>
+              <w:left w:val="single" w:color="000000" w:sz="4" w:space="0"/>
+              <w:bottom w:val="single" w:color="000000" w:sz="4" w:space="0"/>
+              <w:right w:val="single" w:color="000000" w:sz="4" w:space="0"/>
+            </w:tcBorders>
+            <w:tcMar>
+              <w:left w:w="45" w:type="dxa"/>
+              <w:top w:w="30" w:type="dxa"/>
+              <w:right w:w="45" w:type="dxa"/>
+              <w:bottom w:w="30" w:type="dxa"/>
+            </w:tcMar>
+            <w:tcW w:w="1757" w:type="dxa"/>
+            <w:vAlign w:val="top"/>
+            <w:textDirection w:val="lrTb"/>
+            <w:noWrap w:val="false"/>
+          </w:tcPr>
+          <w:p>
+            <w:pPr>
+              <w:keepNext w:val="false"/>
+              <w:keepLines w:val="false"/>
+              <w:widowControl w:val="true"/>
+              <w:suppressLineNumbers w:val="false"/>
+              <w:pBdr/>
+              <w:spacing w:line="360" w:lineRule="auto"/>
+              <w:ind/>
+              <w:jc w:val="both"/>
+              <w:rPr>
+                <w:rFonts w:hint="default" w:ascii="Arial" w:hAnsi="Arial" w:cs="Arial"/>
+                <w:b/>
+                <w:bCs/>
+                <w:sz w:val="24"/>
+                <w:szCs w:val="24"/>
+              </w:rPr>
+            </w:pPr>
+            <w:r>
+              <w:rPr>
+                <w:rFonts w:hint="default" w:ascii="Arial" w:hAnsi="Arial" w:eastAsia="SimSun" w:cs="Arial"/>
+                <w:b/>
+                <w:bCs/>
+                <w:sz w:val="24"/>
+                <w:szCs w:val="24"/>
+                <w:lang w:val="en-US" w:eastAsia="zh-CN" w:bidi="ar"/>
+              </w:rPr>
+              <w:t xml:space="preserve">Eficiencia</w:t>
+            </w:r>
+            <w:r>
+              <w:rPr>
+                <w:rFonts w:hint="default" w:ascii="Arial" w:hAnsi="Arial" w:cs="Arial"/>
+                <w:b/>
+                <w:bCs/>
+                <w:sz w:val="24"/>
+                <w:szCs w:val="24"/>
+              </w:rPr>
+            </w:r>
+            <w:r>
+              <w:rPr>
+                <w:rFonts w:hint="default" w:ascii="Arial" w:hAnsi="Arial" w:cs="Arial"/>
+                <w:b/>
+                <w:bCs/>
+                <w:sz w:val="24"/>
+                <w:szCs w:val="24"/>
+              </w:rPr>
+            </w:r>
+          </w:p>
+        </w:tc>
+        <w:tc>
+          <w:tcPr>
+            <w:shd w:val="clear" w:color="ffffff" w:fill="ffffff"/>
+            <w:tcBorders>
+              <w:top w:val="single" w:color="000000" w:sz="4" w:space="0"/>
+              <w:left w:val="single" w:color="000000" w:sz="4" w:space="0"/>
+              <w:bottom w:val="single" w:color="000000" w:sz="4" w:space="0"/>
+              <w:right w:val="single" w:color="000000" w:sz="4" w:space="0"/>
+            </w:tcBorders>
+            <w:tcMar>
+              <w:left w:w="45" w:type="dxa"/>
+              <w:top w:w="30" w:type="dxa"/>
+              <w:right w:w="45" w:type="dxa"/>
+              <w:bottom w:w="30" w:type="dxa"/>
+            </w:tcMar>
+            <w:tcW w:w="2201" w:type="dxa"/>
+            <w:vAlign w:val="top"/>
+            <w:textDirection w:val="lrTb"/>
+            <w:noWrap w:val="false"/>
+          </w:tcPr>
+          <w:p>
+            <w:pPr>
+              <w:keepNext w:val="false"/>
+              <w:keepLines w:val="false"/>
+              <w:widowControl w:val="true"/>
+              <w:suppressLineNumbers w:val="false"/>
+              <w:pBdr/>
+              <w:spacing w:line="360" w:lineRule="auto"/>
+              <w:ind/>
+              <w:jc w:val="both"/>
+              <w:rPr>
+                <w:rFonts w:hint="default" w:ascii="Arial" w:hAnsi="Arial" w:cs="Arial"/>
+                <w:sz w:val="24"/>
+                <w:szCs w:val="24"/>
+              </w:rPr>
+            </w:pPr>
+            <w:r>
+              <w:rPr>
+                <w:rFonts w:hint="default" w:ascii="Arial" w:hAnsi="Arial" w:eastAsia="SimSun" w:cs="Arial"/>
+                <w:sz w:val="24"/>
+                <w:szCs w:val="24"/>
+                <w:lang w:val="en-US" w:eastAsia="zh-CN" w:bidi="ar"/>
+              </w:rPr>
+              <w:t xml:space="preserve">Alto rendimiento con compilación previa y sitios estáticos</w:t>
+            </w:r>
+            <w:r>
+              <w:rPr>
+                <w:rFonts w:hint="default" w:ascii="Arial" w:hAnsi="Arial" w:cs="Arial"/>
+                <w:sz w:val="24"/>
+                <w:szCs w:val="24"/>
+              </w:rPr>
+            </w:r>
+            <w:r>
+              <w:rPr>
+                <w:rFonts w:hint="default" w:ascii="Arial" w:hAnsi="Arial" w:cs="Arial"/>
+                <w:sz w:val="24"/>
+                <w:szCs w:val="24"/>
+              </w:rPr>
+            </w:r>
+          </w:p>
+        </w:tc>
+        <w:tc>
+          <w:tcPr>
+            <w:shd w:val="clear" w:color="ffffff" w:fill="ffffff"/>
+            <w:tcBorders>
+              <w:top w:val="single" w:color="000000" w:sz="4" w:space="0"/>
+              <w:left w:val="single" w:color="000000" w:sz="4" w:space="0"/>
+              <w:bottom w:val="single" w:color="000000" w:sz="4" w:space="0"/>
+              <w:right w:val="single" w:color="000000" w:sz="4" w:space="0"/>
+            </w:tcBorders>
+            <w:tcMar>
+              <w:left w:w="45" w:type="dxa"/>
+              <w:top w:w="30" w:type="dxa"/>
+              <w:right w:w="45" w:type="dxa"/>
+              <w:bottom w:w="30" w:type="dxa"/>
+            </w:tcMar>
+            <w:tcW w:w="0" w:type="auto"/>
+            <w:vAlign w:val="top"/>
+            <w:textDirection w:val="lrTb"/>
+            <w:noWrap w:val="false"/>
+          </w:tcPr>
+          <w:p>
+            <w:pPr>
+              <w:keepNext w:val="false"/>
+              <w:keepLines w:val="false"/>
+              <w:widowControl w:val="true"/>
+              <w:suppressLineNumbers w:val="false"/>
+              <w:pBdr/>
+              <w:spacing w:line="360" w:lineRule="auto"/>
+              <w:ind/>
+              <w:jc w:val="both"/>
+              <w:rPr>
+                <w:rFonts w:hint="default" w:ascii="Arial" w:hAnsi="Arial" w:cs="Arial"/>
+                <w:sz w:val="24"/>
+                <w:szCs w:val="24"/>
+              </w:rPr>
+            </w:pPr>
+            <w:r>
+              <w:rPr>
+                <w:rFonts w:hint="default" w:ascii="Arial" w:hAnsi="Arial" w:eastAsia="SimSun" w:cs="Arial"/>
+                <w:sz w:val="24"/>
+                <w:szCs w:val="24"/>
+                <w:lang w:val="en-US" w:eastAsia="zh-CN" w:bidi="ar"/>
+              </w:rPr>
+              <w:t xml:space="preserve">Buena eficiencia con renderizado del lado del servidor y en el cliente</w:t>
+            </w:r>
+            <w:r>
+              <w:rPr>
+                <w:rFonts w:hint="default" w:ascii="Arial" w:hAnsi="Arial" w:cs="Arial"/>
+                <w:sz w:val="24"/>
+                <w:szCs w:val="24"/>
+              </w:rPr>
+            </w:r>
+            <w:r>
+              <w:rPr>
+                <w:rFonts w:hint="default" w:ascii="Arial" w:hAnsi="Arial" w:cs="Arial"/>
+                <w:sz w:val="24"/>
+                <w:szCs w:val="24"/>
+              </w:rPr>
+            </w:r>
+          </w:p>
+        </w:tc>
+        <w:tc>
+          <w:tcPr>
+            <w:shd w:val="clear" w:color="ffffff" w:fill="ffffff"/>
+            <w:tcBorders>
+              <w:top w:val="single" w:color="000000" w:sz="4" w:space="0"/>
+              <w:left w:val="single" w:color="000000" w:sz="4" w:space="0"/>
+              <w:bottom w:val="single" w:color="000000" w:sz="4" w:space="0"/>
+              <w:right w:val="single" w:color="000000" w:sz="4" w:space="0"/>
+            </w:tcBorders>
+            <w:tcMar>
+              <w:left w:w="0" w:type="dxa"/>
+              <w:top w:w="30" w:type="dxa"/>
+              <w:right w:w="0" w:type="dxa"/>
+              <w:bottom w:w="30" w:type="dxa"/>
+            </w:tcMar>
+            <w:tcW w:w="0" w:type="auto"/>
+            <w:vAlign w:val="top"/>
+            <w:textDirection w:val="lrTb"/>
+            <w:noWrap w:val="false"/>
+          </w:tcPr>
+          <w:p>
+            <w:pPr>
+              <w:keepNext w:val="false"/>
+              <w:keepLines w:val="false"/>
+              <w:widowControl w:val="true"/>
+              <w:suppressLineNumbers w:val="false"/>
+              <w:pBdr>
+                <w:top w:val="none" w:color="000000" w:sz="0" w:space="0"/>
+                <w:left w:val="none" w:color="000000" w:sz="0" w:space="0"/>
+                <w:bottom w:val="none" w:color="000000" w:sz="0" w:space="0"/>
+                <w:right w:val="none" w:color="000000" w:sz="0" w:space="0"/>
+              </w:pBdr>
+              <w:spacing w:line="360" w:lineRule="auto"/>
+              <w:ind/>
+              <w:jc w:val="both"/>
+              <w:rPr>
+                <w:rFonts w:hint="default" w:ascii="Arial" w:hAnsi="Arial" w:cs="Arial"/>
+                <w:sz w:val="24"/>
+                <w:szCs w:val="24"/>
+              </w:rPr>
+            </w:pPr>
+            <w:r>
+              <w:rPr>
+                <w:rFonts w:hint="default" w:ascii="Arial" w:hAnsi="Arial" w:eastAsia="SimSun" w:cs="Arial"/>
+                <w:sz w:val="24"/>
+                <w:szCs w:val="24"/>
+                <w:lang w:val="en-US" w:eastAsia="zh-CN" w:bidi="ar"/>
+              </w:rPr>
+              <w:t xml:space="preserve">Eficiencia en el desarrollo de aplicaciones web, con facilidades para la creación de aplicaciones universal y estáticamente generadas</w:t>
+            </w:r>
+            <w:r>
+              <w:rPr>
+                <w:rFonts w:hint="default" w:ascii="Arial" w:hAnsi="Arial" w:cs="Arial"/>
+                <w:sz w:val="24"/>
+                <w:szCs w:val="24"/>
+              </w:rPr>
+            </w:r>
+            <w:r>
+              <w:rPr>
+                <w:rFonts w:hint="default" w:ascii="Arial" w:hAnsi="Arial" w:cs="Arial"/>
+                <w:sz w:val="24"/>
+                <w:szCs w:val="24"/>
+              </w:rPr>
+            </w:r>
+          </w:p>
+        </w:tc>
+      </w:tr>
+      <w:tr>
+        <w:trPr>
+          <w:trHeight w:val="315"/>
+        </w:trPr>
+        <w:tc>
+          <w:tcPr>
+            <w:shd w:val="clear" w:color="ffffff" w:fill="ffffff"/>
+            <w:tcBorders>
+              <w:top w:val="single" w:color="000000" w:sz="4" w:space="0"/>
+              <w:left w:val="single" w:color="000000" w:sz="4" w:space="0"/>
+              <w:bottom w:val="single" w:color="000000" w:sz="4" w:space="0"/>
+              <w:right w:val="single" w:color="000000" w:sz="4" w:space="0"/>
+            </w:tcBorders>
+            <w:tcMar>
+              <w:left w:w="45" w:type="dxa"/>
+              <w:top w:w="30" w:type="dxa"/>
+              <w:right w:w="45" w:type="dxa"/>
+              <w:bottom w:w="30" w:type="dxa"/>
+            </w:tcMar>
+            <w:tcW w:w="1757" w:type="dxa"/>
+            <w:vAlign w:val="top"/>
+            <w:textDirection w:val="lrTb"/>
+            <w:noWrap w:val="false"/>
+          </w:tcPr>
+          <w:p>
+            <w:pPr>
+              <w:keepNext w:val="false"/>
+              <w:keepLines w:val="false"/>
+              <w:widowControl w:val="true"/>
+              <w:suppressLineNumbers w:val="false"/>
+              <w:pBdr/>
+              <w:spacing w:line="360" w:lineRule="auto"/>
+              <w:ind/>
+              <w:jc w:val="both"/>
+              <w:rPr>
+                <w:rFonts w:hint="default" w:ascii="Arial" w:hAnsi="Arial" w:cs="Arial"/>
+                <w:b/>
+                <w:bCs/>
+                <w:sz w:val="24"/>
+                <w:szCs w:val="24"/>
+              </w:rPr>
+            </w:pPr>
+            <w:r>
+              <w:rPr>
+                <w:rFonts w:hint="default" w:ascii="Arial" w:hAnsi="Arial" w:eastAsia="SimSun" w:cs="Arial"/>
+                <w:b/>
+                <w:bCs/>
+                <w:sz w:val="24"/>
+                <w:szCs w:val="24"/>
+                <w:lang w:val="en-US" w:eastAsia="zh-CN" w:bidi="ar"/>
+              </w:rPr>
+              <w:t xml:space="preserve">Flexibilidad</w:t>
+            </w:r>
+            <w:r>
+              <w:rPr>
+                <w:rFonts w:hint="default" w:ascii="Arial" w:hAnsi="Arial" w:cs="Arial"/>
+                <w:b/>
+                <w:bCs/>
+                <w:sz w:val="24"/>
+                <w:szCs w:val="24"/>
+              </w:rPr>
+            </w:r>
+            <w:r>
+              <w:rPr>
+                <w:rFonts w:hint="default" w:ascii="Arial" w:hAnsi="Arial" w:cs="Arial"/>
+                <w:b/>
+                <w:bCs/>
+                <w:sz w:val="24"/>
+                <w:szCs w:val="24"/>
+              </w:rPr>
+            </w:r>
+          </w:p>
+        </w:tc>
+        <w:tc>
+          <w:tcPr>
+            <w:shd w:val="clear" w:color="ffffff" w:fill="ffffff"/>
+            <w:tcBorders>
+              <w:top w:val="single" w:color="000000" w:sz="4" w:space="0"/>
+              <w:left w:val="single" w:color="000000" w:sz="4" w:space="0"/>
+              <w:bottom w:val="single" w:color="000000" w:sz="4" w:space="0"/>
+              <w:right w:val="single" w:color="000000" w:sz="4" w:space="0"/>
+            </w:tcBorders>
+            <w:tcMar>
+              <w:left w:w="45" w:type="dxa"/>
+              <w:top w:w="30" w:type="dxa"/>
+              <w:right w:w="45" w:type="dxa"/>
+              <w:bottom w:w="30" w:type="dxa"/>
+            </w:tcMar>
+            <w:tcW w:w="2201" w:type="dxa"/>
+            <w:vAlign w:val="top"/>
+            <w:textDirection w:val="lrTb"/>
+            <w:noWrap w:val="false"/>
+          </w:tcPr>
+          <w:p>
+            <w:pPr>
+              <w:keepNext w:val="false"/>
+              <w:keepLines w:val="false"/>
+              <w:widowControl w:val="true"/>
+              <w:suppressLineNumbers w:val="false"/>
+              <w:pBdr/>
+              <w:spacing w:line="360" w:lineRule="auto"/>
+              <w:ind/>
+              <w:jc w:val="both"/>
+              <w:rPr>
+                <w:rFonts w:hint="default" w:ascii="Arial" w:hAnsi="Arial" w:cs="Arial"/>
+                <w:sz w:val="24"/>
+                <w:szCs w:val="24"/>
+              </w:rPr>
+            </w:pPr>
+            <w:r>
+              <w:rPr>
+                <w:rFonts w:hint="default" w:ascii="Arial" w:hAnsi="Arial" w:eastAsia="SimSun" w:cs="Arial"/>
+                <w:sz w:val="24"/>
+                <w:szCs w:val="24"/>
+                <w:lang w:val="en-US" w:eastAsia="zh-CN" w:bidi="ar"/>
+              </w:rPr>
+              <w:t xml:space="preserve">Gran flexibilidad en personalización y configuración</w:t>
+            </w:r>
+            <w:r>
+              <w:rPr>
+                <w:rFonts w:hint="default" w:ascii="Arial" w:hAnsi="Arial" w:cs="Arial"/>
+                <w:sz w:val="24"/>
+                <w:szCs w:val="24"/>
+              </w:rPr>
+            </w:r>
+            <w:r>
+              <w:rPr>
+                <w:rFonts w:hint="default" w:ascii="Arial" w:hAnsi="Arial" w:cs="Arial"/>
+                <w:sz w:val="24"/>
+                <w:szCs w:val="24"/>
+              </w:rPr>
+            </w:r>
+          </w:p>
+        </w:tc>
+        <w:tc>
+          <w:tcPr>
+            <w:shd w:val="clear" w:color="ffffff" w:fill="ffffff"/>
+            <w:tcBorders>
+              <w:top w:val="single" w:color="000000" w:sz="4" w:space="0"/>
+              <w:left w:val="single" w:color="000000" w:sz="4" w:space="0"/>
+              <w:bottom w:val="single" w:color="000000" w:sz="4" w:space="0"/>
+              <w:right w:val="single" w:color="000000" w:sz="4" w:space="0"/>
+            </w:tcBorders>
+            <w:tcMar>
+              <w:left w:w="45" w:type="dxa"/>
+              <w:top w:w="30" w:type="dxa"/>
+              <w:right w:w="45" w:type="dxa"/>
+              <w:bottom w:w="30" w:type="dxa"/>
+            </w:tcMar>
+            <w:tcW w:w="0" w:type="auto"/>
+            <w:vAlign w:val="top"/>
+            <w:textDirection w:val="lrTb"/>
+            <w:noWrap w:val="false"/>
+          </w:tcPr>
+          <w:p>
+            <w:pPr>
+              <w:keepNext w:val="false"/>
+              <w:keepLines w:val="false"/>
+              <w:widowControl w:val="true"/>
+              <w:suppressLineNumbers w:val="false"/>
+              <w:pBdr/>
+              <w:spacing w:line="360" w:lineRule="auto"/>
+              <w:ind/>
+              <w:jc w:val="both"/>
+              <w:rPr>
+                <w:rFonts w:hint="default" w:ascii="Arial" w:hAnsi="Arial" w:cs="Arial"/>
+                <w:sz w:val="24"/>
+                <w:szCs w:val="24"/>
+              </w:rPr>
+            </w:pPr>
+            <w:r>
+              <w:rPr>
+                <w:rFonts w:hint="default" w:ascii="Arial" w:hAnsi="Arial" w:eastAsia="SimSun" w:cs="Arial"/>
+                <w:sz w:val="24"/>
+                <w:szCs w:val="24"/>
+                <w:lang w:val="en-US" w:eastAsia="zh-CN" w:bidi="ar"/>
+              </w:rPr>
+              <w:t xml:space="preserve">Flexible para la creación de diferentes tipos de aplicaciones web</w:t>
+            </w:r>
+            <w:r>
+              <w:rPr>
+                <w:rFonts w:hint="default" w:ascii="Arial" w:hAnsi="Arial" w:cs="Arial"/>
+                <w:sz w:val="24"/>
+                <w:szCs w:val="24"/>
+              </w:rPr>
+            </w:r>
+            <w:r>
+              <w:rPr>
+                <w:rFonts w:hint="default" w:ascii="Arial" w:hAnsi="Arial" w:cs="Arial"/>
+                <w:sz w:val="24"/>
+                <w:szCs w:val="24"/>
+              </w:rPr>
+            </w:r>
+          </w:p>
+        </w:tc>
+        <w:tc>
+          <w:tcPr>
+            <w:shd w:val="clear" w:color="ffffff" w:fill="ffffff"/>
+            <w:tcBorders>
+              <w:top w:val="single" w:color="000000" w:sz="4" w:space="0"/>
+              <w:left w:val="single" w:color="000000" w:sz="4" w:space="0"/>
+              <w:bottom w:val="single" w:color="000000" w:sz="4" w:space="0"/>
+              <w:right w:val="single" w:color="000000" w:sz="4" w:space="0"/>
+            </w:tcBorders>
+            <w:tcMar>
+              <w:left w:w="0" w:type="dxa"/>
+              <w:top w:w="30" w:type="dxa"/>
+              <w:right w:w="0" w:type="dxa"/>
+              <w:bottom w:w="30" w:type="dxa"/>
+            </w:tcMar>
+            <w:tcW w:w="0" w:type="auto"/>
+            <w:vAlign w:val="top"/>
+            <w:textDirection w:val="lrTb"/>
+            <w:noWrap w:val="false"/>
+          </w:tcPr>
+          <w:p>
+            <w:pPr>
+              <w:keepNext w:val="false"/>
+              <w:keepLines w:val="false"/>
+              <w:widowControl w:val="true"/>
+              <w:suppressLineNumbers w:val="false"/>
+              <w:pBdr>
+                <w:top w:val="none" w:color="000000" w:sz="0" w:space="0"/>
+                <w:left w:val="none" w:color="000000" w:sz="0" w:space="0"/>
+                <w:bottom w:val="none" w:color="000000" w:sz="0" w:space="0"/>
+                <w:right w:val="none" w:color="000000" w:sz="0" w:space="0"/>
+              </w:pBdr>
+              <w:spacing w:line="360" w:lineRule="auto"/>
+              <w:ind/>
+              <w:jc w:val="both"/>
+              <w:rPr>
+                <w:rFonts w:hint="default" w:ascii="Arial" w:hAnsi="Arial" w:cs="Arial"/>
+                <w:sz w:val="24"/>
+                <w:szCs w:val="24"/>
+              </w:rPr>
+            </w:pPr>
+            <w:r>
+              <w:rPr>
+                <w:rFonts w:hint="default" w:ascii="Arial" w:hAnsi="Arial" w:eastAsia="SimSun" w:cs="Arial"/>
+                <w:sz w:val="24"/>
+                <w:szCs w:val="24"/>
+                <w:lang w:val="en-US" w:eastAsia="zh-CN" w:bidi="ar"/>
+              </w:rPr>
+              <w:t xml:space="preserve">Flexible y adaptable a diferentes tipos de proyectos, con un enfoque en la simplicidad y facilidad de uso</w:t>
+            </w:r>
+            <w:r>
+              <w:rPr>
+                <w:rFonts w:hint="default" w:ascii="Arial" w:hAnsi="Arial" w:cs="Arial"/>
+                <w:sz w:val="24"/>
+                <w:szCs w:val="24"/>
+              </w:rPr>
+            </w:r>
+            <w:r>
+              <w:rPr>
+                <w:rFonts w:hint="default" w:ascii="Arial" w:hAnsi="Arial" w:cs="Arial"/>
+                <w:sz w:val="24"/>
+                <w:szCs w:val="24"/>
+              </w:rPr>
+            </w:r>
+          </w:p>
+        </w:tc>
+      </w:tr>
+      <w:tr>
+        <w:trPr>
+          <w:trHeight w:val="315"/>
+        </w:trPr>
+        <w:tc>
+          <w:tcPr>
+            <w:shd w:val="clear" w:color="ffffff" w:fill="ffffff"/>
+            <w:tcBorders>
+              <w:top w:val="single" w:color="000000" w:sz="4" w:space="0"/>
+              <w:left w:val="single" w:color="000000" w:sz="4" w:space="0"/>
+              <w:bottom w:val="single" w:color="000000" w:sz="4" w:space="0"/>
+              <w:right w:val="single" w:color="000000" w:sz="4" w:space="0"/>
+            </w:tcBorders>
+            <w:tcMar>
+              <w:left w:w="45" w:type="dxa"/>
+              <w:top w:w="30" w:type="dxa"/>
+              <w:right w:w="45" w:type="dxa"/>
+              <w:bottom w:w="30" w:type="dxa"/>
+            </w:tcMar>
+            <w:tcW w:w="1757" w:type="dxa"/>
+            <w:vAlign w:val="top"/>
+            <w:textDirection w:val="lrTb"/>
+            <w:noWrap w:val="false"/>
+          </w:tcPr>
+          <w:p>
+            <w:pPr>
+              <w:keepNext w:val="false"/>
+              <w:keepLines w:val="false"/>
+              <w:widowControl w:val="true"/>
+              <w:suppressLineNumbers w:val="false"/>
+              <w:pBdr/>
+              <w:spacing w:line="360" w:lineRule="auto"/>
+              <w:ind/>
+              <w:jc w:val="both"/>
+              <w:rPr>
+                <w:rFonts w:hint="default" w:ascii="Arial" w:hAnsi="Arial" w:cs="Arial"/>
+                <w:b/>
+                <w:bCs/>
+                <w:sz w:val="24"/>
+                <w:szCs w:val="24"/>
+              </w:rPr>
+            </w:pPr>
+            <w:r>
+              <w:rPr>
+                <w:rFonts w:hint="default" w:ascii="Arial" w:hAnsi="Arial" w:eastAsia="SimSun" w:cs="Arial"/>
+                <w:b/>
+                <w:bCs/>
+                <w:sz w:val="24"/>
+                <w:szCs w:val="24"/>
+                <w:lang w:val="en-US" w:eastAsia="zh-CN" w:bidi="ar"/>
+              </w:rPr>
+              <w:t xml:space="preserve">Escalabilidad</w:t>
+            </w:r>
+            <w:r>
+              <w:rPr>
+                <w:rFonts w:hint="default" w:ascii="Arial" w:hAnsi="Arial" w:cs="Arial"/>
+                <w:b/>
+                <w:bCs/>
+                <w:sz w:val="24"/>
+                <w:szCs w:val="24"/>
+              </w:rPr>
+            </w:r>
+            <w:r>
+              <w:rPr>
+                <w:rFonts w:hint="default" w:ascii="Arial" w:hAnsi="Arial" w:cs="Arial"/>
+                <w:b/>
+                <w:bCs/>
+                <w:sz w:val="24"/>
+                <w:szCs w:val="24"/>
+              </w:rPr>
+            </w:r>
+          </w:p>
+        </w:tc>
+        <w:tc>
+          <w:tcPr>
+            <w:shd w:val="clear" w:color="ffffff" w:fill="ffffff"/>
+            <w:tcBorders>
+              <w:top w:val="single" w:color="000000" w:sz="4" w:space="0"/>
+              <w:left w:val="single" w:color="000000" w:sz="4" w:space="0"/>
+              <w:bottom w:val="single" w:color="000000" w:sz="4" w:space="0"/>
+              <w:right w:val="single" w:color="000000" w:sz="4" w:space="0"/>
+            </w:tcBorders>
+            <w:tcMar>
+              <w:left w:w="45" w:type="dxa"/>
+              <w:top w:w="30" w:type="dxa"/>
+              <w:right w:w="45" w:type="dxa"/>
+              <w:bottom w:w="30" w:type="dxa"/>
+            </w:tcMar>
+            <w:tcW w:w="2201" w:type="dxa"/>
+            <w:vAlign w:val="top"/>
+            <w:textDirection w:val="lrTb"/>
+            <w:noWrap w:val="false"/>
+          </w:tcPr>
+          <w:p>
+            <w:pPr>
+              <w:keepNext w:val="false"/>
+              <w:keepLines w:val="false"/>
+              <w:widowControl w:val="true"/>
+              <w:suppressLineNumbers w:val="false"/>
+              <w:pBdr/>
+              <w:spacing w:line="360" w:lineRule="auto"/>
+              <w:ind/>
+              <w:jc w:val="both"/>
+              <w:rPr>
+                <w:rFonts w:hint="default" w:ascii="Arial" w:hAnsi="Arial" w:cs="Arial"/>
+                <w:sz w:val="24"/>
+                <w:szCs w:val="24"/>
+              </w:rPr>
+            </w:pPr>
+            <w:r>
+              <w:rPr>
+                <w:rFonts w:hint="default" w:ascii="Arial" w:hAnsi="Arial" w:eastAsia="SimSun" w:cs="Arial"/>
+                <w:sz w:val="24"/>
+                <w:szCs w:val="24"/>
+                <w:lang w:val="en-US" w:eastAsia="zh-CN" w:bidi="ar"/>
+              </w:rPr>
+              <w:t xml:space="preserve">Altamente escalable para proyectos de diferentes tamaños</w:t>
+            </w:r>
+            <w:r>
+              <w:rPr>
+                <w:rFonts w:hint="default" w:ascii="Arial" w:hAnsi="Arial" w:cs="Arial"/>
+                <w:sz w:val="24"/>
+                <w:szCs w:val="24"/>
+              </w:rPr>
+            </w:r>
+            <w:r>
+              <w:rPr>
+                <w:rFonts w:hint="default" w:ascii="Arial" w:hAnsi="Arial" w:cs="Arial"/>
+                <w:sz w:val="24"/>
+                <w:szCs w:val="24"/>
+              </w:rPr>
+            </w:r>
+          </w:p>
+        </w:tc>
+        <w:tc>
+          <w:tcPr>
+            <w:shd w:val="clear" w:color="ffffff" w:fill="ffffff"/>
+            <w:tcBorders>
+              <w:top w:val="single" w:color="000000" w:sz="4" w:space="0"/>
+              <w:left w:val="single" w:color="000000" w:sz="4" w:space="0"/>
+              <w:bottom w:val="single" w:color="000000" w:sz="4" w:space="0"/>
+              <w:right w:val="single" w:color="000000" w:sz="4" w:space="0"/>
+            </w:tcBorders>
+            <w:tcMar>
+              <w:left w:w="45" w:type="dxa"/>
+              <w:top w:w="30" w:type="dxa"/>
+              <w:right w:w="45" w:type="dxa"/>
+              <w:bottom w:w="30" w:type="dxa"/>
+            </w:tcMar>
+            <w:tcW w:w="0" w:type="auto"/>
+            <w:vAlign w:val="top"/>
+            <w:textDirection w:val="lrTb"/>
+            <w:noWrap w:val="false"/>
+          </w:tcPr>
+          <w:p>
+            <w:pPr>
+              <w:keepNext w:val="false"/>
+              <w:keepLines w:val="false"/>
+              <w:widowControl w:val="true"/>
+              <w:suppressLineNumbers w:val="false"/>
+              <w:pBdr/>
+              <w:spacing w:line="360" w:lineRule="auto"/>
+              <w:ind/>
+              <w:jc w:val="both"/>
+              <w:rPr>
+                <w:rFonts w:hint="default" w:ascii="Arial" w:hAnsi="Arial" w:cs="Arial"/>
+                <w:sz w:val="24"/>
+                <w:szCs w:val="24"/>
+              </w:rPr>
+            </w:pPr>
+            <w:r>
+              <w:rPr>
+                <w:rFonts w:hint="default" w:ascii="Arial" w:hAnsi="Arial" w:eastAsia="SimSun" w:cs="Arial"/>
+                <w:sz w:val="24"/>
+                <w:szCs w:val="24"/>
+                <w:lang w:val="en-US" w:eastAsia="zh-CN" w:bidi="ar"/>
+              </w:rPr>
+              <w:t xml:space="preserve">Buena capacidad de escalar y manejar proyectos de gran envergadura</w:t>
+            </w:r>
+            <w:r>
+              <w:rPr>
+                <w:rFonts w:hint="default" w:ascii="Arial" w:hAnsi="Arial" w:cs="Arial"/>
+                <w:sz w:val="24"/>
+                <w:szCs w:val="24"/>
+              </w:rPr>
+            </w:r>
+            <w:r>
+              <w:rPr>
+                <w:rFonts w:hint="default" w:ascii="Arial" w:hAnsi="Arial" w:cs="Arial"/>
+                <w:sz w:val="24"/>
+                <w:szCs w:val="24"/>
+              </w:rPr>
+            </w:r>
+          </w:p>
+        </w:tc>
+        <w:tc>
+          <w:tcPr>
+            <w:shd w:val="clear" w:color="ffffff" w:fill="ffffff"/>
+            <w:tcBorders>
+              <w:top w:val="single" w:color="000000" w:sz="4" w:space="0"/>
+              <w:left w:val="single" w:color="000000" w:sz="4" w:space="0"/>
+              <w:bottom w:val="single" w:color="000000" w:sz="4" w:space="0"/>
+              <w:right w:val="single" w:color="000000" w:sz="4" w:space="0"/>
+            </w:tcBorders>
+            <w:tcMar>
+              <w:left w:w="0" w:type="dxa"/>
+              <w:top w:w="30" w:type="dxa"/>
+              <w:right w:w="0" w:type="dxa"/>
+              <w:bottom w:w="30" w:type="dxa"/>
+            </w:tcMar>
+            <w:tcW w:w="0" w:type="auto"/>
+            <w:vAlign w:val="top"/>
+            <w:textDirection w:val="lrTb"/>
+            <w:noWrap w:val="false"/>
+          </w:tcPr>
+          <w:p>
+            <w:pPr>
+              <w:keepNext w:val="false"/>
+              <w:keepLines w:val="false"/>
+              <w:widowControl w:val="true"/>
+              <w:suppressLineNumbers w:val="false"/>
+              <w:pBdr>
+                <w:top w:val="none" w:color="000000" w:sz="0" w:space="0"/>
+                <w:left w:val="none" w:color="000000" w:sz="0" w:space="0"/>
+                <w:bottom w:val="none" w:color="000000" w:sz="0" w:space="0"/>
+                <w:right w:val="none" w:color="000000" w:sz="0" w:space="0"/>
+              </w:pBdr>
+              <w:spacing w:line="360" w:lineRule="auto"/>
+              <w:ind/>
+              <w:jc w:val="both"/>
+              <w:rPr>
+                <w:rFonts w:hint="default" w:ascii="Arial" w:hAnsi="Arial" w:cs="Arial"/>
+                <w:sz w:val="24"/>
+                <w:szCs w:val="24"/>
+              </w:rPr>
+            </w:pPr>
+            <w:r>
+              <w:rPr>
+                <w:rFonts w:hint="default" w:ascii="Arial" w:hAnsi="Arial" w:eastAsia="SimSun" w:cs="Arial"/>
+                <w:sz w:val="24"/>
+                <w:szCs w:val="24"/>
+                <w:lang w:val="en-US" w:eastAsia="zh-CN" w:bidi="ar"/>
+              </w:rPr>
+              <w:t xml:space="preserve">Puede escalar adecuadamente para manejar proyectos de diversos tamaños y complejidades</w:t>
+            </w:r>
+            <w:r>
+              <w:rPr>
+                <w:rFonts w:hint="default" w:ascii="Arial" w:hAnsi="Arial" w:cs="Arial"/>
+                <w:sz w:val="24"/>
+                <w:szCs w:val="24"/>
+              </w:rPr>
+            </w:r>
+            <w:r>
+              <w:rPr>
+                <w:rFonts w:hint="default" w:ascii="Arial" w:hAnsi="Arial" w:cs="Arial"/>
+                <w:sz w:val="24"/>
+                <w:szCs w:val="24"/>
+              </w:rPr>
+            </w:r>
+          </w:p>
+        </w:tc>
+      </w:tr>
+      <w:tr>
+        <w:trPr>
+          <w:trHeight w:val="315"/>
+        </w:trPr>
+        <w:tc>
+          <w:tcPr>
+            <w:shd w:val="clear" w:color="ffffff" w:fill="ffffff"/>
+            <w:tcBorders>
+              <w:top w:val="single" w:color="000000" w:sz="4" w:space="0"/>
+              <w:left w:val="single" w:color="000000" w:sz="4" w:space="0"/>
+              <w:bottom w:val="single" w:color="000000" w:sz="4" w:space="0"/>
+              <w:right w:val="single" w:color="000000" w:sz="4" w:space="0"/>
+            </w:tcBorders>
+            <w:tcMar>
+              <w:left w:w="45" w:type="dxa"/>
+              <w:top w:w="30" w:type="dxa"/>
+              <w:right w:w="45" w:type="dxa"/>
+              <w:bottom w:w="30" w:type="dxa"/>
+            </w:tcMar>
+            <w:tcW w:w="1757" w:type="dxa"/>
+            <w:vAlign w:val="top"/>
+            <w:textDirection w:val="lrTb"/>
+            <w:noWrap w:val="false"/>
+          </w:tcPr>
+          <w:p>
+            <w:pPr>
+              <w:keepNext w:val="false"/>
+              <w:keepLines w:val="false"/>
+              <w:widowControl w:val="true"/>
+              <w:suppressLineNumbers w:val="false"/>
+              <w:pBdr/>
+              <w:spacing w:line="360" w:lineRule="auto"/>
+              <w:ind/>
+              <w:jc w:val="both"/>
+              <w:rPr>
+                <w:rFonts w:hint="default" w:ascii="Arial" w:hAnsi="Arial" w:cs="Arial"/>
+                <w:b/>
+                <w:bCs/>
+                <w:sz w:val="24"/>
+                <w:szCs w:val="24"/>
+              </w:rPr>
+            </w:pPr>
+            <w:r>
+              <w:rPr>
+                <w:rFonts w:hint="default" w:ascii="Arial" w:hAnsi="Arial" w:eastAsia="SimSun" w:cs="Arial"/>
+                <w:b/>
+                <w:bCs/>
+                <w:sz w:val="24"/>
+                <w:szCs w:val="24"/>
+                <w:lang w:val="en-US" w:eastAsia="zh-CN" w:bidi="ar"/>
+              </w:rPr>
+              <w:t xml:space="preserve">Curva de aprendizaje</w:t>
+            </w:r>
+            <w:r>
+              <w:rPr>
+                <w:rFonts w:hint="default" w:ascii="Arial" w:hAnsi="Arial" w:cs="Arial"/>
+                <w:b/>
+                <w:bCs/>
+                <w:sz w:val="24"/>
+                <w:szCs w:val="24"/>
+              </w:rPr>
+            </w:r>
+            <w:r>
+              <w:rPr>
+                <w:rFonts w:hint="default" w:ascii="Arial" w:hAnsi="Arial" w:cs="Arial"/>
+                <w:b/>
+                <w:bCs/>
+                <w:sz w:val="24"/>
+                <w:szCs w:val="24"/>
+              </w:rPr>
+            </w:r>
+          </w:p>
+        </w:tc>
+        <w:tc>
+          <w:tcPr>
+            <w:shd w:val="clear" w:color="ffffff" w:fill="ffffff"/>
+            <w:tcBorders>
+              <w:top w:val="single" w:color="000000" w:sz="4" w:space="0"/>
+              <w:left w:val="single" w:color="000000" w:sz="4" w:space="0"/>
+              <w:bottom w:val="single" w:color="000000" w:sz="4" w:space="0"/>
+              <w:right w:val="single" w:color="000000" w:sz="4" w:space="0"/>
+            </w:tcBorders>
+            <w:tcMar>
+              <w:left w:w="45" w:type="dxa"/>
+              <w:top w:w="30" w:type="dxa"/>
+              <w:right w:w="45" w:type="dxa"/>
+              <w:bottom w:w="30" w:type="dxa"/>
+            </w:tcMar>
+            <w:tcW w:w="2201" w:type="dxa"/>
+            <w:vAlign w:val="top"/>
+            <w:textDirection w:val="lrTb"/>
+            <w:noWrap w:val="false"/>
+          </w:tcPr>
+          <w:p>
+            <w:pPr>
+              <w:keepNext w:val="false"/>
+              <w:keepLines w:val="false"/>
+              <w:widowControl w:val="true"/>
+              <w:suppressLineNumbers w:val="false"/>
+              <w:pBdr/>
+              <w:spacing w:line="360" w:lineRule="auto"/>
+              <w:ind/>
+              <w:jc w:val="both"/>
+              <w:rPr>
+                <w:rFonts w:hint="default" w:ascii="Arial" w:hAnsi="Arial" w:cs="Arial"/>
+                <w:sz w:val="24"/>
+                <w:szCs w:val="24"/>
+              </w:rPr>
+            </w:pPr>
+            <w:r>
+              <w:rPr>
+                <w:rFonts w:hint="default" w:ascii="Arial" w:hAnsi="Arial" w:eastAsia="SimSun" w:cs="Arial"/>
+                <w:sz w:val="24"/>
+                <w:szCs w:val="24"/>
+                <w:lang w:val="en-US" w:eastAsia="zh-CN" w:bidi="ar"/>
+              </w:rPr>
+              <w:t xml:space="preserve">Relativamente baja, con sintaxis simple y familiar</w:t>
+            </w:r>
+            <w:r>
+              <w:rPr>
+                <w:rFonts w:hint="default" w:ascii="Arial" w:hAnsi="Arial" w:cs="Arial"/>
+                <w:sz w:val="24"/>
+                <w:szCs w:val="24"/>
+              </w:rPr>
+            </w:r>
+            <w:r>
+              <w:rPr>
+                <w:rFonts w:hint="default" w:ascii="Arial" w:hAnsi="Arial" w:cs="Arial"/>
+                <w:sz w:val="24"/>
+                <w:szCs w:val="24"/>
+              </w:rPr>
+            </w:r>
+          </w:p>
+        </w:tc>
+        <w:tc>
+          <w:tcPr>
+            <w:shd w:val="clear" w:color="ffffff" w:fill="ffffff"/>
+            <w:tcBorders>
+              <w:top w:val="single" w:color="000000" w:sz="4" w:space="0"/>
+              <w:left w:val="single" w:color="000000" w:sz="4" w:space="0"/>
+              <w:bottom w:val="single" w:color="000000" w:sz="4" w:space="0"/>
+              <w:right w:val="single" w:color="000000" w:sz="4" w:space="0"/>
+            </w:tcBorders>
+            <w:tcMar>
+              <w:left w:w="45" w:type="dxa"/>
+              <w:top w:w="30" w:type="dxa"/>
+              <w:right w:w="45" w:type="dxa"/>
+              <w:bottom w:w="30" w:type="dxa"/>
+            </w:tcMar>
+            <w:tcW w:w="0" w:type="auto"/>
+            <w:vAlign w:val="top"/>
+            <w:textDirection w:val="lrTb"/>
+            <w:noWrap w:val="false"/>
+          </w:tcPr>
+          <w:p>
+            <w:pPr>
+              <w:keepNext w:val="false"/>
+              <w:keepLines w:val="false"/>
+              <w:widowControl w:val="true"/>
+              <w:suppressLineNumbers w:val="false"/>
+              <w:pBdr/>
+              <w:spacing w:line="360" w:lineRule="auto"/>
+              <w:ind/>
+              <w:jc w:val="both"/>
+              <w:rPr>
+                <w:rFonts w:hint="default" w:ascii="Arial" w:hAnsi="Arial" w:cs="Arial"/>
+                <w:sz w:val="24"/>
+                <w:szCs w:val="24"/>
+              </w:rPr>
+            </w:pPr>
+            <w:r>
+              <w:rPr>
+                <w:rFonts w:hint="default" w:ascii="Arial" w:hAnsi="Arial" w:eastAsia="SimSun" w:cs="Arial"/>
+                <w:sz w:val="24"/>
+                <w:szCs w:val="24"/>
+                <w:lang w:val="en-US" w:eastAsia="zh-CN" w:bidi="ar"/>
+              </w:rPr>
+              <w:t xml:space="preserve">Moderada, requiere familiarizarse con sus conceptos y funcionalidades</w:t>
+            </w:r>
+            <w:r>
+              <w:rPr>
+                <w:rFonts w:hint="default" w:ascii="Arial" w:hAnsi="Arial" w:cs="Arial"/>
+                <w:sz w:val="24"/>
+                <w:szCs w:val="24"/>
+              </w:rPr>
+            </w:r>
+            <w:r>
+              <w:rPr>
+                <w:rFonts w:hint="default" w:ascii="Arial" w:hAnsi="Arial" w:cs="Arial"/>
+                <w:sz w:val="24"/>
+                <w:szCs w:val="24"/>
+              </w:rPr>
+            </w:r>
+          </w:p>
+        </w:tc>
+        <w:tc>
+          <w:tcPr>
+            <w:shd w:val="clear" w:color="ffffff" w:fill="ffffff"/>
+            <w:tcBorders>
+              <w:top w:val="single" w:color="000000" w:sz="4" w:space="0"/>
+              <w:left w:val="single" w:color="000000" w:sz="4" w:space="0"/>
+              <w:bottom w:val="single" w:color="000000" w:sz="4" w:space="0"/>
+              <w:right w:val="single" w:color="000000" w:sz="4" w:space="0"/>
+            </w:tcBorders>
+            <w:tcMar>
+              <w:left w:w="0" w:type="dxa"/>
+              <w:top w:w="30" w:type="dxa"/>
+              <w:right w:w="0" w:type="dxa"/>
+              <w:bottom w:w="30" w:type="dxa"/>
+            </w:tcMar>
+            <w:tcW w:w="0" w:type="auto"/>
+            <w:vAlign w:val="top"/>
+            <w:textDirection w:val="lrTb"/>
+            <w:noWrap w:val="false"/>
+          </w:tcPr>
+          <w:p>
+            <w:pPr>
+              <w:keepNext w:val="false"/>
+              <w:keepLines w:val="false"/>
+              <w:widowControl w:val="true"/>
+              <w:suppressLineNumbers w:val="false"/>
+              <w:pBdr>
+                <w:top w:val="none" w:color="000000" w:sz="0" w:space="0"/>
+                <w:left w:val="none" w:color="000000" w:sz="0" w:space="0"/>
+                <w:bottom w:val="none" w:color="000000" w:sz="0" w:space="0"/>
+                <w:right w:val="none" w:color="000000" w:sz="0" w:space="0"/>
+              </w:pBdr>
+              <w:spacing w:line="360" w:lineRule="auto"/>
+              <w:ind/>
+              <w:jc w:val="both"/>
+              <w:rPr>
+                <w:rFonts w:hint="default" w:ascii="Arial" w:hAnsi="Arial" w:cs="Arial"/>
+                <w:sz w:val="24"/>
+                <w:szCs w:val="24"/>
+              </w:rPr>
+            </w:pPr>
+            <w:r>
+              <w:rPr>
+                <w:rFonts w:hint="default" w:ascii="Arial" w:hAnsi="Arial" w:eastAsia="SimSun" w:cs="Arial"/>
+                <w:sz w:val="24"/>
+                <w:szCs w:val="24"/>
+                <w:lang w:val="en-US" w:eastAsia="zh-CN" w:bidi="ar"/>
+              </w:rPr>
+              <w:t xml:space="preserve">Moderada, especialmente para aquellos que están familiarizados con Vue.js</w:t>
+            </w:r>
+            <w:r>
+              <w:rPr>
+                <w:rFonts w:hint="default" w:ascii="Arial" w:hAnsi="Arial" w:cs="Arial"/>
+                <w:sz w:val="24"/>
+                <w:szCs w:val="24"/>
+              </w:rPr>
+            </w:r>
+            <w:r>
+              <w:rPr>
+                <w:rFonts w:hint="default" w:ascii="Arial" w:hAnsi="Arial" w:cs="Arial"/>
+                <w:sz w:val="24"/>
+                <w:szCs w:val="24"/>
+              </w:rPr>
+            </w:r>
+          </w:p>
+        </w:tc>
+      </w:tr>
+      <w:tr>
+        <w:trPr>
+          <w:trHeight w:val="315"/>
+        </w:trPr>
+        <w:tc>
+          <w:tcPr>
+            <w:shd w:val="clear" w:color="ffffff" w:fill="ffffff"/>
+            <w:tcBorders>
+              <w:top w:val="single" w:color="000000" w:sz="4" w:space="0"/>
+              <w:left w:val="single" w:color="000000" w:sz="4" w:space="0"/>
+              <w:bottom w:val="single" w:color="000000" w:sz="4" w:space="0"/>
+              <w:right w:val="single" w:color="000000" w:sz="4" w:space="0"/>
+            </w:tcBorders>
+            <w:tcMar>
+              <w:left w:w="45" w:type="dxa"/>
+              <w:top w:w="30" w:type="dxa"/>
+              <w:right w:w="45" w:type="dxa"/>
+              <w:bottom w:w="30" w:type="dxa"/>
+            </w:tcMar>
+            <w:tcW w:w="1757" w:type="dxa"/>
+            <w:vAlign w:val="top"/>
+            <w:textDirection w:val="lrTb"/>
+            <w:noWrap w:val="false"/>
+          </w:tcPr>
+          <w:p>
+            <w:pPr>
+              <w:keepNext w:val="false"/>
+              <w:keepLines w:val="false"/>
+              <w:widowControl w:val="true"/>
+              <w:suppressLineNumbers w:val="false"/>
+              <w:pBdr/>
+              <w:spacing w:line="360" w:lineRule="auto"/>
+              <w:ind/>
+              <w:jc w:val="both"/>
+              <w:rPr>
+                <w:rFonts w:hint="default" w:ascii="Arial" w:hAnsi="Arial" w:cs="Arial"/>
+                <w:b/>
+                <w:bCs/>
+                <w:sz w:val="24"/>
+                <w:szCs w:val="24"/>
+              </w:rPr>
+            </w:pPr>
+            <w:r>
+              <w:rPr>
+                <w:rFonts w:hint="default" w:ascii="Arial" w:hAnsi="Arial" w:eastAsia="SimSun" w:cs="Arial"/>
+                <w:b/>
+                <w:bCs/>
+                <w:sz w:val="24"/>
+                <w:szCs w:val="24"/>
+                <w:lang w:val="en-US" w:eastAsia="zh-CN" w:bidi="ar"/>
+              </w:rPr>
+              <w:t xml:space="preserve">Comunidad</w:t>
+            </w:r>
+            <w:r>
+              <w:rPr>
+                <w:rFonts w:hint="default" w:ascii="Arial" w:hAnsi="Arial" w:cs="Arial"/>
+                <w:b/>
+                <w:bCs/>
+                <w:sz w:val="24"/>
+                <w:szCs w:val="24"/>
+              </w:rPr>
+            </w:r>
+            <w:r>
+              <w:rPr>
+                <w:rFonts w:hint="default" w:ascii="Arial" w:hAnsi="Arial" w:cs="Arial"/>
+                <w:b/>
+                <w:bCs/>
+                <w:sz w:val="24"/>
+                <w:szCs w:val="24"/>
+              </w:rPr>
+            </w:r>
+          </w:p>
+        </w:tc>
+        <w:tc>
+          <w:tcPr>
+            <w:shd w:val="clear" w:color="ffffff" w:fill="ffffff"/>
+            <w:tcBorders>
+              <w:top w:val="single" w:color="000000" w:sz="4" w:space="0"/>
+              <w:left w:val="single" w:color="000000" w:sz="4" w:space="0"/>
+              <w:bottom w:val="single" w:color="000000" w:sz="4" w:space="0"/>
+              <w:right w:val="single" w:color="000000" w:sz="4" w:space="0"/>
+            </w:tcBorders>
+            <w:tcMar>
+              <w:left w:w="45" w:type="dxa"/>
+              <w:top w:w="30" w:type="dxa"/>
+              <w:right w:w="45" w:type="dxa"/>
+              <w:bottom w:w="30" w:type="dxa"/>
+            </w:tcMar>
+            <w:tcW w:w="2201" w:type="dxa"/>
+            <w:vAlign w:val="top"/>
+            <w:textDirection w:val="lrTb"/>
+            <w:noWrap w:val="false"/>
+          </w:tcPr>
+          <w:p>
+            <w:pPr>
+              <w:keepNext w:val="false"/>
+              <w:keepLines w:val="false"/>
+              <w:widowControl w:val="true"/>
+              <w:suppressLineNumbers w:val="false"/>
+              <w:pBdr/>
+              <w:spacing w:line="360" w:lineRule="auto"/>
+              <w:ind/>
+              <w:jc w:val="both"/>
+              <w:rPr>
+                <w:rFonts w:hint="default" w:ascii="Arial" w:hAnsi="Arial" w:cs="Arial"/>
+                <w:sz w:val="24"/>
+                <w:szCs w:val="24"/>
+              </w:rPr>
+            </w:pPr>
+            <w:r>
+              <w:rPr>
+                <w:rFonts w:hint="default" w:ascii="Arial" w:hAnsi="Arial" w:eastAsia="SimSun" w:cs="Arial"/>
+                <w:sz w:val="24"/>
+                <w:szCs w:val="24"/>
+                <w:lang w:val="en-US" w:eastAsia="zh-CN" w:bidi="ar"/>
+              </w:rPr>
+              <w:t xml:space="preserve">En crecimiento, con soporte activo y recursos disponibles</w:t>
+            </w:r>
+            <w:r>
+              <w:rPr>
+                <w:rFonts w:hint="default" w:ascii="Arial" w:hAnsi="Arial" w:cs="Arial"/>
+                <w:sz w:val="24"/>
+                <w:szCs w:val="24"/>
+              </w:rPr>
+            </w:r>
+            <w:r>
+              <w:rPr>
+                <w:rFonts w:hint="default" w:ascii="Arial" w:hAnsi="Arial" w:cs="Arial"/>
+                <w:sz w:val="24"/>
+                <w:szCs w:val="24"/>
+              </w:rPr>
+            </w:r>
+          </w:p>
+        </w:tc>
+        <w:tc>
+          <w:tcPr>
+            <w:shd w:val="clear" w:color="ffffff" w:fill="ffffff"/>
+            <w:tcBorders>
+              <w:top w:val="single" w:color="000000" w:sz="4" w:space="0"/>
+              <w:left w:val="single" w:color="000000" w:sz="4" w:space="0"/>
+              <w:bottom w:val="single" w:color="000000" w:sz="4" w:space="0"/>
+              <w:right w:val="single" w:color="000000" w:sz="4" w:space="0"/>
+            </w:tcBorders>
+            <w:tcMar>
+              <w:left w:w="45" w:type="dxa"/>
+              <w:top w:w="30" w:type="dxa"/>
+              <w:right w:w="45" w:type="dxa"/>
+              <w:bottom w:w="30" w:type="dxa"/>
+            </w:tcMar>
+            <w:tcW w:w="0" w:type="auto"/>
+            <w:vAlign w:val="top"/>
+            <w:textDirection w:val="lrTb"/>
+            <w:noWrap w:val="false"/>
+          </w:tcPr>
+          <w:p>
+            <w:pPr>
+              <w:keepNext w:val="false"/>
+              <w:keepLines w:val="false"/>
+              <w:widowControl w:val="true"/>
+              <w:suppressLineNumbers w:val="false"/>
+              <w:pBdr/>
+              <w:spacing w:line="360" w:lineRule="auto"/>
+              <w:ind/>
+              <w:jc w:val="both"/>
+              <w:rPr>
+                <w:rFonts w:hint="default" w:ascii="Arial" w:hAnsi="Arial" w:cs="Arial"/>
+                <w:sz w:val="24"/>
+                <w:szCs w:val="24"/>
+              </w:rPr>
+            </w:pPr>
+            <w:r>
+              <w:rPr>
+                <w:rFonts w:hint="default" w:ascii="Arial" w:hAnsi="Arial" w:eastAsia="SimSun" w:cs="Arial"/>
+                <w:sz w:val="24"/>
+                <w:szCs w:val="24"/>
+                <w:lang w:val="en-US" w:eastAsia="zh-CN" w:bidi="ar"/>
+              </w:rPr>
+              <w:t xml:space="preserve">Amplia comunidad de desarrolladores, con gran cantidad de recursos y soporte en línea</w:t>
+            </w:r>
+            <w:r>
+              <w:rPr>
+                <w:rFonts w:hint="default" w:ascii="Arial" w:hAnsi="Arial" w:cs="Arial"/>
+                <w:sz w:val="24"/>
+                <w:szCs w:val="24"/>
+              </w:rPr>
+            </w:r>
+            <w:r>
+              <w:rPr>
+                <w:rFonts w:hint="default" w:ascii="Arial" w:hAnsi="Arial" w:cs="Arial"/>
+                <w:sz w:val="24"/>
+                <w:szCs w:val="24"/>
+              </w:rPr>
+            </w:r>
+          </w:p>
+        </w:tc>
+        <w:tc>
+          <w:tcPr>
+            <w:shd w:val="clear" w:color="ffffff" w:fill="ffffff"/>
+            <w:tcBorders>
+              <w:top w:val="single" w:color="000000" w:sz="4" w:space="0"/>
+              <w:left w:val="single" w:color="000000" w:sz="4" w:space="0"/>
+              <w:bottom w:val="single" w:color="000000" w:sz="4" w:space="0"/>
+              <w:right w:val="single" w:color="000000" w:sz="4" w:space="0"/>
+            </w:tcBorders>
+            <w:tcMar>
+              <w:left w:w="0" w:type="dxa"/>
+              <w:top w:w="30" w:type="dxa"/>
+              <w:right w:w="0" w:type="dxa"/>
+              <w:bottom w:w="30" w:type="dxa"/>
+            </w:tcMar>
+            <w:tcW w:w="0" w:type="auto"/>
+            <w:vAlign w:val="top"/>
+            <w:textDirection w:val="lrTb"/>
+            <w:noWrap w:val="false"/>
+          </w:tcPr>
+          <w:p>
+            <w:pPr>
+              <w:keepNext w:val="false"/>
+              <w:keepLines w:val="false"/>
+              <w:widowControl w:val="true"/>
+              <w:suppressLineNumbers w:val="false"/>
+              <w:pBdr>
+                <w:top w:val="none" w:color="000000" w:sz="0" w:space="0"/>
+                <w:left w:val="none" w:color="000000" w:sz="0" w:space="0"/>
+                <w:bottom w:val="none" w:color="000000" w:sz="0" w:space="0"/>
+                <w:right w:val="none" w:color="000000" w:sz="0" w:space="0"/>
+              </w:pBdr>
+              <w:spacing w:line="360" w:lineRule="auto"/>
+              <w:ind/>
+              <w:jc w:val="both"/>
+              <w:rPr>
+                <w:rFonts w:hint="default" w:ascii="Arial" w:hAnsi="Arial" w:cs="Arial"/>
+                <w:sz w:val="24"/>
+                <w:szCs w:val="24"/>
+              </w:rPr>
+            </w:pPr>
+            <w:r>
+              <w:rPr>
+                <w:rFonts w:hint="default" w:ascii="Arial" w:hAnsi="Arial" w:eastAsia="SimSun" w:cs="Arial"/>
+                <w:sz w:val="24"/>
+                <w:szCs w:val="24"/>
+                <w:lang w:val="en-US" w:eastAsia="zh-CN" w:bidi="ar"/>
+              </w:rPr>
+              <w:t xml:space="preserve">Comunidad activa y en crecimiento, con soporte y recursos disponibles</w:t>
+            </w:r>
+            <w:r>
+              <w:rPr>
+                <w:rFonts w:hint="default" w:ascii="Arial" w:hAnsi="Arial" w:cs="Arial"/>
+                <w:sz w:val="24"/>
+                <w:szCs w:val="24"/>
+              </w:rPr>
+            </w:r>
+            <w:r>
+              <w:rPr>
+                <w:rFonts w:hint="default" w:ascii="Arial" w:hAnsi="Arial" w:cs="Arial"/>
+                <w:sz w:val="24"/>
+                <w:szCs w:val="24"/>
+              </w:rPr>
+            </w:r>
+          </w:p>
+        </w:tc>
+      </w:tr>
+    </w:tbl>
+    <w:p>
+      <w:pPr>
+        <w:pBdr/>
+        <w:spacing w:line="360" w:lineRule="auto"/>
+        <w:ind/>
+        <w:jc w:val="both"/>
+        <w:rPr/>
+      </w:pPr>
+      <w:r>
+        <w:rPr>
+          <w:rFonts w:ascii="Arial" w:hAnsi="Arial" w:eastAsia="Arial" w:cs="Arial"/>
+          <w:sz w:val="24"/>
+          <w:szCs w:val="24"/>
+          <w:highlight w:val="none"/>
+        </w:rPr>
+      </w:r>
+      <w:r>
+        <w:rPr>
+          <w:rFonts w:ascii="Arial" w:hAnsi="Arial" w:eastAsia="Arial" w:cs="Arial"/>
+          <w:sz w:val="24"/>
+          <w:szCs w:val="24"/>
+          <w:highlight w:val="none"/>
+        </w:rPr>
+      </w:r>
+    </w:p>
+    <w:p>
+      <w:pPr>
         <w:pStyle w:val="831"/>
         <w:pBdr/>
         <w:spacing/>
@@ -13066,6 +15121,8 @@
           <w:szCs w:val="24"/>
         </w:rPr>
       </w:pPr>
+      <w:r/>
+      <w:bookmarkStart w:id="20" w:name="_Toc8"/>
       <w:r>
         <w:rPr>
           <w:rFonts w:ascii="Arial" w:hAnsi="Arial" w:eastAsia="Arial" w:cs="Arial"/>
@@ -13096,6 +15153,9 @@
         </w:rPr>
         <w:t xml:space="preserve">LDAP</w:t>
       </w:r>
+      <w:r/>
+      <w:bookmarkEnd w:id="20"/>
+      <w:r/>
       <w:r>
         <w:rPr>
           <w:rFonts w:ascii="Arial" w:hAnsi="Arial" w:cs="Arial"/>
@@ -13103,11 +15163,202 @@
           <w:szCs w:val="24"/>
         </w:rPr>
       </w:r>
-      <w:r>
+    </w:p>
+    <w:p>
+      <w:pPr>
+        <w:pStyle w:val="1000"/>
+        <w:pBdr/>
+        <w:spacing/>
+        <w:ind/>
         <w:rPr>
           <w:rFonts w:ascii="Arial" w:hAnsi="Arial" w:cs="Arial"/>
-          <w:sz w:val="24"/>
-          <w:szCs w:val="24"/>
+          <w:highlight w:val="yellow"/>
+          <w14:ligatures w14:val="none"/>
+        </w:rPr>
+      </w:pPr>
+      <w:r/>
+      <w:bookmarkStart w:id="21" w:name="_Toc9"/>
+      <w:r>
+        <w:rPr>
+          <w:rFonts w:ascii="Arial" w:hAnsi="Arial" w:eastAsia="Arial" w:cs="Arial"/>
+        </w:rPr>
+        <w:t xml:space="preserve">1.</w:t>
+      </w:r>
+      <w:r>
+        <w:rPr>
+          <w:rFonts w:ascii="Arial" w:hAnsi="Arial" w:eastAsia="Arial" w:cs="Arial"/>
+          <w:lang w:val="en-US"/>
+        </w:rPr>
+        <w:t xml:space="preserve">4</w:t>
+      </w:r>
+      <w:r>
+        <w:rPr>
+          <w:rFonts w:ascii="Arial" w:hAnsi="Arial" w:eastAsia="Arial" w:cs="Arial"/>
+        </w:rPr>
+        <w:t xml:space="preserve"> </w:t>
+      </w:r>
+      <w:r>
+        <w:rPr>
+          <w:rFonts w:ascii="Arial" w:hAnsi="Arial" w:eastAsia="Arial" w:cs="Arial"/>
+          <w:highlight w:val="none"/>
+          <w:lang w:val="en-US"/>
+        </w:rPr>
+        <w:t xml:space="preserve">Archivos de configuración</w:t>
+      </w:r>
+      <w:r>
+        <w:rPr>
+          <w:rFonts w:ascii="Arial" w:hAnsi="Arial" w:cs="Arial"/>
+          <w:highlight w:val="yellow"/>
+          <w14:ligatures w14:val="none"/>
+        </w:rPr>
+      </w:r>
+      <w:bookmarkEnd w:id="21"/>
+      <w:r/>
+      <w:r>
+        <w:rPr>
+          <w:rFonts w:ascii="Arial" w:hAnsi="Arial" w:cs="Arial"/>
+          <w:highlight w:val="yellow"/>
+          <w14:ligatures w14:val="none"/>
+        </w:rPr>
+      </w:r>
+    </w:p>
+    <w:p>
+      <w:pPr>
+        <w:pStyle w:val="831"/>
+        <w:pBdr/>
+        <w:spacing/>
+        <w:ind/>
+        <w:rPr/>
+      </w:pPr>
+      <w:r/>
+      <w:bookmarkStart w:id="22" w:name="_Toc10"/>
+      <w:r>
+        <w:rPr>
+          <w:rFonts w:ascii="Arial" w:hAnsi="Arial" w:eastAsia="Arial" w:cs="Arial"/>
+          <w:sz w:val="24"/>
+          <w:szCs w:val="24"/>
+          <w:highlight w:val="none"/>
+          <w:lang w:val="en-US"/>
+        </w:rPr>
+        <w:t xml:space="preserve">1.4.1 Variables de entorno (.env)</w:t>
+      </w:r>
+      <w:r/>
+      <w:bookmarkEnd w:id="22"/>
+      <w:r/>
+      <w:r/>
+    </w:p>
+    <w:p>
+      <w:pPr>
+        <w:pStyle w:val="831"/>
+        <w:pBdr/>
+        <w:spacing/>
+        <w:ind/>
+        <w:rPr/>
+      </w:pPr>
+      <w:r/>
+      <w:bookmarkStart w:id="23" w:name="_Toc11"/>
+      <w:r>
+        <w:rPr>
+          <w:rFonts w:ascii="Arial" w:hAnsi="Arial" w:eastAsia="Arial" w:cs="Arial"/>
+          <w:sz w:val="24"/>
+          <w:szCs w:val="24"/>
+          <w:highlight w:val="none"/>
+          <w:lang w:val="en-US"/>
+        </w:rPr>
+        <w:t xml:space="preserve">1.4.1 Esquema JSON (JSON Schema)</w:t>
+      </w:r>
+      <w:r/>
+      <w:bookmarkEnd w:id="23"/>
+      <w:r/>
+      <w:r/>
+    </w:p>
+    <w:p>
+      <w:pPr>
+        <w:pStyle w:val="831"/>
+        <w:pBdr/>
+        <w:spacing/>
+        <w:ind/>
+        <w:rPr>
+          <w:rFonts w:ascii="Arial" w:hAnsi="Arial" w:eastAsia="Arial" w:cs="Arial"/>
+          <w:sz w:val="24"/>
+          <w:szCs w:val="24"/>
+          <w:highlight w:val="none"/>
+          <w:lang w:val="en-US"/>
+        </w:rPr>
+      </w:pPr>
+      <w:r/>
+      <w:bookmarkStart w:id="24" w:name="_Toc12"/>
+      <w:r>
+        <w:rPr>
+          <w:rFonts w:ascii="Arial" w:hAnsi="Arial" w:eastAsia="Arial" w:cs="Arial"/>
+          <w:sz w:val="24"/>
+          <w:szCs w:val="24"/>
+          <w:highlight w:val="none"/>
+          <w:lang w:val="en-US"/>
+        </w:rPr>
+        <w:t xml:space="preserve">1.4.1 YAML</w:t>
+      </w:r>
+      <w:r>
+        <w:rPr>
+          <w:rFonts w:ascii="Arial" w:hAnsi="Arial" w:eastAsia="Arial" w:cs="Arial"/>
+          <w:sz w:val="24"/>
+          <w:szCs w:val="24"/>
+          <w:highlight w:val="none"/>
+          <w:lang w:val="en-US"/>
+        </w:rPr>
+      </w:r>
+      <w:bookmarkEnd w:id="24"/>
+      <w:r/>
+      <w:r>
+        <w:rPr>
+          <w:rFonts w:ascii="Arial" w:hAnsi="Arial" w:eastAsia="Arial" w:cs="Arial"/>
+          <w:sz w:val="24"/>
+          <w:szCs w:val="24"/>
+          <w:highlight w:val="none"/>
+          <w:lang w:val="en-US"/>
+        </w:rPr>
+      </w:r>
+    </w:p>
+    <w:p>
+      <w:pPr>
+        <w:pStyle w:val="831"/>
+        <w:pBdr/>
+        <w:spacing/>
+        <w:ind/>
+        <w:rPr>
+          <w:rFonts w:ascii="Arial" w:hAnsi="Arial" w:eastAsia="Arial" w:cs="Arial"/>
+          <w:sz w:val="24"/>
+          <w:szCs w:val="24"/>
+          <w:highlight w:val="none"/>
+          <w:lang w:val="en-US"/>
+        </w:rPr>
+      </w:pPr>
+      <w:r/>
+      <w:bookmarkStart w:id="25" w:name="_Toc13"/>
+      <w:r>
+        <w:rPr>
+          <w:rFonts w:ascii="Arial" w:hAnsi="Arial" w:eastAsia="Arial" w:cs="Arial"/>
+          <w:sz w:val="24"/>
+          <w:szCs w:val="24"/>
+          <w:highlight w:val="none"/>
+          <w:lang w:val="en-US"/>
+        </w:rPr>
+        <w:t xml:space="preserve">1.4.1 TOML</w:t>
+      </w:r>
+      <w:r>
+        <w:rPr>
+          <w:highlight w:val="none"/>
+        </w:rPr>
+      </w:r>
+      <w:bookmarkEnd w:id="25"/>
+      <w:r/>
+      <w:r>
+        <w:rPr>
+          <w:rFonts w:ascii="Arial" w:hAnsi="Arial" w:eastAsia="Arial" w:cs="Arial"/>
+          <w:sz w:val="24"/>
+          <w:szCs w:val="24"/>
+          <w:highlight w:val="none"/>
+          <w:lang w:val="en-US"/>
         </w:rPr>
       </w:r>
     </w:p>
@@ -13124,10 +15375,12 @@
         <w:spacing/>
         <w:ind/>
         <w:rPr>
-          <w:rFonts w:ascii="Arial" w:hAnsi="Arial" w:cs="Arial"/>
+          <w:highlight w:val="none"/>
           <w14:ligatures w14:val="none"/>
         </w:rPr>
       </w:pPr>
+      <w:r/>
+      <w:bookmarkStart w:id="26" w:name="_Toc14"/>
       <w:r>
         <w:rPr>
           <w:rFonts w:ascii="Arial" w:hAnsi="Arial" w:eastAsia="Arial" w:cs="Arial"/>
@@ -13139,7 +15392,7 @@
           <w:rFonts w:ascii="Arial" w:hAnsi="Arial" w:eastAsia="Arial" w:cs="Arial"/>
           <w:lang w:val="en-US"/>
         </w:rPr>
-        <w:t xml:space="preserve">4</w:t>
+        <w:t xml:space="preserve">5</w:t>
       </w:r>
       <w:r>
         <w:rPr>
@@ -13186,15 +15439,12 @@
         </w:rPr>
         <w:t xml:space="preserve">istema</w:t>
       </w:r>
-      <w:r>
-        <w:rPr>
-          <w:rFonts w:ascii="Arial" w:hAnsi="Arial" w:cs="Arial"/>
-          <w14:ligatures w14:val="none"/>
-        </w:rPr>
-      </w:r>
-      <w:r>
-        <w:rPr>
-          <w:rFonts w:ascii="Arial" w:hAnsi="Arial" w:cs="Arial"/>
+      <w:r/>
+      <w:bookmarkEnd w:id="26"/>
+      <w:r/>
+      <w:r>
+        <w:rPr>
+          <w:highlight w:val="none"/>
           <w14:ligatures w14:val="none"/>
         </w:rPr>
       </w:r>
@@ -13336,255 +15586,66 @@
     </w:p>
     <w:p>
       <w:pPr>
-        <w:pStyle w:val="1000"/>
-        <w:pBdr/>
-        <w:spacing/>
-        <w:ind/>
-        <w:rPr>
-          <w:rFonts w:ascii="Arial" w:hAnsi="Arial" w:cs="Arial"/>
-          <w:highlight w:val="yellow"/>
-          <w14:ligatures w14:val="none"/>
-        </w:rPr>
+        <w:pBdr/>
+        <w:spacing/>
+        <w:ind/>
+        <w:rPr/>
       </w:pPr>
       <w:r>
         <w:rPr>
           <w:rFonts w:ascii="Arial" w:hAnsi="Arial" w:eastAsia="Arial" w:cs="Arial"/>
-        </w:rPr>
-        <w:t xml:space="preserve">1.</w:t>
-      </w:r>
-      <w:r>
-        <w:rPr>
-          <w:rFonts w:ascii="Arial" w:hAnsi="Arial" w:eastAsia="Arial" w:cs="Arial"/>
-          <w:lang w:val="en-US"/>
-        </w:rPr>
-        <w:t xml:space="preserve">5</w:t>
-      </w:r>
-      <w:r>
-        <w:rPr>
-          <w:rFonts w:ascii="Arial" w:hAnsi="Arial" w:eastAsia="Arial" w:cs="Arial"/>
-        </w:rPr>
-        <w:t xml:space="preserve"> </w:t>
-      </w:r>
-      <w:r>
-        <w:rPr>
-          <w:rFonts w:ascii="Arial" w:hAnsi="Arial" w:eastAsia="Arial" w:cs="Arial"/>
+          <w:sz w:val="24"/>
+          <w:szCs w:val="24"/>
           <w:highlight w:val="none"/>
           <w:lang w:val="en-US"/>
         </w:rPr>
-        <w:t xml:space="preserve">Archivos de configuración</w:t>
-      </w:r>
-      <w:r>
-        <w:rPr>
-          <w:rFonts w:ascii="Arial" w:hAnsi="Arial" w:cs="Arial"/>
-          <w:highlight w:val="yellow"/>
-          <w14:ligatures w14:val="none"/>
-        </w:rPr>
-      </w:r>
-      <w:r>
-        <w:rPr>
-          <w:rFonts w:ascii="Arial" w:hAnsi="Arial" w:cs="Arial"/>
-          <w:highlight w:val="yellow"/>
-          <w14:ligatures w14:val="none"/>
-        </w:rPr>
-      </w:r>
-    </w:p>
-    <w:p>
-      <w:pPr>
-        <w:pStyle w:val="831"/>
-        <w:pBdr/>
-        <w:spacing/>
-        <w:ind/>
-        <w:rPr/>
-      </w:pPr>
-      <w:r>
-        <w:rPr>
-          <w:rFonts w:ascii="Arial" w:hAnsi="Arial" w:eastAsia="Arial" w:cs="Arial"/>
-          <w:sz w:val="24"/>
-          <w:szCs w:val="24"/>
-          <w:highlight w:val="none"/>
-          <w:lang w:val="en-US"/>
-        </w:rPr>
-        <w:t xml:space="preserve">1.5.1 Variables de entorno (.env)</w:t>
+      </w:r>
+      <w:r>
+        <w:rPr>
+          <w:rFonts w:hint="default" w:ascii="Arial" w:hAnsi="Arial" w:eastAsia="Arial" w:cs="Arial"/>
+          <w:lang w:val="es-ES" w:eastAsia="zh-CN"/>
+        </w:rPr>
+        <w:br w:type="page" w:clear="all"/>
       </w:r>
       <w:r/>
     </w:p>
     <w:p>
       <w:pPr>
-        <w:pStyle w:val="831"/>
-        <w:pBdr/>
-        <w:spacing/>
-        <w:ind/>
-        <w:rPr/>
-      </w:pPr>
-      <w:r>
-        <w:rPr>
-          <w:rFonts w:ascii="Arial" w:hAnsi="Arial" w:eastAsia="Arial" w:cs="Arial"/>
-          <w:sz w:val="24"/>
-          <w:szCs w:val="24"/>
-          <w:highlight w:val="none"/>
+        <w:pStyle w:val="999"/>
+        <w:pBdr/>
+        <w:spacing/>
+        <w:ind/>
+        <w:rPr>
+          <w:rFonts w:hint="default" w:ascii="Arial" w:hAnsi="Arial" w:cs="Arial"/>
+        </w:rPr>
+      </w:pPr>
+      <w:r/>
+      <w:bookmarkStart w:id="27" w:name="_Toc15"/>
+      <w:r>
+        <w:rPr>
+          <w:rFonts w:hint="default" w:ascii="Arial" w:hAnsi="Arial" w:eastAsia="Arial" w:cs="Arial"/>
+          <w:lang w:val="es-ES" w:eastAsia="zh-CN"/>
+        </w:rPr>
+        <w:t xml:space="preserve">Capítulo 2</w:t>
+      </w:r>
+      <w:r>
+        <w:rPr>
+          <w:rFonts w:hint="default" w:ascii="Arial" w:hAnsi="Arial" w:eastAsia="Arial" w:cs="Arial"/>
           <w:lang w:val="en-US"/>
         </w:rPr>
-        <w:t xml:space="preserve">1.5.1 Esquema JSON (JSON Schema)</w:t>
+        <w:t xml:space="preserve"> Solución propuesta</w:t>
       </w:r>
       <w:r/>
+      <w:bookmarkEnd w:id="27"/>
+      <w:r/>
+      <w:r>
+        <w:rPr>
+          <w:rFonts w:hint="default" w:ascii="Arial" w:hAnsi="Arial" w:cs="Arial"/>
+        </w:rPr>
+      </w:r>
     </w:p>
     <w:p>
       <w:pPr>
-        <w:pStyle w:val="831"/>
-        <w:pBdr/>
-        <w:spacing/>
-        <w:ind/>
-        <w:rPr>
-          <w:rFonts w:ascii="Arial" w:hAnsi="Arial" w:eastAsia="Arial" w:cs="Arial"/>
-          <w:sz w:val="24"/>
-          <w:szCs w:val="24"/>
-          <w:highlight w:val="none"/>
-          <w:lang w:val="en-US"/>
-        </w:rPr>
-      </w:pPr>
-      <w:r>
-        <w:rPr>
-          <w:rFonts w:ascii="Arial" w:hAnsi="Arial" w:eastAsia="Arial" w:cs="Arial"/>
-          <w:sz w:val="24"/>
-          <w:szCs w:val="24"/>
-          <w:highlight w:val="none"/>
-          <w:lang w:val="en-US"/>
-        </w:rPr>
-        <w:t xml:space="preserve">1.5.1 YAML</w:t>
-      </w:r>
-      <w:r>
-        <w:rPr>
-          <w:rFonts w:ascii="Arial" w:hAnsi="Arial" w:eastAsia="Arial" w:cs="Arial"/>
-          <w:sz w:val="24"/>
-          <w:szCs w:val="24"/>
-          <w:highlight w:val="none"/>
-          <w:lang w:val="en-US"/>
-        </w:rPr>
-      </w:r>
-      <w:r>
-        <w:rPr>
-          <w:rFonts w:ascii="Arial" w:hAnsi="Arial" w:eastAsia="Arial" w:cs="Arial"/>
-          <w:sz w:val="24"/>
-          <w:szCs w:val="24"/>
-          <w:highlight w:val="none"/>
-          <w:lang w:val="en-US"/>
-        </w:rPr>
-      </w:r>
-    </w:p>
-    <w:p>
-      <w:pPr>
-        <w:pStyle w:val="831"/>
-        <w:pBdr/>
-        <w:spacing/>
-        <w:ind/>
-        <w:rPr>
-          <w:rFonts w:ascii="Arial" w:hAnsi="Arial" w:eastAsia="Arial" w:cs="Arial"/>
-          <w:sz w:val="24"/>
-          <w:szCs w:val="24"/>
-          <w:highlight w:val="none"/>
-          <w:lang w:val="en-US"/>
-        </w:rPr>
-      </w:pPr>
-      <w:r>
-        <w:rPr>
-          <w:rFonts w:ascii="Arial" w:hAnsi="Arial" w:eastAsia="Arial" w:cs="Arial"/>
-          <w:sz w:val="24"/>
-          <w:szCs w:val="24"/>
-          <w:highlight w:val="none"/>
-          <w:lang w:val="en-US"/>
-        </w:rPr>
-      </w:r>
-      <w:r>
-        <w:rPr>
-          <w:rFonts w:ascii="Arial" w:hAnsi="Arial" w:eastAsia="Arial" w:cs="Arial"/>
-          <w:sz w:val="24"/>
-          <w:szCs w:val="24"/>
-          <w:highlight w:val="none"/>
-          <w:lang w:val="en-US"/>
-        </w:rPr>
-        <w:t xml:space="preserve">1.5.1 TOML</w:t>
-      </w:r>
-      <w:r>
-        <w:rPr>
-          <w:rFonts w:ascii="Arial" w:hAnsi="Arial" w:eastAsia="Arial" w:cs="Arial"/>
-          <w:sz w:val="24"/>
-          <w:szCs w:val="24"/>
-          <w:highlight w:val="none"/>
-          <w:lang w:val="en-US"/>
-        </w:rPr>
-      </w:r>
-      <w:r>
-        <w:rPr>
-          <w:rFonts w:ascii="Arial" w:hAnsi="Arial" w:eastAsia="Arial" w:cs="Arial"/>
-          <w:sz w:val="24"/>
-          <w:szCs w:val="24"/>
-          <w:highlight w:val="none"/>
-          <w:lang w:val="en-US"/>
-        </w:rPr>
-      </w:r>
-    </w:p>
-    <w:p>
-      <w:pPr>
-        <w:pBdr/>
-        <w:spacing/>
-        <w:ind/>
-        <w:rPr/>
-      </w:pPr>
-      <w:r>
-        <w:rPr>
-          <w:rFonts w:ascii="Arial" w:hAnsi="Arial" w:eastAsia="Arial" w:cs="Arial"/>
-          <w:sz w:val="24"/>
-          <w:szCs w:val="24"/>
-          <w:highlight w:val="none"/>
-          <w:lang w:val="en-US"/>
-        </w:rPr>
-      </w:r>
-      <w:r>
-        <w:rPr>
-          <w:rFonts w:hint="default" w:ascii="Arial" w:hAnsi="Arial" w:eastAsia="Arial" w:cs="Arial"/>
-          <w:lang w:val="es-ES" w:eastAsia="zh-CN"/>
-        </w:rPr>
-        <w:br w:type="page" w:clear="all"/>
-      </w:r>
-      <w:r/>
-    </w:p>
-    <w:p>
-      <w:pPr>
-        <w:pStyle w:val="999"/>
-        <w:pBdr/>
-        <w:spacing/>
-        <w:ind/>
-        <w:rPr>
-          <w:rFonts w:hint="default" w:ascii="Arial" w:hAnsi="Arial" w:cs="Arial"/>
-        </w:rPr>
-      </w:pPr>
-      <w:r>
-        <w:rPr>
-          <w:rFonts w:hint="default" w:ascii="Arial" w:hAnsi="Arial" w:eastAsia="Arial" w:cs="Arial"/>
-          <w:lang w:val="es-ES" w:eastAsia="zh-CN"/>
-        </w:rPr>
-        <w:t xml:space="preserve">Capítulo 2</w:t>
-      </w:r>
-      <w:r>
-        <w:rPr>
-          <w:rFonts w:hint="default" w:ascii="Arial" w:hAnsi="Arial" w:eastAsia="Arial" w:cs="Arial"/>
-          <w:lang w:val="en-US"/>
-        </w:rPr>
-        <w:t xml:space="preserve"> Solución propuesta</w:t>
-      </w:r>
-      <w:r>
-        <w:rPr>
-          <w:rFonts w:hint="default" w:ascii="Arial" w:hAnsi="Arial" w:cs="Arial"/>
-        </w:rPr>
-      </w:r>
-      <w:r>
-        <w:rPr>
-          <w:rFonts w:hint="default" w:ascii="Arial" w:hAnsi="Arial" w:cs="Arial"/>
-        </w:rPr>
-      </w:r>
-    </w:p>
-    <w:p>
-      <w:pPr>
         <w:pStyle w:val="1000"/>
         <w:pBdr/>
         <w:spacing/>
@@ -13594,6 +15655,8 @@
           <w14:ligatures w14:val="none"/>
         </w:rPr>
       </w:pPr>
+      <w:r/>
+      <w:bookmarkStart w:id="28" w:name="_Toc16"/>
       <w:r>
         <w:rPr>
           <w:rFonts w:ascii="Arial" w:hAnsi="Arial" w:eastAsia="Arial" w:cs="Arial"/>
@@ -13638,12 +15701,9 @@
         </w:rPr>
         <w:t xml:space="preserve">eb</w:t>
       </w:r>
-      <w:r>
-        <w:rPr>
-          <w:rFonts w:ascii="Arial" w:hAnsi="Arial" w:cs="Arial"/>
-          <w14:ligatures w14:val="none"/>
-        </w:rPr>
-      </w:r>
+      <w:r/>
+      <w:bookmarkEnd w:id="28"/>
+      <w:r/>
       <w:r>
         <w:rPr>
           <w:rFonts w:ascii="Arial" w:hAnsi="Arial" w:cs="Arial"/>
@@ -13788,6 +15848,8 @@
           <w14:ligatures w14:val="none"/>
         </w:rPr>
       </w:pPr>
+      <w:r/>
+      <w:bookmarkStart w:id="29" w:name="_Toc17"/>
       <w:r>
         <w:rPr>
           <w:rFonts w:ascii="Arial" w:hAnsi="Arial" w:eastAsia="Arial" w:cs="Arial"/>
@@ -13820,12 +15882,9 @@
         </w:rPr>
         <w:t xml:space="preserve">ásicas</w:t>
       </w:r>
-      <w:r>
-        <w:rPr>
-          <w:rFonts w:ascii="Arial" w:hAnsi="Arial" w:cs="Arial"/>
-          <w14:ligatures w14:val="none"/>
-        </w:rPr>
-      </w:r>
+      <w:r/>
+      <w:bookmarkEnd w:id="29"/>
+      <w:r/>
       <w:r>
         <w:rPr>
           <w:rFonts w:ascii="Arial" w:hAnsi="Arial" w:cs="Arial"/>
@@ -13996,6 +16055,8 @@
           <w:rFonts w:hint="default" w:ascii="Arial" w:hAnsi="Arial" w:cs="Arial"/>
         </w:rPr>
       </w:pPr>
+      <w:r/>
+      <w:bookmarkStart w:id="30" w:name="_Toc18"/>
       <w:r>
         <w:rPr>
           <w:rFonts w:hint="default" w:ascii="Arial" w:hAnsi="Arial" w:eastAsia="Arial" w:cs="Arial"/>
@@ -14010,11 +16071,9 @@
         </w:rPr>
         <w:t xml:space="preserve"> Validación de la solución</w:t>
       </w:r>
-      <w:r>
-        <w:rPr>
-          <w:rFonts w:hint="default" w:ascii="Arial" w:hAnsi="Arial" w:cs="Arial"/>
-        </w:rPr>
-      </w:r>
+      <w:r/>
+      <w:bookmarkEnd w:id="30"/>
+      <w:r/>
       <w:r>
         <w:rPr>
           <w:rFonts w:hint="default" w:ascii="Arial" w:hAnsi="Arial" w:cs="Arial"/>
@@ -14032,6 +16091,8 @@
           <w14:ligatures w14:val="none"/>
         </w:rPr>
       </w:pPr>
+      <w:r/>
+      <w:bookmarkStart w:id="31" w:name="_Toc19"/>
       <w:r>
         <w:rPr>
           <w:rFonts w:ascii="Arial" w:hAnsi="Arial" w:eastAsia="Arial" w:cs="Arial"/>
@@ -14051,12 +16112,9 @@
         </w:rPr>
         <w:t xml:space="preserve">ntegración</w:t>
       </w:r>
-      <w:r>
-        <w:rPr>
-          <w:rFonts w:ascii="Arial" w:hAnsi="Arial" w:cs="Arial"/>
-          <w14:ligatures w14:val="none"/>
-        </w:rPr>
-      </w:r>
+      <w:r/>
+      <w:bookmarkEnd w:id="31"/>
+      <w:r/>
       <w:r>
         <w:rPr>
           <w:rFonts w:ascii="Arial" w:hAnsi="Arial" w:cs="Arial"/>
@@ -14197,6 +16255,8 @@
           <w:rFonts w:hint="default" w:ascii="Arial" w:hAnsi="Arial" w:cs="Arial"/>
         </w:rPr>
       </w:pPr>
+      <w:r/>
+      <w:bookmarkStart w:id="32" w:name="_Toc20"/>
       <w:r>
         <w:rPr>
           <w:rFonts w:hint="default" w:ascii="Arial" w:hAnsi="Arial" w:eastAsia="Arial" w:cs="Arial"/>
@@ -14204,11 +16264,9 @@
         </w:rPr>
         <w:t xml:space="preserve">Conclusiones</w:t>
       </w:r>
-      <w:r>
-        <w:rPr>
-          <w:rFonts w:hint="default" w:ascii="Arial" w:hAnsi="Arial" w:cs="Arial"/>
-        </w:rPr>
-      </w:r>
+      <w:r/>
+      <w:bookmarkEnd w:id="32"/>
+      <w:r/>
       <w:r>
         <w:rPr>
           <w:rFonts w:hint="default" w:ascii="Arial" w:hAnsi="Arial" w:cs="Arial"/>
@@ -14260,6 +16318,8 @@
           <w:rFonts w:ascii="Arial" w:hAnsi="Arial" w:cs="Arial"/>
         </w:rPr>
       </w:pPr>
+      <w:r/>
+      <w:bookmarkStart w:id="33" w:name="_Toc21"/>
       <w:r>
         <w:rPr>
           <w:rFonts w:ascii="Arial" w:hAnsi="Arial" w:eastAsia="Arial" w:cs="Arial"/>
@@ -14267,11 +16327,9 @@
         </w:rPr>
         <w:t xml:space="preserve">Recomendaciones</w:t>
       </w:r>
-      <w:r>
-        <w:rPr>
-          <w:rFonts w:ascii="Arial" w:hAnsi="Arial" w:cs="Arial"/>
-        </w:rPr>
-      </w:r>
+      <w:r/>
+      <w:bookmarkEnd w:id="33"/>
+      <w:r/>
       <w:r>
         <w:rPr>
           <w:rFonts w:ascii="Arial" w:hAnsi="Arial" w:cs="Arial"/>
@@ -14288,6 +16346,8 @@
           <w:rFonts w:hint="default" w:ascii="Arial" w:hAnsi="Arial" w:cs="Arial"/>
         </w:rPr>
       </w:pPr>
+      <w:r/>
+      <w:bookmarkStart w:id="34" w:name="_Toc22"/>
       <w:r>
         <w:rPr>
           <w:rFonts w:hint="default" w:ascii="Arial" w:hAnsi="Arial" w:eastAsia="Arial" w:cs="Arial"/>
@@ -14295,11 +16355,9 @@
         </w:rPr>
         <w:t xml:space="preserve">Bibliografía</w:t>
       </w:r>
-      <w:r>
-        <w:rPr>
-          <w:rFonts w:hint="default" w:ascii="Arial" w:hAnsi="Arial" w:cs="Arial"/>
-        </w:rPr>
-      </w:r>
+      <w:r/>
+      <w:bookmarkEnd w:id="34"/>
+      <w:r/>
       <w:r>
         <w:rPr>
           <w:rFonts w:hint="default" w:ascii="Arial" w:hAnsi="Arial" w:cs="Arial"/>

</xml_diff>